<commit_message>
Doc: modificaciones de la propuesta de desarrollo.
</commit_message>
<xml_diff>
--- a/Etapa de inicio/Propuesta de Desarrollo_Vesta Risk Manager_T-Code.docx
+++ b/Etapa de inicio/Propuesta de Desarrollo_Vesta Risk Manager_T-Code.docx
@@ -354,7 +354,25 @@
           <w:sz w:val="36"/>
           <w:szCs w:val="36"/>
         </w:rPr>
-        <w:t>Vesta Risk Manager</w:t>
+        <w:t xml:space="preserve">Vesta </w:t>
+      </w:r>
+      <w:proofErr w:type="spellStart"/>
+      <w:r>
+        <w:rPr>
+          <w:rFonts w:ascii="Cambria" w:hAnsi="Cambria"/>
+          <w:sz w:val="36"/>
+          <w:szCs w:val="36"/>
+        </w:rPr>
+        <w:t>Risk</w:t>
+      </w:r>
+      <w:proofErr w:type="spellEnd"/>
+      <w:r>
+        <w:rPr>
+          <w:rFonts w:ascii="Cambria" w:hAnsi="Cambria"/>
+          <w:sz w:val="36"/>
+          <w:szCs w:val="36"/>
+        </w:rPr>
+        <w:t xml:space="preserve"> Manager</w:t>
       </w:r>
     </w:p>
     <w:p>
@@ -385,12 +403,20 @@
         <w:rPr>
           <w:lang w:val="es-AR"/>
         </w:rPr>
-        <w:t>T-Code</w:t>
-      </w:r>
+        <w:t>T-</w:t>
+      </w:r>
+      <w:proofErr w:type="spellStart"/>
       <w:r>
         <w:rPr>
           <w:lang w:val="es-AR"/>
         </w:rPr>
+        <w:t>Code</w:t>
+      </w:r>
+      <w:proofErr w:type="spellEnd"/>
+      <w:r>
+        <w:rPr>
+          <w:lang w:val="es-AR"/>
+        </w:rPr>
         <w:t xml:space="preserve">  </w:t>
       </w:r>
       <w:r>
@@ -405,7 +431,15 @@
         <w:pStyle w:val="Sinespaciado"/>
       </w:pPr>
       <w:r>
-        <w:t>Agustín Collareda, Cintia Hernandez y Hugo Frey</w:t>
+        <w:t xml:space="preserve">Agustín Collareda, Cintia </w:t>
+      </w:r>
+      <w:proofErr w:type="spellStart"/>
+      <w:r>
+        <w:t>Hernandez</w:t>
+      </w:r>
+      <w:proofErr w:type="spellEnd"/>
+      <w:r>
+        <w:t xml:space="preserve"> y Hugo Frey</w:t>
       </w:r>
     </w:p>
     <w:p/>
@@ -2992,7 +3026,15 @@
         </w:numPr>
       </w:pPr>
       <w:r>
-        <w:t>Cintia Hernandez.</w:t>
+        <w:t xml:space="preserve">Cintia </w:t>
+      </w:r>
+      <w:proofErr w:type="spellStart"/>
+      <w:r>
+        <w:t>Hernandez</w:t>
+      </w:r>
+      <w:proofErr w:type="spellEnd"/>
+      <w:r>
+        <w:t>.</w:t>
       </w:r>
       <w:r>
         <w:t xml:space="preserve"> </w:t>
@@ -3055,7 +3097,15 @@
     </w:p>
     <w:p>
       <w:r>
-        <w:t>En la actualidad, el grupo está trabajando en el sistema Vesta Risk Manager</w:t>
+        <w:t xml:space="preserve">En la actualidad, el grupo está trabajando en el sistema Vesta </w:t>
+      </w:r>
+      <w:proofErr w:type="spellStart"/>
+      <w:r>
+        <w:t>Risk</w:t>
+      </w:r>
+      <w:proofErr w:type="spellEnd"/>
+      <w:r>
+        <w:t xml:space="preserve"> Manager</w:t>
       </w:r>
       <w:r>
         <w:t>,</w:t>
@@ -3139,7 +3189,7 @@
     <w:p>
       <w:pPr>
         <w:rPr>
-          <w:iCs/>
+          <w:i/>
         </w:rPr>
       </w:pPr>
       <w:r>
@@ -3149,40 +3199,18 @@
         <w:t xml:space="preserve">l desarrollo e implementación </w:t>
       </w:r>
       <w:r>
-        <w:t xml:space="preserve">del sistema Vesta Risk Manager, </w:t>
-      </w:r>
-      <w:r>
-        <w:t xml:space="preserve">la gestión de riesgos en las asignaturas de las carreras de Analista en sistemas y Licenciatura en sistemas se realiza por medio de plantillas basadas en la metodología PSI. Aunque estas plantillas han </w:t>
-      </w:r>
-      <w:r>
-        <w:lastRenderedPageBreak/>
-        <w:t>demostrado ser una herramienta útil, existe la necesidad de contar con un sistema que optimice aún más las actividades de gestión de riesgos y minimice los errores que pueden surgir de la introducción incorrecta de datos o del mal uso de las plantillas.</w:t>
-      </w:r>
-      <w:r>
-        <w:rPr>
-          <w:iCs/>
-        </w:rPr>
-        <w:t xml:space="preserve"> </w:t>
-      </w:r>
-    </w:p>
-    <w:p>
-      <w:pPr>
-        <w:rPr>
-          <w:i/>
-        </w:rPr>
-      </w:pPr>
-      <w:r>
-        <w:t>Es fundamental que el sistema </w:t>
-      </w:r>
-      <w:r>
-        <w:rPr>
-          <w:b/>
-          <w:bCs/>
-        </w:rPr>
-        <w:t>Vesta Risk Manager</w:t>
-      </w:r>
-      <w:r>
-        <w:t> integre todas las ventajas que ofrecen las herramientas previamente utilizadas. Solo así podrá considerarse un éxito en la mejora de la gestión de riesgos, garantizando un proceso más eficiente y efectivo para los estudiantes y docentes involucrados.</w:t>
+        <w:t xml:space="preserve">del sistema Vesta </w:t>
+      </w:r>
+      <w:proofErr w:type="spellStart"/>
+      <w:r>
+        <w:t>Risk</w:t>
+      </w:r>
+      <w:proofErr w:type="spellEnd"/>
+      <w:r>
+        <w:t xml:space="preserve"> Manager, </w:t>
+      </w:r>
+      <w:r>
+        <w:t xml:space="preserve">la gestión de riesgos en las asignaturas de las carreras de Analista en sistemas y Licenciatura en sistemas se realiza por medio de plantillas basadas en la metodología PSI. </w:t>
       </w:r>
     </w:p>
     <w:p>
@@ -3193,44 +3221,13 @@
       <w:bookmarkStart w:id="29" w:name="_Toc176607499"/>
       <w:bookmarkStart w:id="30" w:name="_Toc228187387"/>
       <w:r>
+        <w:lastRenderedPageBreak/>
         <w:t>Propuesta</w:t>
       </w:r>
       <w:bookmarkEnd w:id="28"/>
       <w:bookmarkEnd w:id="29"/>
       <w:r>
         <w:t xml:space="preserve"> </w:t>
-      </w:r>
-    </w:p>
-    <w:p>
-      <w:pPr>
-        <w:pStyle w:val="PSI-Comentario"/>
-      </w:pPr>
-      <w:r>
-        <w:t>[</w:t>
-      </w:r>
-      <w:r>
-        <w:t xml:space="preserve">En esta sección </w:t>
-      </w:r>
-      <w:r>
-        <w:t xml:space="preserve">se </w:t>
-      </w:r>
-      <w:r>
-        <w:t xml:space="preserve">debe </w:t>
-      </w:r>
-      <w:r>
-        <w:t>describ</w:t>
-      </w:r>
-      <w:r>
-        <w:t>ir</w:t>
-      </w:r>
-      <w:r>
-        <w:t xml:space="preserve"> detalladamente la propuesta que se realiza entre el grupo de desarrollo y el posible cliente, se debe dejar en claro quiénes son los participantes del desarrollo y definir el entorno del sistema a desarrollar</w:t>
-      </w:r>
-      <w:r>
-        <w:t>.</w:t>
-      </w:r>
-      <w:r>
-        <w:t>]</w:t>
       </w:r>
     </w:p>
     <w:p>
@@ -3250,41 +3247,6 @@
     <w:p>
       <w:pPr>
         <w:pStyle w:val="PSI-Comentario"/>
-      </w:pPr>
-      <w:r>
-        <w:t>[</w:t>
-      </w:r>
-      <w:r>
-        <w:t xml:space="preserve">En la sección de Análisis técnico el objetivo es dejar en claro </w:t>
-      </w:r>
-      <w:r>
-        <w:t>cuál</w:t>
-      </w:r>
-      <w:r>
-        <w:t xml:space="preserve"> </w:t>
-      </w:r>
-      <w:r>
-        <w:t xml:space="preserve">es el estado actual del contexto donde se desenvolverá el nuevo sistema, como así </w:t>
-      </w:r>
-      <w:r>
-        <w:t>también</w:t>
-      </w:r>
-      <w:r>
-        <w:t>,</w:t>
-      </w:r>
-      <w:r>
-        <w:t xml:space="preserve"> </w:t>
-      </w:r>
-      <w:r>
-        <w:t>aclarar</w:t>
-      </w:r>
-      <w:r>
-        <w:t xml:space="preserve"> cuáles son los requisitos detectados]</w:t>
-      </w:r>
-    </w:p>
-    <w:p>
-      <w:pPr>
-        <w:pStyle w:val="PSI-Comentario"/>
         <w:rPr>
           <w:i w:val="0"/>
           <w:iCs/>
@@ -3340,13 +3302,66 @@
     </w:p>
     <w:p>
       <w:pPr>
-        <w:pStyle w:val="PSI-Comentario"/>
-      </w:pPr>
-      <w:r>
-        <w:t>[</w:t>
-      </w:r>
-      <w:r>
-        <w:t>En la definición del problema se debe ser lo más conciso posible dejando en claro que es lo que va a solucionar]</w:t>
+        <w:rPr>
+          <w:iCs/>
+        </w:rPr>
+      </w:pPr>
+      <w:r>
+        <w:t xml:space="preserve">Aunque </w:t>
+      </w:r>
+      <w:r>
+        <w:t>las</w:t>
+      </w:r>
+      <w:r>
+        <w:t xml:space="preserve"> plantillas </w:t>
+      </w:r>
+      <w:r>
+        <w:t xml:space="preserve">utilizadas actualmente </w:t>
+      </w:r>
+      <w:r>
+        <w:t>han demostrado ser una herramienta útil, existe la necesidad de contar con un sistema que optimice aún más las actividades de gestión de riesgos y minimice los errores que pueden surgir de la introducción incorrecta de datos o del mal uso de las plantillas.</w:t>
+      </w:r>
+      <w:r>
+        <w:rPr>
+          <w:iCs/>
+        </w:rPr>
+        <w:t xml:space="preserve"> </w:t>
+      </w:r>
+    </w:p>
+    <w:p>
+      <w:pPr>
+        <w:rPr>
+          <w:i/>
+        </w:rPr>
+      </w:pPr>
+      <w:r>
+        <w:t>Es fundamental que el sistema </w:t>
+      </w:r>
+      <w:r>
+        <w:rPr>
+          <w:b/>
+          <w:bCs/>
+        </w:rPr>
+        <w:t xml:space="preserve">Vesta </w:t>
+      </w:r>
+      <w:proofErr w:type="spellStart"/>
+      <w:r>
+        <w:rPr>
+          <w:b/>
+          <w:bCs/>
+        </w:rPr>
+        <w:t>Risk</w:t>
+      </w:r>
+      <w:proofErr w:type="spellEnd"/>
+      <w:r>
+        <w:rPr>
+          <w:b/>
+          <w:bCs/>
+        </w:rPr>
+        <w:t xml:space="preserve"> Manager</w:t>
+      </w:r>
+      <w:r>
+        <w:t> integre todas las ventajas que ofrecen las herramientas previamente utilizadas. Solo así podrá considerarse un éxito en la mejora de la gestión de riesgos, garantizando un proceso más eficiente y efectivo para los estudiantes y docentes involucrados.</w:t>
       </w:r>
     </w:p>
     <w:p>
@@ -3421,17 +3436,6 @@
     <w:p>
       <w:pPr>
         <w:pStyle w:val="PSI-Comentario"/>
-      </w:pPr>
-      <w:r>
-        <w:t>[</w:t>
-      </w:r>
-      <w:r>
-        <w:t>Esta sección está destinada a describir lo más detalladamente posible los procesos actuales de la organización que estén en relación con el desarrollo o con alguna funcionalidad del futuro sistema]</w:t>
-      </w:r>
-    </w:p>
-    <w:p>
-      <w:pPr>
-        <w:pStyle w:val="PSI-Comentario"/>
         <w:rPr>
           <w:i w:val="0"/>
           <w:iCs/>
@@ -3444,33 +3448,51 @@
           <w:iCs/>
           <w:color w:val="auto"/>
         </w:rPr>
-        <w:t>El proceso de gestión de riesgos utilizado actualmente esta basado en la metodología PSI y se basa en el uso de</w:t>
-      </w:r>
+        <w:t xml:space="preserve">El proceso de gestión de riesgos utilizado actualmente </w:t>
+      </w:r>
+      <w:proofErr w:type="spellStart"/>
       <w:r>
         <w:rPr>
           <w:i w:val="0"/>
           <w:iCs/>
           <w:color w:val="auto"/>
         </w:rPr>
-        <w:t xml:space="preserve"> documentos de Word pre fabricados y plantillas de Excel para agilizar algunas tareas. </w:t>
-      </w:r>
+        <w:t>esta</w:t>
+      </w:r>
+      <w:proofErr w:type="spellEnd"/>
       <w:r>
         <w:rPr>
           <w:i w:val="0"/>
           <w:iCs/>
           <w:color w:val="auto"/>
         </w:rPr>
-        <w:t>Procede de la siguiente forma:</w:t>
-      </w:r>
-    </w:p>
-    <w:p>
-      <w:pPr>
-        <w:pStyle w:val="PSI-Comentario"/>
+        <w:t xml:space="preserve"> basado en la metodología PSI y se basa en el uso de</w:t>
+      </w:r>
+      <w:r>
         <w:rPr>
           <w:i w:val="0"/>
           <w:iCs/>
           <w:color w:val="auto"/>
         </w:rPr>
+        <w:t xml:space="preserve"> documentos de Word pre fabricados y plantillas de Excel para agilizar algunas tareas. </w:t>
+      </w:r>
+      <w:r>
+        <w:rPr>
+          <w:i w:val="0"/>
+          <w:iCs/>
+          <w:color w:val="auto"/>
+        </w:rPr>
+        <w:t>Procede de la siguiente forma:</w:t>
+      </w:r>
+    </w:p>
+    <w:p>
+      <w:pPr>
+        <w:pStyle w:val="PSI-Comentario"/>
+        <w:rPr>
+          <w:i w:val="0"/>
+          <w:iCs/>
+          <w:color w:val="auto"/>
+        </w:rPr>
       </w:pPr>
       <w:r>
         <w:rPr>
@@ -3504,33 +3526,60 @@
           <w:iCs/>
           <w:color w:val="auto"/>
         </w:rPr>
-        <w:t xml:space="preserve">tilla de informe de riesgo, con una descripción, categoría, causas, síntomas y el responsable de monitorearlo. Para cada categoría de riesgo se define </w:t>
-      </w:r>
+        <w:t xml:space="preserve">tilla de informe de riesgo, con una descripción, categoría, causas, síntomas y el responsable de monitorearlo. Para cada categoría de riesgo se define también la importancia general de los riesgos de esa categoría para el proyecto </w:t>
+      </w:r>
+      <w:proofErr w:type="spellStart"/>
       <w:r>
         <w:rPr>
           <w:i w:val="0"/>
           <w:iCs/>
           <w:color w:val="auto"/>
         </w:rPr>
-        <w:lastRenderedPageBreak/>
-        <w:t xml:space="preserve">también la importancia general de los riesgos de esa categoría para el proyecto especifico que se esta desarrollando. </w:t>
-      </w:r>
-    </w:p>
-    <w:p>
-      <w:pPr>
-        <w:pStyle w:val="PSI-Comentario"/>
+        <w:t>especifico</w:t>
+      </w:r>
+      <w:proofErr w:type="spellEnd"/>
+      <w:r>
         <w:rPr>
           <w:i w:val="0"/>
           <w:iCs/>
           <w:color w:val="auto"/>
         </w:rPr>
-      </w:pPr>
+        <w:t xml:space="preserve"> que se </w:t>
+      </w:r>
+      <w:proofErr w:type="spellStart"/>
       <w:r>
         <w:rPr>
           <w:i w:val="0"/>
           <w:iCs/>
           <w:color w:val="auto"/>
         </w:rPr>
+        <w:t>esta</w:t>
+      </w:r>
+      <w:proofErr w:type="spellEnd"/>
+      <w:r>
+        <w:rPr>
+          <w:i w:val="0"/>
+          <w:iCs/>
+          <w:color w:val="auto"/>
+        </w:rPr>
+        <w:t xml:space="preserve"> desarrollando. </w:t>
+      </w:r>
+    </w:p>
+    <w:p>
+      <w:pPr>
+        <w:pStyle w:val="PSI-Comentario"/>
+        <w:rPr>
+          <w:i w:val="0"/>
+          <w:iCs/>
+          <w:color w:val="auto"/>
+        </w:rPr>
+      </w:pPr>
+      <w:r>
+        <w:rPr>
+          <w:i w:val="0"/>
+          <w:iCs/>
+          <w:color w:val="auto"/>
+        </w:rPr>
         <w:t xml:space="preserve"> </w:t>
       </w:r>
       <w:r>
@@ -3567,17 +3616,35 @@
           <w:iCs/>
           <w:color w:val="auto"/>
         </w:rPr>
-        <w:t xml:space="preserve">, los cuales se definen por estimaciones y consensos entre los participantes. En base a estas dos medidas, se determina el factor de riesgo de los riesgos identificados, y se determinan como prioritarios aquellos que tengan un factor mas alto. </w:t>
-      </w:r>
-    </w:p>
-    <w:p>
-      <w:pPr>
-        <w:pStyle w:val="PSI-Comentario"/>
+        <w:t xml:space="preserve">, los cuales se definen por estimaciones y consensos entre los participantes. En base a estas dos medidas, se determina el factor de riesgo de los riesgos identificados, y se determinan como prioritarios aquellos que tengan un factor </w:t>
+      </w:r>
+      <w:proofErr w:type="spellStart"/>
+      <w:r>
         <w:rPr>
           <w:i w:val="0"/>
           <w:iCs/>
           <w:color w:val="auto"/>
         </w:rPr>
+        <w:t>mas</w:t>
+      </w:r>
+      <w:proofErr w:type="spellEnd"/>
+      <w:r>
+        <w:rPr>
+          <w:i w:val="0"/>
+          <w:iCs/>
+          <w:color w:val="auto"/>
+        </w:rPr>
+        <w:t xml:space="preserve"> alto. </w:t>
+      </w:r>
+    </w:p>
+    <w:p>
+      <w:pPr>
+        <w:pStyle w:val="PSI-Comentario"/>
+        <w:rPr>
+          <w:i w:val="0"/>
+          <w:iCs/>
+          <w:color w:val="auto"/>
+        </w:rPr>
       </w:pPr>
       <w:r>
         <w:rPr>
@@ -3623,6 +3690,7 @@
           <w:iCs/>
           <w:color w:val="auto"/>
         </w:rPr>
+        <w:lastRenderedPageBreak/>
         <w:t>Supervisión de riesgos</w:t>
       </w:r>
       <w:r>
@@ -3672,36 +3740,6 @@
       </w:r>
       <w:bookmarkEnd w:id="41"/>
       <w:bookmarkEnd w:id="42"/>
-    </w:p>
-    <w:p>
-      <w:pPr>
-        <w:pStyle w:val="PSI-Comentario"/>
-      </w:pPr>
-      <w:r>
-        <w:t>[</w:t>
-      </w:r>
-      <w:r>
-        <w:t>Se deben enumerar</w:t>
-      </w:r>
-      <w:r>
-        <w:t xml:space="preserve"> los requisitos detectados por parte del grupo de desarrollo. En la misma no se deberá hacer distinción entre la factibilidad de realización de estos,  sino que solo se deberán enumerar los mismos, incluyendo una pequeña descripción de estos.</w:t>
-      </w:r>
-    </w:p>
-    <w:p>
-      <w:pPr>
-        <w:pStyle w:val="PSI-ComentarioVieta"/>
-      </w:pPr>
-      <w:r>
-        <w:t>Un requisito. Descripción</w:t>
-      </w:r>
-    </w:p>
-    <w:p>
-      <w:pPr>
-        <w:pStyle w:val="PSI-ComentarioVieta"/>
-      </w:pPr>
-      <w:r>
-        <w:t>Otro requisito. Descripción]</w:t>
-      </w:r>
     </w:p>
     <w:p>
       <w:pPr>
@@ -3722,7 +3760,7 @@
           <w:iCs/>
           <w:color w:val="auto"/>
         </w:rPr>
-        <w:t>El sistema permitirá al administrador del proyecto cargar riesgos a un listado de riesgos.</w:t>
+        <w:t>El sistema permitirá a los administradores registrar el nombre y email de los usuarios que tendrán acceso al sistema.</w:t>
       </w:r>
     </w:p>
     <w:p>
@@ -3744,7 +3782,7 @@
           <w:iCs/>
           <w:color w:val="auto"/>
         </w:rPr>
-        <w:t>El sistema permitirá al administrador del proyecto personalizar los criterios de evaluación de riesgos.</w:t>
+        <w:t>El sistema permitirá a los administradores asignar los roles de los usuarios.</w:t>
       </w:r>
     </w:p>
     <w:p>
@@ -3766,7 +3804,7 @@
           <w:iCs/>
           <w:color w:val="auto"/>
         </w:rPr>
-        <w:t>El sistema será capaz de presentar gráficos y resúmenes sobre la gestión de riesgo realizada.</w:t>
+        <w:t>El sistema permitirá a los administradores crear proyectos.</w:t>
       </w:r>
     </w:p>
     <w:p>
@@ -3788,7 +3826,7 @@
           <w:iCs/>
           <w:color w:val="auto"/>
         </w:rPr>
-        <w:t>El sistema será capaz de presentar la evolución de los riesgos y acciones tomadas durante cada iteración.</w:t>
+        <w:t>El sistema permitirá a los administradores asignar los usuarios participantes de un proyecto.</w:t>
       </w:r>
     </w:p>
     <w:p>
@@ -3810,7 +3848,39 @@
           <w:iCs/>
           <w:color w:val="auto"/>
         </w:rPr>
-        <w:t>El sistema notificará cuando sea necesario realizar una nueva evaluación de un riesgo.</w:t>
+        <w:t>El sistema permitirá a</w:t>
+      </w:r>
+      <w:r>
+        <w:rPr>
+          <w:i w:val="0"/>
+          <w:iCs/>
+          <w:color w:val="auto"/>
+        </w:rPr>
+        <w:t xml:space="preserve"> los usuarios </w:t>
+      </w:r>
+      <w:r>
+        <w:rPr>
+          <w:i w:val="0"/>
+          <w:iCs/>
+          <w:color w:val="auto"/>
+        </w:rPr>
+        <w:t>cargar riesgos a un listado de riesgos</w:t>
+      </w:r>
+      <w:r>
+        <w:rPr>
+          <w:i w:val="0"/>
+          <w:iCs/>
+          <w:color w:val="auto"/>
+        </w:rPr>
+        <w:t xml:space="preserve"> del proyecto</w:t>
+      </w:r>
+      <w:r>
+        <w:rPr>
+          <w:i w:val="0"/>
+          <w:iCs/>
+          <w:color w:val="auto"/>
+        </w:rPr>
+        <w:t>.</w:t>
       </w:r>
     </w:p>
     <w:p>
@@ -3832,7 +3902,23 @@
           <w:iCs/>
           <w:color w:val="auto"/>
         </w:rPr>
-        <w:t>El sistema asistirá al usuario en el análisis y definición de las características de los riesgos encontrados (por ejemplo, a partir de un formulario).</w:t>
+        <w:t xml:space="preserve">El sistema permitirá al </w:t>
+      </w:r>
+      <w:r>
+        <w:rPr>
+          <w:i w:val="0"/>
+          <w:iCs/>
+          <w:color w:val="auto"/>
+        </w:rPr>
+        <w:t>líder</w:t>
+      </w:r>
+      <w:r>
+        <w:rPr>
+          <w:i w:val="0"/>
+          <w:iCs/>
+          <w:color w:val="auto"/>
+        </w:rPr>
+        <w:t xml:space="preserve"> del proyecto personalizar los criterios de evaluación de riesgos.</w:t>
       </w:r>
     </w:p>
     <w:p>
@@ -3854,23 +3940,7 @@
           <w:iCs/>
           <w:color w:val="auto"/>
         </w:rPr>
-        <w:t>El sistema permitirá al usuario clasificar los riesgos</w:t>
-      </w:r>
-      <w:r>
-        <w:rPr>
-          <w:i w:val="0"/>
-          <w:iCs/>
-          <w:color w:val="auto"/>
-        </w:rPr>
-        <w:t xml:space="preserve"> según un criterio establecido por el administrador del proyecto</w:t>
-      </w:r>
-      <w:r>
-        <w:rPr>
-          <w:i w:val="0"/>
-          <w:iCs/>
-          <w:color w:val="auto"/>
-        </w:rPr>
-        <w:t>.</w:t>
+        <w:t>El sistema será capaz de presentar gráficos y resúmenes sobre la gestión de riesgo realizada.</w:t>
       </w:r>
     </w:p>
     <w:p>
@@ -3892,8 +3962,7 @@
           <w:iCs/>
           <w:color w:val="auto"/>
         </w:rPr>
-        <w:lastRenderedPageBreak/>
-        <w:t>El sistema permitirá al administrador del proyecto ajustar la importancia de los factores de riesgo para cada proyecto.</w:t>
+        <w:t>El sistema será capaz de presentar la evolución de los riesgos y acciones tomadas durante cada iteración.</w:t>
       </w:r>
     </w:p>
     <w:p>
@@ -3915,7 +3984,7 @@
           <w:iCs/>
           <w:color w:val="auto"/>
         </w:rPr>
-        <w:t>El sistema permitirá al usuario registrar las tareas asociadas a los riesgos.</w:t>
+        <w:t>El sistema notificará cuando sea necesario realizar una nueva evaluación de un riesgo.</w:t>
       </w:r>
     </w:p>
     <w:p>
@@ -3937,7 +4006,15 @@
           <w:iCs/>
           <w:color w:val="auto"/>
         </w:rPr>
-        <w:t>El sistema permitirá al usuario marcar como completada las tareas previamente registradas.</w:t>
+        <w:t>El sistema asistirá al usuario en el análisis y definición de las características de los riesgos encontrados</w:t>
+      </w:r>
+      <w:r>
+        <w:rPr>
+          <w:i w:val="0"/>
+          <w:iCs/>
+          <w:color w:val="auto"/>
+        </w:rPr>
+        <w:t>.</w:t>
       </w:r>
     </w:p>
     <w:p>
@@ -3959,7 +4036,23 @@
           <w:iCs/>
           <w:color w:val="auto"/>
         </w:rPr>
-        <w:t>El sistema permitirá al usuario agregar una descripción extra a los riesgos.</w:t>
+        <w:t>El sistema permitirá al usuario clasificar los riesgos</w:t>
+      </w:r>
+      <w:r>
+        <w:rPr>
+          <w:i w:val="0"/>
+          <w:iCs/>
+          <w:color w:val="auto"/>
+        </w:rPr>
+        <w:t xml:space="preserve"> según un criterio establecido por el administrador del proyecto</w:t>
+      </w:r>
+      <w:r>
+        <w:rPr>
+          <w:i w:val="0"/>
+          <w:iCs/>
+          <w:color w:val="auto"/>
+        </w:rPr>
+        <w:t>.</w:t>
       </w:r>
     </w:p>
     <w:p>
@@ -3981,23 +4074,7 @@
           <w:iCs/>
           <w:color w:val="auto"/>
         </w:rPr>
-        <w:t xml:space="preserve">El sistema permitirá al administrador del proyecto crear </w:t>
-      </w:r>
-      <w:r>
-        <w:rPr>
-          <w:i w:val="0"/>
-          <w:iCs/>
-          <w:color w:val="auto"/>
-        </w:rPr>
-        <w:t xml:space="preserve">uno o varios </w:t>
-      </w:r>
-      <w:r>
-        <w:rPr>
-          <w:i w:val="0"/>
-          <w:iCs/>
-          <w:color w:val="auto"/>
-        </w:rPr>
-        <w:t>proyectos.</w:t>
+        <w:t>El sistema permitirá al administrador del proyecto ajustar la importancia de los factores de riesgo para cada proyecto.</w:t>
       </w:r>
     </w:p>
     <w:p>
@@ -4019,7 +4096,7 @@
           <w:iCs/>
           <w:color w:val="auto"/>
         </w:rPr>
-        <w:t>El sistema permitirá al administrador del proyecto vincular usuarios con los proyectos.</w:t>
+        <w:t>El sistema permitirá al usuario registrar las tareas asociadas a los riesgos.</w:t>
       </w:r>
     </w:p>
     <w:p>
@@ -4041,7 +4118,141 @@
           <w:iCs/>
           <w:color w:val="auto"/>
         </w:rPr>
+        <w:t>El sistema permitirá al usuario marcar como completada las tareas previamente registradas.</w:t>
+      </w:r>
+    </w:p>
+    <w:p>
+      <w:pPr>
+        <w:pStyle w:val="PSI-Comentario"/>
+        <w:numPr>
+          <w:ilvl w:val="0"/>
+          <w:numId w:val="14"/>
+        </w:numPr>
+        <w:rPr>
+          <w:i w:val="0"/>
+          <w:iCs/>
+          <w:color w:val="auto"/>
+        </w:rPr>
+      </w:pPr>
+      <w:r>
+        <w:rPr>
+          <w:i w:val="0"/>
+          <w:iCs/>
+          <w:color w:val="auto"/>
+        </w:rPr>
+        <w:t>El sistema permitirá al usuario agregar una descripción extra a los riesgos.</w:t>
+      </w:r>
+    </w:p>
+    <w:p>
+      <w:pPr>
+        <w:pStyle w:val="PSI-Comentario"/>
+        <w:numPr>
+          <w:ilvl w:val="0"/>
+          <w:numId w:val="14"/>
+        </w:numPr>
+        <w:rPr>
+          <w:i w:val="0"/>
+          <w:iCs/>
+          <w:color w:val="auto"/>
+        </w:rPr>
+      </w:pPr>
+      <w:r>
+        <w:rPr>
+          <w:i w:val="0"/>
+          <w:iCs/>
+          <w:color w:val="auto"/>
+        </w:rPr>
         <w:t>El sistema permitirá registrar las evaluaciones realizadas por los usuarios.</w:t>
+      </w:r>
+    </w:p>
+    <w:p>
+      <w:pPr>
+        <w:pStyle w:val="PSI-Comentario"/>
+        <w:numPr>
+          <w:ilvl w:val="0"/>
+          <w:numId w:val="14"/>
+        </w:numPr>
+        <w:rPr>
+          <w:i w:val="0"/>
+          <w:iCs/>
+          <w:color w:val="auto"/>
+        </w:rPr>
+      </w:pPr>
+      <w:r>
+        <w:rPr>
+          <w:i w:val="0"/>
+          <w:iCs/>
+          <w:color w:val="auto"/>
+          <w:lang w:val="es-ES"/>
+        </w:rPr>
+        <w:lastRenderedPageBreak/>
+        <w:t xml:space="preserve">El sistema deberá ser integrado con </w:t>
+      </w:r>
+      <w:proofErr w:type="spellStart"/>
+      <w:r>
+        <w:rPr>
+          <w:i w:val="0"/>
+          <w:iCs/>
+          <w:color w:val="auto"/>
+          <w:lang w:val="es-ES"/>
+        </w:rPr>
+        <w:t>UARGflow</w:t>
+      </w:r>
+      <w:proofErr w:type="spellEnd"/>
+      <w:r>
+        <w:rPr>
+          <w:i w:val="0"/>
+          <w:iCs/>
+          <w:color w:val="auto"/>
+          <w:lang w:val="es-ES"/>
+        </w:rPr>
+        <w:t xml:space="preserve"> para el inicio de sesión de los usuarios.</w:t>
+      </w:r>
+    </w:p>
+    <w:p>
+      <w:pPr>
+        <w:pStyle w:val="PSI-Comentario"/>
+        <w:numPr>
+          <w:ilvl w:val="0"/>
+          <w:numId w:val="14"/>
+        </w:numPr>
+        <w:rPr>
+          <w:i w:val="0"/>
+          <w:iCs/>
+          <w:color w:val="auto"/>
+        </w:rPr>
+      </w:pPr>
+      <w:r>
+        <w:rPr>
+          <w:i w:val="0"/>
+          <w:iCs/>
+          <w:color w:val="auto"/>
+          <w:lang w:val="es-ES"/>
+        </w:rPr>
+        <w:t>El sistema no permitirá el acceso a usuarios no registrados previamente.</w:t>
+      </w:r>
+    </w:p>
+    <w:p>
+      <w:pPr>
+        <w:pStyle w:val="PSI-Comentario"/>
+        <w:numPr>
+          <w:ilvl w:val="0"/>
+          <w:numId w:val="14"/>
+        </w:numPr>
+        <w:rPr>
+          <w:i w:val="0"/>
+          <w:iCs/>
+          <w:color w:val="auto"/>
+        </w:rPr>
+      </w:pPr>
+      <w:r>
+        <w:rPr>
+          <w:i w:val="0"/>
+          <w:iCs/>
+          <w:color w:val="auto"/>
+          <w:lang w:val="es-ES"/>
+        </w:rPr>
+        <w:t>El sistema debe garantizar que solo los participantes asignados a un proyecto tengan permisos para modificar dicho proyecto.</w:t>
       </w:r>
     </w:p>
     <w:p>
@@ -4160,7 +4371,13 @@
         <w:t>Registrar usuario.</w:t>
       </w:r>
       <w:r>
-        <w:t xml:space="preserve"> Un administrador puede registrar a los demás usuarios. </w:t>
+        <w:t xml:space="preserve"> Un administrador puede registrar </w:t>
+      </w:r>
+      <w:r>
+        <w:t>a los usuarios que tendrán acceso al sistema</w:t>
+      </w:r>
+      <w:r>
+        <w:t xml:space="preserve">. </w:t>
       </w:r>
     </w:p>
     <w:p>
@@ -4181,7 +4398,13 @@
         <w:t>ol.</w:t>
       </w:r>
       <w:r>
-        <w:t xml:space="preserve"> Un administrador puede asignar los roles a los usuarios.</w:t>
+        <w:t xml:space="preserve"> Un administrador puede asignar los roles a los usuarios</w:t>
+      </w:r>
+      <w:r>
+        <w:t xml:space="preserve"> (administrador, desarrollador, espectador)</w:t>
+      </w:r>
+      <w:r>
+        <w:t>.</w:t>
       </w:r>
     </w:p>
     <w:p>
@@ -4232,10 +4455,19 @@
         </w:numPr>
       </w:pPr>
       <w:r>
-        <w:t>Vincular proyectos.</w:t>
-      </w:r>
-      <w:r>
-        <w:t xml:space="preserve"> Un administrador puede vincular a los demás usuarios en uno o varios proyectos.</w:t>
+        <w:t>Asignar usuarios a</w:t>
+      </w:r>
+      <w:r>
+        <w:t xml:space="preserve"> proyectos.</w:t>
+      </w:r>
+      <w:r>
+        <w:t xml:space="preserve"> Un administrador puede </w:t>
+      </w:r>
+      <w:r>
+        <w:t>asignar</w:t>
+      </w:r>
+      <w:r>
+        <w:t xml:space="preserve"> a los demás usuarios en uno o varios proyectos.</w:t>
       </w:r>
     </w:p>
     <w:p>
@@ -4247,25 +4479,7 @@
         </w:numPr>
       </w:pPr>
       <w:r>
-        <w:t xml:space="preserve">Añadir </w:t>
-      </w:r>
-      <w:r>
-        <w:t>r</w:t>
-      </w:r>
-      <w:r>
-        <w:t>iesgos.</w:t>
-      </w:r>
-      <w:r>
-        <w:t xml:space="preserve"> Los usuarios que se encuentran vinculados al proyecto pueden añadir riesgos</w:t>
-      </w:r>
-      <w:r>
-        <w:t>, estos cuentan con un nombre, identificador, responsables, fecha de creación, tipo</w:t>
-      </w:r>
-      <w:r>
-        <w:t xml:space="preserve">, atributos de evaluación, definición </w:t>
-      </w:r>
-      <w:r>
-        <w:t>y tareas asociadas.</w:t>
+        <w:t xml:space="preserve">Desasignar usuarios de proyectos. Los administradores podrán desasignar a los usuarios de los proyectos. </w:t>
       </w:r>
     </w:p>
     <w:p>
@@ -4277,7 +4491,7 @@
         </w:numPr>
       </w:pPr>
       <w:r>
-        <w:t xml:space="preserve">Modificar </w:t>
+        <w:t xml:space="preserve">Añadir </w:t>
       </w:r>
       <w:r>
         <w:t>r</w:t>
@@ -4286,7 +4500,25 @@
         <w:t>iesgos.</w:t>
       </w:r>
       <w:r>
-        <w:t xml:space="preserve"> Los lideres de proyecto pueden modificar todos los atributos de los riesgos ya cargados.</w:t>
+        <w:t xml:space="preserve"> Los usuarios que se encuentran </w:t>
+      </w:r>
+      <w:r>
+        <w:t>asignados</w:t>
+      </w:r>
+      <w:r>
+        <w:t xml:space="preserve"> al proyecto pueden añadir riesgos</w:t>
+      </w:r>
+      <w:r>
+        <w:t>. E</w:t>
+      </w:r>
+      <w:r>
+        <w:t>stos cuentan con un nombre, identificador, responsables, fecha de creación, tipo</w:t>
+      </w:r>
+      <w:r>
+        <w:t xml:space="preserve">, atributos de evaluación, definición </w:t>
+      </w:r>
+      <w:r>
+        <w:t>y tareas asociadas.</w:t>
       </w:r>
     </w:p>
     <w:p>
@@ -4298,7 +4530,16 @@
         </w:numPr>
       </w:pPr>
       <w:r>
-        <w:t>Eliminar riesgos. Los lideres de proyecto pueden eliminar los diferentes tipos de riesgos.</w:t>
+        <w:t xml:space="preserve">Modificar </w:t>
+      </w:r>
+      <w:r>
+        <w:t>r</w:t>
+      </w:r>
+      <w:r>
+        <w:t>iesgos.</w:t>
+      </w:r>
+      <w:r>
+        <w:t xml:space="preserve"> Los lideres de proyecto pueden modificar todos los atributos de los riesgos ya cargados.</w:t>
       </w:r>
     </w:p>
     <w:p>
@@ -4310,7 +4551,13 @@
         </w:numPr>
       </w:pPr>
       <w:r>
-        <w:t>Clasificar riesgos. Los diferentes tipos de usuarios pueden clasificar los riesgos según el criterio cargado.</w:t>
+        <w:t>Eliminar riesgos. Los lideres de proyecto pueden eliminar los riesgos</w:t>
+      </w:r>
+      <w:r>
+        <w:t xml:space="preserve"> cargados</w:t>
+      </w:r>
+      <w:r>
+        <w:t>.</w:t>
       </w:r>
     </w:p>
     <w:p>
@@ -4322,8 +4569,7 @@
         </w:numPr>
       </w:pPr>
       <w:r>
-        <w:lastRenderedPageBreak/>
-        <w:t>Crear clasificación de riesgos. Los lideres del proyecto pueden crear su propia clasificación de riesgos.</w:t>
+        <w:t>Clasificar riesgos. Los diferentes tipos de usuarios pueden clasificar los riesgos según el criterio cargado.</w:t>
       </w:r>
     </w:p>
     <w:p>
@@ -4335,7 +4581,7 @@
         </w:numPr>
       </w:pPr>
       <w:r>
-        <w:t>Agregar clasificación. Los lideres del proyecto pueden crear nuevas clasificaciones en una clasificación de riesgos ya cargada.</w:t>
+        <w:t>Crear clasificación de riesgos. Los lideres del proyecto pueden crear su propia clasificación de riesgos.</w:t>
       </w:r>
     </w:p>
     <w:p>
@@ -4347,7 +4593,19 @@
         </w:numPr>
       </w:pPr>
       <w:r>
-        <w:t>Modificar clasificación. Los lideres del proyecto pueden modificar las clasificaciones ya cargadas.</w:t>
+        <w:t xml:space="preserve">Agregar </w:t>
+      </w:r>
+      <w:r>
+        <w:t>categoría</w:t>
+      </w:r>
+      <w:r>
+        <w:t xml:space="preserve">. Los lideres del proyecto pueden crear nuevas </w:t>
+      </w:r>
+      <w:r>
+        <w:t>categorías</w:t>
+      </w:r>
+      <w:r>
+        <w:t xml:space="preserve"> en una clasificación de riesgos ya cargada.</w:t>
       </w:r>
     </w:p>
     <w:p>
@@ -4359,10 +4617,8 @@
         </w:numPr>
       </w:pPr>
       <w:r>
-        <w:t xml:space="preserve">Crear tareas. Los usuarios pueden crear tareas para asociar a los riesgos, estas deben tener </w:t>
-      </w:r>
-      <w:r>
-        <w:t>nombre, serie de pasos a seguir, a quien se debe notificar, fecha de creación y finalización.</w:t>
+        <w:lastRenderedPageBreak/>
+        <w:t>Modificar clasificación. Los lideres del proyecto pueden modificar las clasificaciones ya cargadas.</w:t>
       </w:r>
     </w:p>
     <w:p>
@@ -4374,7 +4630,10 @@
         </w:numPr>
       </w:pPr>
       <w:r>
-        <w:t>Agregar tareas. Los usuarios pueden añadir tareas a las que están asociadas a los riesgos.</w:t>
+        <w:t xml:space="preserve">Crear tareas. Los usuarios pueden crear tareas para asociar a los riesgos, estas deben tener </w:t>
+      </w:r>
+      <w:r>
+        <w:t>nombre, serie de pasos a seguir, a quien se debe notificar, fecha de creación y finalización.</w:t>
       </w:r>
     </w:p>
     <w:p>
@@ -4386,7 +4645,7 @@
         </w:numPr>
       </w:pPr>
       <w:r>
-        <w:t>Modificar tareas. Los lideres de proyecto pueden modificar las tareas asociadas a los riesgos.</w:t>
+        <w:t>Agregar tareas. Los usuarios pueden añadir tareas a las que están asociadas a los riesgos.</w:t>
       </w:r>
     </w:p>
     <w:p>
@@ -4398,13 +4657,7 @@
         </w:numPr>
       </w:pPr>
       <w:r>
-        <w:t>Vincular tareas.</w:t>
-      </w:r>
-      <w:r>
-        <w:t xml:space="preserve"> Los usuarios </w:t>
-      </w:r>
-      <w:r>
-        <w:t>pueden vincular tareas a los distintos tipos de riesgos.</w:t>
+        <w:t>Modificar tareas. Los lideres de proyecto pueden modificar las tareas asociadas a los riesgos.</w:t>
       </w:r>
     </w:p>
     <w:p>
@@ -4416,10 +4669,13 @@
         </w:numPr>
       </w:pPr>
       <w:r>
-        <w:t>Completar tareas.</w:t>
-      </w:r>
-      <w:r>
-        <w:t xml:space="preserve"> Los usuarios pueden marcar como completada las tareas. </w:t>
+        <w:t>Vincular tareas.</w:t>
+      </w:r>
+      <w:r>
+        <w:t xml:space="preserve"> Los usuarios </w:t>
+      </w:r>
+      <w:r>
+        <w:t>pueden vincular tareas a los distintos tipos de riesgos.</w:t>
       </w:r>
     </w:p>
     <w:p>
@@ -4431,10 +4687,10 @@
         </w:numPr>
       </w:pPr>
       <w:r>
-        <w:t>Vincular responsables.</w:t>
-      </w:r>
-      <w:r>
-        <w:t xml:space="preserve"> Los lideres del proyecto pueden vincular a los responsables de la realización de esa tarea.</w:t>
+        <w:t>Completar tareas.</w:t>
+      </w:r>
+      <w:r>
+        <w:t xml:space="preserve"> Los usuarios pueden marcar como completada las tareas. </w:t>
       </w:r>
     </w:p>
     <w:p>
@@ -4446,13 +4702,25 @@
         </w:numPr>
       </w:pPr>
       <w:r>
-        <w:t>Notificar acciones</w:t>
-      </w:r>
-      <w:r>
-        <w:t>.</w:t>
-      </w:r>
-      <w:r>
-        <w:t xml:space="preserve"> El sistema deberá notificar a los usuarios sobre la creación de riesgo, vinculación de los riesgos, ocurrencia de los riesgos, sino se terminaron las tareas deberá notificarlo, etc.</w:t>
+        <w:t>Designar</w:t>
+      </w:r>
+      <w:r>
+        <w:t xml:space="preserve"> responsables.</w:t>
+      </w:r>
+      <w:r>
+        <w:t xml:space="preserve"> Los lideres del proyecto pueden </w:t>
+      </w:r>
+      <w:r>
+        <w:t>designar</w:t>
+      </w:r>
+      <w:r>
+        <w:t xml:space="preserve"> a los responsables de la realización de </w:t>
+      </w:r>
+      <w:r>
+        <w:t>una</w:t>
+      </w:r>
+      <w:r>
+        <w:t xml:space="preserve"> tarea.</w:t>
       </w:r>
     </w:p>
     <w:p>
@@ -4464,7 +4732,13 @@
         </w:numPr>
       </w:pPr>
       <w:r>
-        <w:t>Crear atributos de evaluación. Los lideres del proyecto podrán crear sus atributos de evaluación.</w:t>
+        <w:t>Notificar acciones</w:t>
+      </w:r>
+      <w:r>
+        <w:t>.</w:t>
+      </w:r>
+      <w:r>
+        <w:t xml:space="preserve"> El sistema deberá notificar a los usuarios sobre la creación de riesgo, vinculación de los riesgos, ocurrencia de los riesgos, sino se terminaron las tareas deberá notificarlo, etc.</w:t>
       </w:r>
     </w:p>
     <w:p>
@@ -4474,9 +4748,27 @@
           <w:ilvl w:val="0"/>
           <w:numId w:val="14"/>
         </w:numPr>
-      </w:pPr>
-      <w:r>
-        <w:t>Modificar atributos de evaluación. Los lideres del proyecto podrán actualizar los elementos de la misma.</w:t>
+        <w:rPr>
+          <w:color w:val="FF0000"/>
+        </w:rPr>
+      </w:pPr>
+      <w:r>
+        <w:rPr>
+          <w:color w:val="FF0000"/>
+        </w:rPr>
+        <w:t>Crear atributos de evaluación. Los lideres del proyecto podrán crear sus atributos de evaluación</w:t>
+      </w:r>
+      <w:r>
+        <w:rPr>
+          <w:color w:val="FF0000"/>
+        </w:rPr>
+        <w:t xml:space="preserve"> de riesgos</w:t>
+      </w:r>
+      <w:r>
+        <w:rPr>
+          <w:color w:val="FF0000"/>
+        </w:rPr>
+        <w:t>.</w:t>
       </w:r>
     </w:p>
     <w:p>
@@ -4486,9 +4778,21 @@
           <w:ilvl w:val="0"/>
           <w:numId w:val="14"/>
         </w:numPr>
-      </w:pPr>
-      <w:r>
-        <w:t>Añadir atributos de evaluación. Los lideres del proyecto podrán agregar nuevos criterios de evaluación.</w:t>
+        <w:rPr>
+          <w:color w:val="FF0000"/>
+        </w:rPr>
+      </w:pPr>
+      <w:r>
+        <w:rPr>
+          <w:color w:val="FF0000"/>
+        </w:rPr>
+        <w:t>Añadir atributos de evaluación. Los lideres del proyecto podrán agregar nuevos criterios de evaluación de riesgos</w:t>
+      </w:r>
+      <w:r>
+        <w:rPr>
+          <w:color w:val="FF0000"/>
+        </w:rPr>
+        <w:t>.</w:t>
       </w:r>
     </w:p>
     <w:p>
@@ -4498,21 +4802,27 @@
           <w:ilvl w:val="0"/>
           <w:numId w:val="14"/>
         </w:numPr>
-      </w:pPr>
-      <w:r>
-        <w:t xml:space="preserve">Modificar criterio de </w:t>
-      </w:r>
-      <w:r>
-        <w:t>evaluación</w:t>
-      </w:r>
-      <w:r>
+        <w:rPr>
+          <w:color w:val="FF0000"/>
+        </w:rPr>
+      </w:pPr>
+      <w:r>
+        <w:rPr>
+          <w:color w:val="FF0000"/>
+        </w:rPr>
+        <w:t xml:space="preserve">Modificar atributos de evaluación. Los lideres del proyecto podrán actualizar los </w:t>
+      </w:r>
+      <w:r>
+        <w:rPr>
+          <w:color w:val="FF0000"/>
+        </w:rPr>
+        <w:t>atributos de evaluación de riesgos</w:t>
+      </w:r>
+      <w:r>
+        <w:rPr>
+          <w:color w:val="FF0000"/>
+        </w:rPr>
         <w:t>.</w:t>
-      </w:r>
-      <w:r>
-        <w:t xml:space="preserve"> Los lideres de proyecto podrán modificar </w:t>
-      </w:r>
-      <w:r>
-        <w:t xml:space="preserve">el criterio de los riesgos, es decir, se modificará que tanto impacto y que tanta probabilidad existe </w:t>
       </w:r>
     </w:p>
     <w:p>
@@ -4522,24 +4832,51 @@
           <w:ilvl w:val="0"/>
           <w:numId w:val="14"/>
         </w:numPr>
-      </w:pPr>
-      <w:r>
-        <w:t xml:space="preserve">Priorizar </w:t>
-      </w:r>
-      <w:r>
-        <w:t>r</w:t>
-      </w:r>
-      <w:r>
-        <w:t>iesgos.</w:t>
-      </w:r>
-      <w:r>
+        <w:rPr>
+          <w:color w:val="FF0000"/>
+        </w:rPr>
+      </w:pPr>
+      <w:r>
+        <w:rPr>
+          <w:color w:val="FF0000"/>
+        </w:rPr>
+        <w:t xml:space="preserve">Modificar criterio de </w:t>
+      </w:r>
+      <w:r>
+        <w:rPr>
+          <w:color w:val="FF0000"/>
+        </w:rPr>
+        <w:t>evaluación</w:t>
+      </w:r>
+      <w:r>
+        <w:rPr>
+          <w:color w:val="FF0000"/>
+        </w:rPr>
+        <w:t>.</w:t>
+      </w:r>
+      <w:r>
+        <w:rPr>
+          <w:color w:val="FF0000"/>
+        </w:rPr>
+        <w:t xml:space="preserve"> Los lideres de proyecto podrán modificar </w:t>
+      </w:r>
+      <w:r>
+        <w:rPr>
+          <w:color w:val="FF0000"/>
+        </w:rPr>
+        <w:t>el criterio de los riesgos, es decir, se modificará que tanto impacto y que tanta probabilidad existe</w:t>
+      </w:r>
+      <w:r>
+        <w:rPr>
+          <w:color w:val="FF0000"/>
+        </w:rPr>
+        <w:t>.</w:t>
+      </w:r>
+      <w:r>
+        <w:rPr>
+          <w:color w:val="FF0000"/>
+        </w:rPr>
         <w:t xml:space="preserve"> </w:t>
-      </w:r>
-      <w:r>
-        <w:t>El sistema deberá</w:t>
-      </w:r>
-      <w:r>
-        <w:t xml:space="preserve"> priorizar los riesgos a través del criterio de priorización. </w:t>
       </w:r>
     </w:p>
     <w:p>
@@ -4551,10 +4888,22 @@
         </w:numPr>
       </w:pPr>
       <w:r>
-        <w:t>Mostrar gráficos de métricas.</w:t>
-      </w:r>
-      <w:r>
-        <w:t xml:space="preserve"> El sistema deberá mostrar información relevante sobre los riesgos que estén cargados.</w:t>
+        <w:t xml:space="preserve">Priorizar </w:t>
+      </w:r>
+      <w:r>
+        <w:t>r</w:t>
+      </w:r>
+      <w:r>
+        <w:t>iesgos.</w:t>
+      </w:r>
+      <w:r>
+        <w:t xml:space="preserve"> </w:t>
+      </w:r>
+      <w:r>
+        <w:t>El sistema deberá</w:t>
+      </w:r>
+      <w:r>
+        <w:t xml:space="preserve"> priorizar los riesgos a través del criterio de priorización. </w:t>
       </w:r>
     </w:p>
     <w:p>
@@ -4566,10 +4915,10 @@
         </w:numPr>
       </w:pPr>
       <w:r>
-        <w:t>Exportar gráficos.</w:t>
-      </w:r>
-      <w:r>
-        <w:t xml:space="preserve"> Los usuarios podrán exportar los gráficos en formato png para poder anexarlo en diferentes documentos.</w:t>
+        <w:t>Mostrar gráficos de métricas.</w:t>
+      </w:r>
+      <w:r>
+        <w:t xml:space="preserve"> El sistema deberá mostrar información relevante sobre los riesgos que estén cargados.</w:t>
       </w:r>
     </w:p>
     <w:p>
@@ -4581,10 +4930,10 @@
         </w:numPr>
       </w:pPr>
       <w:r>
-        <w:t xml:space="preserve">Cargar plantilla. </w:t>
-      </w:r>
-      <w:r>
-        <w:t>El sistema tendrá una plantilla cargada que podrá ser utilizada por los usuarios finales.</w:t>
+        <w:t>Exportar gráficos.</w:t>
+      </w:r>
+      <w:r>
+        <w:t xml:space="preserve"> Los usuarios podrán exportar los gráficos en formato png para poder anexarlo en diferentes documentos.</w:t>
       </w:r>
     </w:p>
     <w:p>
@@ -4596,10 +4945,19 @@
         </w:numPr>
       </w:pPr>
       <w:r>
-        <w:t>Cargar preguntas frecuentes.</w:t>
-      </w:r>
-      <w:r>
-        <w:t xml:space="preserve"> Los lideres de proyecto y administradores podrán agregar preguntas y respuestas sobre las diferentes dificultades que se presenten en el desarrollo, es decir, el criterio de nombramiento de los riesgos puede estar ahí, etc.</w:t>
+        <w:t xml:space="preserve">Cargar plantilla. </w:t>
+      </w:r>
+      <w:r>
+        <w:t xml:space="preserve">Los usuarios podrán seleccionar una plantilla </w:t>
+      </w:r>
+      <w:r>
+        <w:t>con métodos de análisis y configuraciones específicas según sus preferencias</w:t>
+      </w:r>
+      <w:r>
+        <w:t>, o crear una nueva</w:t>
+      </w:r>
+      <w:r>
+        <w:t>.</w:t>
       </w:r>
     </w:p>
     <w:p>
@@ -4611,10 +4969,10 @@
         </w:numPr>
       </w:pPr>
       <w:r>
-        <w:t>Desvincular proyecto.</w:t>
-      </w:r>
-      <w:r>
-        <w:t xml:space="preserve"> Los administradores podrán desvincular a los usuarios de los proyectos. </w:t>
+        <w:t>Cargar preguntas frecuentes.</w:t>
+      </w:r>
+      <w:r>
+        <w:t xml:space="preserve"> Los lideres de proyecto y administradores podrán agregar preguntas y respuestas sobre las diferentes dificultades que se presenten en el desarrollo, es decir, el criterio de nombramiento de los riesgos puede estar ahí, etc.</w:t>
       </w:r>
     </w:p>
     <w:p>
@@ -4668,7 +5026,6 @@
         </w:numPr>
       </w:pPr>
       <w:r>
-        <w:lastRenderedPageBreak/>
         <w:t>Realizar resúmenes.</w:t>
       </w:r>
       <w:r>
@@ -4690,7 +5047,15 @@
         </w:numPr>
       </w:pPr>
       <w:r>
-        <w:t>Exportar informes.  Los usuarios podrán exportar los informes realizados en formato pdf.</w:t>
+        <w:t xml:space="preserve">Exportar informes.  Los usuarios podrán exportar los informes realizados en formato </w:t>
+      </w:r>
+      <w:proofErr w:type="spellStart"/>
+      <w:r>
+        <w:t>pdf</w:t>
+      </w:r>
+      <w:proofErr w:type="spellEnd"/>
+      <w:r>
+        <w:t>.</w:t>
       </w:r>
     </w:p>
     <w:p>
@@ -4702,7 +5067,15 @@
         </w:numPr>
       </w:pPr>
       <w:r>
-        <w:t>Exportar resúmenes. Los usuarios podrán exportar los resúmenes en formato pdf.</w:t>
+        <w:t xml:space="preserve">Exportar resúmenes. Los usuarios podrán exportar los resúmenes en formato </w:t>
+      </w:r>
+      <w:proofErr w:type="spellStart"/>
+      <w:r>
+        <w:t>pdf</w:t>
+      </w:r>
+      <w:proofErr w:type="spellEnd"/>
+      <w:r>
+        <w:t>.</w:t>
       </w:r>
     </w:p>
     <w:p>
@@ -4714,6 +5087,7 @@
       <w:bookmarkStart w:id="52" w:name="_Toc234690205"/>
       <w:bookmarkStart w:id="53" w:name="_Toc176607507"/>
       <w:r>
+        <w:lastRenderedPageBreak/>
         <w:t>Planificación Estimada</w:t>
       </w:r>
       <w:bookmarkEnd w:id="50"/>
@@ -4740,7 +5114,232 @@
         <w:t>Para realizar la planificación se deberá utilizar el método de estimación basado en Casos de Uso, adjuntando su planilla correspondiente como anexo de esta propuesta, es por eso que en esta sección solo se verá un resumen de dicha estimación]</w:t>
       </w:r>
     </w:p>
-    <w:p/>
+    <w:p>
+      <w:r>
+        <w:t xml:space="preserve">Duración total </w:t>
+      </w:r>
+      <w:r>
+        <w:t xml:space="preserve">estimada </w:t>
+      </w:r>
+      <w:r>
+        <w:t xml:space="preserve">del proyecto: </w:t>
+      </w:r>
+      <w:r>
+        <w:t>3 meses.</w:t>
+      </w:r>
+    </w:p>
+    <w:p>
+      <w:r>
+        <w:t>Hitos de control:</w:t>
+      </w:r>
+    </w:p>
+    <w:p>
+      <w:pPr>
+        <w:pStyle w:val="Prrafodelista"/>
+        <w:numPr>
+          <w:ilvl w:val="0"/>
+          <w:numId w:val="17"/>
+        </w:numPr>
+      </w:pPr>
+      <w:r>
+        <w:t xml:space="preserve">Fin de la etapa de inicio: </w:t>
+      </w:r>
+    </w:p>
+    <w:p>
+      <w:pPr>
+        <w:pStyle w:val="Prrafodelista"/>
+        <w:numPr>
+          <w:ilvl w:val="1"/>
+          <w:numId w:val="17"/>
+        </w:numPr>
+      </w:pPr>
+      <w:r>
+        <w:t xml:space="preserve">Fecha estimada: </w:t>
+      </w:r>
+      <w:r>
+        <w:t>10/9/2024</w:t>
+      </w:r>
+    </w:p>
+    <w:p>
+      <w:pPr>
+        <w:pStyle w:val="Prrafodelista"/>
+        <w:numPr>
+          <w:ilvl w:val="0"/>
+          <w:numId w:val="17"/>
+        </w:numPr>
+      </w:pPr>
+      <w:r>
+        <w:t xml:space="preserve">Fin de la etapa de elaboración – Iteración 1: </w:t>
+      </w:r>
+    </w:p>
+    <w:p>
+      <w:pPr>
+        <w:pStyle w:val="Prrafodelista"/>
+        <w:numPr>
+          <w:ilvl w:val="1"/>
+          <w:numId w:val="17"/>
+        </w:numPr>
+      </w:pPr>
+      <w:r>
+        <w:t xml:space="preserve">Fecha estimada: </w:t>
+      </w:r>
+      <w:r>
+        <w:t>24/9/2024</w:t>
+      </w:r>
+    </w:p>
+    <w:p>
+      <w:pPr>
+        <w:pStyle w:val="Prrafodelista"/>
+        <w:numPr>
+          <w:ilvl w:val="0"/>
+          <w:numId w:val="17"/>
+        </w:numPr>
+      </w:pPr>
+      <w:r>
+        <w:t xml:space="preserve">Fin de la etapa de elaboración – Iteración 2: </w:t>
+      </w:r>
+    </w:p>
+    <w:p>
+      <w:pPr>
+        <w:pStyle w:val="Prrafodelista"/>
+        <w:numPr>
+          <w:ilvl w:val="1"/>
+          <w:numId w:val="17"/>
+        </w:numPr>
+      </w:pPr>
+      <w:r>
+        <w:t xml:space="preserve">Fecha estimada: </w:t>
+      </w:r>
+      <w:r>
+        <w:t>11/10/2024</w:t>
+      </w:r>
+    </w:p>
+    <w:p>
+      <w:pPr>
+        <w:pStyle w:val="Prrafodelista"/>
+        <w:numPr>
+          <w:ilvl w:val="0"/>
+          <w:numId w:val="17"/>
+        </w:numPr>
+      </w:pPr>
+      <w:r>
+        <w:t xml:space="preserve">Fin de la etapa de construcción – Iteración 1: </w:t>
+      </w:r>
+    </w:p>
+    <w:p>
+      <w:pPr>
+        <w:pStyle w:val="Prrafodelista"/>
+        <w:numPr>
+          <w:ilvl w:val="1"/>
+          <w:numId w:val="17"/>
+        </w:numPr>
+      </w:pPr>
+      <w:r>
+        <w:t xml:space="preserve">Fecha estimada: </w:t>
+      </w:r>
+      <w:r>
+        <w:t>29/10/2024</w:t>
+      </w:r>
+    </w:p>
+    <w:p>
+      <w:pPr>
+        <w:pStyle w:val="Prrafodelista"/>
+        <w:numPr>
+          <w:ilvl w:val="0"/>
+          <w:numId w:val="17"/>
+        </w:numPr>
+      </w:pPr>
+      <w:r>
+        <w:t xml:space="preserve">Fin de la etapa de construcción – Iteración </w:t>
+      </w:r>
+      <w:r>
+        <w:t>2</w:t>
+      </w:r>
+      <w:r>
+        <w:t>:</w:t>
+      </w:r>
+      <w:r>
+        <w:t xml:space="preserve"> </w:t>
+      </w:r>
+    </w:p>
+    <w:p>
+      <w:pPr>
+        <w:pStyle w:val="Prrafodelista"/>
+        <w:numPr>
+          <w:ilvl w:val="1"/>
+          <w:numId w:val="17"/>
+        </w:numPr>
+      </w:pPr>
+      <w:r>
+        <w:t xml:space="preserve">Fecha estimada: </w:t>
+      </w:r>
+      <w:r>
+        <w:t>8/11/2024</w:t>
+      </w:r>
+    </w:p>
+    <w:p>
+      <w:pPr>
+        <w:pStyle w:val="Prrafodelista"/>
+        <w:numPr>
+          <w:ilvl w:val="0"/>
+          <w:numId w:val="17"/>
+        </w:numPr>
+      </w:pPr>
+      <w:r>
+        <w:t xml:space="preserve">Fin de la etapa de construcción – Iteración </w:t>
+      </w:r>
+      <w:r>
+        <w:t>3</w:t>
+      </w:r>
+      <w:r>
+        <w:t>:</w:t>
+      </w:r>
+      <w:r>
+        <w:t xml:space="preserve"> </w:t>
+      </w:r>
+    </w:p>
+    <w:p>
+      <w:pPr>
+        <w:pStyle w:val="Prrafodelista"/>
+        <w:numPr>
+          <w:ilvl w:val="1"/>
+          <w:numId w:val="17"/>
+        </w:numPr>
+      </w:pPr>
+      <w:r>
+        <w:t xml:space="preserve">Fecha estimada: </w:t>
+      </w:r>
+      <w:r>
+        <w:t>19/11/2024</w:t>
+      </w:r>
+    </w:p>
+    <w:p>
+      <w:pPr>
+        <w:pStyle w:val="Prrafodelista"/>
+        <w:numPr>
+          <w:ilvl w:val="0"/>
+          <w:numId w:val="17"/>
+        </w:numPr>
+      </w:pPr>
+      <w:r>
+        <w:t xml:space="preserve">Cierre de cursada: </w:t>
+      </w:r>
+    </w:p>
+    <w:p>
+      <w:pPr>
+        <w:pStyle w:val="Prrafodelista"/>
+        <w:numPr>
+          <w:ilvl w:val="1"/>
+          <w:numId w:val="17"/>
+        </w:numPr>
+      </w:pPr>
+      <w:r>
+        <w:t xml:space="preserve">Fecha estimada: </w:t>
+      </w:r>
+      <w:r>
+        <w:t>22/11/2024</w:t>
+      </w:r>
+    </w:p>
     <w:p>
       <w:pPr>
         <w:rPr>
@@ -4786,7 +5385,13 @@
         <w:pStyle w:val="PSI-Comentario"/>
       </w:pPr>
       <w:r>
-        <w:t>Es de particular interés para ambas partes que quede claro como se realizaran las entregas del producto de software como así también cual es el tiempo de soporte que el grupo de desarrollo se compromete a brindar dentro de esta propuesta]</w:t>
+        <w:t xml:space="preserve">Es de particular interés para ambas partes que quede claro </w:t>
+      </w:r>
+      <w:r>
+        <w:t>cómo</w:t>
+      </w:r>
+      <w:r>
+        <w:t xml:space="preserve"> se realizaran las entregas del producto de software como así también cual es el tiempo de soporte que el grupo de desarrollo se compromete a brindar dentro de esta propuesta]</w:t>
       </w:r>
     </w:p>
     <w:p>
@@ -4836,6 +5441,7 @@
       <w:bookmarkStart w:id="61" w:name="_Toc234690208"/>
       <w:bookmarkStart w:id="62" w:name="_Toc176607510"/>
       <w:r>
+        <w:lastRenderedPageBreak/>
         <w:t>Entrevistas</w:t>
       </w:r>
       <w:bookmarkEnd w:id="60"/>
@@ -4896,7 +5502,6 @@
       <w:bookmarkStart w:id="64" w:name="_Toc234690209"/>
       <w:bookmarkStart w:id="65" w:name="_Toc176607511"/>
       <w:r>
-        <w:lastRenderedPageBreak/>
         <w:t>Comentarios</w:t>
       </w:r>
       <w:bookmarkEnd w:id="63"/>
@@ -4937,17 +5542,6 @@
       <w:bookmarkEnd w:id="67"/>
       <w:r>
         <w:t xml:space="preserve"> </w:t>
-      </w:r>
-    </w:p>
-    <w:p>
-      <w:pPr>
-        <w:pStyle w:val="PSI-Comentario"/>
-      </w:pPr>
-      <w:r>
-        <w:t>[</w:t>
-      </w:r>
-      <w:r>
-        <w:t>Sección disponible para cualquier otro anexo]</w:t>
       </w:r>
     </w:p>
     <w:p>
@@ -4963,8 +5557,30 @@
           <w:rPr>
             <w:rStyle w:val="Hipervnculo"/>
           </w:rPr>
-          <w:t>Plantillas de la metodología PSI utilizadas actualmente para la gestión de riesgo en las asignaturas de AdeS y LeS</w:t>
-        </w:r>
+          <w:t xml:space="preserve">Plantillas de la metodología PSI utilizadas actualmente para la gestión de riesgo en las asignaturas de </w:t>
+        </w:r>
+        <w:proofErr w:type="spellStart"/>
+        <w:r>
+          <w:rPr>
+            <w:rStyle w:val="Hipervnculo"/>
+          </w:rPr>
+          <w:t>AdeS</w:t>
+        </w:r>
+        <w:proofErr w:type="spellEnd"/>
+        <w:r>
+          <w:rPr>
+            <w:rStyle w:val="Hipervnculo"/>
+          </w:rPr>
+          <w:t xml:space="preserve"> y </w:t>
+        </w:r>
+        <w:proofErr w:type="spellStart"/>
+        <w:r>
+          <w:rPr>
+            <w:rStyle w:val="Hipervnculo"/>
+          </w:rPr>
+          <w:t>LeS</w:t>
+        </w:r>
+        <w:proofErr w:type="spellEnd"/>
       </w:hyperlink>
     </w:p>
     <w:sectPr>
@@ -5008,8 +5624,16 @@
       <w:rPr>
         <w:lang w:val="es-AR"/>
       </w:rPr>
-      <w:t>T-Code</w:t>
+      <w:t>T-</w:t>
     </w:r>
+    <w:proofErr w:type="spellStart"/>
+    <w:r>
+      <w:rPr>
+        <w:lang w:val="es-AR"/>
+      </w:rPr>
+      <w:t>Code</w:t>
+    </w:r>
+    <w:proofErr w:type="spellEnd"/>
     <w:r>
       <w:rPr>
         <w:lang w:val="es-AR"/>
@@ -5374,7 +5998,15 @@
       <w:spacing w:before="0"/>
     </w:pPr>
     <w:r>
-      <w:t>Agustín Collareda, Cintia Hernandez y Hugo Frey</w:t>
+      <w:t xml:space="preserve">Agustín Collareda, Cintia </w:t>
+    </w:r>
+    <w:proofErr w:type="spellStart"/>
+    <w:r>
+      <w:t>Hernandez</w:t>
+    </w:r>
+    <w:proofErr w:type="spellEnd"/>
+    <w:r>
+      <w:t xml:space="preserve"> y Hugo Frey</w:t>
     </w:r>
   </w:p>
 </w:ftr>
@@ -5829,7 +6461,15 @@
       </mc:AlternateContent>
     </w:r>
     <w:r>
-      <w:t>Vesta Risk Manager</w:t>
+      <w:t xml:space="preserve">Vesta </w:t>
+    </w:r>
+    <w:proofErr w:type="spellStart"/>
+    <w:r>
+      <w:t>Risk</w:t>
+    </w:r>
+    <w:proofErr w:type="spellEnd"/>
+    <w:r>
+      <w:t xml:space="preserve"> Manager</w:t>
     </w:r>
     <w:r>
       <w:tab/>
@@ -6586,6 +7226,119 @@
     </w:lvl>
   </w:abstractNum>
   <w:abstractNum w:abstractNumId="5" w15:restartNumberingAfterBreak="0">
+    <w:nsid w:val="1A1F5D67"/>
+    <w:multiLevelType w:val="multilevel"/>
+    <w:tmpl w:val="66BA5FF6"/>
+    <w:lvl w:ilvl="0">
+      <w:start w:val="1"/>
+      <w:numFmt w:val="bullet"/>
+      <w:lvlText w:val=""/>
+      <w:lvlJc w:val="left"/>
+      <w:pPr>
+        <w:ind w:left="360" w:hanging="360"/>
+      </w:pPr>
+      <w:rPr>
+        <w:rFonts w:ascii="Symbol" w:hAnsi="Symbol" w:hint="default"/>
+      </w:rPr>
+    </w:lvl>
+    <w:lvl w:ilvl="1">
+      <w:start w:val="1"/>
+      <w:numFmt w:val="bullet"/>
+      <w:lvlText w:val=""/>
+      <w:lvlJc w:val="left"/>
+      <w:pPr>
+        <w:ind w:left="720" w:hanging="360"/>
+      </w:pPr>
+      <w:rPr>
+        <w:rFonts w:ascii="Wingdings" w:hAnsi="Wingdings" w:hint="default"/>
+      </w:rPr>
+    </w:lvl>
+    <w:lvl w:ilvl="2">
+      <w:start w:val="1"/>
+      <w:numFmt w:val="bullet"/>
+      <w:lvlText w:val=""/>
+      <w:lvlJc w:val="left"/>
+      <w:pPr>
+        <w:ind w:left="1080" w:hanging="360"/>
+      </w:pPr>
+      <w:rPr>
+        <w:rFonts w:ascii="Wingdings" w:hAnsi="Wingdings" w:hint="default"/>
+      </w:rPr>
+    </w:lvl>
+    <w:lvl w:ilvl="3">
+      <w:start w:val="1"/>
+      <w:numFmt w:val="bullet"/>
+      <w:lvlText w:val=""/>
+      <w:lvlJc w:val="left"/>
+      <w:pPr>
+        <w:ind w:left="1440" w:hanging="360"/>
+      </w:pPr>
+      <w:rPr>
+        <w:rFonts w:ascii="Symbol" w:hAnsi="Symbol" w:hint="default"/>
+      </w:rPr>
+    </w:lvl>
+    <w:lvl w:ilvl="4">
+      <w:start w:val="1"/>
+      <w:numFmt w:val="bullet"/>
+      <w:lvlText w:val=""/>
+      <w:lvlJc w:val="left"/>
+      <w:pPr>
+        <w:ind w:left="1800" w:hanging="360"/>
+      </w:pPr>
+      <w:rPr>
+        <w:rFonts w:ascii="Symbol" w:hAnsi="Symbol" w:hint="default"/>
+      </w:rPr>
+    </w:lvl>
+    <w:lvl w:ilvl="5">
+      <w:start w:val="1"/>
+      <w:numFmt w:val="bullet"/>
+      <w:lvlText w:val=""/>
+      <w:lvlJc w:val="left"/>
+      <w:pPr>
+        <w:ind w:left="2160" w:hanging="360"/>
+      </w:pPr>
+      <w:rPr>
+        <w:rFonts w:ascii="Wingdings" w:hAnsi="Wingdings" w:hint="default"/>
+      </w:rPr>
+    </w:lvl>
+    <w:lvl w:ilvl="6">
+      <w:start w:val="1"/>
+      <w:numFmt w:val="bullet"/>
+      <w:lvlText w:val=""/>
+      <w:lvlJc w:val="left"/>
+      <w:pPr>
+        <w:ind w:left="2520" w:hanging="360"/>
+      </w:pPr>
+      <w:rPr>
+        <w:rFonts w:ascii="Wingdings" w:hAnsi="Wingdings" w:hint="default"/>
+      </w:rPr>
+    </w:lvl>
+    <w:lvl w:ilvl="7">
+      <w:start w:val="1"/>
+      <w:numFmt w:val="bullet"/>
+      <w:lvlText w:val=""/>
+      <w:lvlJc w:val="left"/>
+      <w:pPr>
+        <w:ind w:left="2880" w:hanging="360"/>
+      </w:pPr>
+      <w:rPr>
+        <w:rFonts w:ascii="Symbol" w:hAnsi="Symbol" w:hint="default"/>
+      </w:rPr>
+    </w:lvl>
+    <w:lvl w:ilvl="8">
+      <w:start w:val="1"/>
+      <w:numFmt w:val="bullet"/>
+      <w:lvlText w:val=""/>
+      <w:lvlJc w:val="left"/>
+      <w:pPr>
+        <w:ind w:left="3240" w:hanging="360"/>
+      </w:pPr>
+      <w:rPr>
+        <w:rFonts w:ascii="Symbol" w:hAnsi="Symbol" w:hint="default"/>
+      </w:rPr>
+    </w:lvl>
+  </w:abstractNum>
+  <w:abstractNum w:abstractNumId="6" w15:restartNumberingAfterBreak="0">
     <w:nsid w:val="255F5799"/>
     <w:multiLevelType w:val="hybridMultilevel"/>
     <w:tmpl w:val="B8F40458"/>
@@ -6671,7 +7424,7 @@
       </w:pPr>
     </w:lvl>
   </w:abstractNum>
-  <w:abstractNum w:abstractNumId="6" w15:restartNumberingAfterBreak="0">
+  <w:abstractNum w:abstractNumId="7" w15:restartNumberingAfterBreak="0">
     <w:nsid w:val="32E93FCF"/>
     <w:multiLevelType w:val="hybridMultilevel"/>
     <w:tmpl w:val="2DC6913A"/>
@@ -6785,7 +7538,7 @@
       </w:rPr>
     </w:lvl>
   </w:abstractNum>
-  <w:abstractNum w:abstractNumId="7" w15:restartNumberingAfterBreak="0">
+  <w:abstractNum w:abstractNumId="8" w15:restartNumberingAfterBreak="0">
     <w:nsid w:val="38AF4B86"/>
     <w:multiLevelType w:val="hybridMultilevel"/>
     <w:tmpl w:val="57D278E0"/>
@@ -6899,7 +7652,7 @@
       </w:rPr>
     </w:lvl>
   </w:abstractNum>
-  <w:abstractNum w:abstractNumId="8" w15:restartNumberingAfterBreak="0">
+  <w:abstractNum w:abstractNumId="9" w15:restartNumberingAfterBreak="0">
     <w:nsid w:val="4480360D"/>
     <w:multiLevelType w:val="hybridMultilevel"/>
     <w:tmpl w:val="7690D27E"/>
@@ -7012,7 +7765,7 @@
       </w:rPr>
     </w:lvl>
   </w:abstractNum>
-  <w:abstractNum w:abstractNumId="9" w15:restartNumberingAfterBreak="0">
+  <w:abstractNum w:abstractNumId="10" w15:restartNumberingAfterBreak="0">
     <w:nsid w:val="487036EC"/>
     <w:multiLevelType w:val="hybridMultilevel"/>
     <w:tmpl w:val="BDFE724A"/>
@@ -7098,7 +7851,7 @@
       </w:pPr>
     </w:lvl>
   </w:abstractNum>
-  <w:abstractNum w:abstractNumId="10" w15:restartNumberingAfterBreak="0">
+  <w:abstractNum w:abstractNumId="11" w15:restartNumberingAfterBreak="0">
     <w:nsid w:val="52D90BB8"/>
     <w:multiLevelType w:val="hybridMultilevel"/>
     <w:tmpl w:val="1D2461DE"/>
@@ -7212,7 +7965,120 @@
       </w:rPr>
     </w:lvl>
   </w:abstractNum>
-  <w:abstractNum w:abstractNumId="11" w15:restartNumberingAfterBreak="0">
+  <w:abstractNum w:abstractNumId="12" w15:restartNumberingAfterBreak="0">
+    <w:nsid w:val="615967D4"/>
+    <w:multiLevelType w:val="multilevel"/>
+    <w:tmpl w:val="BE8CB7A8"/>
+    <w:lvl w:ilvl="0">
+      <w:start w:val="1"/>
+      <w:numFmt w:val="bullet"/>
+      <w:lvlText w:val=""/>
+      <w:lvlJc w:val="left"/>
+      <w:pPr>
+        <w:ind w:left="360" w:hanging="360"/>
+      </w:pPr>
+      <w:rPr>
+        <w:rFonts w:ascii="Symbol" w:hAnsi="Symbol" w:hint="default"/>
+      </w:rPr>
+    </w:lvl>
+    <w:lvl w:ilvl="1">
+      <w:start w:val="20"/>
+      <w:numFmt w:val="bullet"/>
+      <w:lvlText w:val="-"/>
+      <w:lvlJc w:val="left"/>
+      <w:pPr>
+        <w:ind w:left="720" w:hanging="360"/>
+      </w:pPr>
+      <w:rPr>
+        <w:rFonts w:ascii="Calibri" w:eastAsia="Calibri" w:hAnsi="Calibri" w:cs="Calibri" w:hint="default"/>
+      </w:rPr>
+    </w:lvl>
+    <w:lvl w:ilvl="2">
+      <w:start w:val="1"/>
+      <w:numFmt w:val="bullet"/>
+      <w:lvlText w:val=""/>
+      <w:lvlJc w:val="left"/>
+      <w:pPr>
+        <w:ind w:left="1080" w:hanging="360"/>
+      </w:pPr>
+      <w:rPr>
+        <w:rFonts w:ascii="Wingdings" w:hAnsi="Wingdings" w:hint="default"/>
+      </w:rPr>
+    </w:lvl>
+    <w:lvl w:ilvl="3">
+      <w:start w:val="1"/>
+      <w:numFmt w:val="bullet"/>
+      <w:lvlText w:val=""/>
+      <w:lvlJc w:val="left"/>
+      <w:pPr>
+        <w:ind w:left="1440" w:hanging="360"/>
+      </w:pPr>
+      <w:rPr>
+        <w:rFonts w:ascii="Symbol" w:hAnsi="Symbol" w:hint="default"/>
+      </w:rPr>
+    </w:lvl>
+    <w:lvl w:ilvl="4">
+      <w:start w:val="1"/>
+      <w:numFmt w:val="bullet"/>
+      <w:lvlText w:val=""/>
+      <w:lvlJc w:val="left"/>
+      <w:pPr>
+        <w:ind w:left="1800" w:hanging="360"/>
+      </w:pPr>
+      <w:rPr>
+        <w:rFonts w:ascii="Symbol" w:hAnsi="Symbol" w:hint="default"/>
+      </w:rPr>
+    </w:lvl>
+    <w:lvl w:ilvl="5">
+      <w:start w:val="1"/>
+      <w:numFmt w:val="bullet"/>
+      <w:lvlText w:val=""/>
+      <w:lvlJc w:val="left"/>
+      <w:pPr>
+        <w:ind w:left="2160" w:hanging="360"/>
+      </w:pPr>
+      <w:rPr>
+        <w:rFonts w:ascii="Wingdings" w:hAnsi="Wingdings" w:hint="default"/>
+      </w:rPr>
+    </w:lvl>
+    <w:lvl w:ilvl="6">
+      <w:start w:val="1"/>
+      <w:numFmt w:val="bullet"/>
+      <w:lvlText w:val=""/>
+      <w:lvlJc w:val="left"/>
+      <w:pPr>
+        <w:ind w:left="2520" w:hanging="360"/>
+      </w:pPr>
+      <w:rPr>
+        <w:rFonts w:ascii="Wingdings" w:hAnsi="Wingdings" w:hint="default"/>
+      </w:rPr>
+    </w:lvl>
+    <w:lvl w:ilvl="7">
+      <w:start w:val="1"/>
+      <w:numFmt w:val="bullet"/>
+      <w:lvlText w:val=""/>
+      <w:lvlJc w:val="left"/>
+      <w:pPr>
+        <w:ind w:left="2880" w:hanging="360"/>
+      </w:pPr>
+      <w:rPr>
+        <w:rFonts w:ascii="Symbol" w:hAnsi="Symbol" w:hint="default"/>
+      </w:rPr>
+    </w:lvl>
+    <w:lvl w:ilvl="8">
+      <w:start w:val="1"/>
+      <w:numFmt w:val="bullet"/>
+      <w:lvlText w:val=""/>
+      <w:lvlJc w:val="left"/>
+      <w:pPr>
+        <w:ind w:left="3240" w:hanging="360"/>
+      </w:pPr>
+      <w:rPr>
+        <w:rFonts w:ascii="Symbol" w:hAnsi="Symbol" w:hint="default"/>
+      </w:rPr>
+    </w:lvl>
+  </w:abstractNum>
+  <w:abstractNum w:abstractNumId="13" w15:restartNumberingAfterBreak="0">
     <w:nsid w:val="708E589C"/>
     <w:multiLevelType w:val="multilevel"/>
     <w:tmpl w:val="381042DE"/>
@@ -7352,7 +8218,7 @@
       </w:rPr>
     </w:lvl>
   </w:abstractNum>
-  <w:abstractNum w:abstractNumId="12" w15:restartNumberingAfterBreak="0">
+  <w:abstractNum w:abstractNumId="14" w15:restartNumberingAfterBreak="0">
     <w:nsid w:val="7497287F"/>
     <w:multiLevelType w:val="hybridMultilevel"/>
     <w:tmpl w:val="71649C2E"/>
@@ -7465,7 +8331,7 @@
       </w:rPr>
     </w:lvl>
   </w:abstractNum>
-  <w:abstractNum w:abstractNumId="13" w15:restartNumberingAfterBreak="0">
+  <w:abstractNum w:abstractNumId="15" w15:restartNumberingAfterBreak="0">
     <w:nsid w:val="7DD64906"/>
     <w:multiLevelType w:val="hybridMultilevel"/>
     <w:tmpl w:val="795E7434"/>
@@ -7580,16 +8446,16 @@
     </w:lvl>
   </w:abstractNum>
   <w:num w:numId="1" w16cid:durableId="1682052647">
-    <w:abstractNumId w:val="5"/>
+    <w:abstractNumId w:val="6"/>
   </w:num>
   <w:num w:numId="2" w16cid:durableId="449980013">
-    <w:abstractNumId w:val="9"/>
+    <w:abstractNumId w:val="10"/>
   </w:num>
   <w:num w:numId="3" w16cid:durableId="1710104169">
-    <w:abstractNumId w:val="9"/>
+    <w:abstractNumId w:val="10"/>
   </w:num>
   <w:num w:numId="4" w16cid:durableId="1482846366">
-    <w:abstractNumId w:val="9"/>
+    <w:abstractNumId w:val="10"/>
   </w:num>
   <w:num w:numId="5" w16cid:durableId="1075014825">
     <w:abstractNumId w:val="1"/>
@@ -7604,28 +8470,34 @@
     <w:abstractNumId w:val="0"/>
   </w:num>
   <w:num w:numId="9" w16cid:durableId="55008057">
-    <w:abstractNumId w:val="11"/>
+    <w:abstractNumId w:val="13"/>
   </w:num>
   <w:num w:numId="10" w16cid:durableId="1721124618">
-    <w:abstractNumId w:val="13"/>
+    <w:abstractNumId w:val="15"/>
   </w:num>
   <w:num w:numId="11" w16cid:durableId="320668621">
     <w:abstractNumId w:val="4"/>
   </w:num>
   <w:num w:numId="12" w16cid:durableId="1904875321">
-    <w:abstractNumId w:val="10"/>
+    <w:abstractNumId w:val="11"/>
   </w:num>
   <w:num w:numId="13" w16cid:durableId="1529634347">
+    <w:abstractNumId w:val="9"/>
+  </w:num>
+  <w:num w:numId="14" w16cid:durableId="1970746817">
+    <w:abstractNumId w:val="14"/>
+  </w:num>
+  <w:num w:numId="15" w16cid:durableId="1383670183">
     <w:abstractNumId w:val="8"/>
   </w:num>
-  <w:num w:numId="14" w16cid:durableId="1970746817">
+  <w:num w:numId="16" w16cid:durableId="2105496188">
+    <w:abstractNumId w:val="7"/>
+  </w:num>
+  <w:num w:numId="17" w16cid:durableId="957756905">
     <w:abstractNumId w:val="12"/>
   </w:num>
-  <w:num w:numId="15" w16cid:durableId="1383670183">
-    <w:abstractNumId w:val="7"/>
-  </w:num>
-  <w:num w:numId="16" w16cid:durableId="2105496188">
-    <w:abstractNumId w:val="6"/>
+  <w:num w:numId="18" w16cid:durableId="237595479">
+    <w:abstractNumId w:val="5"/>
   </w:num>
 </w:numbering>
 </file>
@@ -8124,7 +8996,6 @@
   <w:style w:type="character" w:default="1" w:styleId="Fuentedeprrafopredeter">
     <w:name w:val="Default Paragraph Font"/>
     <w:uiPriority w:val="1"/>
-    <w:semiHidden/>
     <w:unhideWhenUsed/>
   </w:style>
   <w:style w:type="table" w:default="1" w:styleId="Tablanormal">

</xml_diff>

<commit_message>
Doc: Cambios a la propuesta de desarrollo.
</commit_message>
<xml_diff>
--- a/Etapa de inicio/Propuesta de Desarrollo_Vesta Risk Manager_T-Code.docx
+++ b/Etapa de inicio/Propuesta de Desarrollo_Vesta Risk Manager_T-Code.docx
@@ -4748,26 +4748,29 @@
           <w:ilvl w:val="0"/>
           <w:numId w:val="14"/>
         </w:numPr>
-        <w:rPr>
-          <w:color w:val="FF0000"/>
-        </w:rPr>
-      </w:pPr>
-      <w:r>
-        <w:rPr>
-          <w:color w:val="FF0000"/>
-        </w:rPr>
-        <w:t>Crear atributos de evaluación. Los lideres del proyecto podrán crear sus atributos de evaluación</w:t>
-      </w:r>
-      <w:r>
-        <w:rPr>
-          <w:color w:val="FF0000"/>
-        </w:rPr>
+      </w:pPr>
+      <w:r>
+        <w:t>Añadir</w:t>
+      </w:r>
+      <w:r>
+        <w:t xml:space="preserve"> </w:t>
+      </w:r>
+      <w:r>
+        <w:t>criterios</w:t>
+      </w:r>
+      <w:r>
+        <w:t xml:space="preserve"> de evaluación. Los lideres del proyecto podrán crear sus </w:t>
+      </w:r>
+      <w:r>
+        <w:t>criterios</w:t>
+      </w:r>
+      <w:r>
+        <w:t xml:space="preserve"> de evaluación</w:t>
+      </w:r>
+      <w:r>
         <w:t xml:space="preserve"> de riesgos</w:t>
       </w:r>
       <w:r>
-        <w:rPr>
-          <w:color w:val="FF0000"/>
-        </w:rPr>
         <w:t>.</w:t>
       </w:r>
     </w:p>
@@ -4778,20 +4781,23 @@
           <w:ilvl w:val="0"/>
           <w:numId w:val="14"/>
         </w:numPr>
-        <w:rPr>
-          <w:color w:val="FF0000"/>
-        </w:rPr>
-      </w:pPr>
-      <w:r>
-        <w:rPr>
-          <w:color w:val="FF0000"/>
-        </w:rPr>
-        <w:t>Añadir atributos de evaluación. Los lideres del proyecto podrán agregar nuevos criterios de evaluación de riesgos</w:t>
-      </w:r>
-      <w:r>
-        <w:rPr>
-          <w:color w:val="FF0000"/>
-        </w:rPr>
+      </w:pPr>
+      <w:r>
+        <w:t xml:space="preserve">Modificar </w:t>
+      </w:r>
+      <w:r>
+        <w:t>criterios</w:t>
+      </w:r>
+      <w:r>
+        <w:t xml:space="preserve"> de evaluación. Los lideres del proyecto podrán actualizar los </w:t>
+      </w:r>
+      <w:r>
+        <w:t>criterios</w:t>
+      </w:r>
+      <w:r>
+        <w:t xml:space="preserve"> de evaluación de riesgos</w:t>
+      </w:r>
+      <w:r>
         <w:t>.</w:t>
       </w:r>
     </w:p>
@@ -4802,27 +4808,24 @@
           <w:ilvl w:val="0"/>
           <w:numId w:val="14"/>
         </w:numPr>
-        <w:rPr>
-          <w:color w:val="FF0000"/>
-        </w:rPr>
-      </w:pPr>
-      <w:r>
-        <w:rPr>
-          <w:color w:val="FF0000"/>
-        </w:rPr>
-        <w:t xml:space="preserve">Modificar atributos de evaluación. Los lideres del proyecto podrán actualizar los </w:t>
-      </w:r>
-      <w:r>
-        <w:rPr>
-          <w:color w:val="FF0000"/>
-        </w:rPr>
-        <w:t>atributos de evaluación de riesgos</w:t>
-      </w:r>
-      <w:r>
-        <w:rPr>
-          <w:color w:val="FF0000"/>
-        </w:rPr>
-        <w:t>.</w:t>
+      </w:pPr>
+      <w:r>
+        <w:t xml:space="preserve">Priorizar </w:t>
+      </w:r>
+      <w:r>
+        <w:t>r</w:t>
+      </w:r>
+      <w:r>
+        <w:t>iesgos.</w:t>
+      </w:r>
+      <w:r>
+        <w:t xml:space="preserve"> </w:t>
+      </w:r>
+      <w:r>
+        <w:t>El sistema deberá</w:t>
+      </w:r>
+      <w:r>
+        <w:t xml:space="preserve"> priorizar los riesgos a través del criterio de priorización. </w:t>
       </w:r>
     </w:p>
     <w:p>
@@ -4832,51 +4835,12 @@
           <w:ilvl w:val="0"/>
           <w:numId w:val="14"/>
         </w:numPr>
-        <w:rPr>
-          <w:color w:val="FF0000"/>
-        </w:rPr>
-      </w:pPr>
-      <w:r>
-        <w:rPr>
-          <w:color w:val="FF0000"/>
-        </w:rPr>
-        <w:t xml:space="preserve">Modificar criterio de </w:t>
-      </w:r>
-      <w:r>
-        <w:rPr>
-          <w:color w:val="FF0000"/>
-        </w:rPr>
-        <w:t>evaluación</w:t>
-      </w:r>
-      <w:r>
-        <w:rPr>
-          <w:color w:val="FF0000"/>
-        </w:rPr>
-        <w:t>.</w:t>
-      </w:r>
-      <w:r>
-        <w:rPr>
-          <w:color w:val="FF0000"/>
-        </w:rPr>
-        <w:t xml:space="preserve"> Los lideres de proyecto podrán modificar </w:t>
-      </w:r>
-      <w:r>
-        <w:rPr>
-          <w:color w:val="FF0000"/>
-        </w:rPr>
-        <w:t>el criterio de los riesgos, es decir, se modificará que tanto impacto y que tanta probabilidad existe</w:t>
-      </w:r>
-      <w:r>
-        <w:rPr>
-          <w:color w:val="FF0000"/>
-        </w:rPr>
-        <w:t>.</w:t>
-      </w:r>
-      <w:r>
-        <w:rPr>
-          <w:color w:val="FF0000"/>
-        </w:rPr>
-        <w:t xml:space="preserve"> </w:t>
+      </w:pPr>
+      <w:r>
+        <w:t>Mostrar gráficos de métricas.</w:t>
+      </w:r>
+      <w:r>
+        <w:t xml:space="preserve"> El sistema deberá mostrar información relevante sobre los riesgos que estén cargados.</w:t>
       </w:r>
     </w:p>
     <w:p>
@@ -4888,22 +4852,10 @@
         </w:numPr>
       </w:pPr>
       <w:r>
-        <w:t xml:space="preserve">Priorizar </w:t>
-      </w:r>
-      <w:r>
-        <w:t>r</w:t>
-      </w:r>
-      <w:r>
-        <w:t>iesgos.</w:t>
-      </w:r>
-      <w:r>
-        <w:t xml:space="preserve"> </w:t>
-      </w:r>
-      <w:r>
-        <w:t>El sistema deberá</w:t>
-      </w:r>
-      <w:r>
-        <w:t xml:space="preserve"> priorizar los riesgos a través del criterio de priorización. </w:t>
+        <w:t>Exportar gráficos.</w:t>
+      </w:r>
+      <w:r>
+        <w:t xml:space="preserve"> Los usuarios podrán exportar los gráficos en formato png para poder anexarlo en diferentes documentos.</w:t>
       </w:r>
     </w:p>
     <w:p>
@@ -4915,10 +4867,13 @@
         </w:numPr>
       </w:pPr>
       <w:r>
-        <w:t>Mostrar gráficos de métricas.</w:t>
-      </w:r>
-      <w:r>
-        <w:t xml:space="preserve"> El sistema deberá mostrar información relevante sobre los riesgos que estén cargados.</w:t>
+        <w:t xml:space="preserve">Cargar plantilla. </w:t>
+      </w:r>
+      <w:r>
+        <w:t>Los usuarios podrán seleccionar una plantilla con métodos de análisis y configuraciones específicas según sus preferencias, o crear una nueva</w:t>
+      </w:r>
+      <w:r>
+        <w:t>.</w:t>
       </w:r>
     </w:p>
     <w:p>
@@ -4930,10 +4885,10 @@
         </w:numPr>
       </w:pPr>
       <w:r>
-        <w:t>Exportar gráficos.</w:t>
-      </w:r>
-      <w:r>
-        <w:t xml:space="preserve"> Los usuarios podrán exportar los gráficos en formato png para poder anexarlo en diferentes documentos.</w:t>
+        <w:t>Cargar preguntas frecuentes.</w:t>
+      </w:r>
+      <w:r>
+        <w:t xml:space="preserve"> Los lideres de proyecto y administradores podrán agregar preguntas y respuestas sobre las diferentes dificultades que se presenten en el desarrollo, es decir, el criterio de nombramiento de los riesgos puede estar ahí, etc.</w:t>
       </w:r>
     </w:p>
     <w:p>
@@ -4945,19 +4900,10 @@
         </w:numPr>
       </w:pPr>
       <w:r>
-        <w:t xml:space="preserve">Cargar plantilla. </w:t>
-      </w:r>
-      <w:r>
-        <w:t xml:space="preserve">Los usuarios podrán seleccionar una plantilla </w:t>
-      </w:r>
-      <w:r>
-        <w:t>con métodos de análisis y configuraciones específicas según sus preferencias</w:t>
-      </w:r>
-      <w:r>
-        <w:t>, o crear una nueva</w:t>
-      </w:r>
-      <w:r>
-        <w:t>.</w:t>
+        <w:t>Modificar rol.</w:t>
+      </w:r>
+      <w:r>
+        <w:t xml:space="preserve"> Los usuarios tendrán que elegir que rol deberán tomar para el proyecto, si son lideres de proyecto y desarrolladores.</w:t>
       </w:r>
     </w:p>
     <w:p>
@@ -4969,10 +4915,22 @@
         </w:numPr>
       </w:pPr>
       <w:r>
-        <w:t>Cargar preguntas frecuentes.</w:t>
-      </w:r>
-      <w:r>
-        <w:t xml:space="preserve"> Los lideres de proyecto y administradores podrán agregar preguntas y respuestas sobre las diferentes dificultades que se presenten en el desarrollo, es decir, el criterio de nombramiento de los riesgos puede estar ahí, etc.</w:t>
+        <w:t>Realizar informes.</w:t>
+      </w:r>
+      <w:r>
+        <w:t xml:space="preserve"> </w:t>
+      </w:r>
+      <w:r>
+        <w:t>Los usuarios pueden solicitar</w:t>
+      </w:r>
+      <w:r>
+        <w:t xml:space="preserve"> </w:t>
+      </w:r>
+      <w:r>
+        <w:t xml:space="preserve">distintos tipos de </w:t>
+      </w:r>
+      <w:r>
+        <w:t>informes.</w:t>
       </w:r>
     </w:p>
     <w:p>
@@ -4984,10 +4942,16 @@
         </w:numPr>
       </w:pPr>
       <w:r>
-        <w:t>Modificar rol.</w:t>
-      </w:r>
-      <w:r>
-        <w:t xml:space="preserve"> Los usuarios tendrán que elegir que rol deberán tomar para el proyecto, si son lideres de proyecto y desarrolladores.</w:t>
+        <w:t>Realizar resúmenes.</w:t>
+      </w:r>
+      <w:r>
+        <w:t xml:space="preserve"> </w:t>
+      </w:r>
+      <w:r>
+        <w:t xml:space="preserve">Los usuarios pueden solicitar </w:t>
+      </w:r>
+      <w:r>
+        <w:t>resúmenes según un criterio preestablecido a los usuarios, lideres de proyecto y administradores.</w:t>
       </w:r>
     </w:p>
     <w:p>
@@ -4999,22 +4963,15 @@
         </w:numPr>
       </w:pPr>
       <w:r>
-        <w:t>Realizar informes.</w:t>
-      </w:r>
-      <w:r>
-        <w:t xml:space="preserve"> </w:t>
-      </w:r>
-      <w:r>
-        <w:t>Los usuarios pueden solicitar</w:t>
-      </w:r>
-      <w:r>
-        <w:t xml:space="preserve"> </w:t>
-      </w:r>
-      <w:r>
-        <w:t xml:space="preserve">distintos tipos de </w:t>
-      </w:r>
-      <w:r>
-        <w:t>informes.</w:t>
+        <w:t xml:space="preserve">Exportar informes.  Los usuarios podrán exportar los informes realizados en formato </w:t>
+      </w:r>
+      <w:proofErr w:type="spellStart"/>
+      <w:r>
+        <w:t>pdf</w:t>
+      </w:r>
+      <w:proofErr w:type="spellEnd"/>
+      <w:r>
+        <w:t>.</w:t>
       </w:r>
     </w:p>
     <w:p>
@@ -5026,47 +4983,6 @@
         </w:numPr>
       </w:pPr>
       <w:r>
-        <w:t>Realizar resúmenes.</w:t>
-      </w:r>
-      <w:r>
-        <w:t xml:space="preserve"> </w:t>
-      </w:r>
-      <w:r>
-        <w:t xml:space="preserve">Los usuarios pueden solicitar </w:t>
-      </w:r>
-      <w:r>
-        <w:t>resúmenes según un criterio preestablecido a los usuarios, lideres de proyecto y administradores.</w:t>
-      </w:r>
-    </w:p>
-    <w:p>
-      <w:pPr>
-        <w:pStyle w:val="Prrafodelista"/>
-        <w:numPr>
-          <w:ilvl w:val="0"/>
-          <w:numId w:val="14"/>
-        </w:numPr>
-      </w:pPr>
-      <w:r>
-        <w:t xml:space="preserve">Exportar informes.  Los usuarios podrán exportar los informes realizados en formato </w:t>
-      </w:r>
-      <w:proofErr w:type="spellStart"/>
-      <w:r>
-        <w:t>pdf</w:t>
-      </w:r>
-      <w:proofErr w:type="spellEnd"/>
-      <w:r>
-        <w:t>.</w:t>
-      </w:r>
-    </w:p>
-    <w:p>
-      <w:pPr>
-        <w:pStyle w:val="Prrafodelista"/>
-        <w:numPr>
-          <w:ilvl w:val="0"/>
-          <w:numId w:val="14"/>
-        </w:numPr>
-      </w:pPr>
-      <w:r>
         <w:t xml:space="preserve">Exportar resúmenes. Los usuarios podrán exportar los resúmenes en formato </w:t>
       </w:r>
       <w:proofErr w:type="spellStart"/>
@@ -5087,7 +5003,6 @@
       <w:bookmarkStart w:id="52" w:name="_Toc234690205"/>
       <w:bookmarkStart w:id="53" w:name="_Toc176607507"/>
       <w:r>
-        <w:lastRenderedPageBreak/>
         <w:t>Planificación Estimada</w:t>
       </w:r>
       <w:bookmarkEnd w:id="50"/>
@@ -5111,6 +5026,7 @@
         <w:pStyle w:val="PSI-Comentario"/>
       </w:pPr>
       <w:r>
+        <w:lastRenderedPageBreak/>
         <w:t>Para realizar la planificación se deberá utilizar el método de estimación basado en Casos de Uso, adjuntando su planilla correspondiente como anexo de esta propuesta, es por eso que en esta sección solo se verá un resumen de dicha estimación]</w:t>
       </w:r>
     </w:p>
@@ -5250,16 +5166,7 @@
         </w:numPr>
       </w:pPr>
       <w:r>
-        <w:t xml:space="preserve">Fin de la etapa de construcción – Iteración </w:t>
-      </w:r>
-      <w:r>
-        <w:t>2</w:t>
-      </w:r>
-      <w:r>
-        <w:t>:</w:t>
-      </w:r>
-      <w:r>
-        <w:t xml:space="preserve"> </w:t>
+        <w:t xml:space="preserve">Fin de la etapa de construcción – Iteración 2: </w:t>
       </w:r>
     </w:p>
     <w:p>
@@ -5286,16 +5193,7 @@
         </w:numPr>
       </w:pPr>
       <w:r>
-        <w:t xml:space="preserve">Fin de la etapa de construcción – Iteración </w:t>
-      </w:r>
-      <w:r>
-        <w:t>3</w:t>
-      </w:r>
-      <w:r>
-        <w:t>:</w:t>
-      </w:r>
-      <w:r>
-        <w:t xml:space="preserve"> </w:t>
+        <w:t xml:space="preserve">Fin de la etapa de construcción – Iteración 3: </w:t>
       </w:r>
     </w:p>
     <w:p>
@@ -5396,8 +5294,465 @@
     </w:p>
     <w:p>
       <w:pPr>
-        <w:rPr>
-          <w:lang w:val="es-MX"/>
+        <w:numPr>
+          <w:ilvl w:val="0"/>
+          <w:numId w:val="19"/>
+        </w:numPr>
+        <w:rPr>
+          <w:lang w:val="es-AR"/>
+        </w:rPr>
+      </w:pPr>
+      <w:r>
+        <w:rPr>
+          <w:b/>
+          <w:bCs/>
+          <w:lang w:val="es-AR"/>
+        </w:rPr>
+        <w:t>Monto Total del Proyecto</w:t>
+      </w:r>
+      <w:r>
+        <w:rPr>
+          <w:lang w:val="es-AR"/>
+        </w:rPr>
+        <w:t>: </w:t>
+      </w:r>
+      <w:r>
+        <w:rPr>
+          <w:b/>
+          <w:bCs/>
+          <w:lang w:val="es-AR"/>
+        </w:rPr>
+        <w:t>$</w:t>
+      </w:r>
+      <w:r>
+        <w:rPr>
+          <w:b/>
+          <w:bCs/>
+        </w:rPr>
+        <w:t>1,460,000 A</w:t>
+      </w:r>
+      <w:r>
+        <w:rPr>
+          <w:b/>
+          <w:bCs/>
+        </w:rPr>
+        <w:t>RS</w:t>
+      </w:r>
+    </w:p>
+    <w:p>
+      <w:pPr>
+        <w:numPr>
+          <w:ilvl w:val="0"/>
+          <w:numId w:val="19"/>
+        </w:numPr>
+        <w:rPr>
+          <w:lang w:val="es-AR"/>
+        </w:rPr>
+      </w:pPr>
+      <w:r>
+        <w:rPr>
+          <w:b/>
+          <w:bCs/>
+          <w:lang w:val="es-AR"/>
+        </w:rPr>
+        <w:t>Forma de Pago</w:t>
+      </w:r>
+      <w:r>
+        <w:rPr>
+          <w:lang w:val="es-AR"/>
+        </w:rPr>
+        <w:t>:</w:t>
+      </w:r>
+    </w:p>
+    <w:p>
+      <w:pPr>
+        <w:numPr>
+          <w:ilvl w:val="1"/>
+          <w:numId w:val="19"/>
+        </w:numPr>
+        <w:rPr>
+          <w:lang w:val="es-AR"/>
+        </w:rPr>
+      </w:pPr>
+      <w:r>
+        <w:rPr>
+          <w:b/>
+          <w:bCs/>
+          <w:lang w:val="es-AR"/>
+        </w:rPr>
+        <w:t>Anticipo</w:t>
+      </w:r>
+      <w:r>
+        <w:rPr>
+          <w:lang w:val="es-AR"/>
+        </w:rPr>
+        <w:t>: </w:t>
+      </w:r>
+      <w:r>
+        <w:rPr>
+          <w:lang w:val="es-AR"/>
+        </w:rPr>
+        <w:t>1</w:t>
+      </w:r>
+      <w:r>
+        <w:rPr>
+          <w:lang w:val="es-AR"/>
+        </w:rPr>
+        <w:t>5</w:t>
+      </w:r>
+      <w:r>
+        <w:rPr>
+          <w:lang w:val="es-AR"/>
+        </w:rPr>
+        <w:t>% del monto total al inicio del proyecto.</w:t>
+      </w:r>
+    </w:p>
+    <w:p>
+      <w:pPr>
+        <w:numPr>
+          <w:ilvl w:val="1"/>
+          <w:numId w:val="19"/>
+        </w:numPr>
+        <w:rPr>
+          <w:lang w:val="es-AR"/>
+        </w:rPr>
+      </w:pPr>
+      <w:r>
+        <w:rPr>
+          <w:b/>
+          <w:bCs/>
+          <w:lang w:val="es-AR"/>
+        </w:rPr>
+        <w:t>Pagos Parciales</w:t>
+      </w:r>
+      <w:r>
+        <w:rPr>
+          <w:lang w:val="es-AR"/>
+        </w:rPr>
+        <w:t>: </w:t>
+      </w:r>
+      <w:r>
+        <w:rPr>
+          <w:lang w:val="es-AR"/>
+        </w:rPr>
+        <w:t>5</w:t>
+      </w:r>
+      <w:r>
+        <w:rPr>
+          <w:lang w:val="es-AR"/>
+        </w:rPr>
+        <w:t>% del monto total tras la finalización de cada hito de control.</w:t>
+      </w:r>
+    </w:p>
+    <w:p>
+      <w:pPr>
+        <w:numPr>
+          <w:ilvl w:val="1"/>
+          <w:numId w:val="19"/>
+        </w:numPr>
+        <w:rPr>
+          <w:lang w:val="es-AR"/>
+        </w:rPr>
+      </w:pPr>
+      <w:r>
+        <w:rPr>
+          <w:b/>
+          <w:bCs/>
+          <w:lang w:val="es-AR"/>
+        </w:rPr>
+        <w:t>Pago Final</w:t>
+      </w:r>
+      <w:r>
+        <w:rPr>
+          <w:lang w:val="es-AR"/>
+        </w:rPr>
+        <w:t>: </w:t>
+      </w:r>
+      <w:r>
+        <w:rPr>
+          <w:lang w:val="es-AR"/>
+        </w:rPr>
+        <w:t>50</w:t>
+      </w:r>
+      <w:r>
+        <w:rPr>
+          <w:b/>
+          <w:bCs/>
+          <w:lang w:val="es-AR"/>
+        </w:rPr>
+        <w:t>% del monto total</w:t>
+      </w:r>
+      <w:r>
+        <w:rPr>
+          <w:lang w:val="es-AR"/>
+        </w:rPr>
+        <w:t> al momento de la entrega final del producto.</w:t>
+      </w:r>
+    </w:p>
+    <w:p>
+      <w:pPr>
+        <w:numPr>
+          <w:ilvl w:val="0"/>
+          <w:numId w:val="19"/>
+        </w:numPr>
+        <w:rPr>
+          <w:lang w:val="es-AR"/>
+        </w:rPr>
+      </w:pPr>
+      <w:r>
+        <w:rPr>
+          <w:b/>
+          <w:bCs/>
+          <w:lang w:val="es-AR"/>
+        </w:rPr>
+        <w:t>Entregas del Producto</w:t>
+      </w:r>
+      <w:r>
+        <w:rPr>
+          <w:lang w:val="es-AR"/>
+        </w:rPr>
+        <w:t>:</w:t>
+      </w:r>
+    </w:p>
+    <w:p>
+      <w:pPr>
+        <w:numPr>
+          <w:ilvl w:val="1"/>
+          <w:numId w:val="19"/>
+        </w:numPr>
+        <w:rPr>
+          <w:lang w:val="es-AR"/>
+        </w:rPr>
+      </w:pPr>
+      <w:r>
+        <w:rPr>
+          <w:b/>
+          <w:bCs/>
+          <w:lang w:val="es-AR"/>
+        </w:rPr>
+        <w:t>Fase 1</w:t>
+      </w:r>
+      <w:r>
+        <w:rPr>
+          <w:lang w:val="es-AR"/>
+        </w:rPr>
+        <w:t>: Entrega de</w:t>
+      </w:r>
+      <w:r>
+        <w:rPr>
+          <w:lang w:val="es-AR"/>
+        </w:rPr>
+        <w:t>l primer</w:t>
+      </w:r>
+      <w:r>
+        <w:rPr>
+          <w:lang w:val="es-AR"/>
+        </w:rPr>
+        <w:t xml:space="preserve"> prototipo </w:t>
+      </w:r>
+      <w:r>
+        <w:rPr>
+          <w:lang w:val="es-AR"/>
+        </w:rPr>
+        <w:t xml:space="preserve">funcional </w:t>
+      </w:r>
+      <w:r>
+        <w:rPr>
+          <w:lang w:val="es-AR"/>
+        </w:rPr>
+        <w:t>- </w:t>
+      </w:r>
+      <w:r>
+        <w:rPr>
+          <w:b/>
+          <w:bCs/>
+          <w:lang w:val="es-AR"/>
+        </w:rPr>
+        <w:t>Fecha estimada</w:t>
+      </w:r>
+      <w:r>
+        <w:rPr>
+          <w:lang w:val="es-AR"/>
+        </w:rPr>
+        <w:t xml:space="preserve">: </w:t>
+      </w:r>
+      <w:r>
+        <w:rPr>
+          <w:lang w:val="es-AR"/>
+        </w:rPr>
+        <w:t>1/10/2024</w:t>
+      </w:r>
+    </w:p>
+    <w:p>
+      <w:pPr>
+        <w:numPr>
+          <w:ilvl w:val="1"/>
+          <w:numId w:val="19"/>
+        </w:numPr>
+        <w:rPr>
+          <w:lang w:val="es-AR"/>
+        </w:rPr>
+      </w:pPr>
+      <w:r>
+        <w:rPr>
+          <w:b/>
+          <w:bCs/>
+          <w:lang w:val="es-AR"/>
+        </w:rPr>
+        <w:lastRenderedPageBreak/>
+        <w:t xml:space="preserve">Fase </w:t>
+      </w:r>
+      <w:r>
+        <w:rPr>
+          <w:b/>
+          <w:bCs/>
+          <w:lang w:val="es-AR"/>
+        </w:rPr>
+        <w:t>2</w:t>
+      </w:r>
+      <w:r>
+        <w:rPr>
+          <w:lang w:val="es-AR"/>
+        </w:rPr>
+        <w:t>: Entrega final - </w:t>
+      </w:r>
+      <w:r>
+        <w:rPr>
+          <w:b/>
+          <w:bCs/>
+          <w:lang w:val="es-AR"/>
+        </w:rPr>
+        <w:t>Fecha estimada</w:t>
+      </w:r>
+      <w:r>
+        <w:rPr>
+          <w:lang w:val="es-AR"/>
+        </w:rPr>
+        <w:t xml:space="preserve">: </w:t>
+      </w:r>
+      <w:r>
+        <w:rPr>
+          <w:lang w:val="es-AR"/>
+        </w:rPr>
+        <w:t>22/11</w:t>
+      </w:r>
+    </w:p>
+    <w:p>
+      <w:pPr>
+        <w:numPr>
+          <w:ilvl w:val="0"/>
+          <w:numId w:val="19"/>
+        </w:numPr>
+        <w:rPr>
+          <w:lang w:val="es-AR"/>
+        </w:rPr>
+      </w:pPr>
+      <w:r>
+        <w:rPr>
+          <w:b/>
+          <w:bCs/>
+          <w:lang w:val="es-AR"/>
+        </w:rPr>
+        <w:t>Soporte Post-Entrega</w:t>
+      </w:r>
+      <w:r>
+        <w:rPr>
+          <w:lang w:val="es-AR"/>
+        </w:rPr>
+        <w:t>:</w:t>
+      </w:r>
+    </w:p>
+    <w:p>
+      <w:pPr>
+        <w:numPr>
+          <w:ilvl w:val="1"/>
+          <w:numId w:val="19"/>
+        </w:numPr>
+        <w:rPr>
+          <w:lang w:val="es-AR"/>
+        </w:rPr>
+      </w:pPr>
+      <w:r>
+        <w:rPr>
+          <w:b/>
+          <w:bCs/>
+          <w:lang w:val="es-AR"/>
+        </w:rPr>
+        <w:t>Duración: </w:t>
+      </w:r>
+      <w:r>
+        <w:rPr>
+          <w:lang w:val="es-AR"/>
+        </w:rPr>
+        <w:t>6 meses</w:t>
+      </w:r>
+    </w:p>
+    <w:p>
+      <w:pPr>
+        <w:numPr>
+          <w:ilvl w:val="1"/>
+          <w:numId w:val="19"/>
+        </w:numPr>
+        <w:rPr>
+          <w:lang w:val="es-AR"/>
+        </w:rPr>
+      </w:pPr>
+      <w:r>
+        <w:rPr>
+          <w:b/>
+          <w:bCs/>
+          <w:lang w:val="es-AR"/>
+        </w:rPr>
+        <w:t>Incluye</w:t>
+      </w:r>
+      <w:r>
+        <w:rPr>
+          <w:lang w:val="es-AR"/>
+        </w:rPr>
+        <w:t>: Mantenimiento, corrección de errores y actualizaciones menores.</w:t>
+      </w:r>
+    </w:p>
+    <w:p>
+      <w:pPr>
+        <w:numPr>
+          <w:ilvl w:val="1"/>
+          <w:numId w:val="19"/>
+        </w:numPr>
+        <w:rPr>
+          <w:lang w:val="es-AR"/>
+        </w:rPr>
+      </w:pPr>
+      <w:r>
+        <w:rPr>
+          <w:b/>
+          <w:bCs/>
+          <w:lang w:val="es-AR"/>
+        </w:rPr>
+        <w:t>Respuesta a Consultas</w:t>
+      </w:r>
+      <w:r>
+        <w:rPr>
+          <w:lang w:val="es-AR"/>
+        </w:rPr>
+        <w:t>: Dentro de un plazo de </w:t>
+      </w:r>
+      <w:r>
+        <w:rPr>
+          <w:lang w:val="es-AR"/>
+        </w:rPr>
+        <w:t>24</w:t>
+      </w:r>
+      <w:r>
+        <w:rPr>
+          <w:lang w:val="es-AR"/>
+        </w:rPr>
+        <w:t xml:space="preserve"> horas.</w:t>
+      </w:r>
+    </w:p>
+    <w:p>
+      <w:pPr>
+        <w:rPr>
+          <w:lang w:val="es-AR"/>
         </w:rPr>
       </w:pPr>
     </w:p>
@@ -5441,7 +5796,6 @@
       <w:bookmarkStart w:id="61" w:name="_Toc234690208"/>
       <w:bookmarkStart w:id="62" w:name="_Toc176607510"/>
       <w:r>
-        <w:lastRenderedPageBreak/>
         <w:t>Entrevistas</w:t>
       </w:r>
       <w:bookmarkEnd w:id="60"/>
@@ -8219,6 +8573,155 @@
     </w:lvl>
   </w:abstractNum>
   <w:abstractNum w:abstractNumId="14" w15:restartNumberingAfterBreak="0">
+    <w:nsid w:val="72F0282F"/>
+    <w:multiLevelType w:val="multilevel"/>
+    <w:tmpl w:val="A1ACDEC4"/>
+    <w:lvl w:ilvl="0">
+      <w:start w:val="1"/>
+      <w:numFmt w:val="bullet"/>
+      <w:lvlText w:val=""/>
+      <w:lvlJc w:val="left"/>
+      <w:pPr>
+        <w:tabs>
+          <w:tab w:val="num" w:pos="720"/>
+        </w:tabs>
+        <w:ind w:left="720" w:hanging="360"/>
+      </w:pPr>
+      <w:rPr>
+        <w:rFonts w:ascii="Symbol" w:hAnsi="Symbol" w:hint="default"/>
+        <w:sz w:val="20"/>
+      </w:rPr>
+    </w:lvl>
+    <w:lvl w:ilvl="1">
+      <w:start w:val="1"/>
+      <w:numFmt w:val="bullet"/>
+      <w:lvlText w:val="o"/>
+      <w:lvlJc w:val="left"/>
+      <w:pPr>
+        <w:tabs>
+          <w:tab w:val="num" w:pos="1440"/>
+        </w:tabs>
+        <w:ind w:left="1440" w:hanging="360"/>
+      </w:pPr>
+      <w:rPr>
+        <w:rFonts w:ascii="Courier New" w:hAnsi="Courier New" w:hint="default"/>
+        <w:sz w:val="20"/>
+      </w:rPr>
+    </w:lvl>
+    <w:lvl w:ilvl="2" w:tentative="1">
+      <w:start w:val="1"/>
+      <w:numFmt w:val="bullet"/>
+      <w:lvlText w:val=""/>
+      <w:lvlJc w:val="left"/>
+      <w:pPr>
+        <w:tabs>
+          <w:tab w:val="num" w:pos="2160"/>
+        </w:tabs>
+        <w:ind w:left="2160" w:hanging="360"/>
+      </w:pPr>
+      <w:rPr>
+        <w:rFonts w:ascii="Wingdings" w:hAnsi="Wingdings" w:hint="default"/>
+        <w:sz w:val="20"/>
+      </w:rPr>
+    </w:lvl>
+    <w:lvl w:ilvl="3" w:tentative="1">
+      <w:start w:val="1"/>
+      <w:numFmt w:val="bullet"/>
+      <w:lvlText w:val=""/>
+      <w:lvlJc w:val="left"/>
+      <w:pPr>
+        <w:tabs>
+          <w:tab w:val="num" w:pos="2880"/>
+        </w:tabs>
+        <w:ind w:left="2880" w:hanging="360"/>
+      </w:pPr>
+      <w:rPr>
+        <w:rFonts w:ascii="Wingdings" w:hAnsi="Wingdings" w:hint="default"/>
+        <w:sz w:val="20"/>
+      </w:rPr>
+    </w:lvl>
+    <w:lvl w:ilvl="4" w:tentative="1">
+      <w:start w:val="1"/>
+      <w:numFmt w:val="bullet"/>
+      <w:lvlText w:val=""/>
+      <w:lvlJc w:val="left"/>
+      <w:pPr>
+        <w:tabs>
+          <w:tab w:val="num" w:pos="3600"/>
+        </w:tabs>
+        <w:ind w:left="3600" w:hanging="360"/>
+      </w:pPr>
+      <w:rPr>
+        <w:rFonts w:ascii="Wingdings" w:hAnsi="Wingdings" w:hint="default"/>
+        <w:sz w:val="20"/>
+      </w:rPr>
+    </w:lvl>
+    <w:lvl w:ilvl="5" w:tentative="1">
+      <w:start w:val="1"/>
+      <w:numFmt w:val="bullet"/>
+      <w:lvlText w:val=""/>
+      <w:lvlJc w:val="left"/>
+      <w:pPr>
+        <w:tabs>
+          <w:tab w:val="num" w:pos="4320"/>
+        </w:tabs>
+        <w:ind w:left="4320" w:hanging="360"/>
+      </w:pPr>
+      <w:rPr>
+        <w:rFonts w:ascii="Wingdings" w:hAnsi="Wingdings" w:hint="default"/>
+        <w:sz w:val="20"/>
+      </w:rPr>
+    </w:lvl>
+    <w:lvl w:ilvl="6" w:tentative="1">
+      <w:start w:val="1"/>
+      <w:numFmt w:val="bullet"/>
+      <w:lvlText w:val=""/>
+      <w:lvlJc w:val="left"/>
+      <w:pPr>
+        <w:tabs>
+          <w:tab w:val="num" w:pos="5040"/>
+        </w:tabs>
+        <w:ind w:left="5040" w:hanging="360"/>
+      </w:pPr>
+      <w:rPr>
+        <w:rFonts w:ascii="Wingdings" w:hAnsi="Wingdings" w:hint="default"/>
+        <w:sz w:val="20"/>
+      </w:rPr>
+    </w:lvl>
+    <w:lvl w:ilvl="7" w:tentative="1">
+      <w:start w:val="1"/>
+      <w:numFmt w:val="bullet"/>
+      <w:lvlText w:val=""/>
+      <w:lvlJc w:val="left"/>
+      <w:pPr>
+        <w:tabs>
+          <w:tab w:val="num" w:pos="5760"/>
+        </w:tabs>
+        <w:ind w:left="5760" w:hanging="360"/>
+      </w:pPr>
+      <w:rPr>
+        <w:rFonts w:ascii="Wingdings" w:hAnsi="Wingdings" w:hint="default"/>
+        <w:sz w:val="20"/>
+      </w:rPr>
+    </w:lvl>
+    <w:lvl w:ilvl="8" w:tentative="1">
+      <w:start w:val="1"/>
+      <w:numFmt w:val="bullet"/>
+      <w:lvlText w:val=""/>
+      <w:lvlJc w:val="left"/>
+      <w:pPr>
+        <w:tabs>
+          <w:tab w:val="num" w:pos="6480"/>
+        </w:tabs>
+        <w:ind w:left="6480" w:hanging="360"/>
+      </w:pPr>
+      <w:rPr>
+        <w:rFonts w:ascii="Wingdings" w:hAnsi="Wingdings" w:hint="default"/>
+        <w:sz w:val="20"/>
+      </w:rPr>
+    </w:lvl>
+  </w:abstractNum>
+  <w:abstractNum w:abstractNumId="15" w15:restartNumberingAfterBreak="0">
     <w:nsid w:val="7497287F"/>
     <w:multiLevelType w:val="hybridMultilevel"/>
     <w:tmpl w:val="71649C2E"/>
@@ -8331,7 +8834,7 @@
       </w:rPr>
     </w:lvl>
   </w:abstractNum>
-  <w:abstractNum w:abstractNumId="15" w15:restartNumberingAfterBreak="0">
+  <w:abstractNum w:abstractNumId="16" w15:restartNumberingAfterBreak="0">
     <w:nsid w:val="7DD64906"/>
     <w:multiLevelType w:val="hybridMultilevel"/>
     <w:tmpl w:val="795E7434"/>
@@ -8473,7 +8976,7 @@
     <w:abstractNumId w:val="13"/>
   </w:num>
   <w:num w:numId="10" w16cid:durableId="1721124618">
-    <w:abstractNumId w:val="15"/>
+    <w:abstractNumId w:val="16"/>
   </w:num>
   <w:num w:numId="11" w16cid:durableId="320668621">
     <w:abstractNumId w:val="4"/>
@@ -8485,7 +8988,7 @@
     <w:abstractNumId w:val="9"/>
   </w:num>
   <w:num w:numId="14" w16cid:durableId="1970746817">
-    <w:abstractNumId w:val="14"/>
+    <w:abstractNumId w:val="15"/>
   </w:num>
   <w:num w:numId="15" w16cid:durableId="1383670183">
     <w:abstractNumId w:val="8"/>
@@ -8498,6 +9001,9 @@
   </w:num>
   <w:num w:numId="18" w16cid:durableId="237595479">
     <w:abstractNumId w:val="5"/>
+  </w:num>
+  <w:num w:numId="19" w16cid:durableId="1393499419">
+    <w:abstractNumId w:val="14"/>
   </w:num>
 </w:numbering>
 </file>

</xml_diff>

<commit_message>
Doc: modificación de la propuesta de desarrollo.
</commit_message>
<xml_diff>
--- a/Etapa de inicio/Propuesta de Desarrollo_Vesta Risk Manager_T-Code.docx
+++ b/Etapa de inicio/Propuesta de Desarrollo_Vesta Risk Manager_T-Code.docx
@@ -354,25 +354,7 @@
           <w:sz w:val="36"/>
           <w:szCs w:val="36"/>
         </w:rPr>
-        <w:t xml:space="preserve">Vesta </w:t>
-      </w:r>
-      <w:proofErr w:type="spellStart"/>
-      <w:r>
-        <w:rPr>
-          <w:rFonts w:ascii="Cambria" w:hAnsi="Cambria"/>
-          <w:sz w:val="36"/>
-          <w:szCs w:val="36"/>
-        </w:rPr>
-        <w:t>Risk</w:t>
-      </w:r>
-      <w:proofErr w:type="spellEnd"/>
-      <w:r>
-        <w:rPr>
-          <w:rFonts w:ascii="Cambria" w:hAnsi="Cambria"/>
-          <w:sz w:val="36"/>
-          <w:szCs w:val="36"/>
-        </w:rPr>
-        <w:t xml:space="preserve"> Manager</w:t>
+        <w:t>Vesta Risk Manager</w:t>
       </w:r>
     </w:p>
     <w:p>
@@ -403,26 +385,18 @@
         <w:rPr>
           <w:lang w:val="es-AR"/>
         </w:rPr>
-        <w:t>T-</w:t>
-      </w:r>
-      <w:proofErr w:type="spellStart"/>
+        <w:t>T-Code</w:t>
+      </w:r>
       <w:r>
         <w:rPr>
           <w:lang w:val="es-AR"/>
         </w:rPr>
-        <w:t>Code</w:t>
-      </w:r>
-      <w:proofErr w:type="spellEnd"/>
+        <w:t xml:space="preserve">  </w:t>
+      </w:r>
       <w:r>
         <w:rPr>
           <w:lang w:val="es-AR"/>
         </w:rPr>
-        <w:t xml:space="preserve">  </w:t>
-      </w:r>
-      <w:r>
-        <w:rPr>
-          <w:lang w:val="es-AR"/>
-        </w:rPr>
         <w:t xml:space="preserve"> </w:t>
       </w:r>
     </w:p>
@@ -431,15 +405,7 @@
         <w:pStyle w:val="Sinespaciado"/>
       </w:pPr>
       <w:r>
-        <w:t xml:space="preserve">Agustín Collareda, Cintia </w:t>
-      </w:r>
-      <w:proofErr w:type="spellStart"/>
-      <w:r>
-        <w:t>Hernandez</w:t>
-      </w:r>
-      <w:proofErr w:type="spellEnd"/>
-      <w:r>
-        <w:t xml:space="preserve"> y Hugo Frey</w:t>
+        <w:t>Agustín Collareda, Cintia Hernandez y Hugo Frey</w:t>
       </w:r>
     </w:p>
     <w:p/>
@@ -3026,15 +2992,7 @@
         </w:numPr>
       </w:pPr>
       <w:r>
-        <w:t xml:space="preserve">Cintia </w:t>
-      </w:r>
-      <w:proofErr w:type="spellStart"/>
-      <w:r>
-        <w:t>Hernandez</w:t>
-      </w:r>
-      <w:proofErr w:type="spellEnd"/>
-      <w:r>
-        <w:t>.</w:t>
+        <w:t>Cintia Hernandez.</w:t>
       </w:r>
       <w:r>
         <w:t xml:space="preserve"> </w:t>
@@ -3097,15 +3055,7 @@
     </w:p>
     <w:p>
       <w:r>
-        <w:t xml:space="preserve">En la actualidad, el grupo está trabajando en el sistema Vesta </w:t>
-      </w:r>
-      <w:proofErr w:type="spellStart"/>
-      <w:r>
-        <w:t>Risk</w:t>
-      </w:r>
-      <w:proofErr w:type="spellEnd"/>
-      <w:r>
-        <w:t xml:space="preserve"> Manager</w:t>
+        <w:t>En la actualidad, el grupo está trabajando en el sistema Vesta Risk Manager</w:t>
       </w:r>
       <w:r>
         <w:t>,</w:t>
@@ -3199,15 +3149,7 @@
         <w:t xml:space="preserve">l desarrollo e implementación </w:t>
       </w:r>
       <w:r>
-        <w:t xml:space="preserve">del sistema Vesta </w:t>
-      </w:r>
-      <w:proofErr w:type="spellStart"/>
-      <w:r>
-        <w:t>Risk</w:t>
-      </w:r>
-      <w:proofErr w:type="spellEnd"/>
-      <w:r>
-        <w:t xml:space="preserve"> Manager, </w:t>
+        <w:t xml:space="preserve">del sistema Vesta Risk Manager, </w:t>
       </w:r>
       <w:r>
         <w:t xml:space="preserve">la gestión de riesgos en las asignaturas de las carreras de Analista en sistemas y Licenciatura en sistemas se realiza por medio de plantillas basadas en la metodología PSI. </w:t>
@@ -3342,23 +3284,7 @@
           <w:b/>
           <w:bCs/>
         </w:rPr>
-        <w:t xml:space="preserve">Vesta </w:t>
-      </w:r>
-      <w:proofErr w:type="spellStart"/>
-      <w:r>
-        <w:rPr>
-          <w:b/>
-          <w:bCs/>
-        </w:rPr>
-        <w:t>Risk</w:t>
-      </w:r>
-      <w:proofErr w:type="spellEnd"/>
-      <w:r>
-        <w:rPr>
-          <w:b/>
-          <w:bCs/>
-        </w:rPr>
-        <w:t xml:space="preserve"> Manager</w:t>
+        <w:t>Vesta Risk Manager</w:t>
       </w:r>
       <w:r>
         <w:t> integre todas las ventajas que ofrecen las herramientas previamente utilizadas. Solo así podrá considerarse un éxito en la mejora de la gestión de riesgos, garantizando un proceso más eficiente y efectivo para los estudiantes y docentes involucrados.</w:t>
@@ -3448,25 +3374,7 @@
           <w:iCs/>
           <w:color w:val="auto"/>
         </w:rPr>
-        <w:t xml:space="preserve">El proceso de gestión de riesgos utilizado actualmente </w:t>
-      </w:r>
-      <w:proofErr w:type="spellStart"/>
-      <w:r>
-        <w:rPr>
-          <w:i w:val="0"/>
-          <w:iCs/>
-          <w:color w:val="auto"/>
-        </w:rPr>
-        <w:t>esta</w:t>
-      </w:r>
-      <w:proofErr w:type="spellEnd"/>
-      <w:r>
-        <w:rPr>
-          <w:i w:val="0"/>
-          <w:iCs/>
-          <w:color w:val="auto"/>
-        </w:rPr>
-        <w:t xml:space="preserve"> basado en la metodología PSI y se basa en el uso de</w:t>
+        <w:t>El proceso de gestión de riesgos utilizado actualmente esta basado en la metodología PSI y se basa en el uso de</w:t>
       </w:r>
       <w:r>
         <w:rPr>
@@ -3526,43 +3434,7 @@
           <w:iCs/>
           <w:color w:val="auto"/>
         </w:rPr>
-        <w:t xml:space="preserve">tilla de informe de riesgo, con una descripción, categoría, causas, síntomas y el responsable de monitorearlo. Para cada categoría de riesgo se define también la importancia general de los riesgos de esa categoría para el proyecto </w:t>
-      </w:r>
-      <w:proofErr w:type="spellStart"/>
-      <w:r>
-        <w:rPr>
-          <w:i w:val="0"/>
-          <w:iCs/>
-          <w:color w:val="auto"/>
-        </w:rPr>
-        <w:t>especifico</w:t>
-      </w:r>
-      <w:proofErr w:type="spellEnd"/>
-      <w:r>
-        <w:rPr>
-          <w:i w:val="0"/>
-          <w:iCs/>
-          <w:color w:val="auto"/>
-        </w:rPr>
-        <w:t xml:space="preserve"> que se </w:t>
-      </w:r>
-      <w:proofErr w:type="spellStart"/>
-      <w:r>
-        <w:rPr>
-          <w:i w:val="0"/>
-          <w:iCs/>
-          <w:color w:val="auto"/>
-        </w:rPr>
-        <w:t>esta</w:t>
-      </w:r>
-      <w:proofErr w:type="spellEnd"/>
-      <w:r>
-        <w:rPr>
-          <w:i w:val="0"/>
-          <w:iCs/>
-          <w:color w:val="auto"/>
-        </w:rPr>
-        <w:t xml:space="preserve"> desarrollando. </w:t>
+        <w:t xml:space="preserve">tilla de informe de riesgo, con una descripción, categoría, causas, síntomas y el responsable de monitorearlo. Para cada categoría de riesgo se define también la importancia general de los riesgos de esa categoría para el proyecto especifico que se esta desarrollando. </w:t>
       </w:r>
     </w:p>
     <w:p>
@@ -3616,25 +3488,7 @@
           <w:iCs/>
           <w:color w:val="auto"/>
         </w:rPr>
-        <w:t xml:space="preserve">, los cuales se definen por estimaciones y consensos entre los participantes. En base a estas dos medidas, se determina el factor de riesgo de los riesgos identificados, y se determinan como prioritarios aquellos que tengan un factor </w:t>
-      </w:r>
-      <w:proofErr w:type="spellStart"/>
-      <w:r>
-        <w:rPr>
-          <w:i w:val="0"/>
-          <w:iCs/>
-          <w:color w:val="auto"/>
-        </w:rPr>
-        <w:t>mas</w:t>
-      </w:r>
-      <w:proofErr w:type="spellEnd"/>
-      <w:r>
-        <w:rPr>
-          <w:i w:val="0"/>
-          <w:iCs/>
-          <w:color w:val="auto"/>
-        </w:rPr>
-        <w:t xml:space="preserve"> alto. </w:t>
+        <w:t xml:space="preserve">, los cuales se definen por estimaciones y consensos entre los participantes. En base a estas dos medidas, se determina el factor de riesgo de los riesgos identificados, y se determinan como prioritarios aquellos que tengan un factor mas alto. </w:t>
       </w:r>
     </w:p>
     <w:p>
@@ -4186,27 +4040,7 @@
           <w:lang w:val="es-ES"/>
         </w:rPr>
         <w:lastRenderedPageBreak/>
-        <w:t xml:space="preserve">El sistema deberá ser integrado con </w:t>
-      </w:r>
-      <w:proofErr w:type="spellStart"/>
-      <w:r>
-        <w:rPr>
-          <w:i w:val="0"/>
-          <w:iCs/>
-          <w:color w:val="auto"/>
-          <w:lang w:val="es-ES"/>
-        </w:rPr>
-        <w:t>UARGflow</w:t>
-      </w:r>
-      <w:proofErr w:type="spellEnd"/>
-      <w:r>
-        <w:rPr>
-          <w:i w:val="0"/>
-          <w:iCs/>
-          <w:color w:val="auto"/>
-          <w:lang w:val="es-ES"/>
-        </w:rPr>
-        <w:t xml:space="preserve"> para el inicio de sesión de los usuarios.</w:t>
+        <w:t>El sistema deberá ser integrado con UARGflow para el inicio de sesión de los usuarios.</w:t>
       </w:r>
     </w:p>
     <w:p>
@@ -4963,15 +4797,7 @@
         </w:numPr>
       </w:pPr>
       <w:r>
-        <w:t xml:space="preserve">Exportar informes.  Los usuarios podrán exportar los informes realizados en formato </w:t>
-      </w:r>
-      <w:proofErr w:type="spellStart"/>
-      <w:r>
-        <w:t>pdf</w:t>
-      </w:r>
-      <w:proofErr w:type="spellEnd"/>
-      <w:r>
-        <w:t>.</w:t>
+        <w:t>Exportar informes.  Los usuarios podrán exportar los informes realizados en formato pdf.</w:t>
       </w:r>
     </w:p>
     <w:p>
@@ -4983,15 +4809,7 @@
         </w:numPr>
       </w:pPr>
       <w:r>
-        <w:t xml:space="preserve">Exportar resúmenes. Los usuarios podrán exportar los resúmenes en formato </w:t>
-      </w:r>
-      <w:proofErr w:type="spellStart"/>
-      <w:r>
-        <w:t>pdf</w:t>
-      </w:r>
-      <w:proofErr w:type="spellEnd"/>
-      <w:r>
-        <w:t>.</w:t>
+        <w:t>Exportar resúmenes. Los usuarios podrán exportar los resúmenes en formato pdf.</w:t>
       </w:r>
     </w:p>
     <w:p>
@@ -5070,6 +4888,18 @@
         </w:numPr>
       </w:pPr>
       <w:r>
+        <w:t>Este hito se da una vez definidas las bases para el proyecto de desarrollo de software.</w:t>
+      </w:r>
+    </w:p>
+    <w:p>
+      <w:pPr>
+        <w:pStyle w:val="Prrafodelista"/>
+        <w:numPr>
+          <w:ilvl w:val="1"/>
+          <w:numId w:val="17"/>
+        </w:numPr>
+      </w:pPr>
+      <w:r>
         <w:t xml:space="preserve">Fecha estimada: </w:t>
       </w:r>
       <w:r>
@@ -5097,6 +4927,30 @@
         </w:numPr>
       </w:pPr>
       <w:r>
+        <w:t xml:space="preserve">Una vez refinados los detalles del proyecto para </w:t>
+      </w:r>
+      <w:r>
+        <w:t xml:space="preserve">asegurar que se cumplen los requisitos y expectativas del </w:t>
+      </w:r>
+      <w:r>
+        <w:t>cliente</w:t>
+      </w:r>
+      <w:r>
+        <w:t xml:space="preserve"> a medida que se avanza hacia las próximas iteracione</w:t>
+      </w:r>
+      <w:r>
+        <w:t>s.</w:t>
+      </w:r>
+    </w:p>
+    <w:p>
+      <w:pPr>
+        <w:pStyle w:val="Prrafodelista"/>
+        <w:numPr>
+          <w:ilvl w:val="1"/>
+          <w:numId w:val="17"/>
+        </w:numPr>
+      </w:pPr>
+      <w:r>
         <w:t xml:space="preserve">Fecha estimada: </w:t>
       </w:r>
       <w:r>
@@ -5124,6 +4978,21 @@
         </w:numPr>
       </w:pPr>
       <w:r>
+        <w:t xml:space="preserve">Definidos todos </w:t>
+      </w:r>
+      <w:r>
+        <w:t>los aspectos necesarios para avanzar a la etapa de construcción.</w:t>
+      </w:r>
+    </w:p>
+    <w:p>
+      <w:pPr>
+        <w:pStyle w:val="Prrafodelista"/>
+        <w:numPr>
+          <w:ilvl w:val="1"/>
+          <w:numId w:val="17"/>
+        </w:numPr>
+      </w:pPr>
+      <w:r>
         <w:t xml:space="preserve">Fecha estimada: </w:t>
       </w:r>
       <w:r>
@@ -5151,6 +5020,33 @@
         </w:numPr>
       </w:pPr>
       <w:r>
+        <w:t>Finalizada</w:t>
+      </w:r>
+      <w:r>
+        <w:t xml:space="preserve"> la implementación de los casos de uso</w:t>
+      </w:r>
+      <w:r>
+        <w:t xml:space="preserve"> </w:t>
+      </w:r>
+      <w:r>
+        <w:t xml:space="preserve">de mayor prioridad, y se </w:t>
+      </w:r>
+      <w:r>
+        <w:t>realizadas</w:t>
+      </w:r>
+      <w:r>
+        <w:t xml:space="preserve"> las pruebas correspondientes.</w:t>
+      </w:r>
+    </w:p>
+    <w:p>
+      <w:pPr>
+        <w:pStyle w:val="Prrafodelista"/>
+        <w:numPr>
+          <w:ilvl w:val="1"/>
+          <w:numId w:val="17"/>
+        </w:numPr>
+      </w:pPr>
+      <w:r>
         <w:t xml:space="preserve">Fecha estimada: </w:t>
       </w:r>
       <w:r>
@@ -5178,6 +5074,18 @@
         </w:numPr>
       </w:pPr>
       <w:r>
+        <w:t>Finalizada la segunda tanda de casos de uso y pruebas, y correcciones que hayan sido necesarias.</w:t>
+      </w:r>
+    </w:p>
+    <w:p>
+      <w:pPr>
+        <w:pStyle w:val="Prrafodelista"/>
+        <w:numPr>
+          <w:ilvl w:val="1"/>
+          <w:numId w:val="17"/>
+        </w:numPr>
+      </w:pPr>
+      <w:r>
         <w:t xml:space="preserve">Fecha estimada: </w:t>
       </w:r>
       <w:r>
@@ -5205,22 +5113,7 @@
         </w:numPr>
       </w:pPr>
       <w:r>
-        <w:t xml:space="preserve">Fecha estimada: </w:t>
-      </w:r>
-      <w:r>
-        <w:t>19/11/2024</w:t>
-      </w:r>
-    </w:p>
-    <w:p>
-      <w:pPr>
-        <w:pStyle w:val="Prrafodelista"/>
-        <w:numPr>
-          <w:ilvl w:val="0"/>
-          <w:numId w:val="17"/>
-        </w:numPr>
-      </w:pPr>
-      <w:r>
-        <w:t xml:space="preserve">Cierre de cursada: </w:t>
+        <w:t>Terminada la ultima tanda de casos de uso y pruebas.</w:t>
       </w:r>
     </w:p>
     <w:p>
@@ -5235,14 +5128,12 @@
         <w:t xml:space="preserve">Fecha estimada: </w:t>
       </w:r>
       <w:r>
-        <w:t>22/11/2024</w:t>
-      </w:r>
-    </w:p>
-    <w:p>
-      <w:pPr>
-        <w:rPr>
-          <w:lang w:val="es-MX"/>
-        </w:rPr>
+        <w:t>19/11/2024</w:t>
+      </w:r>
+    </w:p>
+    <w:p>
+      <w:pPr>
+        <w:pStyle w:val="Prrafodelista"/>
       </w:pPr>
     </w:p>
     <w:p>
@@ -5423,6 +5314,7 @@
           <w:bCs/>
           <w:lang w:val="es-AR"/>
         </w:rPr>
+        <w:lastRenderedPageBreak/>
         <w:t>Pagos Parciales</w:t>
       </w:r>
       <w:r>
@@ -5472,7 +5364,13 @@
         <w:rPr>
           <w:lang w:val="es-AR"/>
         </w:rPr>
-        <w:t>50</w:t>
+        <w:t>5</w:t>
+      </w:r>
+      <w:r>
+        <w:rPr>
+          <w:lang w:val="es-AR"/>
+        </w:rPr>
+        <w:t>5</w:t>
       </w:r>
       <w:r>
         <w:rPr>
@@ -5599,7 +5497,6 @@
           <w:bCs/>
           <w:lang w:val="es-AR"/>
         </w:rPr>
-        <w:lastRenderedPageBreak/>
         <w:t xml:space="preserve">Fase </w:t>
       </w:r>
       <w:r>
@@ -5911,30 +5808,8 @@
           <w:rPr>
             <w:rStyle w:val="Hipervnculo"/>
           </w:rPr>
-          <w:t xml:space="preserve">Plantillas de la metodología PSI utilizadas actualmente para la gestión de riesgo en las asignaturas de </w:t>
-        </w:r>
-        <w:proofErr w:type="spellStart"/>
-        <w:r>
-          <w:rPr>
-            <w:rStyle w:val="Hipervnculo"/>
-          </w:rPr>
-          <w:t>AdeS</w:t>
-        </w:r>
-        <w:proofErr w:type="spellEnd"/>
-        <w:r>
-          <w:rPr>
-            <w:rStyle w:val="Hipervnculo"/>
-          </w:rPr>
-          <w:t xml:space="preserve"> y </w:t>
-        </w:r>
-        <w:proofErr w:type="spellStart"/>
-        <w:r>
-          <w:rPr>
-            <w:rStyle w:val="Hipervnculo"/>
-          </w:rPr>
-          <w:t>LeS</w:t>
-        </w:r>
-        <w:proofErr w:type="spellEnd"/>
+          <w:t>Plantillas de la metodología PSI utilizadas actualmente para la gestión de riesgo en las asignaturas de AdeS y LeS</w:t>
+        </w:r>
       </w:hyperlink>
     </w:p>
     <w:sectPr>
@@ -5978,16 +5853,8 @@
       <w:rPr>
         <w:lang w:val="es-AR"/>
       </w:rPr>
-      <w:t>T-</w:t>
+      <w:t>T-Code</w:t>
     </w:r>
-    <w:proofErr w:type="spellStart"/>
-    <w:r>
-      <w:rPr>
-        <w:lang w:val="es-AR"/>
-      </w:rPr>
-      <w:t>Code</w:t>
-    </w:r>
-    <w:proofErr w:type="spellEnd"/>
     <w:r>
       <w:rPr>
         <w:lang w:val="es-AR"/>
@@ -6352,15 +6219,7 @@
       <w:spacing w:before="0"/>
     </w:pPr>
     <w:r>
-      <w:t xml:space="preserve">Agustín Collareda, Cintia </w:t>
-    </w:r>
-    <w:proofErr w:type="spellStart"/>
-    <w:r>
-      <w:t>Hernandez</w:t>
-    </w:r>
-    <w:proofErr w:type="spellEnd"/>
-    <w:r>
-      <w:t xml:space="preserve"> y Hugo Frey</w:t>
+      <w:t>Agustín Collareda, Cintia Hernandez y Hugo Frey</w:t>
     </w:r>
   </w:p>
 </w:ftr>
@@ -6815,15 +6674,7 @@
       </mc:AlternateContent>
     </w:r>
     <w:r>
-      <w:t xml:space="preserve">Vesta </w:t>
-    </w:r>
-    <w:proofErr w:type="spellStart"/>
-    <w:r>
-      <w:t>Risk</w:t>
-    </w:r>
-    <w:proofErr w:type="spellEnd"/>
-    <w:r>
-      <w:t xml:space="preserve"> Manager</w:t>
+      <w:t>Vesta Risk Manager</w:t>
     </w:r>
     <w:r>
       <w:tab/>

</xml_diff>

<commit_message>
Doc: Agregué un nuevo CU
</commit_message>
<xml_diff>
--- a/Etapa de inicio/Propuesta de Desarrollo_Vesta Risk Manager_T-Code.docx
+++ b/Etapa de inicio/Propuesta de Desarrollo_Vesta Risk Manager_T-Code.docx
@@ -4536,25 +4536,7 @@
         </w:numPr>
       </w:pPr>
       <w:r>
-        <w:t>Designar</w:t>
-      </w:r>
-      <w:r>
-        <w:t xml:space="preserve"> responsables.</w:t>
-      </w:r>
-      <w:r>
-        <w:t xml:space="preserve"> Los lideres del proyecto pueden </w:t>
-      </w:r>
-      <w:r>
-        <w:t>designar</w:t>
-      </w:r>
-      <w:r>
-        <w:t xml:space="preserve"> a los responsables de la realización de </w:t>
-      </w:r>
-      <w:r>
-        <w:t>una</w:t>
-      </w:r>
-      <w:r>
-        <w:t xml:space="preserve"> tarea.</w:t>
+        <w:t>Eliminar tareas. Los lideres del proyecto pueden eliminar tareas cargadas.</w:t>
       </w:r>
     </w:p>
     <w:p>
@@ -4566,13 +4548,25 @@
         </w:numPr>
       </w:pPr>
       <w:r>
-        <w:t>Notificar acciones</w:t>
-      </w:r>
-      <w:r>
-        <w:t>.</w:t>
-      </w:r>
-      <w:r>
-        <w:t xml:space="preserve"> El sistema deberá notificar a los usuarios sobre la creación de riesgo, vinculación de los riesgos, ocurrencia de los riesgos, sino se terminaron las tareas deberá notificarlo, etc.</w:t>
+        <w:t>Designar</w:t>
+      </w:r>
+      <w:r>
+        <w:t xml:space="preserve"> responsables.</w:t>
+      </w:r>
+      <w:r>
+        <w:t xml:space="preserve"> Los lideres del proyecto pueden </w:t>
+      </w:r>
+      <w:r>
+        <w:t>designar</w:t>
+      </w:r>
+      <w:r>
+        <w:t xml:space="preserve"> a los responsables de la realización de </w:t>
+      </w:r>
+      <w:r>
+        <w:t>una</w:t>
+      </w:r>
+      <w:r>
+        <w:t xml:space="preserve"> tarea.</w:t>
       </w:r>
     </w:p>
     <w:p>
@@ -4584,28 +4578,13 @@
         </w:numPr>
       </w:pPr>
       <w:r>
-        <w:t>Añadir</w:t>
-      </w:r>
-      <w:r>
-        <w:t xml:space="preserve"> </w:t>
-      </w:r>
-      <w:r>
-        <w:t>criterios</w:t>
-      </w:r>
-      <w:r>
-        <w:t xml:space="preserve"> de evaluación. Los lideres del proyecto podrán crear sus </w:t>
-      </w:r>
-      <w:r>
-        <w:t>criterios</w:t>
-      </w:r>
-      <w:r>
-        <w:t xml:space="preserve"> de evaluación</w:t>
-      </w:r>
-      <w:r>
-        <w:t xml:space="preserve"> de riesgos</w:t>
+        <w:t>Notificar acciones</w:t>
       </w:r>
       <w:r>
         <w:t>.</w:t>
+      </w:r>
+      <w:r>
+        <w:t xml:space="preserve"> El sistema deberá notificar a los usuarios sobre la creación de riesgo, vinculación de los riesgos, ocurrencia de los riesgos, sino se terminaron las tareas deberá notificarlo, etc.</w:t>
       </w:r>
     </w:p>
     <w:p>
@@ -4617,19 +4596,25 @@
         </w:numPr>
       </w:pPr>
       <w:r>
-        <w:t xml:space="preserve">Modificar </w:t>
+        <w:t>Añadir</w:t>
+      </w:r>
+      <w:r>
+        <w:t xml:space="preserve"> </w:t>
       </w:r>
       <w:r>
         <w:t>criterios</w:t>
       </w:r>
       <w:r>
-        <w:t xml:space="preserve"> de evaluación. Los lideres del proyecto podrán actualizar los </w:t>
+        <w:t xml:space="preserve"> de evaluación. Los lideres del proyecto podrán crear sus </w:t>
       </w:r>
       <w:r>
         <w:t>criterios</w:t>
       </w:r>
       <w:r>
-        <w:t xml:space="preserve"> de evaluación de riesgos</w:t>
+        <w:t xml:space="preserve"> de evaluación</w:t>
+      </w:r>
+      <w:r>
+        <w:t xml:space="preserve"> de riesgos</w:t>
       </w:r>
       <w:r>
         <w:t>.</w:t>
@@ -4644,22 +4629,22 @@
         </w:numPr>
       </w:pPr>
       <w:r>
-        <w:t xml:space="preserve">Priorizar </w:t>
-      </w:r>
-      <w:r>
-        <w:t>r</w:t>
-      </w:r>
-      <w:r>
-        <w:t>iesgos.</w:t>
-      </w:r>
-      <w:r>
-        <w:t xml:space="preserve"> </w:t>
-      </w:r>
-      <w:r>
-        <w:t>El sistema deberá</w:t>
-      </w:r>
-      <w:r>
-        <w:t xml:space="preserve"> priorizar los riesgos a través del criterio de priorización. </w:t>
+        <w:t xml:space="preserve">Modificar </w:t>
+      </w:r>
+      <w:r>
+        <w:t>criterios</w:t>
+      </w:r>
+      <w:r>
+        <w:t xml:space="preserve"> de evaluación. Los lideres del proyecto podrán actualizar los </w:t>
+      </w:r>
+      <w:r>
+        <w:t>criterios</w:t>
+      </w:r>
+      <w:r>
+        <w:t xml:space="preserve"> de evaluación de riesgos</w:t>
+      </w:r>
+      <w:r>
+        <w:t>.</w:t>
       </w:r>
     </w:p>
     <w:p>
@@ -4671,10 +4656,22 @@
         </w:numPr>
       </w:pPr>
       <w:r>
-        <w:t>Mostrar gráficos de métricas.</w:t>
-      </w:r>
-      <w:r>
-        <w:t xml:space="preserve"> El sistema deberá mostrar información relevante sobre los riesgos que estén cargados.</w:t>
+        <w:t xml:space="preserve">Priorizar </w:t>
+      </w:r>
+      <w:r>
+        <w:t>r</w:t>
+      </w:r>
+      <w:r>
+        <w:t>iesgos.</w:t>
+      </w:r>
+      <w:r>
+        <w:t xml:space="preserve"> </w:t>
+      </w:r>
+      <w:r>
+        <w:t>El sistema deberá</w:t>
+      </w:r>
+      <w:r>
+        <w:t xml:space="preserve"> priorizar los riesgos a través del criterio de priorización. </w:t>
       </w:r>
     </w:p>
     <w:p>
@@ -4686,10 +4683,10 @@
         </w:numPr>
       </w:pPr>
       <w:r>
-        <w:t>Exportar gráficos.</w:t>
-      </w:r>
-      <w:r>
-        <w:t xml:space="preserve"> Los usuarios podrán exportar los gráficos en formato png para poder anexarlo en diferentes documentos.</w:t>
+        <w:t>Mostrar gráficos de métricas.</w:t>
+      </w:r>
+      <w:r>
+        <w:t xml:space="preserve"> El sistema deberá mostrar información relevante sobre los riesgos que estén cargados.</w:t>
       </w:r>
     </w:p>
     <w:p>
@@ -4701,13 +4698,10 @@
         </w:numPr>
       </w:pPr>
       <w:r>
-        <w:t xml:space="preserve">Cargar plantilla. </w:t>
-      </w:r>
-      <w:r>
-        <w:t>Los usuarios podrán seleccionar una plantilla con métodos de análisis y configuraciones específicas según sus preferencias, o crear una nueva</w:t>
-      </w:r>
-      <w:r>
-        <w:t>.</w:t>
+        <w:t>Exportar gráficos.</w:t>
+      </w:r>
+      <w:r>
+        <w:t xml:space="preserve"> Los usuarios podrán exportar los gráficos en formato png para poder anexarlo en diferentes documentos.</w:t>
       </w:r>
     </w:p>
     <w:p>
@@ -4719,10 +4713,13 @@
         </w:numPr>
       </w:pPr>
       <w:r>
-        <w:t>Cargar preguntas frecuentes.</w:t>
-      </w:r>
-      <w:r>
-        <w:t xml:space="preserve"> Los lideres de proyecto y administradores podrán agregar preguntas y respuestas sobre las diferentes dificultades que se presenten en el desarrollo, es decir, el criterio de nombramiento de los riesgos puede estar ahí, etc.</w:t>
+        <w:t xml:space="preserve">Cargar plantilla. </w:t>
+      </w:r>
+      <w:r>
+        <w:t>Los usuarios podrán seleccionar una plantilla con métodos de análisis y configuraciones específicas según sus preferencias, o crear una nueva</w:t>
+      </w:r>
+      <w:r>
+        <w:t>.</w:t>
       </w:r>
     </w:p>
     <w:p>
@@ -4734,10 +4731,10 @@
         </w:numPr>
       </w:pPr>
       <w:r>
-        <w:t>Modificar rol.</w:t>
-      </w:r>
-      <w:r>
-        <w:t xml:space="preserve"> Los usuarios tendrán que elegir que rol deberán tomar para el proyecto, si son lideres de proyecto y desarrolladores.</w:t>
+        <w:t>Cargar preguntas frecuentes.</w:t>
+      </w:r>
+      <w:r>
+        <w:t xml:space="preserve"> Los lideres de proyecto y administradores podrán agregar preguntas y respuestas sobre las diferentes dificultades que se presenten en el desarrollo, es decir, el criterio de nombramiento de los riesgos puede estar ahí, etc.</w:t>
       </w:r>
     </w:p>
     <w:p>
@@ -4749,22 +4746,10 @@
         </w:numPr>
       </w:pPr>
       <w:r>
-        <w:t>Realizar informes.</w:t>
-      </w:r>
-      <w:r>
-        <w:t xml:space="preserve"> </w:t>
-      </w:r>
-      <w:r>
-        <w:t>Los usuarios pueden solicitar</w:t>
-      </w:r>
-      <w:r>
-        <w:t xml:space="preserve"> </w:t>
-      </w:r>
-      <w:r>
-        <w:t xml:space="preserve">distintos tipos de </w:t>
-      </w:r>
-      <w:r>
-        <w:t>informes.</w:t>
+        <w:t>Modificar rol.</w:t>
+      </w:r>
+      <w:r>
+        <w:t xml:space="preserve"> Los usuarios tendrán que elegir que rol deberán tomar para el proyecto, si son lideres de proyecto y desarrolladores.</w:t>
       </w:r>
     </w:p>
     <w:p>
@@ -4776,16 +4761,22 @@
         </w:numPr>
       </w:pPr>
       <w:r>
-        <w:t>Realizar resúmenes.</w:t>
+        <w:t>Realizar informes.</w:t>
       </w:r>
       <w:r>
         <w:t xml:space="preserve"> </w:t>
       </w:r>
       <w:r>
-        <w:t xml:space="preserve">Los usuarios pueden solicitar </w:t>
-      </w:r>
-      <w:r>
-        <w:t>resúmenes según un criterio preestablecido a los usuarios, lideres de proyecto y administradores.</w:t>
+        <w:t>Los usuarios pueden solicitar</w:t>
+      </w:r>
+      <w:r>
+        <w:t xml:space="preserve"> </w:t>
+      </w:r>
+      <w:r>
+        <w:t xml:space="preserve">distintos tipos de </w:t>
+      </w:r>
+      <w:r>
+        <w:t>informes.</w:t>
       </w:r>
     </w:p>
     <w:p>
@@ -4797,7 +4788,16 @@
         </w:numPr>
       </w:pPr>
       <w:r>
-        <w:t>Exportar informes.  Los usuarios podrán exportar los informes realizados en formato pdf.</w:t>
+        <w:t>Realizar resúmenes.</w:t>
+      </w:r>
+      <w:r>
+        <w:t xml:space="preserve"> </w:t>
+      </w:r>
+      <w:r>
+        <w:t xml:space="preserve">Los usuarios pueden solicitar </w:t>
+      </w:r>
+      <w:r>
+        <w:t>resúmenes según un criterio preestablecido a los usuarios, lideres de proyecto y administradores.</w:t>
       </w:r>
     </w:p>
     <w:p>
@@ -4809,6 +4809,18 @@
         </w:numPr>
       </w:pPr>
       <w:r>
+        <w:t>Exportar informes.  Los usuarios podrán exportar los informes realizados en formato pdf.</w:t>
+      </w:r>
+    </w:p>
+    <w:p>
+      <w:pPr>
+        <w:pStyle w:val="Prrafodelista"/>
+        <w:numPr>
+          <w:ilvl w:val="0"/>
+          <w:numId w:val="14"/>
+        </w:numPr>
+      </w:pPr>
+      <w:r>
         <w:t>Exportar resúmenes. Los usuarios podrán exportar los resúmenes en formato pdf.</w:t>
       </w:r>
     </w:p>
@@ -4821,6 +4833,7 @@
       <w:bookmarkStart w:id="52" w:name="_Toc234690205"/>
       <w:bookmarkStart w:id="53" w:name="_Toc176607507"/>
       <w:r>
+        <w:lastRenderedPageBreak/>
         <w:t>Planificación Estimada</w:t>
       </w:r>
       <w:bookmarkEnd w:id="50"/>
@@ -4844,7 +4857,6 @@
         <w:pStyle w:val="PSI-Comentario"/>
       </w:pPr>
       <w:r>
-        <w:lastRenderedPageBreak/>
         <w:t>Para realizar la planificación se deberá utilizar el método de estimación basado en Casos de Uso, adjuntando su planilla correspondiente como anexo de esta propuesta, es por eso que en esta sección solo se verá un resumen de dicha estimación]</w:t>
       </w:r>
     </w:p>
@@ -5199,6 +5211,7 @@
           <w:bCs/>
           <w:lang w:val="es-AR"/>
         </w:rPr>
+        <w:lastRenderedPageBreak/>
         <w:t>Monto Total del Proyecto</w:t>
       </w:r>
       <w:r>
@@ -5314,7 +5327,6 @@
           <w:bCs/>
           <w:lang w:val="es-AR"/>
         </w:rPr>
-        <w:lastRenderedPageBreak/>
         <w:t>Pagos Parciales</w:t>
       </w:r>
       <w:r>
@@ -5787,6 +5799,7 @@
       <w:bookmarkStart w:id="66" w:name="_Toc234690210"/>
       <w:bookmarkStart w:id="67" w:name="_Toc176607512"/>
       <w:r>
+        <w:lastRenderedPageBreak/>
         <w:t>Otros</w:t>
       </w:r>
       <w:bookmarkEnd w:id="66"/>
@@ -9353,6 +9366,7 @@
   <w:style w:type="character" w:default="1" w:styleId="Fuentedeprrafopredeter">
     <w:name w:val="Default Paragraph Font"/>
     <w:uiPriority w:val="1"/>
+    <w:semiHidden/>
     <w:unhideWhenUsed/>
   </w:style>
   <w:style w:type="table" w:default="1" w:styleId="Tablanormal">

</xml_diff>

<commit_message>
Doc: modificación en la primera estimación.
</commit_message>
<xml_diff>
--- a/Etapa de inicio/Propuesta de Desarrollo_Vesta Risk Manager_T-Code.docx
+++ b/Etapa de inicio/Propuesta de Desarrollo_Vesta Risk Manager_T-Code.docx
@@ -354,7 +354,25 @@
           <w:sz w:val="36"/>
           <w:szCs w:val="36"/>
         </w:rPr>
-        <w:t>Vesta Risk Manager</w:t>
+        <w:t xml:space="preserve">Vesta </w:t>
+      </w:r>
+      <w:proofErr w:type="spellStart"/>
+      <w:r>
+        <w:rPr>
+          <w:rFonts w:ascii="Cambria" w:hAnsi="Cambria"/>
+          <w:sz w:val="36"/>
+          <w:szCs w:val="36"/>
+        </w:rPr>
+        <w:t>Risk</w:t>
+      </w:r>
+      <w:proofErr w:type="spellEnd"/>
+      <w:r>
+        <w:rPr>
+          <w:rFonts w:ascii="Cambria" w:hAnsi="Cambria"/>
+          <w:sz w:val="36"/>
+          <w:szCs w:val="36"/>
+        </w:rPr>
+        <w:t xml:space="preserve"> Manager</w:t>
       </w:r>
     </w:p>
     <w:p>
@@ -385,12 +403,20 @@
         <w:rPr>
           <w:lang w:val="es-AR"/>
         </w:rPr>
-        <w:t>T-Code</w:t>
-      </w:r>
+        <w:t>T-</w:t>
+      </w:r>
+      <w:proofErr w:type="spellStart"/>
       <w:r>
         <w:rPr>
           <w:lang w:val="es-AR"/>
         </w:rPr>
+        <w:t>Code</w:t>
+      </w:r>
+      <w:proofErr w:type="spellEnd"/>
+      <w:r>
+        <w:rPr>
+          <w:lang w:val="es-AR"/>
+        </w:rPr>
         <w:t xml:space="preserve">  </w:t>
       </w:r>
       <w:r>
@@ -405,7 +431,15 @@
         <w:pStyle w:val="Sinespaciado"/>
       </w:pPr>
       <w:r>
-        <w:t>Agustín Collareda, Cintia Hernandez y Hugo Frey</w:t>
+        <w:t xml:space="preserve">Agustín Collareda, Cintia </w:t>
+      </w:r>
+      <w:proofErr w:type="spellStart"/>
+      <w:r>
+        <w:t>Hernandez</w:t>
+      </w:r>
+      <w:proofErr w:type="spellEnd"/>
+      <w:r>
+        <w:t xml:space="preserve"> y Hugo Frey</w:t>
       </w:r>
     </w:p>
     <w:p/>
@@ -2992,7 +3026,15 @@
         </w:numPr>
       </w:pPr>
       <w:r>
-        <w:t>Cintia Hernandez.</w:t>
+        <w:t xml:space="preserve">Cintia </w:t>
+      </w:r>
+      <w:proofErr w:type="spellStart"/>
+      <w:r>
+        <w:t>Hernandez</w:t>
+      </w:r>
+      <w:proofErr w:type="spellEnd"/>
+      <w:r>
+        <w:t>.</w:t>
       </w:r>
       <w:r>
         <w:t xml:space="preserve"> </w:t>
@@ -3055,7 +3097,15 @@
     </w:p>
     <w:p>
       <w:r>
-        <w:t>En la actualidad, el grupo está trabajando en el sistema Vesta Risk Manager</w:t>
+        <w:t xml:space="preserve">En la actualidad, el grupo está trabajando en el sistema Vesta </w:t>
+      </w:r>
+      <w:proofErr w:type="spellStart"/>
+      <w:r>
+        <w:t>Risk</w:t>
+      </w:r>
+      <w:proofErr w:type="spellEnd"/>
+      <w:r>
+        <w:t xml:space="preserve"> Manager</w:t>
       </w:r>
       <w:r>
         <w:t>,</w:t>
@@ -3149,7 +3199,15 @@
         <w:t xml:space="preserve">l desarrollo e implementación </w:t>
       </w:r>
       <w:r>
-        <w:t xml:space="preserve">del sistema Vesta Risk Manager, </w:t>
+        <w:t xml:space="preserve">del sistema Vesta </w:t>
+      </w:r>
+      <w:proofErr w:type="spellStart"/>
+      <w:r>
+        <w:t>Risk</w:t>
+      </w:r>
+      <w:proofErr w:type="spellEnd"/>
+      <w:r>
+        <w:t xml:space="preserve"> Manager, </w:t>
       </w:r>
       <w:r>
         <w:t xml:space="preserve">la gestión de riesgos en las asignaturas de las carreras de Analista en sistemas y Licenciatura en sistemas se realiza por medio de plantillas basadas en la metodología PSI. </w:t>
@@ -3284,7 +3342,23 @@
           <w:b/>
           <w:bCs/>
         </w:rPr>
-        <w:t>Vesta Risk Manager</w:t>
+        <w:t xml:space="preserve">Vesta </w:t>
+      </w:r>
+      <w:proofErr w:type="spellStart"/>
+      <w:r>
+        <w:rPr>
+          <w:b/>
+          <w:bCs/>
+        </w:rPr>
+        <w:t>Risk</w:t>
+      </w:r>
+      <w:proofErr w:type="spellEnd"/>
+      <w:r>
+        <w:rPr>
+          <w:b/>
+          <w:bCs/>
+        </w:rPr>
+        <w:t xml:space="preserve"> Manager</w:t>
       </w:r>
       <w:r>
         <w:t> integre todas las ventajas que ofrecen las herramientas previamente utilizadas. Solo así podrá considerarse un éxito en la mejora de la gestión de riesgos, garantizando un proceso más eficiente y efectivo para los estudiantes y docentes involucrados.</w:t>
@@ -3374,7 +3448,25 @@
           <w:iCs/>
           <w:color w:val="auto"/>
         </w:rPr>
-        <w:t>El proceso de gestión de riesgos utilizado actualmente esta basado en la metodología PSI y se basa en el uso de</w:t>
+        <w:t xml:space="preserve">El proceso de gestión de riesgos utilizado actualmente </w:t>
+      </w:r>
+      <w:proofErr w:type="spellStart"/>
+      <w:r>
+        <w:rPr>
+          <w:i w:val="0"/>
+          <w:iCs/>
+          <w:color w:val="auto"/>
+        </w:rPr>
+        <w:t>esta</w:t>
+      </w:r>
+      <w:proofErr w:type="spellEnd"/>
+      <w:r>
+        <w:rPr>
+          <w:i w:val="0"/>
+          <w:iCs/>
+          <w:color w:val="auto"/>
+        </w:rPr>
+        <w:t xml:space="preserve"> basado en la metodología PSI y se basa en el uso de</w:t>
       </w:r>
       <w:r>
         <w:rPr>
@@ -3434,7 +3526,43 @@
           <w:iCs/>
           <w:color w:val="auto"/>
         </w:rPr>
-        <w:t xml:space="preserve">tilla de informe de riesgo, con una descripción, categoría, causas, síntomas y el responsable de monitorearlo. Para cada categoría de riesgo se define también la importancia general de los riesgos de esa categoría para el proyecto especifico que se esta desarrollando. </w:t>
+        <w:t xml:space="preserve">tilla de informe de riesgo, con una descripción, categoría, causas, síntomas y el responsable de monitorearlo. Para cada categoría de riesgo se define también la importancia general de los riesgos de esa categoría para el proyecto </w:t>
+      </w:r>
+      <w:proofErr w:type="spellStart"/>
+      <w:r>
+        <w:rPr>
+          <w:i w:val="0"/>
+          <w:iCs/>
+          <w:color w:val="auto"/>
+        </w:rPr>
+        <w:t>especifico</w:t>
+      </w:r>
+      <w:proofErr w:type="spellEnd"/>
+      <w:r>
+        <w:rPr>
+          <w:i w:val="0"/>
+          <w:iCs/>
+          <w:color w:val="auto"/>
+        </w:rPr>
+        <w:t xml:space="preserve"> que se </w:t>
+      </w:r>
+      <w:proofErr w:type="spellStart"/>
+      <w:r>
+        <w:rPr>
+          <w:i w:val="0"/>
+          <w:iCs/>
+          <w:color w:val="auto"/>
+        </w:rPr>
+        <w:t>esta</w:t>
+      </w:r>
+      <w:proofErr w:type="spellEnd"/>
+      <w:r>
+        <w:rPr>
+          <w:i w:val="0"/>
+          <w:iCs/>
+          <w:color w:val="auto"/>
+        </w:rPr>
+        <w:t xml:space="preserve"> desarrollando. </w:t>
       </w:r>
     </w:p>
     <w:p>
@@ -3488,7 +3616,25 @@
           <w:iCs/>
           <w:color w:val="auto"/>
         </w:rPr>
-        <w:t xml:space="preserve">, los cuales se definen por estimaciones y consensos entre los participantes. En base a estas dos medidas, se determina el factor de riesgo de los riesgos identificados, y se determinan como prioritarios aquellos que tengan un factor mas alto. </w:t>
+        <w:t xml:space="preserve">, los cuales se definen por estimaciones y consensos entre los participantes. En base a estas dos medidas, se determina el factor de riesgo de los riesgos identificados, y se determinan como prioritarios aquellos que tengan un factor </w:t>
+      </w:r>
+      <w:proofErr w:type="spellStart"/>
+      <w:r>
+        <w:rPr>
+          <w:i w:val="0"/>
+          <w:iCs/>
+          <w:color w:val="auto"/>
+        </w:rPr>
+        <w:t>mas</w:t>
+      </w:r>
+      <w:proofErr w:type="spellEnd"/>
+      <w:r>
+        <w:rPr>
+          <w:i w:val="0"/>
+          <w:iCs/>
+          <w:color w:val="auto"/>
+        </w:rPr>
+        <w:t xml:space="preserve"> alto. </w:t>
       </w:r>
     </w:p>
     <w:p>
@@ -4040,7 +4186,27 @@
           <w:lang w:val="es-ES"/>
         </w:rPr>
         <w:lastRenderedPageBreak/>
-        <w:t>El sistema deberá ser integrado con UARGflow para el inicio de sesión de los usuarios.</w:t>
+        <w:t xml:space="preserve">El sistema deberá ser integrado con </w:t>
+      </w:r>
+      <w:proofErr w:type="spellStart"/>
+      <w:r>
+        <w:rPr>
+          <w:i w:val="0"/>
+          <w:iCs/>
+          <w:color w:val="auto"/>
+          <w:lang w:val="es-ES"/>
+        </w:rPr>
+        <w:t>UARGflow</w:t>
+      </w:r>
+      <w:proofErr w:type="spellEnd"/>
+      <w:r>
+        <w:rPr>
+          <w:i w:val="0"/>
+          <w:iCs/>
+          <w:color w:val="auto"/>
+          <w:lang w:val="es-ES"/>
+        </w:rPr>
+        <w:t xml:space="preserve"> para el inicio de sesión de los usuarios.</w:t>
       </w:r>
     </w:p>
     <w:p>
@@ -4180,7 +4346,7 @@
         <w:pStyle w:val="Prrafodelista"/>
         <w:numPr>
           <w:ilvl w:val="0"/>
-          <w:numId w:val="14"/>
+          <w:numId w:val="20"/>
         </w:numPr>
       </w:pPr>
       <w:r>
@@ -4198,7 +4364,7 @@
         <w:pStyle w:val="Prrafodelista"/>
         <w:numPr>
           <w:ilvl w:val="0"/>
-          <w:numId w:val="14"/>
+          <w:numId w:val="20"/>
         </w:numPr>
       </w:pPr>
       <w:r>
@@ -4211,7 +4377,10 @@
         <w:t>a los usuarios que tendrán acceso al sistema</w:t>
       </w:r>
       <w:r>
-        <w:t xml:space="preserve">. </w:t>
+        <w:t xml:space="preserve"> y su rol </w:t>
+      </w:r>
+      <w:r>
+        <w:t>(administrador, desarrollador, espectador).</w:t>
       </w:r>
     </w:p>
     <w:p>
@@ -4219,26 +4388,26 @@
         <w:pStyle w:val="Prrafodelista"/>
         <w:numPr>
           <w:ilvl w:val="0"/>
-          <w:numId w:val="14"/>
+          <w:numId w:val="20"/>
         </w:numPr>
       </w:pPr>
       <w:r>
-        <w:t xml:space="preserve">Asignar </w:t>
-      </w:r>
-      <w:r>
-        <w:t>r</w:t>
-      </w:r>
-      <w:r>
-        <w:t>ol.</w:t>
-      </w:r>
-      <w:r>
-        <w:t xml:space="preserve"> Un administrador puede asignar los roles a los usuarios</w:t>
-      </w:r>
-      <w:r>
-        <w:t xml:space="preserve"> (administrador, desarrollador, espectador)</w:t>
-      </w:r>
-      <w:r>
-        <w:t>.</w:t>
+        <w:t xml:space="preserve">Crear </w:t>
+      </w:r>
+      <w:r>
+        <w:t>p</w:t>
+      </w:r>
+      <w:r>
+        <w:t>royecto.</w:t>
+      </w:r>
+      <w:r>
+        <w:t xml:space="preserve"> Un administrador puede crear un proyecto</w:t>
+      </w:r>
+      <w:r>
+        <w:t xml:space="preserve"> y asignar a los participantes del mismo y sus roles</w:t>
+      </w:r>
+      <w:r>
+        <w:t xml:space="preserve">. </w:t>
       </w:r>
     </w:p>
     <w:p>
@@ -4246,26 +4415,23 @@
         <w:pStyle w:val="Prrafodelista"/>
         <w:numPr>
           <w:ilvl w:val="0"/>
-          <w:numId w:val="14"/>
+          <w:numId w:val="20"/>
         </w:numPr>
       </w:pPr>
       <w:r>
-        <w:t xml:space="preserve">Crear </w:t>
-      </w:r>
-      <w:r>
-        <w:t>p</w:t>
-      </w:r>
-      <w:r>
-        <w:t>royectos.</w:t>
-      </w:r>
-      <w:r>
-        <w:t xml:space="preserve"> Un administrador puede crear un proyecto, este contara con un nombre</w:t>
-      </w:r>
-      <w:r>
-        <w:t>, estado</w:t>
-      </w:r>
-      <w:r>
-        <w:t xml:space="preserve"> y una descripción. </w:t>
+        <w:t>Modificar proyecto. Un administrador podrá modificar los atributos</w:t>
+      </w:r>
+      <w:r>
+        <w:t>, participantes</w:t>
+      </w:r>
+      <w:r>
+        <w:t xml:space="preserve"> </w:t>
+      </w:r>
+      <w:r>
+        <w:t xml:space="preserve">y roles </w:t>
+      </w:r>
+      <w:r>
+        <w:t>asociados a un proyecto.</w:t>
       </w:r>
     </w:p>
     <w:p>
@@ -4273,11 +4439,47 @@
         <w:pStyle w:val="Prrafodelista"/>
         <w:numPr>
           <w:ilvl w:val="0"/>
-          <w:numId w:val="14"/>
+          <w:numId w:val="20"/>
         </w:numPr>
       </w:pPr>
       <w:r>
-        <w:t>Modificar proyectos. Un administrador podrá modificar los atributos asociados a un proyecto.</w:t>
+        <w:t xml:space="preserve">Añadir </w:t>
+      </w:r>
+      <w:r>
+        <w:t>r</w:t>
+      </w:r>
+      <w:r>
+        <w:t>iesgo.</w:t>
+      </w:r>
+      <w:r>
+        <w:t xml:space="preserve"> Los usuarios que se encuentran </w:t>
+      </w:r>
+      <w:r>
+        <w:t>asignados</w:t>
+      </w:r>
+      <w:r>
+        <w:t xml:space="preserve"> al proyecto pueden añadir riesgos</w:t>
+      </w:r>
+      <w:r>
+        <w:t xml:space="preserve"> a la lista de riesgos</w:t>
+      </w:r>
+      <w:r>
+        <w:t>. E</w:t>
+      </w:r>
+      <w:r>
+        <w:t>stos cuentan con un nombre, identificador, responsables, fecha de creación, tipo</w:t>
+      </w:r>
+      <w:r>
+        <w:t xml:space="preserve">, atributos de evaluación, definición </w:t>
+      </w:r>
+      <w:r>
+        <w:t>y tareas asociadas</w:t>
+      </w:r>
+      <w:r>
+        <w:t>, y pertenecen a una categoría de riesgo</w:t>
+      </w:r>
+      <w:r>
+        <w:t>.</w:t>
       </w:r>
     </w:p>
     <w:p>
@@ -4285,23 +4487,26 @@
         <w:pStyle w:val="Prrafodelista"/>
         <w:numPr>
           <w:ilvl w:val="0"/>
-          <w:numId w:val="14"/>
+          <w:numId w:val="20"/>
         </w:numPr>
       </w:pPr>
       <w:r>
-        <w:t>Asignar usuarios a</w:t>
-      </w:r>
-      <w:r>
-        <w:t xml:space="preserve"> proyectos.</w:t>
-      </w:r>
-      <w:r>
-        <w:t xml:space="preserve"> Un administrador puede </w:t>
-      </w:r>
-      <w:r>
-        <w:t>asignar</w:t>
-      </w:r>
-      <w:r>
-        <w:t xml:space="preserve"> a los demás usuarios en uno o varios proyectos.</w:t>
+        <w:t xml:space="preserve">Modificar </w:t>
+      </w:r>
+      <w:r>
+        <w:t>lista de riesgos</w:t>
+      </w:r>
+      <w:r>
+        <w:t>.</w:t>
+      </w:r>
+      <w:r>
+        <w:t xml:space="preserve"> Los lideres de proyecto pueden modificar todos los atributos de los riesgos ya cargados</w:t>
+      </w:r>
+      <w:r>
+        <w:t>, o eliminarlos</w:t>
+      </w:r>
+      <w:r>
+        <w:t>.</w:t>
       </w:r>
     </w:p>
     <w:p>
@@ -4309,11 +4514,17 @@
         <w:pStyle w:val="Prrafodelista"/>
         <w:numPr>
           <w:ilvl w:val="0"/>
-          <w:numId w:val="14"/>
+          <w:numId w:val="20"/>
         </w:numPr>
       </w:pPr>
       <w:r>
-        <w:t xml:space="preserve">Desasignar usuarios de proyectos. Los administradores podrán desasignar a los usuarios de los proyectos. </w:t>
+        <w:t>Crear clasificación de riesgos. Los lideres del proyecto pueden crear su propia clasificación de riesgos</w:t>
+      </w:r>
+      <w:r>
+        <w:t xml:space="preserve"> y establecer distintas categorías dentro de la clasificación</w:t>
+      </w:r>
+      <w:r>
+        <w:t>.</w:t>
       </w:r>
     </w:p>
     <w:p>
@@ -4321,38 +4532,17 @@
         <w:pStyle w:val="Prrafodelista"/>
         <w:numPr>
           <w:ilvl w:val="0"/>
-          <w:numId w:val="14"/>
+          <w:numId w:val="20"/>
         </w:numPr>
       </w:pPr>
       <w:r>
-        <w:t xml:space="preserve">Añadir </w:t>
-      </w:r>
-      <w:r>
-        <w:t>r</w:t>
-      </w:r>
-      <w:r>
-        <w:t>iesgos.</w:t>
-      </w:r>
-      <w:r>
-        <w:t xml:space="preserve"> Los usuarios que se encuentran </w:t>
-      </w:r>
-      <w:r>
-        <w:t>asignados</w:t>
-      </w:r>
-      <w:r>
-        <w:t xml:space="preserve"> al proyecto pueden añadir riesgos</w:t>
-      </w:r>
-      <w:r>
-        <w:t>. E</w:t>
-      </w:r>
-      <w:r>
-        <w:t>stos cuentan con un nombre, identificador, responsables, fecha de creación, tipo</w:t>
-      </w:r>
-      <w:r>
-        <w:t xml:space="preserve">, atributos de evaluación, definición </w:t>
-      </w:r>
-      <w:r>
-        <w:t>y tareas asociadas.</w:t>
+        <w:t>Modificar clasificación</w:t>
+      </w:r>
+      <w:r>
+        <w:t xml:space="preserve"> de riesgos</w:t>
+      </w:r>
+      <w:r>
+        <w:t>. Los lideres del proyecto pueden modificar las clasificaciones ya cargadas.</w:t>
       </w:r>
     </w:p>
     <w:p>
@@ -4360,20 +4550,14 @@
         <w:pStyle w:val="Prrafodelista"/>
         <w:numPr>
           <w:ilvl w:val="0"/>
-          <w:numId w:val="14"/>
+          <w:numId w:val="20"/>
         </w:numPr>
       </w:pPr>
       <w:r>
-        <w:t xml:space="preserve">Modificar </w:t>
-      </w:r>
-      <w:r>
-        <w:t>r</w:t>
-      </w:r>
-      <w:r>
-        <w:t>iesgos.</w:t>
-      </w:r>
-      <w:r>
-        <w:t xml:space="preserve"> Los lideres de proyecto pueden modificar todos los atributos de los riesgos ya cargados.</w:t>
+        <w:t xml:space="preserve">Crear tareas. Los usuarios pueden crear tareas para asociar a los riesgos, estas deben tener </w:t>
+      </w:r>
+      <w:r>
+        <w:t>nombre, serie de pasos a seguir, a quien se debe notificar, fecha de creación y finalización.</w:t>
       </w:r>
     </w:p>
     <w:p>
@@ -4381,14 +4565,14 @@
         <w:pStyle w:val="Prrafodelista"/>
         <w:numPr>
           <w:ilvl w:val="0"/>
-          <w:numId w:val="14"/>
+          <w:numId w:val="20"/>
         </w:numPr>
       </w:pPr>
       <w:r>
-        <w:t>Eliminar riesgos. Los lideres de proyecto pueden eliminar los riesgos</w:t>
-      </w:r>
-      <w:r>
-        <w:t xml:space="preserve"> cargados</w:t>
+        <w:t>Modificar tareas. Los lideres de proyecto pueden modificar las tareas asociadas a los riesgos</w:t>
+      </w:r>
+      <w:r>
+        <w:t xml:space="preserve"> o eliminarlas</w:t>
       </w:r>
       <w:r>
         <w:t>.</w:t>
@@ -4399,11 +4583,17 @@
         <w:pStyle w:val="Prrafodelista"/>
         <w:numPr>
           <w:ilvl w:val="0"/>
-          <w:numId w:val="14"/>
+          <w:numId w:val="20"/>
         </w:numPr>
       </w:pPr>
       <w:r>
-        <w:t>Clasificar riesgos. Los diferentes tipos de usuarios pueden clasificar los riesgos según el criterio cargado.</w:t>
+        <w:t>Vincular tareas.</w:t>
+      </w:r>
+      <w:r>
+        <w:t xml:space="preserve"> Los usuarios </w:t>
+      </w:r>
+      <w:r>
+        <w:t>pueden vincular tareas a los distintos tipos de riesgos.</w:t>
       </w:r>
     </w:p>
     <w:p>
@@ -4411,11 +4601,17 @@
         <w:pStyle w:val="Prrafodelista"/>
         <w:numPr>
           <w:ilvl w:val="0"/>
-          <w:numId w:val="14"/>
+          <w:numId w:val="20"/>
         </w:numPr>
       </w:pPr>
       <w:r>
-        <w:t>Crear clasificación de riesgos. Los lideres del proyecto pueden crear su propia clasificación de riesgos.</w:t>
+        <w:t>Notificar acciones</w:t>
+      </w:r>
+      <w:r>
+        <w:t>.</w:t>
+      </w:r>
+      <w:r>
+        <w:t xml:space="preserve"> El sistema deberá notificar a los usuarios sobre la creación de riesgo, vinculación de los riesgos, ocurrencia de los riesgos, sino se terminaron las tareas deberá notificarlo, etc.</w:t>
       </w:r>
     </w:p>
     <w:p>
@@ -4423,23 +4619,33 @@
         <w:pStyle w:val="Prrafodelista"/>
         <w:numPr>
           <w:ilvl w:val="0"/>
-          <w:numId w:val="14"/>
+          <w:numId w:val="20"/>
         </w:numPr>
       </w:pPr>
       <w:r>
-        <w:t xml:space="preserve">Agregar </w:t>
-      </w:r>
-      <w:r>
-        <w:t>categoría</w:t>
-      </w:r>
-      <w:r>
-        <w:t xml:space="preserve">. Los lideres del proyecto pueden crear nuevas </w:t>
-      </w:r>
-      <w:r>
-        <w:t>categorías</w:t>
-      </w:r>
-      <w:r>
-        <w:t xml:space="preserve"> en una clasificación de riesgos ya cargada.</w:t>
+        <w:lastRenderedPageBreak/>
+        <w:t>Añadir</w:t>
+      </w:r>
+      <w:r>
+        <w:t xml:space="preserve"> </w:t>
+      </w:r>
+      <w:r>
+        <w:t>criterios</w:t>
+      </w:r>
+      <w:r>
+        <w:t xml:space="preserve"> de evaluación. Los lideres del proyecto podrán crear sus </w:t>
+      </w:r>
+      <w:r>
+        <w:t>criterios</w:t>
+      </w:r>
+      <w:r>
+        <w:t xml:space="preserve"> de evaluación</w:t>
+      </w:r>
+      <w:r>
+        <w:t xml:space="preserve"> de riesgos</w:t>
+      </w:r>
+      <w:r>
+        <w:t>.</w:t>
       </w:r>
     </w:p>
     <w:p>
@@ -4447,12 +4653,35 @@
         <w:pStyle w:val="Prrafodelista"/>
         <w:numPr>
           <w:ilvl w:val="0"/>
-          <w:numId w:val="14"/>
+          <w:numId w:val="20"/>
         </w:numPr>
       </w:pPr>
       <w:r>
-        <w:lastRenderedPageBreak/>
-        <w:t>Modificar clasificación. Los lideres del proyecto pueden modificar las clasificaciones ya cargadas.</w:t>
+        <w:t xml:space="preserve">Modificar </w:t>
+      </w:r>
+      <w:r>
+        <w:t>criterios</w:t>
+      </w:r>
+      <w:r>
+        <w:t xml:space="preserve"> de evaluación. Los lideres del proyecto podrán </w:t>
+      </w:r>
+      <w:r>
+        <w:t>modificar</w:t>
+      </w:r>
+      <w:r>
+        <w:t xml:space="preserve"> los </w:t>
+      </w:r>
+      <w:r>
+        <w:t>criterios</w:t>
+      </w:r>
+      <w:r>
+        <w:t xml:space="preserve"> de evaluación de riesgos</w:t>
+      </w:r>
+      <w:r>
+        <w:t xml:space="preserve"> utilizados</w:t>
+      </w:r>
+      <w:r>
+        <w:t>.</w:t>
       </w:r>
     </w:p>
     <w:p>
@@ -4460,14 +4689,26 @@
         <w:pStyle w:val="Prrafodelista"/>
         <w:numPr>
           <w:ilvl w:val="0"/>
-          <w:numId w:val="14"/>
+          <w:numId w:val="20"/>
         </w:numPr>
       </w:pPr>
       <w:r>
-        <w:t xml:space="preserve">Crear tareas. Los usuarios pueden crear tareas para asociar a los riesgos, estas deben tener </w:t>
-      </w:r>
-      <w:r>
-        <w:t>nombre, serie de pasos a seguir, a quien se debe notificar, fecha de creación y finalización.</w:t>
+        <w:t xml:space="preserve">Priorizar </w:t>
+      </w:r>
+      <w:r>
+        <w:t>r</w:t>
+      </w:r>
+      <w:r>
+        <w:t>iesgos.</w:t>
+      </w:r>
+      <w:r>
+        <w:t xml:space="preserve"> </w:t>
+      </w:r>
+      <w:r>
+        <w:t>El sistema deberá</w:t>
+      </w:r>
+      <w:r>
+        <w:t xml:space="preserve"> priorizar los riesgos a través del criterio de priorización. </w:t>
       </w:r>
     </w:p>
     <w:p>
@@ -4475,11 +4716,14 @@
         <w:pStyle w:val="Prrafodelista"/>
         <w:numPr>
           <w:ilvl w:val="0"/>
-          <w:numId w:val="14"/>
+          <w:numId w:val="20"/>
         </w:numPr>
       </w:pPr>
       <w:r>
-        <w:t>Agregar tareas. Los usuarios pueden añadir tareas a las que están asociadas a los riesgos.</w:t>
+        <w:t>Mostrar gráficos de métricas.</w:t>
+      </w:r>
+      <w:r>
+        <w:t xml:space="preserve"> El sistema deberá mostrar información relevante sobre los riesgos que estén cargados.</w:t>
       </w:r>
     </w:p>
     <w:p>
@@ -4487,11 +4731,17 @@
         <w:pStyle w:val="Prrafodelista"/>
         <w:numPr>
           <w:ilvl w:val="0"/>
-          <w:numId w:val="14"/>
+          <w:numId w:val="20"/>
         </w:numPr>
       </w:pPr>
       <w:r>
-        <w:t>Modificar tareas. Los lideres de proyecto pueden modificar las tareas asociadas a los riesgos.</w:t>
+        <w:t xml:space="preserve">Cargar plantilla. </w:t>
+      </w:r>
+      <w:r>
+        <w:t>Los usuarios podrán seleccionar una plantilla con métodos de análisis y configuraciones específicas según sus preferencias, o crear una nueva</w:t>
+      </w:r>
+      <w:r>
+        <w:t>.</w:t>
       </w:r>
     </w:p>
     <w:p>
@@ -4499,17 +4749,14 @@
         <w:pStyle w:val="Prrafodelista"/>
         <w:numPr>
           <w:ilvl w:val="0"/>
-          <w:numId w:val="14"/>
+          <w:numId w:val="20"/>
         </w:numPr>
       </w:pPr>
       <w:r>
-        <w:t>Vincular tareas.</w:t>
-      </w:r>
-      <w:r>
-        <w:t xml:space="preserve"> Los usuarios </w:t>
-      </w:r>
-      <w:r>
-        <w:t>pueden vincular tareas a los distintos tipos de riesgos.</w:t>
+        <w:t>Cargar preguntas frecuentes.</w:t>
+      </w:r>
+      <w:r>
+        <w:t xml:space="preserve"> Los lideres de proyecto y administradores podrán agregar preguntas y respuestas sobre las diferentes dificultades que se presenten en el desarrollo, es decir, el criterio de nombramiento de los riesgos puede estar ahí, etc.</w:t>
       </w:r>
     </w:p>
     <w:p>
@@ -4517,14 +4764,26 @@
         <w:pStyle w:val="Prrafodelista"/>
         <w:numPr>
           <w:ilvl w:val="0"/>
-          <w:numId w:val="14"/>
+          <w:numId w:val="20"/>
         </w:numPr>
       </w:pPr>
       <w:r>
-        <w:t>Completar tareas.</w:t>
-      </w:r>
-      <w:r>
-        <w:t xml:space="preserve"> Los usuarios pueden marcar como completada las tareas. </w:t>
+        <w:t>Realizar informes.</w:t>
+      </w:r>
+      <w:r>
+        <w:t xml:space="preserve"> </w:t>
+      </w:r>
+      <w:r>
+        <w:t>Los usuarios pueden solicitar</w:t>
+      </w:r>
+      <w:r>
+        <w:t xml:space="preserve"> </w:t>
+      </w:r>
+      <w:r>
+        <w:t xml:space="preserve">distintos tipos de </w:t>
+      </w:r>
+      <w:r>
+        <w:t>informes.</w:t>
       </w:r>
     </w:p>
     <w:p>
@@ -4532,11 +4791,20 @@
         <w:pStyle w:val="Prrafodelista"/>
         <w:numPr>
           <w:ilvl w:val="0"/>
-          <w:numId w:val="14"/>
+          <w:numId w:val="20"/>
         </w:numPr>
       </w:pPr>
       <w:r>
-        <w:t>Eliminar tareas. Los lideres del proyecto pueden eliminar tareas cargadas.</w:t>
+        <w:t>Realizar resúmenes.</w:t>
+      </w:r>
+      <w:r>
+        <w:t xml:space="preserve"> </w:t>
+      </w:r>
+      <w:r>
+        <w:t xml:space="preserve">Los usuarios pueden solicitar </w:t>
+      </w:r>
+      <w:r>
+        <w:t>resúmenes según un criterio preestablecido a los usuarios, lideres de proyecto y administradores.</w:t>
       </w:r>
     </w:p>
     <w:p>
@@ -4544,284 +4812,28 @@
         <w:pStyle w:val="Prrafodelista"/>
         <w:numPr>
           <w:ilvl w:val="0"/>
-          <w:numId w:val="14"/>
+          <w:numId w:val="20"/>
         </w:numPr>
       </w:pPr>
       <w:r>
-        <w:t>Designar</w:t>
-      </w:r>
-      <w:r>
-        <w:t xml:space="preserve"> responsables.</w:t>
-      </w:r>
-      <w:r>
-        <w:t xml:space="preserve"> Los lideres del proyecto pueden </w:t>
-      </w:r>
-      <w:r>
-        <w:t>designar</w:t>
-      </w:r>
-      <w:r>
-        <w:t xml:space="preserve"> a los responsables de la realización de </w:t>
-      </w:r>
-      <w:r>
-        <w:t>una</w:t>
-      </w:r>
-      <w:r>
-        <w:t xml:space="preserve"> tarea.</w:t>
-      </w:r>
-    </w:p>
-    <w:p>
-      <w:pPr>
-        <w:pStyle w:val="Prrafodelista"/>
-        <w:numPr>
-          <w:ilvl w:val="0"/>
-          <w:numId w:val="14"/>
-        </w:numPr>
-      </w:pPr>
-      <w:r>
-        <w:t>Notificar acciones</w:t>
-      </w:r>
-      <w:r>
-        <w:t>.</w:t>
-      </w:r>
-      <w:r>
-        <w:t xml:space="preserve"> El sistema deberá notificar a los usuarios sobre la creación de riesgo, vinculación de los riesgos, ocurrencia de los riesgos, sino se terminaron las tareas deberá notificarlo, etc.</w:t>
-      </w:r>
-    </w:p>
-    <w:p>
-      <w:pPr>
-        <w:pStyle w:val="Prrafodelista"/>
-        <w:numPr>
-          <w:ilvl w:val="0"/>
-          <w:numId w:val="14"/>
-        </w:numPr>
-      </w:pPr>
-      <w:r>
-        <w:t>Añadir</w:t>
-      </w:r>
-      <w:r>
-        <w:t xml:space="preserve"> </w:t>
-      </w:r>
-      <w:r>
-        <w:t>criterios</w:t>
-      </w:r>
-      <w:r>
-        <w:t xml:space="preserve"> de evaluación. Los lideres del proyecto podrán crear sus </w:t>
-      </w:r>
-      <w:r>
-        <w:t>criterios</w:t>
-      </w:r>
-      <w:r>
-        <w:t xml:space="preserve"> de evaluación</w:t>
-      </w:r>
-      <w:r>
-        <w:t xml:space="preserve"> de riesgos</w:t>
-      </w:r>
-      <w:r>
-        <w:t>.</w:t>
-      </w:r>
-    </w:p>
-    <w:p>
-      <w:pPr>
-        <w:pStyle w:val="Prrafodelista"/>
-        <w:numPr>
-          <w:ilvl w:val="0"/>
-          <w:numId w:val="14"/>
-        </w:numPr>
-      </w:pPr>
-      <w:r>
-        <w:t xml:space="preserve">Modificar </w:t>
-      </w:r>
-      <w:r>
-        <w:t>criterios</w:t>
-      </w:r>
-      <w:r>
-        <w:t xml:space="preserve"> de evaluación. Los lideres del proyecto podrán actualizar los </w:t>
-      </w:r>
-      <w:r>
-        <w:t>criterios</w:t>
-      </w:r>
-      <w:r>
-        <w:t xml:space="preserve"> de evaluación de riesgos</w:t>
-      </w:r>
-      <w:r>
-        <w:t>.</w:t>
-      </w:r>
-    </w:p>
-    <w:p>
-      <w:pPr>
-        <w:pStyle w:val="Prrafodelista"/>
-        <w:numPr>
-          <w:ilvl w:val="0"/>
-          <w:numId w:val="14"/>
-        </w:numPr>
-      </w:pPr>
-      <w:r>
-        <w:t xml:space="preserve">Priorizar </w:t>
-      </w:r>
-      <w:r>
-        <w:t>r</w:t>
-      </w:r>
-      <w:r>
-        <w:t>iesgos.</w:t>
-      </w:r>
-      <w:r>
-        <w:t xml:space="preserve"> </w:t>
-      </w:r>
-      <w:r>
-        <w:t>El sistema deberá</w:t>
-      </w:r>
-      <w:r>
-        <w:t xml:space="preserve"> priorizar los riesgos a través del criterio de priorización. </w:t>
-      </w:r>
-    </w:p>
-    <w:p>
-      <w:pPr>
-        <w:pStyle w:val="Prrafodelista"/>
-        <w:numPr>
-          <w:ilvl w:val="0"/>
-          <w:numId w:val="14"/>
-        </w:numPr>
-      </w:pPr>
-      <w:r>
-        <w:t>Mostrar gráficos de métricas.</w:t>
-      </w:r>
-      <w:r>
-        <w:t xml:space="preserve"> El sistema deberá mostrar información relevante sobre los riesgos que estén cargados.</w:t>
-      </w:r>
-    </w:p>
-    <w:p>
-      <w:pPr>
-        <w:pStyle w:val="Prrafodelista"/>
-        <w:numPr>
-          <w:ilvl w:val="0"/>
-          <w:numId w:val="14"/>
-        </w:numPr>
-      </w:pPr>
-      <w:r>
-        <w:t>Exportar gráficos.</w:t>
-      </w:r>
-      <w:r>
-        <w:t xml:space="preserve"> Los usuarios podrán exportar los gráficos en formato png para poder anexarlo en diferentes documentos.</w:t>
-      </w:r>
-    </w:p>
-    <w:p>
-      <w:pPr>
-        <w:pStyle w:val="Prrafodelista"/>
-        <w:numPr>
-          <w:ilvl w:val="0"/>
-          <w:numId w:val="14"/>
-        </w:numPr>
-      </w:pPr>
-      <w:r>
-        <w:t xml:space="preserve">Cargar plantilla. </w:t>
-      </w:r>
-      <w:r>
-        <w:t>Los usuarios podrán seleccionar una plantilla con métodos de análisis y configuraciones específicas según sus preferencias, o crear una nueva</w:t>
-      </w:r>
-      <w:r>
-        <w:t>.</w:t>
-      </w:r>
-    </w:p>
-    <w:p>
-      <w:pPr>
-        <w:pStyle w:val="Prrafodelista"/>
-        <w:numPr>
-          <w:ilvl w:val="0"/>
-          <w:numId w:val="14"/>
-        </w:numPr>
-      </w:pPr>
-      <w:r>
-        <w:t>Cargar preguntas frecuentes.</w:t>
-      </w:r>
-      <w:r>
-        <w:t xml:space="preserve"> Los lideres de proyecto y administradores podrán agregar preguntas y respuestas sobre las diferentes dificultades que se presenten en el desarrollo, es decir, el criterio de nombramiento de los riesgos puede estar ahí, etc.</w:t>
-      </w:r>
-    </w:p>
-    <w:p>
-      <w:pPr>
-        <w:pStyle w:val="Prrafodelista"/>
-        <w:numPr>
-          <w:ilvl w:val="0"/>
-          <w:numId w:val="14"/>
-        </w:numPr>
-      </w:pPr>
-      <w:r>
-        <w:t>Modificar rol.</w:t>
-      </w:r>
-      <w:r>
-        <w:t xml:space="preserve"> Los usuarios tendrán que elegir que rol deberán tomar para el proyecto, si son lideres de proyecto y desarrolladores.</w:t>
-      </w:r>
-    </w:p>
-    <w:p>
-      <w:pPr>
-        <w:pStyle w:val="Prrafodelista"/>
-        <w:numPr>
-          <w:ilvl w:val="0"/>
-          <w:numId w:val="14"/>
-        </w:numPr>
-      </w:pPr>
-      <w:r>
-        <w:t>Realizar informes.</w:t>
-      </w:r>
-      <w:r>
-        <w:t xml:space="preserve"> </w:t>
-      </w:r>
-      <w:r>
-        <w:t>Los usuarios pueden solicitar</w:t>
-      </w:r>
-      <w:r>
-        <w:t xml:space="preserve"> </w:t>
-      </w:r>
-      <w:r>
-        <w:t xml:space="preserve">distintos tipos de </w:t>
-      </w:r>
-      <w:r>
-        <w:t>informes.</w:t>
-      </w:r>
-    </w:p>
-    <w:p>
-      <w:pPr>
-        <w:pStyle w:val="Prrafodelista"/>
-        <w:numPr>
-          <w:ilvl w:val="0"/>
-          <w:numId w:val="14"/>
-        </w:numPr>
-      </w:pPr>
-      <w:r>
-        <w:t>Realizar resúmenes.</w:t>
-      </w:r>
-      <w:r>
-        <w:t xml:space="preserve"> </w:t>
-      </w:r>
-      <w:r>
-        <w:t xml:space="preserve">Los usuarios pueden solicitar </w:t>
-      </w:r>
-      <w:r>
-        <w:t>resúmenes según un criterio preestablecido a los usuarios, lideres de proyecto y administradores.</w:t>
-      </w:r>
-    </w:p>
-    <w:p>
-      <w:pPr>
-        <w:pStyle w:val="Prrafodelista"/>
-        <w:numPr>
-          <w:ilvl w:val="0"/>
-          <w:numId w:val="14"/>
-        </w:numPr>
-      </w:pPr>
-      <w:r>
-        <w:t>Exportar informes.  Los usuarios podrán exportar los informes realizados en formato pdf.</w:t>
-      </w:r>
-    </w:p>
-    <w:p>
-      <w:pPr>
-        <w:pStyle w:val="Prrafodelista"/>
-        <w:numPr>
-          <w:ilvl w:val="0"/>
-          <w:numId w:val="14"/>
-        </w:numPr>
-      </w:pPr>
-      <w:r>
-        <w:t>Exportar resúmenes. Los usuarios podrán exportar los resúmenes en formato pdf.</w:t>
+        <w:t xml:space="preserve">Exportar </w:t>
+      </w:r>
+      <w:r>
+        <w:t>archivos</w:t>
+      </w:r>
+      <w:r>
+        <w:t>.  Los usuarios podrán exportar los informes</w:t>
+      </w:r>
+      <w:r>
+        <w:t xml:space="preserve">, resúmenes y </w:t>
+      </w:r>
+      <w:proofErr w:type="spellStart"/>
+      <w:r>
+        <w:t>graficos</w:t>
+      </w:r>
+      <w:proofErr w:type="spellEnd"/>
+      <w:r>
+        <w:t xml:space="preserve"> realizados.</w:t>
       </w:r>
     </w:p>
     <w:p>
@@ -4833,7 +4845,6 @@
       <w:bookmarkStart w:id="52" w:name="_Toc234690205"/>
       <w:bookmarkStart w:id="53" w:name="_Toc176607507"/>
       <w:r>
-        <w:lastRenderedPageBreak/>
         <w:t>Planificación Estimada</w:t>
       </w:r>
       <w:bookmarkEnd w:id="50"/>
@@ -5059,6 +5070,7 @@
         </w:numPr>
       </w:pPr>
       <w:r>
+        <w:lastRenderedPageBreak/>
         <w:t xml:space="preserve">Fecha estimada: </w:t>
       </w:r>
       <w:r>
@@ -5125,7 +5137,15 @@
         </w:numPr>
       </w:pPr>
       <w:r>
-        <w:t>Terminada la ultima tanda de casos de uso y pruebas.</w:t>
+        <w:t xml:space="preserve">Terminada la </w:t>
+      </w:r>
+      <w:proofErr w:type="spellStart"/>
+      <w:r>
+        <w:t>ultima</w:t>
+      </w:r>
+      <w:proofErr w:type="spellEnd"/>
+      <w:r>
+        <w:t xml:space="preserve"> tanda de casos de uso y pruebas.</w:t>
       </w:r>
     </w:p>
     <w:p>
@@ -5211,7 +5231,6 @@
           <w:bCs/>
           <w:lang w:val="es-AR"/>
         </w:rPr>
-        <w:lastRenderedPageBreak/>
         <w:t>Monto Total del Proyecto</w:t>
       </w:r>
       <w:r>
@@ -5799,7 +5818,6 @@
       <w:bookmarkStart w:id="66" w:name="_Toc234690210"/>
       <w:bookmarkStart w:id="67" w:name="_Toc176607512"/>
       <w:r>
-        <w:lastRenderedPageBreak/>
         <w:t>Otros</w:t>
       </w:r>
       <w:bookmarkEnd w:id="66"/>
@@ -5821,8 +5839,30 @@
           <w:rPr>
             <w:rStyle w:val="Hipervnculo"/>
           </w:rPr>
-          <w:t>Plantillas de la metodología PSI utilizadas actualmente para la gestión de riesgo en las asignaturas de AdeS y LeS</w:t>
-        </w:r>
+          <w:t xml:space="preserve">Plantillas de la metodología PSI utilizadas actualmente para la gestión de riesgo en las asignaturas de </w:t>
+        </w:r>
+        <w:proofErr w:type="spellStart"/>
+        <w:r>
+          <w:rPr>
+            <w:rStyle w:val="Hipervnculo"/>
+          </w:rPr>
+          <w:t>AdeS</w:t>
+        </w:r>
+        <w:proofErr w:type="spellEnd"/>
+        <w:r>
+          <w:rPr>
+            <w:rStyle w:val="Hipervnculo"/>
+          </w:rPr>
+          <w:t xml:space="preserve"> y </w:t>
+        </w:r>
+        <w:proofErr w:type="spellStart"/>
+        <w:r>
+          <w:rPr>
+            <w:rStyle w:val="Hipervnculo"/>
+          </w:rPr>
+          <w:t>LeS</w:t>
+        </w:r>
+        <w:proofErr w:type="spellEnd"/>
       </w:hyperlink>
     </w:p>
     <w:sectPr>
@@ -5866,8 +5906,16 @@
       <w:rPr>
         <w:lang w:val="es-AR"/>
       </w:rPr>
-      <w:t>T-Code</w:t>
+      <w:t>T-</w:t>
     </w:r>
+    <w:proofErr w:type="spellStart"/>
+    <w:r>
+      <w:rPr>
+        <w:lang w:val="es-AR"/>
+      </w:rPr>
+      <w:t>Code</w:t>
+    </w:r>
+    <w:proofErr w:type="spellEnd"/>
     <w:r>
       <w:rPr>
         <w:lang w:val="es-AR"/>
@@ -6232,7 +6280,15 @@
       <w:spacing w:before="0"/>
     </w:pPr>
     <w:r>
-      <w:t>Agustín Collareda, Cintia Hernandez y Hugo Frey</w:t>
+      <w:t xml:space="preserve">Agustín Collareda, Cintia </w:t>
+    </w:r>
+    <w:proofErr w:type="spellStart"/>
+    <w:r>
+      <w:t>Hernandez</w:t>
+    </w:r>
+    <w:proofErr w:type="spellEnd"/>
+    <w:r>
+      <w:t xml:space="preserve"> y Hugo Frey</w:t>
     </w:r>
   </w:p>
 </w:ftr>
@@ -6687,7 +6743,15 @@
       </mc:AlternateContent>
     </w:r>
     <w:r>
-      <w:t>Vesta Risk Manager</w:t>
+      <w:t xml:space="preserve">Vesta </w:t>
+    </w:r>
+    <w:proofErr w:type="spellStart"/>
+    <w:r>
+      <w:t>Risk</w:t>
+    </w:r>
+    <w:proofErr w:type="spellEnd"/>
+    <w:r>
+      <w:t xml:space="preserve"> Manager</w:t>
     </w:r>
     <w:r>
       <w:tab/>
@@ -7331,6 +7395,119 @@
     </w:lvl>
   </w:abstractNum>
   <w:abstractNum w:abstractNumId="4" w15:restartNumberingAfterBreak="0">
+    <w:nsid w:val="0D066138"/>
+    <w:multiLevelType w:val="hybridMultilevel"/>
+    <w:tmpl w:val="D8166B20"/>
+    <w:lvl w:ilvl="0" w:tplc="2C0A000F">
+      <w:start w:val="1"/>
+      <w:numFmt w:val="decimal"/>
+      <w:lvlText w:val="%1."/>
+      <w:lvlJc w:val="left"/>
+      <w:pPr>
+        <w:ind w:left="829" w:hanging="360"/>
+      </w:pPr>
+      <w:rPr>
+        <w:rFonts w:hint="default"/>
+      </w:rPr>
+    </w:lvl>
+    <w:lvl w:ilvl="1" w:tplc="FFFFFFFF" w:tentative="1">
+      <w:start w:val="1"/>
+      <w:numFmt w:val="bullet"/>
+      <w:lvlText w:val="o"/>
+      <w:lvlJc w:val="left"/>
+      <w:pPr>
+        <w:ind w:left="1549" w:hanging="360"/>
+      </w:pPr>
+      <w:rPr>
+        <w:rFonts w:ascii="Courier New" w:hAnsi="Courier New" w:cs="Courier New" w:hint="default"/>
+      </w:rPr>
+    </w:lvl>
+    <w:lvl w:ilvl="2" w:tplc="FFFFFFFF" w:tentative="1">
+      <w:start w:val="1"/>
+      <w:numFmt w:val="bullet"/>
+      <w:lvlText w:val=""/>
+      <w:lvlJc w:val="left"/>
+      <w:pPr>
+        <w:ind w:left="2269" w:hanging="360"/>
+      </w:pPr>
+      <w:rPr>
+        <w:rFonts w:ascii="Wingdings" w:hAnsi="Wingdings" w:hint="default"/>
+      </w:rPr>
+    </w:lvl>
+    <w:lvl w:ilvl="3" w:tplc="FFFFFFFF" w:tentative="1">
+      <w:start w:val="1"/>
+      <w:numFmt w:val="bullet"/>
+      <w:lvlText w:val=""/>
+      <w:lvlJc w:val="left"/>
+      <w:pPr>
+        <w:ind w:left="2989" w:hanging="360"/>
+      </w:pPr>
+      <w:rPr>
+        <w:rFonts w:ascii="Symbol" w:hAnsi="Symbol" w:hint="default"/>
+      </w:rPr>
+    </w:lvl>
+    <w:lvl w:ilvl="4" w:tplc="FFFFFFFF" w:tentative="1">
+      <w:start w:val="1"/>
+      <w:numFmt w:val="bullet"/>
+      <w:lvlText w:val="o"/>
+      <w:lvlJc w:val="left"/>
+      <w:pPr>
+        <w:ind w:left="3709" w:hanging="360"/>
+      </w:pPr>
+      <w:rPr>
+        <w:rFonts w:ascii="Courier New" w:hAnsi="Courier New" w:cs="Courier New" w:hint="default"/>
+      </w:rPr>
+    </w:lvl>
+    <w:lvl w:ilvl="5" w:tplc="FFFFFFFF" w:tentative="1">
+      <w:start w:val="1"/>
+      <w:numFmt w:val="bullet"/>
+      <w:lvlText w:val=""/>
+      <w:lvlJc w:val="left"/>
+      <w:pPr>
+        <w:ind w:left="4429" w:hanging="360"/>
+      </w:pPr>
+      <w:rPr>
+        <w:rFonts w:ascii="Wingdings" w:hAnsi="Wingdings" w:hint="default"/>
+      </w:rPr>
+    </w:lvl>
+    <w:lvl w:ilvl="6" w:tplc="FFFFFFFF" w:tentative="1">
+      <w:start w:val="1"/>
+      <w:numFmt w:val="bullet"/>
+      <w:lvlText w:val=""/>
+      <w:lvlJc w:val="left"/>
+      <w:pPr>
+        <w:ind w:left="5149" w:hanging="360"/>
+      </w:pPr>
+      <w:rPr>
+        <w:rFonts w:ascii="Symbol" w:hAnsi="Symbol" w:hint="default"/>
+      </w:rPr>
+    </w:lvl>
+    <w:lvl w:ilvl="7" w:tplc="FFFFFFFF" w:tentative="1">
+      <w:start w:val="1"/>
+      <w:numFmt w:val="bullet"/>
+      <w:lvlText w:val="o"/>
+      <w:lvlJc w:val="left"/>
+      <w:pPr>
+        <w:ind w:left="5869" w:hanging="360"/>
+      </w:pPr>
+      <w:rPr>
+        <w:rFonts w:ascii="Courier New" w:hAnsi="Courier New" w:cs="Courier New" w:hint="default"/>
+      </w:rPr>
+    </w:lvl>
+    <w:lvl w:ilvl="8" w:tplc="FFFFFFFF" w:tentative="1">
+      <w:start w:val="1"/>
+      <w:numFmt w:val="bullet"/>
+      <w:lvlText w:val=""/>
+      <w:lvlJc w:val="left"/>
+      <w:pPr>
+        <w:ind w:left="6589" w:hanging="360"/>
+      </w:pPr>
+      <w:rPr>
+        <w:rFonts w:ascii="Wingdings" w:hAnsi="Wingdings" w:hint="default"/>
+      </w:rPr>
+    </w:lvl>
+  </w:abstractNum>
+  <w:abstractNum w:abstractNumId="5" w15:restartNumberingAfterBreak="0">
     <w:nsid w:val="11EC450D"/>
     <w:multiLevelType w:val="hybridMultilevel"/>
     <w:tmpl w:val="8D1847A2"/>
@@ -7443,7 +7620,7 @@
       </w:rPr>
     </w:lvl>
   </w:abstractNum>
-  <w:abstractNum w:abstractNumId="5" w15:restartNumberingAfterBreak="0">
+  <w:abstractNum w:abstractNumId="6" w15:restartNumberingAfterBreak="0">
     <w:nsid w:val="1A1F5D67"/>
     <w:multiLevelType w:val="multilevel"/>
     <w:tmpl w:val="66BA5FF6"/>
@@ -7556,7 +7733,7 @@
       </w:rPr>
     </w:lvl>
   </w:abstractNum>
-  <w:abstractNum w:abstractNumId="6" w15:restartNumberingAfterBreak="0">
+  <w:abstractNum w:abstractNumId="7" w15:restartNumberingAfterBreak="0">
     <w:nsid w:val="255F5799"/>
     <w:multiLevelType w:val="hybridMultilevel"/>
     <w:tmpl w:val="B8F40458"/>
@@ -7642,7 +7819,7 @@
       </w:pPr>
     </w:lvl>
   </w:abstractNum>
-  <w:abstractNum w:abstractNumId="7" w15:restartNumberingAfterBreak="0">
+  <w:abstractNum w:abstractNumId="8" w15:restartNumberingAfterBreak="0">
     <w:nsid w:val="32E93FCF"/>
     <w:multiLevelType w:val="hybridMultilevel"/>
     <w:tmpl w:val="2DC6913A"/>
@@ -7756,7 +7933,7 @@
       </w:rPr>
     </w:lvl>
   </w:abstractNum>
-  <w:abstractNum w:abstractNumId="8" w15:restartNumberingAfterBreak="0">
+  <w:abstractNum w:abstractNumId="9" w15:restartNumberingAfterBreak="0">
     <w:nsid w:val="38AF4B86"/>
     <w:multiLevelType w:val="hybridMultilevel"/>
     <w:tmpl w:val="57D278E0"/>
@@ -7870,7 +8047,7 @@
       </w:rPr>
     </w:lvl>
   </w:abstractNum>
-  <w:abstractNum w:abstractNumId="9" w15:restartNumberingAfterBreak="0">
+  <w:abstractNum w:abstractNumId="10" w15:restartNumberingAfterBreak="0">
     <w:nsid w:val="4480360D"/>
     <w:multiLevelType w:val="hybridMultilevel"/>
     <w:tmpl w:val="7690D27E"/>
@@ -7983,7 +8160,7 @@
       </w:rPr>
     </w:lvl>
   </w:abstractNum>
-  <w:abstractNum w:abstractNumId="10" w15:restartNumberingAfterBreak="0">
+  <w:abstractNum w:abstractNumId="11" w15:restartNumberingAfterBreak="0">
     <w:nsid w:val="487036EC"/>
     <w:multiLevelType w:val="hybridMultilevel"/>
     <w:tmpl w:val="BDFE724A"/>
@@ -8069,7 +8246,7 @@
       </w:pPr>
     </w:lvl>
   </w:abstractNum>
-  <w:abstractNum w:abstractNumId="11" w15:restartNumberingAfterBreak="0">
+  <w:abstractNum w:abstractNumId="12" w15:restartNumberingAfterBreak="0">
     <w:nsid w:val="52D90BB8"/>
     <w:multiLevelType w:val="hybridMultilevel"/>
     <w:tmpl w:val="1D2461DE"/>
@@ -8183,7 +8360,7 @@
       </w:rPr>
     </w:lvl>
   </w:abstractNum>
-  <w:abstractNum w:abstractNumId="12" w15:restartNumberingAfterBreak="0">
+  <w:abstractNum w:abstractNumId="13" w15:restartNumberingAfterBreak="0">
     <w:nsid w:val="615967D4"/>
     <w:multiLevelType w:val="multilevel"/>
     <w:tmpl w:val="BE8CB7A8"/>
@@ -8296,7 +8473,7 @@
       </w:rPr>
     </w:lvl>
   </w:abstractNum>
-  <w:abstractNum w:abstractNumId="13" w15:restartNumberingAfterBreak="0">
+  <w:abstractNum w:abstractNumId="14" w15:restartNumberingAfterBreak="0">
     <w:nsid w:val="708E589C"/>
     <w:multiLevelType w:val="multilevel"/>
     <w:tmpl w:val="381042DE"/>
@@ -8436,7 +8613,7 @@
       </w:rPr>
     </w:lvl>
   </w:abstractNum>
-  <w:abstractNum w:abstractNumId="14" w15:restartNumberingAfterBreak="0">
+  <w:abstractNum w:abstractNumId="15" w15:restartNumberingAfterBreak="0">
     <w:nsid w:val="72F0282F"/>
     <w:multiLevelType w:val="multilevel"/>
     <w:tmpl w:val="A1ACDEC4"/>
@@ -8585,20 +8762,20 @@
       </w:rPr>
     </w:lvl>
   </w:abstractNum>
-  <w:abstractNum w:abstractNumId="15" w15:restartNumberingAfterBreak="0">
+  <w:abstractNum w:abstractNumId="16" w15:restartNumberingAfterBreak="0">
     <w:nsid w:val="7497287F"/>
     <w:multiLevelType w:val="hybridMultilevel"/>
-    <w:tmpl w:val="71649C2E"/>
-    <w:lvl w:ilvl="0" w:tplc="BE20842E">
-      <w:start w:val="20"/>
-      <w:numFmt w:val="bullet"/>
-      <w:lvlText w:val="-"/>
+    <w:tmpl w:val="3A5EA242"/>
+    <w:lvl w:ilvl="0" w:tplc="2C0A0001">
+      <w:start w:val="1"/>
+      <w:numFmt w:val="bullet"/>
+      <w:lvlText w:val=""/>
       <w:lvlJc w:val="left"/>
       <w:pPr>
         <w:ind w:left="829" w:hanging="360"/>
       </w:pPr>
       <w:rPr>
-        <w:rFonts w:ascii="Calibri" w:eastAsia="Calibri" w:hAnsi="Calibri" w:cs="Calibri" w:hint="default"/>
+        <w:rFonts w:ascii="Symbol" w:hAnsi="Symbol" w:hint="default"/>
       </w:rPr>
     </w:lvl>
     <w:lvl w:ilvl="1" w:tplc="2C0A0003" w:tentative="1">
@@ -8698,7 +8875,7 @@
       </w:rPr>
     </w:lvl>
   </w:abstractNum>
-  <w:abstractNum w:abstractNumId="16" w15:restartNumberingAfterBreak="0">
+  <w:abstractNum w:abstractNumId="17" w15:restartNumberingAfterBreak="0">
     <w:nsid w:val="7DD64906"/>
     <w:multiLevelType w:val="hybridMultilevel"/>
     <w:tmpl w:val="795E7434"/>
@@ -8813,16 +8990,16 @@
     </w:lvl>
   </w:abstractNum>
   <w:num w:numId="1" w16cid:durableId="1682052647">
-    <w:abstractNumId w:val="6"/>
+    <w:abstractNumId w:val="7"/>
   </w:num>
   <w:num w:numId="2" w16cid:durableId="449980013">
-    <w:abstractNumId w:val="10"/>
+    <w:abstractNumId w:val="11"/>
   </w:num>
   <w:num w:numId="3" w16cid:durableId="1710104169">
-    <w:abstractNumId w:val="10"/>
+    <w:abstractNumId w:val="11"/>
   </w:num>
   <w:num w:numId="4" w16cid:durableId="1482846366">
-    <w:abstractNumId w:val="10"/>
+    <w:abstractNumId w:val="11"/>
   </w:num>
   <w:num w:numId="5" w16cid:durableId="1075014825">
     <w:abstractNumId w:val="1"/>
@@ -8837,37 +9014,40 @@
     <w:abstractNumId w:val="0"/>
   </w:num>
   <w:num w:numId="9" w16cid:durableId="55008057">
+    <w:abstractNumId w:val="14"/>
+  </w:num>
+  <w:num w:numId="10" w16cid:durableId="1721124618">
+    <w:abstractNumId w:val="17"/>
+  </w:num>
+  <w:num w:numId="11" w16cid:durableId="320668621">
+    <w:abstractNumId w:val="5"/>
+  </w:num>
+  <w:num w:numId="12" w16cid:durableId="1904875321">
+    <w:abstractNumId w:val="12"/>
+  </w:num>
+  <w:num w:numId="13" w16cid:durableId="1529634347">
+    <w:abstractNumId w:val="10"/>
+  </w:num>
+  <w:num w:numId="14" w16cid:durableId="1970746817">
+    <w:abstractNumId w:val="16"/>
+  </w:num>
+  <w:num w:numId="15" w16cid:durableId="1383670183">
+    <w:abstractNumId w:val="9"/>
+  </w:num>
+  <w:num w:numId="16" w16cid:durableId="2105496188">
+    <w:abstractNumId w:val="8"/>
+  </w:num>
+  <w:num w:numId="17" w16cid:durableId="957756905">
     <w:abstractNumId w:val="13"/>
   </w:num>
-  <w:num w:numId="10" w16cid:durableId="1721124618">
-    <w:abstractNumId w:val="16"/>
+  <w:num w:numId="18" w16cid:durableId="237595479">
+    <w:abstractNumId w:val="6"/>
   </w:num>
-  <w:num w:numId="11" w16cid:durableId="320668621">
-    <w:abstractNumId w:val="4"/>
-  </w:num>
-  <w:num w:numId="12" w16cid:durableId="1904875321">
-    <w:abstractNumId w:val="11"/>
-  </w:num>
-  <w:num w:numId="13" w16cid:durableId="1529634347">
-    <w:abstractNumId w:val="9"/>
-  </w:num>
-  <w:num w:numId="14" w16cid:durableId="1970746817">
+  <w:num w:numId="19" w16cid:durableId="1393499419">
     <w:abstractNumId w:val="15"/>
   </w:num>
-  <w:num w:numId="15" w16cid:durableId="1383670183">
-    <w:abstractNumId w:val="8"/>
-  </w:num>
-  <w:num w:numId="16" w16cid:durableId="2105496188">
-    <w:abstractNumId w:val="7"/>
-  </w:num>
-  <w:num w:numId="17" w16cid:durableId="957756905">
-    <w:abstractNumId w:val="12"/>
-  </w:num>
-  <w:num w:numId="18" w16cid:durableId="237595479">
-    <w:abstractNumId w:val="5"/>
-  </w:num>
-  <w:num w:numId="19" w16cid:durableId="1393499419">
-    <w:abstractNumId w:val="14"/>
+  <w:num w:numId="20" w16cid:durableId="1549802096">
+    <w:abstractNumId w:val="4"/>
   </w:num>
 </w:numbering>
 </file>

</xml_diff>

<commit_message>
Doc: modificacion de la propuesta de desarrollo.
</commit_message>
<xml_diff>
--- a/Etapa de inicio/Propuesta de Desarrollo_Vesta Risk Manager_T-Code.docx
+++ b/Etapa de inicio/Propuesta de Desarrollo_Vesta Risk Manager_T-Code.docx
@@ -3450,16 +3450,14 @@
         </w:rPr>
         <w:t xml:space="preserve">El proceso de gestión de riesgos utilizado actualmente </w:t>
       </w:r>
-      <w:proofErr w:type="spellStart"/>
-      <w:r>
-        <w:rPr>
-          <w:i w:val="0"/>
-          <w:iCs/>
-          <w:color w:val="auto"/>
-        </w:rPr>
-        <w:t>esta</w:t>
-      </w:r>
-      <w:proofErr w:type="spellEnd"/>
+      <w:r>
+        <w:rPr>
+          <w:i w:val="0"/>
+          <w:iCs/>
+          <w:color w:val="auto"/>
+        </w:rPr>
+        <w:t>está</w:t>
+      </w:r>
       <w:r>
         <w:rPr>
           <w:i w:val="0"/>
@@ -3528,16 +3526,14 @@
         </w:rPr>
         <w:t xml:space="preserve">tilla de informe de riesgo, con una descripción, categoría, causas, síntomas y el responsable de monitorearlo. Para cada categoría de riesgo se define también la importancia general de los riesgos de esa categoría para el proyecto </w:t>
       </w:r>
-      <w:proofErr w:type="spellStart"/>
-      <w:r>
-        <w:rPr>
-          <w:i w:val="0"/>
-          <w:iCs/>
-          <w:color w:val="auto"/>
-        </w:rPr>
-        <w:t>especifico</w:t>
-      </w:r>
-      <w:proofErr w:type="spellEnd"/>
+      <w:r>
+        <w:rPr>
+          <w:i w:val="0"/>
+          <w:iCs/>
+          <w:color w:val="auto"/>
+        </w:rPr>
+        <w:t>específico</w:t>
+      </w:r>
       <w:r>
         <w:rPr>
           <w:i w:val="0"/>
@@ -3546,16 +3542,14 @@
         </w:rPr>
         <w:t xml:space="preserve"> que se </w:t>
       </w:r>
-      <w:proofErr w:type="spellStart"/>
-      <w:r>
-        <w:rPr>
-          <w:i w:val="0"/>
-          <w:iCs/>
-          <w:color w:val="auto"/>
-        </w:rPr>
-        <w:t>esta</w:t>
-      </w:r>
-      <w:proofErr w:type="spellEnd"/>
+      <w:r>
+        <w:rPr>
+          <w:i w:val="0"/>
+          <w:iCs/>
+          <w:color w:val="auto"/>
+        </w:rPr>
+        <w:t>está</w:t>
+      </w:r>
       <w:r>
         <w:rPr>
           <w:i w:val="0"/>
@@ -3618,16 +3612,14 @@
         </w:rPr>
         <w:t xml:space="preserve">, los cuales se definen por estimaciones y consensos entre los participantes. En base a estas dos medidas, se determina el factor de riesgo de los riesgos identificados, y se determinan como prioritarios aquellos que tengan un factor </w:t>
       </w:r>
-      <w:proofErr w:type="spellStart"/>
-      <w:r>
-        <w:rPr>
-          <w:i w:val="0"/>
-          <w:iCs/>
-          <w:color w:val="auto"/>
-        </w:rPr>
-        <w:t>mas</w:t>
-      </w:r>
-      <w:proofErr w:type="spellEnd"/>
+      <w:r>
+        <w:rPr>
+          <w:i w:val="0"/>
+          <w:iCs/>
+          <w:color w:val="auto"/>
+        </w:rPr>
+        <w:t>más</w:t>
+      </w:r>
       <w:r>
         <w:rPr>
           <w:i w:val="0"/>
@@ -3804,7 +3796,7 @@
           <w:iCs/>
           <w:color w:val="auto"/>
         </w:rPr>
-        <w:t>El sistema permitirá a los administradores crear proyectos.</w:t>
+        <w:t>El sistema permitirá a los usuarios iniciar sesión con su cuenta de Google.</w:t>
       </w:r>
     </w:p>
     <w:p>
@@ -3826,7 +3818,7 @@
           <w:iCs/>
           <w:color w:val="auto"/>
         </w:rPr>
-        <w:t>El sistema permitirá a los administradores asignar los usuarios participantes de un proyecto.</w:t>
+        <w:t>El sistema permitirá a los administradores crear proyectos.</w:t>
       </w:r>
     </w:p>
     <w:p>
@@ -3848,39 +3840,7 @@
           <w:iCs/>
           <w:color w:val="auto"/>
         </w:rPr>
-        <w:t>El sistema permitirá a</w:t>
-      </w:r>
-      <w:r>
-        <w:rPr>
-          <w:i w:val="0"/>
-          <w:iCs/>
-          <w:color w:val="auto"/>
-        </w:rPr>
-        <w:t xml:space="preserve"> los usuarios </w:t>
-      </w:r>
-      <w:r>
-        <w:rPr>
-          <w:i w:val="0"/>
-          <w:iCs/>
-          <w:color w:val="auto"/>
-        </w:rPr>
-        <w:t>cargar riesgos a un listado de riesgos</w:t>
-      </w:r>
-      <w:r>
-        <w:rPr>
-          <w:i w:val="0"/>
-          <w:iCs/>
-          <w:color w:val="auto"/>
-        </w:rPr>
-        <w:t xml:space="preserve"> del proyecto</w:t>
-      </w:r>
-      <w:r>
-        <w:rPr>
-          <w:i w:val="0"/>
-          <w:iCs/>
-          <w:color w:val="auto"/>
-        </w:rPr>
-        <w:t>.</w:t>
+        <w:t>El sistema permitirá al administrador y al líder del proyecto modificar la información del proyecto.</w:t>
       </w:r>
     </w:p>
     <w:p>
@@ -3902,23 +3862,7 @@
           <w:iCs/>
           <w:color w:val="auto"/>
         </w:rPr>
-        <w:t xml:space="preserve">El sistema permitirá al </w:t>
-      </w:r>
-      <w:r>
-        <w:rPr>
-          <w:i w:val="0"/>
-          <w:iCs/>
-          <w:color w:val="auto"/>
-        </w:rPr>
-        <w:t>líder</w:t>
-      </w:r>
-      <w:r>
-        <w:rPr>
-          <w:i w:val="0"/>
-          <w:iCs/>
-          <w:color w:val="auto"/>
-        </w:rPr>
-        <w:t xml:space="preserve"> del proyecto personalizar los criterios de evaluación de riesgos.</w:t>
+        <w:t>El sistema permitirá a los administradores asignar los usuarios participantes de un proyecto.</w:t>
       </w:r>
     </w:p>
     <w:p>
@@ -3940,7 +3884,39 @@
           <w:iCs/>
           <w:color w:val="auto"/>
         </w:rPr>
-        <w:t>El sistema será capaz de presentar gráficos y resúmenes sobre la gestión de riesgo realizada.</w:t>
+        <w:t>El sistema permitirá a</w:t>
+      </w:r>
+      <w:r>
+        <w:rPr>
+          <w:i w:val="0"/>
+          <w:iCs/>
+          <w:color w:val="auto"/>
+        </w:rPr>
+        <w:t xml:space="preserve"> los usuarios </w:t>
+      </w:r>
+      <w:r>
+        <w:rPr>
+          <w:i w:val="0"/>
+          <w:iCs/>
+          <w:color w:val="auto"/>
+        </w:rPr>
+        <w:t>cargar riesgos a un listado de riesgos</w:t>
+      </w:r>
+      <w:r>
+        <w:rPr>
+          <w:i w:val="0"/>
+          <w:iCs/>
+          <w:color w:val="auto"/>
+        </w:rPr>
+        <w:t xml:space="preserve"> del proyecto</w:t>
+      </w:r>
+      <w:r>
+        <w:rPr>
+          <w:i w:val="0"/>
+          <w:iCs/>
+          <w:color w:val="auto"/>
+        </w:rPr>
+        <w:t>.</w:t>
       </w:r>
     </w:p>
     <w:p>
@@ -3962,7 +3938,7 @@
           <w:iCs/>
           <w:color w:val="auto"/>
         </w:rPr>
-        <w:t>El sistema será capaz de presentar la evolución de los riesgos y acciones tomadas durante cada iteración.</w:t>
+        <w:t>El sistema permitirá a los usuarios modificar los riesgos en la lista de riesgos.</w:t>
       </w:r>
     </w:p>
     <w:p>
@@ -3984,7 +3960,7 @@
           <w:iCs/>
           <w:color w:val="auto"/>
         </w:rPr>
-        <w:t>El sistema notificará cuando sea necesario realizar una nueva evaluación de un riesgo.</w:t>
+        <w:t>El sistema permitirá al líder del proyecto crear su propia clasificación y categorías de riesgos.</w:t>
       </w:r>
     </w:p>
     <w:p>
@@ -4006,15 +3982,23 @@
           <w:iCs/>
           <w:color w:val="auto"/>
         </w:rPr>
-        <w:t>El sistema asistirá al usuario en el análisis y definición de las características de los riesgos encontrados</w:t>
-      </w:r>
-      <w:r>
-        <w:rPr>
-          <w:i w:val="0"/>
-          <w:iCs/>
-          <w:color w:val="auto"/>
-        </w:rPr>
-        <w:t>.</w:t>
+        <w:t xml:space="preserve">El sistema permitirá al </w:t>
+      </w:r>
+      <w:r>
+        <w:rPr>
+          <w:i w:val="0"/>
+          <w:iCs/>
+          <w:color w:val="auto"/>
+        </w:rPr>
+        <w:t>líder</w:t>
+      </w:r>
+      <w:r>
+        <w:rPr>
+          <w:i w:val="0"/>
+          <w:iCs/>
+          <w:color w:val="auto"/>
+        </w:rPr>
+        <w:t xml:space="preserve"> del proyecto personalizar los criterios de evaluación de riesgos.</w:t>
       </w:r>
     </w:p>
     <w:p>
@@ -4036,23 +4020,7 @@
           <w:iCs/>
           <w:color w:val="auto"/>
         </w:rPr>
-        <w:t>El sistema permitirá al usuario clasificar los riesgos</w:t>
-      </w:r>
-      <w:r>
-        <w:rPr>
-          <w:i w:val="0"/>
-          <w:iCs/>
-          <w:color w:val="auto"/>
-        </w:rPr>
-        <w:t xml:space="preserve"> según un criterio establecido por el administrador del proyecto</w:t>
-      </w:r>
-      <w:r>
-        <w:rPr>
-          <w:i w:val="0"/>
-          <w:iCs/>
-          <w:color w:val="auto"/>
-        </w:rPr>
-        <w:t>.</w:t>
+        <w:t>El sistema será capaz de presentar gráficos y resúmenes sobre la gestión de riesgo realizada.</w:t>
       </w:r>
     </w:p>
     <w:p>
@@ -4074,7 +4042,7 @@
           <w:iCs/>
           <w:color w:val="auto"/>
         </w:rPr>
-        <w:t>El sistema permitirá al administrador del proyecto ajustar la importancia de los factores de riesgo para cada proyecto.</w:t>
+        <w:t>El sistema será capaz de presentar la evolución de los riesgos y acciones tomadas durante cada iteración.</w:t>
       </w:r>
     </w:p>
     <w:p>
@@ -4096,7 +4064,7 @@
           <w:iCs/>
           <w:color w:val="auto"/>
         </w:rPr>
-        <w:t>El sistema permitirá al usuario registrar las tareas asociadas a los riesgos.</w:t>
+        <w:t>El sistema notificará cuando sea necesario realizar una nueva evaluación de un riesgo.</w:t>
       </w:r>
     </w:p>
     <w:p>
@@ -4118,7 +4086,15 @@
           <w:iCs/>
           <w:color w:val="auto"/>
         </w:rPr>
-        <w:t>El sistema permitirá al usuario marcar como completada las tareas previamente registradas.</w:t>
+        <w:t>El sistema asistirá al usuario en el análisis y definición de las características de los riesgos encontrados</w:t>
+      </w:r>
+      <w:r>
+        <w:rPr>
+          <w:i w:val="0"/>
+          <w:iCs/>
+          <w:color w:val="auto"/>
+        </w:rPr>
+        <w:t>.</w:t>
       </w:r>
     </w:p>
     <w:p>
@@ -4140,7 +4116,23 @@
           <w:iCs/>
           <w:color w:val="auto"/>
         </w:rPr>
-        <w:t>El sistema permitirá al usuario agregar una descripción extra a los riesgos.</w:t>
+        <w:t>El sistema permitirá al usuario clasificar los riesgos</w:t>
+      </w:r>
+      <w:r>
+        <w:rPr>
+          <w:i w:val="0"/>
+          <w:iCs/>
+          <w:color w:val="auto"/>
+        </w:rPr>
+        <w:t xml:space="preserve"> según un criterio establecido por el administrador del proyecto</w:t>
+      </w:r>
+      <w:r>
+        <w:rPr>
+          <w:i w:val="0"/>
+          <w:iCs/>
+          <w:color w:val="auto"/>
+        </w:rPr>
+        <w:t>.</w:t>
       </w:r>
     </w:p>
     <w:p>
@@ -4162,7 +4154,7 @@
           <w:iCs/>
           <w:color w:val="auto"/>
         </w:rPr>
-        <w:t>El sistema permitirá registrar las evaluaciones realizadas por los usuarios.</w:t>
+        <w:t>El sistema permitirá al administrador del proyecto ajustar la importancia de los factores de riesgo para cada proyecto.</w:t>
       </w:r>
     </w:p>
     <w:p>
@@ -4183,9 +4175,273 @@
           <w:i w:val="0"/>
           <w:iCs/>
           <w:color w:val="auto"/>
+        </w:rPr>
+        <w:lastRenderedPageBreak/>
+        <w:t>El sistema permitirá al usuario registrar las tareas asociadas a los riesgos.</w:t>
+      </w:r>
+    </w:p>
+    <w:p>
+      <w:pPr>
+        <w:pStyle w:val="PSI-Comentario"/>
+        <w:numPr>
+          <w:ilvl w:val="0"/>
+          <w:numId w:val="14"/>
+        </w:numPr>
+        <w:rPr>
+          <w:i w:val="0"/>
+          <w:iCs/>
+          <w:color w:val="auto"/>
+        </w:rPr>
+      </w:pPr>
+      <w:r>
+        <w:rPr>
+          <w:i w:val="0"/>
+          <w:iCs/>
+          <w:color w:val="auto"/>
+        </w:rPr>
+        <w:t>El sistema permitirá al usuario modificar las tareas.</w:t>
+      </w:r>
+    </w:p>
+    <w:p>
+      <w:pPr>
+        <w:pStyle w:val="PSI-Comentario"/>
+        <w:numPr>
+          <w:ilvl w:val="0"/>
+          <w:numId w:val="14"/>
+        </w:numPr>
+        <w:rPr>
+          <w:i w:val="0"/>
+          <w:iCs/>
+          <w:color w:val="auto"/>
+        </w:rPr>
+      </w:pPr>
+      <w:r>
+        <w:rPr>
+          <w:i w:val="0"/>
+          <w:iCs/>
+          <w:color w:val="auto"/>
+        </w:rPr>
+        <w:t>El sistema permitirá al usuario vincular tareas a un determinado riesgo.</w:t>
+      </w:r>
+    </w:p>
+    <w:p>
+      <w:pPr>
+        <w:pStyle w:val="PSI-Comentario"/>
+        <w:numPr>
+          <w:ilvl w:val="0"/>
+          <w:numId w:val="14"/>
+        </w:numPr>
+        <w:rPr>
+          <w:i w:val="0"/>
+          <w:iCs/>
+          <w:color w:val="auto"/>
+        </w:rPr>
+      </w:pPr>
+      <w:r>
+        <w:rPr>
+          <w:i w:val="0"/>
+          <w:iCs/>
+          <w:color w:val="auto"/>
+        </w:rPr>
+        <w:t>El sistema permitirá al usuario marcar como completada las tareas previamente registradas.</w:t>
+      </w:r>
+    </w:p>
+    <w:p>
+      <w:pPr>
+        <w:pStyle w:val="PSI-Comentario"/>
+        <w:numPr>
+          <w:ilvl w:val="0"/>
+          <w:numId w:val="14"/>
+        </w:numPr>
+        <w:rPr>
+          <w:i w:val="0"/>
+          <w:iCs/>
+          <w:color w:val="auto"/>
+        </w:rPr>
+      </w:pPr>
+      <w:r>
+        <w:rPr>
+          <w:i w:val="0"/>
+          <w:iCs/>
+          <w:color w:val="auto"/>
+        </w:rPr>
+        <w:t>El sistema permitirá al usuario agregar una descripción extra a los riesgos.</w:t>
+      </w:r>
+    </w:p>
+    <w:p>
+      <w:pPr>
+        <w:pStyle w:val="PSI-Comentario"/>
+        <w:numPr>
+          <w:ilvl w:val="0"/>
+          <w:numId w:val="14"/>
+        </w:numPr>
+        <w:rPr>
+          <w:i w:val="0"/>
+          <w:iCs/>
+          <w:color w:val="auto"/>
+        </w:rPr>
+      </w:pPr>
+      <w:r>
+        <w:rPr>
+          <w:i w:val="0"/>
+          <w:iCs/>
+          <w:color w:val="auto"/>
+        </w:rPr>
+        <w:t>El sistema permitirá registrar las evaluaciones realizadas por los usuarios.</w:t>
+      </w:r>
+    </w:p>
+    <w:p>
+      <w:pPr>
+        <w:pStyle w:val="PSI-Comentario"/>
+        <w:numPr>
+          <w:ilvl w:val="0"/>
+          <w:numId w:val="14"/>
+        </w:numPr>
+        <w:rPr>
+          <w:i w:val="0"/>
+          <w:iCs/>
+          <w:color w:val="auto"/>
+        </w:rPr>
+      </w:pPr>
+      <w:r>
+        <w:rPr>
+          <w:i w:val="0"/>
+          <w:iCs/>
+          <w:color w:val="auto"/>
+        </w:rPr>
+        <w:t>El sistema deberá presentar una lista de riesgos prioritarios.</w:t>
+      </w:r>
+    </w:p>
+    <w:p>
+      <w:pPr>
+        <w:pStyle w:val="PSI-Comentario"/>
+        <w:numPr>
+          <w:ilvl w:val="0"/>
+          <w:numId w:val="14"/>
+        </w:numPr>
+        <w:rPr>
+          <w:i w:val="0"/>
+          <w:iCs/>
+          <w:color w:val="auto"/>
+        </w:rPr>
+      </w:pPr>
+      <w:r>
+        <w:rPr>
+          <w:i w:val="0"/>
+          <w:iCs/>
+          <w:color w:val="auto"/>
+        </w:rPr>
+        <w:t>El sistema permitirá al administrador personalizar la metodología de análisis de los proyectos.</w:t>
+      </w:r>
+    </w:p>
+    <w:p>
+      <w:pPr>
+        <w:pStyle w:val="PSI-Comentario"/>
+        <w:numPr>
+          <w:ilvl w:val="0"/>
+          <w:numId w:val="14"/>
+        </w:numPr>
+        <w:rPr>
+          <w:i w:val="0"/>
+          <w:iCs/>
+          <w:color w:val="auto"/>
+        </w:rPr>
+      </w:pPr>
+      <w:r>
+        <w:rPr>
+          <w:i w:val="0"/>
+          <w:iCs/>
+          <w:color w:val="auto"/>
+        </w:rPr>
+        <w:t>El sistema permitirá generar informes.</w:t>
+      </w:r>
+    </w:p>
+    <w:p>
+      <w:pPr>
+        <w:pStyle w:val="PSI-Comentario"/>
+        <w:numPr>
+          <w:ilvl w:val="0"/>
+          <w:numId w:val="14"/>
+        </w:numPr>
+        <w:rPr>
+          <w:i w:val="0"/>
+          <w:iCs/>
+          <w:color w:val="auto"/>
+        </w:rPr>
+      </w:pPr>
+      <w:r>
+        <w:rPr>
+          <w:i w:val="0"/>
+          <w:iCs/>
+          <w:color w:val="auto"/>
+        </w:rPr>
+        <w:t>El sistema permitirá generar resúmenes.</w:t>
+      </w:r>
+    </w:p>
+    <w:p>
+      <w:pPr>
+        <w:pStyle w:val="PSI-Comentario"/>
+        <w:numPr>
+          <w:ilvl w:val="0"/>
+          <w:numId w:val="14"/>
+        </w:numPr>
+        <w:rPr>
+          <w:i w:val="0"/>
+          <w:iCs/>
+          <w:color w:val="auto"/>
+        </w:rPr>
+      </w:pPr>
+      <w:r>
+        <w:rPr>
+          <w:i w:val="0"/>
+          <w:iCs/>
+          <w:color w:val="auto"/>
+        </w:rPr>
+        <w:t>El sistema deberá presentar gráficos estadísticos del estado de los riesgos y las acciones realizadas.</w:t>
+      </w:r>
+    </w:p>
+    <w:p>
+      <w:pPr>
+        <w:pStyle w:val="PSI-Comentario"/>
+        <w:numPr>
+          <w:ilvl w:val="0"/>
+          <w:numId w:val="14"/>
+        </w:numPr>
+        <w:rPr>
+          <w:i w:val="0"/>
+          <w:iCs/>
+          <w:color w:val="auto"/>
+        </w:rPr>
+      </w:pPr>
+      <w:r>
+        <w:rPr>
+          <w:i w:val="0"/>
+          <w:iCs/>
+          <w:color w:val="auto"/>
+        </w:rPr>
+        <w:t>El sistema permitirá exportar informes, resúmenes y gráficos realizados.</w:t>
+      </w:r>
+    </w:p>
+    <w:p>
+      <w:pPr>
+        <w:pStyle w:val="PSI-Comentario"/>
+        <w:numPr>
+          <w:ilvl w:val="0"/>
+          <w:numId w:val="14"/>
+        </w:numPr>
+        <w:rPr>
+          <w:i w:val="0"/>
+          <w:iCs/>
+          <w:color w:val="auto"/>
+        </w:rPr>
+      </w:pPr>
+      <w:r>
+        <w:rPr>
+          <w:i w:val="0"/>
+          <w:iCs/>
+          <w:color w:val="auto"/>
           <w:lang w:val="es-ES"/>
         </w:rPr>
-        <w:lastRenderedPageBreak/>
         <w:t xml:space="preserve">El sistema deberá ser integrado con </w:t>
       </w:r>
       <w:proofErr w:type="spellStart"/>
@@ -4305,7 +4561,7 @@
         <w:pStyle w:val="Prrafodelista"/>
         <w:numPr>
           <w:ilvl w:val="0"/>
-          <w:numId w:val="14"/>
+          <w:numId w:val="21"/>
         </w:numPr>
       </w:pPr>
       <w:r>
@@ -4317,7 +4573,7 @@
         <w:pStyle w:val="Prrafodelista"/>
         <w:numPr>
           <w:ilvl w:val="0"/>
-          <w:numId w:val="14"/>
+          <w:numId w:val="21"/>
         </w:numPr>
       </w:pPr>
       <w:r>
@@ -4329,7 +4585,7 @@
         <w:pStyle w:val="Prrafodelista"/>
         <w:numPr>
           <w:ilvl w:val="0"/>
-          <w:numId w:val="14"/>
+          <w:numId w:val="21"/>
         </w:numPr>
       </w:pPr>
       <w:r>
@@ -4377,10 +4633,7 @@
         <w:t>a los usuarios que tendrán acceso al sistema</w:t>
       </w:r>
       <w:r>
-        <w:t xml:space="preserve"> y su rol </w:t>
-      </w:r>
-      <w:r>
-        <w:t>(administrador, desarrollador, espectador).</w:t>
+        <w:t xml:space="preserve"> y su rol (administrador, desarrollador, espectador).</w:t>
       </w:r>
     </w:p>
     <w:p>
@@ -4392,6 +4645,7 @@
         </w:numPr>
       </w:pPr>
       <w:r>
+        <w:lastRenderedPageBreak/>
         <w:t xml:space="preserve">Crear </w:t>
       </w:r>
       <w:r>
@@ -4623,7 +4877,6 @@
         </w:numPr>
       </w:pPr>
       <w:r>
-        <w:lastRenderedPageBreak/>
         <w:t>Añadir</w:t>
       </w:r>
       <w:r>
@@ -4845,6 +5098,7 @@
       <w:bookmarkStart w:id="52" w:name="_Toc234690205"/>
       <w:bookmarkStart w:id="53" w:name="_Toc176607507"/>
       <w:r>
+        <w:lastRenderedPageBreak/>
         <w:t>Planificación Estimada</w:t>
       </w:r>
       <w:bookmarkEnd w:id="50"/>
@@ -5070,7 +5324,6 @@
         </w:numPr>
       </w:pPr>
       <w:r>
-        <w:lastRenderedPageBreak/>
         <w:t xml:space="preserve">Fecha estimada: </w:t>
       </w:r>
       <w:r>
@@ -5231,6 +5484,7 @@
           <w:bCs/>
           <w:lang w:val="es-AR"/>
         </w:rPr>
+        <w:lastRenderedPageBreak/>
         <w:t>Monto Total del Proyecto</w:t>
       </w:r>
       <w:r>
@@ -5818,6 +6072,7 @@
       <w:bookmarkStart w:id="66" w:name="_Toc234690210"/>
       <w:bookmarkStart w:id="67" w:name="_Toc176607512"/>
       <w:r>
+        <w:lastRenderedPageBreak/>
         <w:t>Otros</w:t>
       </w:r>
       <w:bookmarkEnd w:id="66"/>
@@ -7934,6 +8189,119 @@
     </w:lvl>
   </w:abstractNum>
   <w:abstractNum w:abstractNumId="9" w15:restartNumberingAfterBreak="0">
+    <w:nsid w:val="3848676E"/>
+    <w:multiLevelType w:val="hybridMultilevel"/>
+    <w:tmpl w:val="4A589776"/>
+    <w:lvl w:ilvl="0" w:tplc="2C0A0001">
+      <w:start w:val="1"/>
+      <w:numFmt w:val="bullet"/>
+      <w:lvlText w:val=""/>
+      <w:lvlJc w:val="left"/>
+      <w:pPr>
+        <w:ind w:left="829" w:hanging="360"/>
+      </w:pPr>
+      <w:rPr>
+        <w:rFonts w:ascii="Symbol" w:hAnsi="Symbol" w:hint="default"/>
+      </w:rPr>
+    </w:lvl>
+    <w:lvl w:ilvl="1" w:tplc="FFFFFFFF" w:tentative="1">
+      <w:start w:val="1"/>
+      <w:numFmt w:val="bullet"/>
+      <w:lvlText w:val="o"/>
+      <w:lvlJc w:val="left"/>
+      <w:pPr>
+        <w:ind w:left="1549" w:hanging="360"/>
+      </w:pPr>
+      <w:rPr>
+        <w:rFonts w:ascii="Courier New" w:hAnsi="Courier New" w:cs="Courier New" w:hint="default"/>
+      </w:rPr>
+    </w:lvl>
+    <w:lvl w:ilvl="2" w:tplc="FFFFFFFF" w:tentative="1">
+      <w:start w:val="1"/>
+      <w:numFmt w:val="bullet"/>
+      <w:lvlText w:val=""/>
+      <w:lvlJc w:val="left"/>
+      <w:pPr>
+        <w:ind w:left="2269" w:hanging="360"/>
+      </w:pPr>
+      <w:rPr>
+        <w:rFonts w:ascii="Wingdings" w:hAnsi="Wingdings" w:hint="default"/>
+      </w:rPr>
+    </w:lvl>
+    <w:lvl w:ilvl="3" w:tplc="FFFFFFFF" w:tentative="1">
+      <w:start w:val="1"/>
+      <w:numFmt w:val="bullet"/>
+      <w:lvlText w:val=""/>
+      <w:lvlJc w:val="left"/>
+      <w:pPr>
+        <w:ind w:left="2989" w:hanging="360"/>
+      </w:pPr>
+      <w:rPr>
+        <w:rFonts w:ascii="Symbol" w:hAnsi="Symbol" w:hint="default"/>
+      </w:rPr>
+    </w:lvl>
+    <w:lvl w:ilvl="4" w:tplc="FFFFFFFF" w:tentative="1">
+      <w:start w:val="1"/>
+      <w:numFmt w:val="bullet"/>
+      <w:lvlText w:val="o"/>
+      <w:lvlJc w:val="left"/>
+      <w:pPr>
+        <w:ind w:left="3709" w:hanging="360"/>
+      </w:pPr>
+      <w:rPr>
+        <w:rFonts w:ascii="Courier New" w:hAnsi="Courier New" w:cs="Courier New" w:hint="default"/>
+      </w:rPr>
+    </w:lvl>
+    <w:lvl w:ilvl="5" w:tplc="FFFFFFFF" w:tentative="1">
+      <w:start w:val="1"/>
+      <w:numFmt w:val="bullet"/>
+      <w:lvlText w:val=""/>
+      <w:lvlJc w:val="left"/>
+      <w:pPr>
+        <w:ind w:left="4429" w:hanging="360"/>
+      </w:pPr>
+      <w:rPr>
+        <w:rFonts w:ascii="Wingdings" w:hAnsi="Wingdings" w:hint="default"/>
+      </w:rPr>
+    </w:lvl>
+    <w:lvl w:ilvl="6" w:tplc="FFFFFFFF" w:tentative="1">
+      <w:start w:val="1"/>
+      <w:numFmt w:val="bullet"/>
+      <w:lvlText w:val=""/>
+      <w:lvlJc w:val="left"/>
+      <w:pPr>
+        <w:ind w:left="5149" w:hanging="360"/>
+      </w:pPr>
+      <w:rPr>
+        <w:rFonts w:ascii="Symbol" w:hAnsi="Symbol" w:hint="default"/>
+      </w:rPr>
+    </w:lvl>
+    <w:lvl w:ilvl="7" w:tplc="FFFFFFFF" w:tentative="1">
+      <w:start w:val="1"/>
+      <w:numFmt w:val="bullet"/>
+      <w:lvlText w:val="o"/>
+      <w:lvlJc w:val="left"/>
+      <w:pPr>
+        <w:ind w:left="5869" w:hanging="360"/>
+      </w:pPr>
+      <w:rPr>
+        <w:rFonts w:ascii="Courier New" w:hAnsi="Courier New" w:cs="Courier New" w:hint="default"/>
+      </w:rPr>
+    </w:lvl>
+    <w:lvl w:ilvl="8" w:tplc="FFFFFFFF" w:tentative="1">
+      <w:start w:val="1"/>
+      <w:numFmt w:val="bullet"/>
+      <w:lvlText w:val=""/>
+      <w:lvlJc w:val="left"/>
+      <w:pPr>
+        <w:ind w:left="6589" w:hanging="360"/>
+      </w:pPr>
+      <w:rPr>
+        <w:rFonts w:ascii="Wingdings" w:hAnsi="Wingdings" w:hint="default"/>
+      </w:rPr>
+    </w:lvl>
+  </w:abstractNum>
+  <w:abstractNum w:abstractNumId="10" w15:restartNumberingAfterBreak="0">
     <w:nsid w:val="38AF4B86"/>
     <w:multiLevelType w:val="hybridMultilevel"/>
     <w:tmpl w:val="57D278E0"/>
@@ -8047,7 +8415,7 @@
       </w:rPr>
     </w:lvl>
   </w:abstractNum>
-  <w:abstractNum w:abstractNumId="10" w15:restartNumberingAfterBreak="0">
+  <w:abstractNum w:abstractNumId="11" w15:restartNumberingAfterBreak="0">
     <w:nsid w:val="4480360D"/>
     <w:multiLevelType w:val="hybridMultilevel"/>
     <w:tmpl w:val="7690D27E"/>
@@ -8160,7 +8528,7 @@
       </w:rPr>
     </w:lvl>
   </w:abstractNum>
-  <w:abstractNum w:abstractNumId="11" w15:restartNumberingAfterBreak="0">
+  <w:abstractNum w:abstractNumId="12" w15:restartNumberingAfterBreak="0">
     <w:nsid w:val="487036EC"/>
     <w:multiLevelType w:val="hybridMultilevel"/>
     <w:tmpl w:val="BDFE724A"/>
@@ -8246,7 +8614,7 @@
       </w:pPr>
     </w:lvl>
   </w:abstractNum>
-  <w:abstractNum w:abstractNumId="12" w15:restartNumberingAfterBreak="0">
+  <w:abstractNum w:abstractNumId="13" w15:restartNumberingAfterBreak="0">
     <w:nsid w:val="52D90BB8"/>
     <w:multiLevelType w:val="hybridMultilevel"/>
     <w:tmpl w:val="1D2461DE"/>
@@ -8360,7 +8728,7 @@
       </w:rPr>
     </w:lvl>
   </w:abstractNum>
-  <w:abstractNum w:abstractNumId="13" w15:restartNumberingAfterBreak="0">
+  <w:abstractNum w:abstractNumId="14" w15:restartNumberingAfterBreak="0">
     <w:nsid w:val="615967D4"/>
     <w:multiLevelType w:val="multilevel"/>
     <w:tmpl w:val="BE8CB7A8"/>
@@ -8473,7 +8841,7 @@
       </w:rPr>
     </w:lvl>
   </w:abstractNum>
-  <w:abstractNum w:abstractNumId="14" w15:restartNumberingAfterBreak="0">
+  <w:abstractNum w:abstractNumId="15" w15:restartNumberingAfterBreak="0">
     <w:nsid w:val="708E589C"/>
     <w:multiLevelType w:val="multilevel"/>
     <w:tmpl w:val="381042DE"/>
@@ -8613,7 +8981,7 @@
       </w:rPr>
     </w:lvl>
   </w:abstractNum>
-  <w:abstractNum w:abstractNumId="15" w15:restartNumberingAfterBreak="0">
+  <w:abstractNum w:abstractNumId="16" w15:restartNumberingAfterBreak="0">
     <w:nsid w:val="72F0282F"/>
     <w:multiLevelType w:val="multilevel"/>
     <w:tmpl w:val="A1ACDEC4"/>
@@ -8762,120 +9130,120 @@
       </w:rPr>
     </w:lvl>
   </w:abstractNum>
-  <w:abstractNum w:abstractNumId="16" w15:restartNumberingAfterBreak="0">
+  <w:abstractNum w:abstractNumId="17" w15:restartNumberingAfterBreak="0">
     <w:nsid w:val="7497287F"/>
     <w:multiLevelType w:val="hybridMultilevel"/>
-    <w:tmpl w:val="3A5EA242"/>
-    <w:lvl w:ilvl="0" w:tplc="2C0A0001">
+    <w:tmpl w:val="3C62E4DA"/>
+    <w:lvl w:ilvl="0" w:tplc="2C0A000F">
+      <w:start w:val="1"/>
+      <w:numFmt w:val="decimal"/>
+      <w:lvlText w:val="%1."/>
+      <w:lvlJc w:val="left"/>
+      <w:pPr>
+        <w:ind w:left="829" w:hanging="360"/>
+      </w:pPr>
+      <w:rPr>
+        <w:rFonts w:hint="default"/>
+      </w:rPr>
+    </w:lvl>
+    <w:lvl w:ilvl="1" w:tplc="2C0A0003" w:tentative="1">
+      <w:start w:val="1"/>
+      <w:numFmt w:val="bullet"/>
+      <w:lvlText w:val="o"/>
+      <w:lvlJc w:val="left"/>
+      <w:pPr>
+        <w:ind w:left="1549" w:hanging="360"/>
+      </w:pPr>
+      <w:rPr>
+        <w:rFonts w:ascii="Courier New" w:hAnsi="Courier New" w:cs="Courier New" w:hint="default"/>
+      </w:rPr>
+    </w:lvl>
+    <w:lvl w:ilvl="2" w:tplc="2C0A0005" w:tentative="1">
+      <w:start w:val="1"/>
+      <w:numFmt w:val="bullet"/>
+      <w:lvlText w:val=""/>
+      <w:lvlJc w:val="left"/>
+      <w:pPr>
+        <w:ind w:left="2269" w:hanging="360"/>
+      </w:pPr>
+      <w:rPr>
+        <w:rFonts w:ascii="Wingdings" w:hAnsi="Wingdings" w:hint="default"/>
+      </w:rPr>
+    </w:lvl>
+    <w:lvl w:ilvl="3" w:tplc="2C0A0001" w:tentative="1">
       <w:start w:val="1"/>
       <w:numFmt w:val="bullet"/>
       <w:lvlText w:val=""/>
       <w:lvlJc w:val="left"/>
       <w:pPr>
-        <w:ind w:left="829" w:hanging="360"/>
+        <w:ind w:left="2989" w:hanging="360"/>
       </w:pPr>
       <w:rPr>
         <w:rFonts w:ascii="Symbol" w:hAnsi="Symbol" w:hint="default"/>
       </w:rPr>
     </w:lvl>
-    <w:lvl w:ilvl="1" w:tplc="2C0A0003" w:tentative="1">
+    <w:lvl w:ilvl="4" w:tplc="2C0A0003" w:tentative="1">
       <w:start w:val="1"/>
       <w:numFmt w:val="bullet"/>
       <w:lvlText w:val="o"/>
       <w:lvlJc w:val="left"/>
       <w:pPr>
-        <w:ind w:left="1549" w:hanging="360"/>
+        <w:ind w:left="3709" w:hanging="360"/>
       </w:pPr>
       <w:rPr>
         <w:rFonts w:ascii="Courier New" w:hAnsi="Courier New" w:cs="Courier New" w:hint="default"/>
       </w:rPr>
     </w:lvl>
-    <w:lvl w:ilvl="2" w:tplc="2C0A0005" w:tentative="1">
+    <w:lvl w:ilvl="5" w:tplc="2C0A0005" w:tentative="1">
       <w:start w:val="1"/>
       <w:numFmt w:val="bullet"/>
       <w:lvlText w:val=""/>
       <w:lvlJc w:val="left"/>
       <w:pPr>
-        <w:ind w:left="2269" w:hanging="360"/>
+        <w:ind w:left="4429" w:hanging="360"/>
       </w:pPr>
       <w:rPr>
         <w:rFonts w:ascii="Wingdings" w:hAnsi="Wingdings" w:hint="default"/>
       </w:rPr>
     </w:lvl>
-    <w:lvl w:ilvl="3" w:tplc="2C0A0001" w:tentative="1">
+    <w:lvl w:ilvl="6" w:tplc="2C0A0001" w:tentative="1">
       <w:start w:val="1"/>
       <w:numFmt w:val="bullet"/>
       <w:lvlText w:val=""/>
       <w:lvlJc w:val="left"/>
       <w:pPr>
-        <w:ind w:left="2989" w:hanging="360"/>
+        <w:ind w:left="5149" w:hanging="360"/>
       </w:pPr>
       <w:rPr>
         <w:rFonts w:ascii="Symbol" w:hAnsi="Symbol" w:hint="default"/>
       </w:rPr>
     </w:lvl>
-    <w:lvl w:ilvl="4" w:tplc="2C0A0003" w:tentative="1">
+    <w:lvl w:ilvl="7" w:tplc="2C0A0003" w:tentative="1">
       <w:start w:val="1"/>
       <w:numFmt w:val="bullet"/>
       <w:lvlText w:val="o"/>
       <w:lvlJc w:val="left"/>
       <w:pPr>
-        <w:ind w:left="3709" w:hanging="360"/>
+        <w:ind w:left="5869" w:hanging="360"/>
       </w:pPr>
       <w:rPr>
         <w:rFonts w:ascii="Courier New" w:hAnsi="Courier New" w:cs="Courier New" w:hint="default"/>
       </w:rPr>
     </w:lvl>
-    <w:lvl w:ilvl="5" w:tplc="2C0A0005" w:tentative="1">
+    <w:lvl w:ilvl="8" w:tplc="2C0A0005" w:tentative="1">
       <w:start w:val="1"/>
       <w:numFmt w:val="bullet"/>
       <w:lvlText w:val=""/>
       <w:lvlJc w:val="left"/>
       <w:pPr>
-        <w:ind w:left="4429" w:hanging="360"/>
+        <w:ind w:left="6589" w:hanging="360"/>
       </w:pPr>
       <w:rPr>
         <w:rFonts w:ascii="Wingdings" w:hAnsi="Wingdings" w:hint="default"/>
       </w:rPr>
     </w:lvl>
-    <w:lvl w:ilvl="6" w:tplc="2C0A0001" w:tentative="1">
-      <w:start w:val="1"/>
-      <w:numFmt w:val="bullet"/>
-      <w:lvlText w:val=""/>
-      <w:lvlJc w:val="left"/>
-      <w:pPr>
-        <w:ind w:left="5149" w:hanging="360"/>
-      </w:pPr>
-      <w:rPr>
-        <w:rFonts w:ascii="Symbol" w:hAnsi="Symbol" w:hint="default"/>
-      </w:rPr>
-    </w:lvl>
-    <w:lvl w:ilvl="7" w:tplc="2C0A0003" w:tentative="1">
-      <w:start w:val="1"/>
-      <w:numFmt w:val="bullet"/>
-      <w:lvlText w:val="o"/>
-      <w:lvlJc w:val="left"/>
-      <w:pPr>
-        <w:ind w:left="5869" w:hanging="360"/>
-      </w:pPr>
-      <w:rPr>
-        <w:rFonts w:ascii="Courier New" w:hAnsi="Courier New" w:cs="Courier New" w:hint="default"/>
-      </w:rPr>
-    </w:lvl>
-    <w:lvl w:ilvl="8" w:tplc="2C0A0005" w:tentative="1">
-      <w:start w:val="1"/>
-      <w:numFmt w:val="bullet"/>
-      <w:lvlText w:val=""/>
-      <w:lvlJc w:val="left"/>
-      <w:pPr>
-        <w:ind w:left="6589" w:hanging="360"/>
-      </w:pPr>
-      <w:rPr>
-        <w:rFonts w:ascii="Wingdings" w:hAnsi="Wingdings" w:hint="default"/>
-      </w:rPr>
-    </w:lvl>
   </w:abstractNum>
-  <w:abstractNum w:abstractNumId="17" w15:restartNumberingAfterBreak="0">
+  <w:abstractNum w:abstractNumId="18" w15:restartNumberingAfterBreak="0">
     <w:nsid w:val="7DD64906"/>
     <w:multiLevelType w:val="hybridMultilevel"/>
     <w:tmpl w:val="795E7434"/>
@@ -8993,13 +9361,13 @@
     <w:abstractNumId w:val="7"/>
   </w:num>
   <w:num w:numId="2" w16cid:durableId="449980013">
-    <w:abstractNumId w:val="11"/>
+    <w:abstractNumId w:val="12"/>
   </w:num>
   <w:num w:numId="3" w16cid:durableId="1710104169">
-    <w:abstractNumId w:val="11"/>
+    <w:abstractNumId w:val="12"/>
   </w:num>
   <w:num w:numId="4" w16cid:durableId="1482846366">
-    <w:abstractNumId w:val="11"/>
+    <w:abstractNumId w:val="12"/>
   </w:num>
   <w:num w:numId="5" w16cid:durableId="1075014825">
     <w:abstractNumId w:val="1"/>
@@ -9014,40 +9382,43 @@
     <w:abstractNumId w:val="0"/>
   </w:num>
   <w:num w:numId="9" w16cid:durableId="55008057">
-    <w:abstractNumId w:val="14"/>
+    <w:abstractNumId w:val="15"/>
   </w:num>
   <w:num w:numId="10" w16cid:durableId="1721124618">
-    <w:abstractNumId w:val="17"/>
+    <w:abstractNumId w:val="18"/>
   </w:num>
   <w:num w:numId="11" w16cid:durableId="320668621">
     <w:abstractNumId w:val="5"/>
   </w:num>
   <w:num w:numId="12" w16cid:durableId="1904875321">
-    <w:abstractNumId w:val="12"/>
+    <w:abstractNumId w:val="13"/>
   </w:num>
   <w:num w:numId="13" w16cid:durableId="1529634347">
-    <w:abstractNumId w:val="10"/>
+    <w:abstractNumId w:val="11"/>
   </w:num>
   <w:num w:numId="14" w16cid:durableId="1970746817">
-    <w:abstractNumId w:val="16"/>
+    <w:abstractNumId w:val="17"/>
   </w:num>
   <w:num w:numId="15" w16cid:durableId="1383670183">
-    <w:abstractNumId w:val="9"/>
+    <w:abstractNumId w:val="10"/>
   </w:num>
   <w:num w:numId="16" w16cid:durableId="2105496188">
     <w:abstractNumId w:val="8"/>
   </w:num>
   <w:num w:numId="17" w16cid:durableId="957756905">
-    <w:abstractNumId w:val="13"/>
+    <w:abstractNumId w:val="14"/>
   </w:num>
   <w:num w:numId="18" w16cid:durableId="237595479">
     <w:abstractNumId w:val="6"/>
   </w:num>
   <w:num w:numId="19" w16cid:durableId="1393499419">
-    <w:abstractNumId w:val="15"/>
+    <w:abstractNumId w:val="16"/>
   </w:num>
   <w:num w:numId="20" w16cid:durableId="1549802096">
     <w:abstractNumId w:val="4"/>
+  </w:num>
+  <w:num w:numId="21" w16cid:durableId="972295742">
+    <w:abstractNumId w:val="9"/>
   </w:num>
 </w:numbering>
 </file>

</xml_diff>

<commit_message>
Doc: Se agrego la estimacion por puntos de casos de uso a la propuesta de desarrollo.
</commit_message>
<xml_diff>
--- a/Etapa de inicio/Propuesta de Desarrollo_Vesta Risk Manager_T-Code.docx
+++ b/Etapa de inicio/Propuesta de Desarrollo_Vesta Risk Manager_T-Code.docx
@@ -5127,20 +5127,52 @@
     </w:p>
     <w:p>
       <w:r>
+        <w:rPr>
+          <w:b/>
+          <w:bCs/>
+        </w:rPr>
         <w:t xml:space="preserve">Duración total </w:t>
       </w:r>
       <w:r>
+        <w:rPr>
+          <w:b/>
+          <w:bCs/>
+        </w:rPr>
         <w:t xml:space="preserve">estimada </w:t>
       </w:r>
       <w:r>
-        <w:t xml:space="preserve">del proyecto: </w:t>
-      </w:r>
-      <w:r>
-        <w:t>3 meses.</w:t>
-      </w:r>
-    </w:p>
-    <w:p>
-      <w:r>
+        <w:rPr>
+          <w:b/>
+          <w:bCs/>
+        </w:rPr>
+        <w:t>del proyecto</w:t>
+      </w:r>
+      <w:r>
+        <w:t>:</w:t>
+      </w:r>
+    </w:p>
+    <w:p>
+      <w:r>
+        <w:t>Se llevó a cabo una estimación del tiempo necesario para el desarrollo del proyecto, empleando la metodología de estimación por puntos de caso de uso y basándose en los casos de uso definidos anteriormente. Aunque esta estimación no será completamente precisa, dado que, a la fecha de realización (9 de septiembre de 2024), no se cuenta con una definición detallada de los pasos a seguir para cada caso de uso, se espera que sirva como una primera aproximación al tiempo que se deberá invertir en el proyecto. Esto permitirá una mejor planificación hasta que se recopile más información y se logre calcular con mayor exactitud la duración del proyecto.</w:t>
+      </w:r>
+    </w:p>
+    <w:p>
+      <w:r>
+        <w:t>Se estima que la duración total del proyecto será de 2.2 meses (equivalente a 2 meses y 6 días), siendo esta la estimación más probable realizada hasta el momento. Asimismo, se llevó a cabo una estimación del mejor caso posible y del peor caso posible, que son 0.5 meses (es decir, 15 días) y 21.7 meses (equivalente a 21 meses y 21 días), respectivamente.</w:t>
+      </w:r>
+    </w:p>
+    <w:p>
+      <w:pPr>
+        <w:rPr>
+          <w:b/>
+          <w:bCs/>
+        </w:rPr>
+      </w:pPr>
+      <w:r>
+        <w:rPr>
+          <w:b/>
+          <w:bCs/>
+        </w:rPr>
         <w:t>Hitos de control:</w:t>
       </w:r>
     </w:p>
@@ -5155,32 +5187,8 @@
       <w:r>
         <w:t xml:space="preserve">Fin de la etapa de inicio: </w:t>
       </w:r>
-    </w:p>
-    <w:p>
-      <w:pPr>
-        <w:pStyle w:val="Prrafodelista"/>
-        <w:numPr>
-          <w:ilvl w:val="1"/>
-          <w:numId w:val="17"/>
-        </w:numPr>
-      </w:pPr>
       <w:r>
         <w:t>Este hito se da una vez definidas las bases para el proyecto de desarrollo de software.</w:t>
-      </w:r>
-    </w:p>
-    <w:p>
-      <w:pPr>
-        <w:pStyle w:val="Prrafodelista"/>
-        <w:numPr>
-          <w:ilvl w:val="1"/>
-          <w:numId w:val="17"/>
-        </w:numPr>
-      </w:pPr>
-      <w:r>
-        <w:t xml:space="preserve">Fecha estimada: </w:t>
-      </w:r>
-      <w:r>
-        <w:t>10/9/2024</w:t>
       </w:r>
     </w:p>
     <w:p>
@@ -5192,17 +5200,11 @@
         </w:numPr>
       </w:pPr>
       <w:r>
-        <w:t xml:space="preserve">Fin de la etapa de elaboración – Iteración 1: </w:t>
-      </w:r>
-    </w:p>
-    <w:p>
-      <w:pPr>
-        <w:pStyle w:val="Prrafodelista"/>
-        <w:numPr>
-          <w:ilvl w:val="1"/>
-          <w:numId w:val="17"/>
-        </w:numPr>
-      </w:pPr>
+        <w:t>Fin de la etapa de elaboración – Iteración 1:</w:t>
+      </w:r>
+      <w:r>
+        <w:t xml:space="preserve"> </w:t>
+      </w:r>
       <w:r>
         <w:t xml:space="preserve">Una vez refinados los detalles del proyecto para </w:t>
       </w:r>
@@ -5217,21 +5219,6 @@
       </w:r>
       <w:r>
         <w:t>s.</w:t>
-      </w:r>
-    </w:p>
-    <w:p>
-      <w:pPr>
-        <w:pStyle w:val="Prrafodelista"/>
-        <w:numPr>
-          <w:ilvl w:val="1"/>
-          <w:numId w:val="17"/>
-        </w:numPr>
-      </w:pPr>
-      <w:r>
-        <w:t xml:space="preserve">Fecha estimada: </w:t>
-      </w:r>
-      <w:r>
-        <w:t>24/9/2024</w:t>
       </w:r>
     </w:p>
     <w:p>
@@ -5245,35 +5232,11 @@
       <w:r>
         <w:t xml:space="preserve">Fin de la etapa de elaboración – Iteración 2: </w:t>
       </w:r>
-    </w:p>
-    <w:p>
-      <w:pPr>
-        <w:pStyle w:val="Prrafodelista"/>
-        <w:numPr>
-          <w:ilvl w:val="1"/>
-          <w:numId w:val="17"/>
-        </w:numPr>
-      </w:pPr>
       <w:r>
         <w:t xml:space="preserve">Definidos todos </w:t>
       </w:r>
       <w:r>
         <w:t>los aspectos necesarios para avanzar a la etapa de construcción.</w:t>
-      </w:r>
-    </w:p>
-    <w:p>
-      <w:pPr>
-        <w:pStyle w:val="Prrafodelista"/>
-        <w:numPr>
-          <w:ilvl w:val="1"/>
-          <w:numId w:val="17"/>
-        </w:numPr>
-      </w:pPr>
-      <w:r>
-        <w:t xml:space="preserve">Fecha estimada: </w:t>
-      </w:r>
-      <w:r>
-        <w:t>11/10/2024</w:t>
       </w:r>
     </w:p>
     <w:p>
@@ -5287,15 +5250,6 @@
       <w:r>
         <w:t xml:space="preserve">Fin de la etapa de construcción – Iteración 1: </w:t>
       </w:r>
-    </w:p>
-    <w:p>
-      <w:pPr>
-        <w:pStyle w:val="Prrafodelista"/>
-        <w:numPr>
-          <w:ilvl w:val="1"/>
-          <w:numId w:val="17"/>
-        </w:numPr>
-      </w:pPr>
       <w:r>
         <w:t>Finalizada</w:t>
       </w:r>
@@ -5313,21 +5267,6 @@
       </w:r>
       <w:r>
         <w:t xml:space="preserve"> las pruebas correspondientes.</w:t>
-      </w:r>
-    </w:p>
-    <w:p>
-      <w:pPr>
-        <w:pStyle w:val="Prrafodelista"/>
-        <w:numPr>
-          <w:ilvl w:val="1"/>
-          <w:numId w:val="17"/>
-        </w:numPr>
-      </w:pPr>
-      <w:r>
-        <w:t xml:space="preserve">Fecha estimada: </w:t>
-      </w:r>
-      <w:r>
-        <w:t>29/10/2024</w:t>
       </w:r>
     </w:p>
     <w:p>
@@ -5341,32 +5280,8 @@
       <w:r>
         <w:t xml:space="preserve">Fin de la etapa de construcción – Iteración 2: </w:t>
       </w:r>
-    </w:p>
-    <w:p>
-      <w:pPr>
-        <w:pStyle w:val="Prrafodelista"/>
-        <w:numPr>
-          <w:ilvl w:val="1"/>
-          <w:numId w:val="17"/>
-        </w:numPr>
-      </w:pPr>
       <w:r>
         <w:t>Finalizada la segunda tanda de casos de uso y pruebas, y correcciones que hayan sido necesarias.</w:t>
-      </w:r>
-    </w:p>
-    <w:p>
-      <w:pPr>
-        <w:pStyle w:val="Prrafodelista"/>
-        <w:numPr>
-          <w:ilvl w:val="1"/>
-          <w:numId w:val="17"/>
-        </w:numPr>
-      </w:pPr>
-      <w:r>
-        <w:t xml:space="preserve">Fecha estimada: </w:t>
-      </w:r>
-      <w:r>
-        <w:t>8/11/2024</w:t>
       </w:r>
     </w:p>
     <w:p>
@@ -5380,40 +5295,14 @@
       <w:r>
         <w:t xml:space="preserve">Fin de la etapa de construcción – Iteración 3: </w:t>
       </w:r>
-    </w:p>
-    <w:p>
-      <w:pPr>
-        <w:pStyle w:val="Prrafodelista"/>
-        <w:numPr>
-          <w:ilvl w:val="1"/>
-          <w:numId w:val="17"/>
-        </w:numPr>
-      </w:pPr>
       <w:r>
         <w:t xml:space="preserve">Terminada la </w:t>
       </w:r>
-      <w:proofErr w:type="spellStart"/>
-      <w:r>
-        <w:t>ultima</w:t>
-      </w:r>
-      <w:proofErr w:type="spellEnd"/>
+      <w:r>
+        <w:t>última</w:t>
+      </w:r>
       <w:r>
         <w:t xml:space="preserve"> tanda de casos de uso y pruebas.</w:t>
-      </w:r>
-    </w:p>
-    <w:p>
-      <w:pPr>
-        <w:pStyle w:val="Prrafodelista"/>
-        <w:numPr>
-          <w:ilvl w:val="1"/>
-          <w:numId w:val="17"/>
-        </w:numPr>
-      </w:pPr>
-      <w:r>
-        <w:t xml:space="preserve">Fecha estimada: </w:t>
-      </w:r>
-      <w:r>
-        <w:t>19/11/2024</w:t>
       </w:r>
     </w:p>
     <w:p>
@@ -5459,6 +5348,7 @@
         <w:pStyle w:val="PSI-Comentario"/>
       </w:pPr>
       <w:r>
+        <w:lastRenderedPageBreak/>
         <w:t xml:space="preserve">Es de particular interés para ambas partes que quede claro </w:t>
       </w:r>
       <w:r>
@@ -5484,7 +5374,6 @@
           <w:bCs/>
           <w:lang w:val="es-AR"/>
         </w:rPr>
-        <w:lastRenderedPageBreak/>
         <w:t>Monto Total del Proyecto</w:t>
       </w:r>
       <w:r>
@@ -9917,7 +9806,6 @@
   <w:style w:type="character" w:default="1" w:styleId="Fuentedeprrafopredeter">
     <w:name w:val="Default Paragraph Font"/>
     <w:uiPriority w:val="1"/>
-    <w:semiHidden/>
     <w:unhideWhenUsed/>
   </w:style>
   <w:style w:type="table" w:default="1" w:styleId="Tablanormal">

</xml_diff>

<commit_message>
Doc: Se eliminaron los comentarios de la propuesta de desarrollo, se agrego el flujograma del proyecto
</commit_message>
<xml_diff>
--- a/Etapa de inicio/Propuesta de Desarrollo_Vesta Risk Manager_T-Code.docx
+++ b/Etapa de inicio/Propuesta de Desarrollo_Vesta Risk Manager_T-Code.docx
@@ -354,25 +354,7 @@
           <w:sz w:val="36"/>
           <w:szCs w:val="36"/>
         </w:rPr>
-        <w:t xml:space="preserve">Vesta </w:t>
-      </w:r>
-      <w:proofErr w:type="spellStart"/>
-      <w:r>
-        <w:rPr>
-          <w:rFonts w:ascii="Cambria" w:hAnsi="Cambria"/>
-          <w:sz w:val="36"/>
-          <w:szCs w:val="36"/>
-        </w:rPr>
-        <w:t>Risk</w:t>
-      </w:r>
-      <w:proofErr w:type="spellEnd"/>
-      <w:r>
-        <w:rPr>
-          <w:rFonts w:ascii="Cambria" w:hAnsi="Cambria"/>
-          <w:sz w:val="36"/>
-          <w:szCs w:val="36"/>
-        </w:rPr>
-        <w:t xml:space="preserve"> Manager</w:t>
+        <w:t>Vesta Risk Manager</w:t>
       </w:r>
     </w:p>
     <w:p>
@@ -403,26 +385,18 @@
         <w:rPr>
           <w:lang w:val="es-AR"/>
         </w:rPr>
-        <w:t>T-</w:t>
-      </w:r>
-      <w:proofErr w:type="spellStart"/>
+        <w:t>T-Code</w:t>
+      </w:r>
       <w:r>
         <w:rPr>
           <w:lang w:val="es-AR"/>
         </w:rPr>
-        <w:t>Code</w:t>
-      </w:r>
-      <w:proofErr w:type="spellEnd"/>
+        <w:t xml:space="preserve">  </w:t>
+      </w:r>
       <w:r>
         <w:rPr>
           <w:lang w:val="es-AR"/>
         </w:rPr>
-        <w:t xml:space="preserve">  </w:t>
-      </w:r>
-      <w:r>
-        <w:rPr>
-          <w:lang w:val="es-AR"/>
-        </w:rPr>
         <w:t xml:space="preserve"> </w:t>
       </w:r>
     </w:p>
@@ -431,15 +405,7 @@
         <w:pStyle w:val="Sinespaciado"/>
       </w:pPr>
       <w:r>
-        <w:t xml:space="preserve">Agustín Collareda, Cintia </w:t>
-      </w:r>
-      <w:proofErr w:type="spellStart"/>
-      <w:r>
-        <w:t>Hernandez</w:t>
-      </w:r>
-      <w:proofErr w:type="spellEnd"/>
-      <w:r>
-        <w:t xml:space="preserve"> y Hugo Frey</w:t>
+        <w:t>Agustín Collareda, Cintia Hernandez y Hugo Frey</w:t>
       </w:r>
     </w:p>
     <w:p/>
@@ -2967,7 +2933,6 @@
       <w:bookmarkStart w:id="17" w:name="_Toc176607495"/>
       <w:bookmarkStart w:id="18" w:name="_Toc200978415"/>
       <w:r>
-        <w:lastRenderedPageBreak/>
         <w:t>Información General</w:t>
       </w:r>
       <w:bookmarkEnd w:id="15"/>
@@ -3026,15 +2991,7 @@
         </w:numPr>
       </w:pPr>
       <w:r>
-        <w:t xml:space="preserve">Cintia </w:t>
-      </w:r>
-      <w:proofErr w:type="spellStart"/>
-      <w:r>
-        <w:t>Hernandez</w:t>
-      </w:r>
-      <w:proofErr w:type="spellEnd"/>
-      <w:r>
-        <w:t>.</w:t>
+        <w:t>Cintia Hernandez.</w:t>
       </w:r>
       <w:r>
         <w:t xml:space="preserve"> </w:t>
@@ -3097,15 +3054,7 @@
     </w:p>
     <w:p>
       <w:r>
-        <w:t xml:space="preserve">En la actualidad, el grupo está trabajando en el sistema Vesta </w:t>
-      </w:r>
-      <w:proofErr w:type="spellStart"/>
-      <w:r>
-        <w:t>Risk</w:t>
-      </w:r>
-      <w:proofErr w:type="spellEnd"/>
-      <w:r>
-        <w:t xml:space="preserve"> Manager</w:t>
+        <w:t>En la actualidad, el grupo está trabajando en el sistema Vesta Risk Manager</w:t>
       </w:r>
       <w:r>
         <w:t>,</w:t>
@@ -3199,15 +3148,7 @@
         <w:t xml:space="preserve">l desarrollo e implementación </w:t>
       </w:r>
       <w:r>
-        <w:t xml:space="preserve">del sistema Vesta </w:t>
-      </w:r>
-      <w:proofErr w:type="spellStart"/>
-      <w:r>
-        <w:t>Risk</w:t>
-      </w:r>
-      <w:proofErr w:type="spellEnd"/>
-      <w:r>
-        <w:t xml:space="preserve"> Manager, </w:t>
+        <w:t xml:space="preserve">del sistema Vesta Risk Manager, </w:t>
       </w:r>
       <w:r>
         <w:t xml:space="preserve">la gestión de riesgos en las asignaturas de las carreras de Analista en sistemas y Licenciatura en sistemas se realiza por medio de plantillas basadas en la metodología PSI. </w:t>
@@ -3221,7 +3162,6 @@
       <w:bookmarkStart w:id="29" w:name="_Toc176607499"/>
       <w:bookmarkStart w:id="30" w:name="_Toc228187387"/>
       <w:r>
-        <w:lastRenderedPageBreak/>
         <w:t>Propuesta</w:t>
       </w:r>
       <w:bookmarkEnd w:id="28"/>
@@ -3246,43 +3186,20 @@
     </w:p>
     <w:p>
       <w:pPr>
-        <w:pStyle w:val="PSI-Comentario"/>
-        <w:rPr>
-          <w:i w:val="0"/>
-          <w:iCs/>
-          <w:color w:val="auto"/>
-        </w:rPr>
-      </w:pPr>
-      <w:r>
-        <w:rPr>
-          <w:i w:val="0"/>
-          <w:iCs/>
-          <w:color w:val="auto"/>
-        </w:rPr>
+        <w:rPr>
+          <w:i/>
+        </w:rPr>
+      </w:pPr>
+      <w:r>
         <w:t xml:space="preserve">Actualmente, el proceso de gestión de riesgos se realiza </w:t>
       </w:r>
       <w:r>
-        <w:rPr>
-          <w:i w:val="0"/>
-          <w:iCs/>
-          <w:color w:val="auto"/>
-        </w:rPr>
         <w:t>principalmente en</w:t>
       </w:r>
       <w:r>
-        <w:rPr>
-          <w:i w:val="0"/>
-          <w:iCs/>
-          <w:color w:val="auto"/>
-        </w:rPr>
         <w:t xml:space="preserve"> forma manual</w:t>
       </w:r>
       <w:r>
-        <w:rPr>
-          <w:i w:val="0"/>
-          <w:iCs/>
-          <w:color w:val="auto"/>
-        </w:rPr>
         <w:t xml:space="preserve"> mediante documentos de Word y Excel. La institución cuenta con varias computadoras de gamma media, generalmente en buen estado, y una conexión a internet inestable. </w:t>
       </w:r>
     </w:p>
@@ -3342,23 +3259,7 @@
           <w:b/>
           <w:bCs/>
         </w:rPr>
-        <w:t xml:space="preserve">Vesta </w:t>
-      </w:r>
-      <w:proofErr w:type="spellStart"/>
-      <w:r>
-        <w:rPr>
-          <w:b/>
-          <w:bCs/>
-        </w:rPr>
-        <w:t>Risk</w:t>
-      </w:r>
-      <w:proofErr w:type="spellEnd"/>
-      <w:r>
-        <w:rPr>
-          <w:b/>
-          <w:bCs/>
-        </w:rPr>
-        <w:t xml:space="preserve"> Manager</w:t>
+        <w:t>Vesta Risk Manager</w:t>
       </w:r>
       <w:r>
         <w:t> integre todas las ventajas que ofrecen las herramientas previamente utilizadas. Solo así podrá considerarse un éxito en la mejora de la gestión de riesgos, garantizando un proceso más eficiente y efectivo para los estudiantes y docentes involucrados.</w:t>
@@ -3383,35 +3284,17 @@
     </w:p>
     <w:p>
       <w:pPr>
-        <w:pStyle w:val="PSI-Comentario"/>
-        <w:rPr>
-          <w:i w:val="0"/>
-          <w:iCs/>
-          <w:color w:val="auto"/>
-        </w:rPr>
-      </w:pPr>
-      <w:r>
-        <w:rPr>
-          <w:i w:val="0"/>
-          <w:iCs/>
-          <w:color w:val="auto"/>
-        </w:rPr>
+        <w:rPr>
+          <w:i/>
+        </w:rPr>
+      </w:pPr>
+      <w:r>
         <w:t>No existe un sistema informático</w:t>
       </w:r>
       <w:r>
-        <w:rPr>
-          <w:i w:val="0"/>
-          <w:iCs/>
-          <w:color w:val="auto"/>
-        </w:rPr>
         <w:t xml:space="preserve"> especifico</w:t>
       </w:r>
       <w:r>
-        <w:rPr>
-          <w:i w:val="0"/>
-          <w:iCs/>
-          <w:color w:val="auto"/>
-        </w:rPr>
         <w:t xml:space="preserve"> en uso actualmente.</w:t>
       </w:r>
     </w:p>
@@ -3435,154 +3318,74 @@
     </w:p>
     <w:p>
       <w:pPr>
-        <w:pStyle w:val="PSI-Comentario"/>
-        <w:rPr>
-          <w:i w:val="0"/>
-          <w:iCs/>
-          <w:color w:val="auto"/>
-        </w:rPr>
-      </w:pPr>
-      <w:r>
-        <w:rPr>
-          <w:i w:val="0"/>
-          <w:iCs/>
-          <w:color w:val="auto"/>
-        </w:rPr>
+        <w:rPr>
+          <w:i/>
+        </w:rPr>
+      </w:pPr>
+      <w:r>
         <w:t xml:space="preserve">El proceso de gestión de riesgos utilizado actualmente </w:t>
       </w:r>
       <w:r>
-        <w:rPr>
-          <w:i w:val="0"/>
-          <w:iCs/>
-          <w:color w:val="auto"/>
-        </w:rPr>
         <w:t>está</w:t>
       </w:r>
       <w:r>
-        <w:rPr>
-          <w:i w:val="0"/>
-          <w:iCs/>
-          <w:color w:val="auto"/>
-        </w:rPr>
         <w:t xml:space="preserve"> basado en la metodología PSI y se basa en el uso de</w:t>
       </w:r>
       <w:r>
-        <w:rPr>
-          <w:i w:val="0"/>
-          <w:iCs/>
-          <w:color w:val="auto"/>
-        </w:rPr>
         <w:t xml:space="preserve"> documentos de Word pre fabricados y plantillas de Excel para agilizar algunas tareas. </w:t>
       </w:r>
       <w:r>
-        <w:rPr>
-          <w:i w:val="0"/>
-          <w:iCs/>
-          <w:color w:val="auto"/>
-        </w:rPr>
         <w:t>Procede de la siguiente forma:</w:t>
       </w:r>
     </w:p>
     <w:p>
       <w:pPr>
-        <w:pStyle w:val="PSI-Comentario"/>
-        <w:rPr>
-          <w:i w:val="0"/>
-          <w:iCs/>
-          <w:color w:val="auto"/>
+        <w:rPr>
+          <w:i/>
         </w:rPr>
       </w:pPr>
       <w:r>
         <w:rPr>
           <w:b/>
           <w:bCs/>
-          <w:i w:val="0"/>
-          <w:iCs/>
-          <w:color w:val="auto"/>
         </w:rPr>
         <w:t>Identificación de riesgos</w:t>
       </w:r>
       <w:r>
-        <w:rPr>
-          <w:i w:val="0"/>
-          <w:iCs/>
-          <w:color w:val="auto"/>
-        </w:rPr>
         <w:t>: Se identifican los riesgos del proyecto a partir de la experiencia de los participantes y utilizando como referencia una lista de riesgos habituales. Cada riesgo identificado es agregado a la pla</w:t>
       </w:r>
       <w:r>
-        <w:rPr>
-          <w:i w:val="0"/>
-          <w:iCs/>
-          <w:color w:val="auto"/>
-        </w:rPr>
         <w:t>n</w:t>
       </w:r>
       <w:r>
-        <w:rPr>
-          <w:i w:val="0"/>
-          <w:iCs/>
-          <w:color w:val="auto"/>
-        </w:rPr>
         <w:t xml:space="preserve">tilla de informe de riesgo, con una descripción, categoría, causas, síntomas y el responsable de monitorearlo. Para cada categoría de riesgo se define también la importancia general de los riesgos de esa categoría para el proyecto </w:t>
       </w:r>
       <w:r>
-        <w:rPr>
-          <w:i w:val="0"/>
-          <w:iCs/>
-          <w:color w:val="auto"/>
-        </w:rPr>
         <w:t>específico</w:t>
       </w:r>
       <w:r>
-        <w:rPr>
-          <w:i w:val="0"/>
-          <w:iCs/>
-          <w:color w:val="auto"/>
-        </w:rPr>
         <w:t xml:space="preserve"> que se </w:t>
       </w:r>
       <w:r>
-        <w:rPr>
-          <w:i w:val="0"/>
-          <w:iCs/>
-          <w:color w:val="auto"/>
-        </w:rPr>
         <w:t>está</w:t>
       </w:r>
       <w:r>
-        <w:rPr>
-          <w:i w:val="0"/>
-          <w:iCs/>
-          <w:color w:val="auto"/>
-        </w:rPr>
         <w:t xml:space="preserve"> desarrollando. </w:t>
       </w:r>
     </w:p>
     <w:p>
       <w:pPr>
-        <w:pStyle w:val="PSI-Comentario"/>
-        <w:rPr>
-          <w:i w:val="0"/>
-          <w:iCs/>
-          <w:color w:val="auto"/>
-        </w:rPr>
-      </w:pPr>
-      <w:r>
-        <w:rPr>
-          <w:i w:val="0"/>
-          <w:iCs/>
-          <w:color w:val="auto"/>
-        </w:rPr>
+        <w:rPr>
+          <w:i/>
+        </w:rPr>
+      </w:pPr>
+      <w:r>
         <w:t xml:space="preserve"> </w:t>
       </w:r>
       <w:r>
         <w:rPr>
           <w:b/>
           <w:bCs/>
-          <w:i w:val="0"/>
-          <w:iCs/>
-          <w:color w:val="auto"/>
         </w:rPr>
         <w:t>Análisis de riesgo</w:t>
       </w:r>
@@ -3590,131 +3393,69 @@
         <w:rPr>
           <w:b/>
           <w:bCs/>
-          <w:i w:val="0"/>
-          <w:iCs/>
-          <w:color w:val="auto"/>
         </w:rPr>
         <w:t>s</w:t>
       </w:r>
       <w:r>
-        <w:rPr>
-          <w:i w:val="0"/>
-          <w:iCs/>
-          <w:color w:val="auto"/>
-        </w:rPr>
         <w:t>: Cada riesgo identificado es analizado en términos de probabilidad e impacto</w:t>
       </w:r>
       <w:r>
-        <w:rPr>
-          <w:i w:val="0"/>
-          <w:iCs/>
-          <w:color w:val="auto"/>
-        </w:rPr>
-        <w:t xml:space="preserve">, los cuales se definen por estimaciones y consensos entre los participantes. En base a estas dos medidas, se determina el factor de riesgo de los riesgos identificados, y se determinan como prioritarios aquellos que tengan un factor </w:t>
-      </w:r>
-      <w:r>
-        <w:rPr>
-          <w:i w:val="0"/>
-          <w:iCs/>
-          <w:color w:val="auto"/>
-        </w:rPr>
+        <w:t xml:space="preserve">, los cuales se definen por estimaciones y consensos entre los participantes. En base a </w:t>
+      </w:r>
+      <w:r>
+        <w:lastRenderedPageBreak/>
+        <w:t xml:space="preserve">estas dos medidas, se determina el factor de riesgo de los riesgos identificados, y se determinan como prioritarios aquellos que tengan un factor </w:t>
+      </w:r>
+      <w:r>
         <w:t>más</w:t>
       </w:r>
       <w:r>
-        <w:rPr>
-          <w:i w:val="0"/>
-          <w:iCs/>
-          <w:color w:val="auto"/>
-        </w:rPr>
         <w:t xml:space="preserve"> alto. </w:t>
       </w:r>
     </w:p>
     <w:p>
       <w:pPr>
-        <w:pStyle w:val="PSI-Comentario"/>
-        <w:rPr>
-          <w:i w:val="0"/>
-          <w:iCs/>
-          <w:color w:val="auto"/>
+        <w:rPr>
+          <w:i/>
         </w:rPr>
       </w:pPr>
       <w:r>
         <w:rPr>
           <w:b/>
           <w:bCs/>
-          <w:i w:val="0"/>
-          <w:iCs/>
-          <w:color w:val="auto"/>
         </w:rPr>
         <w:t>Planificación de riesgos</w:t>
       </w:r>
       <w:r>
-        <w:rPr>
-          <w:i w:val="0"/>
-          <w:iCs/>
-          <w:color w:val="auto"/>
-        </w:rPr>
         <w:t>:</w:t>
       </w:r>
       <w:r>
-        <w:rPr>
-          <w:i w:val="0"/>
-          <w:iCs/>
-          <w:color w:val="auto"/>
-        </w:rPr>
         <w:t xml:space="preserve">  Para cada riesgo prioritario, se determina el curso de acción a tomar, eligiendo las estrategias utilizadas contra ese riesgo y definiendo planes de mitigación y/o contingencia. </w:t>
       </w:r>
     </w:p>
     <w:p>
       <w:pPr>
-        <w:pStyle w:val="PSI-Comentario"/>
-        <w:rPr>
-          <w:i w:val="0"/>
-          <w:iCs/>
-          <w:color w:val="auto"/>
+        <w:rPr>
+          <w:i/>
         </w:rPr>
       </w:pPr>
       <w:r>
         <w:rPr>
           <w:b/>
           <w:bCs/>
-          <w:i w:val="0"/>
-          <w:iCs/>
-          <w:color w:val="auto"/>
-        </w:rPr>
-        <w:lastRenderedPageBreak/>
+        </w:rPr>
         <w:t>Supervisión de riesgos</w:t>
       </w:r>
       <w:r>
-        <w:rPr>
-          <w:i w:val="0"/>
-          <w:iCs/>
-          <w:color w:val="auto"/>
-        </w:rPr>
         <w:t xml:space="preserve">: Se registran todas las acciones tomadas para evitar, mitigar o </w:t>
       </w:r>
       <w:r>
-        <w:rPr>
-          <w:i w:val="0"/>
-          <w:iCs/>
-          <w:color w:val="auto"/>
-        </w:rPr>
         <w:t>contrarrestar</w:t>
       </w:r>
       <w:r>
-        <w:rPr>
-          <w:i w:val="0"/>
-          <w:iCs/>
-          <w:color w:val="auto"/>
-        </w:rPr>
         <w:t xml:space="preserve"> los efectos de los riesgos </w:t>
       </w:r>
       <w:r>
-        <w:rPr>
-          <w:i w:val="0"/>
-          <w:iCs/>
-          <w:color w:val="auto"/>
-        </w:rPr>
         <w:t>del proyecto, así como las consecuencias de los riesgos ocurridos. Para cada iteración del proyecto, se vuelve a realizar todos los pasos del proceso mencionados, se identifican posibles nuevos riesgos, se estudian los cambios en los riesgos encontrados previamente, se reasignan prioridades y se comprueba la efectividad de las medidas aplicadas.</w:t>
       </w:r>
     </w:p>
@@ -4086,6 +3827,7 @@
           <w:iCs/>
           <w:color w:val="auto"/>
         </w:rPr>
+        <w:lastRenderedPageBreak/>
         <w:t>El sistema asistirá al usuario en el análisis y definición de las características de los riesgos encontrados</w:t>
       </w:r>
       <w:r>
@@ -4176,7 +3918,6 @@
           <w:iCs/>
           <w:color w:val="auto"/>
         </w:rPr>
-        <w:lastRenderedPageBreak/>
         <w:t>El sistema permitirá al usuario registrar las tareas asociadas a los riesgos.</w:t>
       </w:r>
     </w:p>
@@ -4442,27 +4183,7 @@
           <w:color w:val="auto"/>
           <w:lang w:val="es-ES"/>
         </w:rPr>
-        <w:t xml:space="preserve">El sistema deberá ser integrado con </w:t>
-      </w:r>
-      <w:proofErr w:type="spellStart"/>
-      <w:r>
-        <w:rPr>
-          <w:i w:val="0"/>
-          <w:iCs/>
-          <w:color w:val="auto"/>
-          <w:lang w:val="es-ES"/>
-        </w:rPr>
-        <w:t>UARGflow</w:t>
-      </w:r>
-      <w:proofErr w:type="spellEnd"/>
-      <w:r>
-        <w:rPr>
-          <w:i w:val="0"/>
-          <w:iCs/>
-          <w:color w:val="auto"/>
-          <w:lang w:val="es-ES"/>
-        </w:rPr>
-        <w:t xml:space="preserve"> para el inicio de sesión de los usuarios.</w:t>
+        <w:t>El sistema deberá ser integrado con UARGflow para el inicio de sesión de los usuarios.</w:t>
       </w:r>
     </w:p>
     <w:p>
@@ -4589,6 +4310,7 @@
         </w:numPr>
       </w:pPr>
       <w:r>
+        <w:lastRenderedPageBreak/>
         <w:t>Líder de proyecto.</w:t>
       </w:r>
     </w:p>
@@ -4645,7 +4367,6 @@
         </w:numPr>
       </w:pPr>
       <w:r>
-        <w:lastRenderedPageBreak/>
         <w:t xml:space="preserve">Crear </w:t>
       </w:r>
       <w:r>
@@ -5048,6 +4769,7 @@
         </w:numPr>
       </w:pPr>
       <w:r>
+        <w:lastRenderedPageBreak/>
         <w:t>Realizar resúmenes.</w:t>
       </w:r>
       <w:r>
@@ -5078,13 +4800,8 @@
         <w:t>.  Los usuarios podrán exportar los informes</w:t>
       </w:r>
       <w:r>
-        <w:t xml:space="preserve">, resúmenes y </w:t>
-      </w:r>
-      <w:proofErr w:type="spellStart"/>
-      <w:r>
-        <w:t>graficos</w:t>
-      </w:r>
-      <w:proofErr w:type="spellEnd"/>
+        <w:t>, resúmenes y graficos</w:t>
+      </w:r>
       <w:r>
         <w:t xml:space="preserve"> realizados.</w:t>
       </w:r>
@@ -5098,32 +4815,12 @@
       <w:bookmarkStart w:id="52" w:name="_Toc234690205"/>
       <w:bookmarkStart w:id="53" w:name="_Toc176607507"/>
       <w:r>
-        <w:lastRenderedPageBreak/>
         <w:t>Planificación Estimada</w:t>
       </w:r>
       <w:bookmarkEnd w:id="50"/>
       <w:bookmarkEnd w:id="51"/>
       <w:bookmarkEnd w:id="52"/>
       <w:bookmarkEnd w:id="53"/>
-    </w:p>
-    <w:p>
-      <w:pPr>
-        <w:pStyle w:val="PSI-Comentario"/>
-      </w:pPr>
-      <w:r>
-        <w:t>[</w:t>
-      </w:r>
-      <w:r>
-        <w:t>Acompañando la propuesta técnica se debe generar una planificación estimada, la misma debe comprender el desarrollo de todo el sistema marcando hitos de control para que el cliente vea y pueda medir el avance de su desarrollo.</w:t>
-      </w:r>
-    </w:p>
-    <w:p>
-      <w:pPr>
-        <w:pStyle w:val="PSI-Comentario"/>
-      </w:pPr>
-      <w:r>
-        <w:t>Para realizar la planificación se deberá utilizar el método de estimación basado en Casos de Uso, adjuntando su planilla correspondiente como anexo de esta propuesta, es por eso que en esta sección solo se verá un resumen de dicha estimación]</w:t>
-      </w:r>
     </w:p>
     <w:p>
       <w:r>
@@ -5326,40 +5023,6 @@
     </w:p>
     <w:p>
       <w:pPr>
-        <w:pStyle w:val="PSI-Comentario"/>
-      </w:pPr>
-      <w:r>
-        <w:t>[</w:t>
-      </w:r>
-      <w:r>
-        <w:t xml:space="preserve">Esta es la sección donde se debe detallar todo lo referente a lo económico para este desarrollo. </w:t>
-      </w:r>
-    </w:p>
-    <w:p>
-      <w:pPr>
-        <w:pStyle w:val="PSI-Comentario"/>
-      </w:pPr>
-      <w:r>
-        <w:t xml:space="preserve">Es donde se estipulan el monto y forma de remuneración por parte del cliente hacia el grupo de desarrollo. </w:t>
-      </w:r>
-    </w:p>
-    <w:p>
-      <w:pPr>
-        <w:pStyle w:val="PSI-Comentario"/>
-      </w:pPr>
-      <w:r>
-        <w:lastRenderedPageBreak/>
-        <w:t xml:space="preserve">Es de particular interés para ambas partes que quede claro </w:t>
-      </w:r>
-      <w:r>
-        <w:t>cómo</w:t>
-      </w:r>
-      <w:r>
-        <w:t xml:space="preserve"> se realizaran las entregas del producto de software como así también cual es el tiempo de soporte que el grupo de desarrollo se compromete a brindar dentro de esta propuesta]</w:t>
-      </w:r>
-    </w:p>
-    <w:p>
-      <w:pPr>
         <w:numPr>
           <w:ilvl w:val="0"/>
           <w:numId w:val="19"/>
@@ -5526,6 +5189,7 @@
           <w:bCs/>
           <w:lang w:val="es-AR"/>
         </w:rPr>
+        <w:lastRenderedPageBreak/>
         <w:t>Pago Final</w:t>
       </w:r>
       <w:r>
@@ -5843,24 +5507,6 @@
     </w:p>
     <w:p>
       <w:pPr>
-        <w:pStyle w:val="PSI-Comentario"/>
-      </w:pPr>
-      <w:r>
-        <w:t>[</w:t>
-      </w:r>
-      <w:r>
-        <w:t>En la sección de anexos deben ir todos aquellos insumos a los que se hicieron referencia en esta propuesta]</w:t>
-      </w:r>
-    </w:p>
-    <w:p>
-      <w:pPr>
-        <w:rPr>
-          <w:lang w:val="es-MX"/>
-        </w:rPr>
-      </w:pPr>
-    </w:p>
-    <w:p>
-      <w:pPr>
         <w:pStyle w:val="PSI-Ttulo2"/>
       </w:pPr>
       <w:bookmarkStart w:id="60" w:name="_Toc228187396"/>
@@ -5878,17 +5524,6 @@
     </w:p>
     <w:p>
       <w:pPr>
-        <w:pStyle w:val="PSI-Comentario"/>
-      </w:pPr>
-      <w:r>
-        <w:t>[</w:t>
-      </w:r>
-      <w:r>
-        <w:t>Es de particular interés para el grupo de desarrollo dejar constancia de las minutas de las entrevistas realizadas, es por esto que se deberán agregar en este apartado de la sección de Anexos]</w:t>
-      </w:r>
-    </w:p>
-    <w:p>
-      <w:pPr>
         <w:rPr>
           <w:lang w:val="es-MX"/>
         </w:rPr>
@@ -5961,7 +5596,6 @@
       <w:bookmarkStart w:id="66" w:name="_Toc234690210"/>
       <w:bookmarkStart w:id="67" w:name="_Toc176607512"/>
       <w:r>
-        <w:lastRenderedPageBreak/>
         <w:t>Otros</w:t>
       </w:r>
       <w:bookmarkEnd w:id="66"/>
@@ -5983,30 +5617,8 @@
           <w:rPr>
             <w:rStyle w:val="Hipervnculo"/>
           </w:rPr>
-          <w:t xml:space="preserve">Plantillas de la metodología PSI utilizadas actualmente para la gestión de riesgo en las asignaturas de </w:t>
-        </w:r>
-        <w:proofErr w:type="spellStart"/>
-        <w:r>
-          <w:rPr>
-            <w:rStyle w:val="Hipervnculo"/>
-          </w:rPr>
-          <w:t>AdeS</w:t>
-        </w:r>
-        <w:proofErr w:type="spellEnd"/>
-        <w:r>
-          <w:rPr>
-            <w:rStyle w:val="Hipervnculo"/>
-          </w:rPr>
-          <w:t xml:space="preserve"> y </w:t>
-        </w:r>
-        <w:proofErr w:type="spellStart"/>
-        <w:r>
-          <w:rPr>
-            <w:rStyle w:val="Hipervnculo"/>
-          </w:rPr>
-          <w:t>LeS</w:t>
-        </w:r>
-        <w:proofErr w:type="spellEnd"/>
+          <w:t>Plantillas de la metodología PSI utilizadas actualmente para la gestión de riesgo en las asignaturas de AdeS y LeS</w:t>
+        </w:r>
       </w:hyperlink>
     </w:p>
     <w:sectPr>
@@ -6050,16 +5662,8 @@
       <w:rPr>
         <w:lang w:val="es-AR"/>
       </w:rPr>
-      <w:t>T-</w:t>
+      <w:t>T-Code</w:t>
     </w:r>
-    <w:proofErr w:type="spellStart"/>
-    <w:r>
-      <w:rPr>
-        <w:lang w:val="es-AR"/>
-      </w:rPr>
-      <w:t>Code</w:t>
-    </w:r>
-    <w:proofErr w:type="spellEnd"/>
     <w:r>
       <w:rPr>
         <w:lang w:val="es-AR"/>
@@ -6424,15 +6028,7 @@
       <w:spacing w:before="0"/>
     </w:pPr>
     <w:r>
-      <w:t xml:space="preserve">Agustín Collareda, Cintia </w:t>
-    </w:r>
-    <w:proofErr w:type="spellStart"/>
-    <w:r>
-      <w:t>Hernandez</w:t>
-    </w:r>
-    <w:proofErr w:type="spellEnd"/>
-    <w:r>
-      <w:t xml:space="preserve"> y Hugo Frey</w:t>
+      <w:t>Agustín Collareda, Cintia Hernandez y Hugo Frey</w:t>
     </w:r>
   </w:p>
 </w:ftr>
@@ -6887,15 +6483,7 @@
       </mc:AlternateContent>
     </w:r>
     <w:r>
-      <w:t xml:space="preserve">Vesta </w:t>
-    </w:r>
-    <w:proofErr w:type="spellStart"/>
-    <w:r>
-      <w:t>Risk</w:t>
-    </w:r>
-    <w:proofErr w:type="spellEnd"/>
-    <w:r>
-      <w:t xml:space="preserve"> Manager</w:t>
+      <w:t>Vesta Risk Manager</w:t>
     </w:r>
     <w:r>
       <w:tab/>
@@ -9806,6 +9394,7 @@
   <w:style w:type="character" w:default="1" w:styleId="Fuentedeprrafopredeter">
     <w:name w:val="Default Paragraph Font"/>
     <w:uiPriority w:val="1"/>
+    <w:semiHidden/>
     <w:unhideWhenUsed/>
   </w:style>
   <w:style w:type="table" w:default="1" w:styleId="Tablanormal">

</xml_diff>

<commit_message>
Doc: Se avanzo con los flujogramas
</commit_message>
<xml_diff>
--- a/Etapa de inicio/Propuesta de Desarrollo_Vesta Risk Manager_T-Code.docx
+++ b/Etapa de inicio/Propuesta de Desarrollo_Vesta Risk Manager_T-Code.docx
@@ -354,7 +354,25 @@
           <w:sz w:val="36"/>
           <w:szCs w:val="36"/>
         </w:rPr>
-        <w:t>Vesta Risk Manager</w:t>
+        <w:t xml:space="preserve">Vesta </w:t>
+      </w:r>
+      <w:proofErr w:type="spellStart"/>
+      <w:r>
+        <w:rPr>
+          <w:rFonts w:ascii="Cambria" w:hAnsi="Cambria"/>
+          <w:sz w:val="36"/>
+          <w:szCs w:val="36"/>
+        </w:rPr>
+        <w:t>Risk</w:t>
+      </w:r>
+      <w:proofErr w:type="spellEnd"/>
+      <w:r>
+        <w:rPr>
+          <w:rFonts w:ascii="Cambria" w:hAnsi="Cambria"/>
+          <w:sz w:val="36"/>
+          <w:szCs w:val="36"/>
+        </w:rPr>
+        <w:t xml:space="preserve"> Manager</w:t>
       </w:r>
     </w:p>
     <w:p>
@@ -385,12 +403,20 @@
         <w:rPr>
           <w:lang w:val="es-AR"/>
         </w:rPr>
-        <w:t>T-Code</w:t>
-      </w:r>
+        <w:t>T-</w:t>
+      </w:r>
+      <w:proofErr w:type="spellStart"/>
       <w:r>
         <w:rPr>
           <w:lang w:val="es-AR"/>
         </w:rPr>
+        <w:t>Code</w:t>
+      </w:r>
+      <w:proofErr w:type="spellEnd"/>
+      <w:r>
+        <w:rPr>
+          <w:lang w:val="es-AR"/>
+        </w:rPr>
         <w:t xml:space="preserve">  </w:t>
       </w:r>
       <w:r>
@@ -405,7 +431,23 @@
         <w:pStyle w:val="Sinespaciado"/>
       </w:pPr>
       <w:r>
-        <w:t>Agustín Collareda, Cintia Hernandez y Hugo Frey</w:t>
+        <w:t xml:space="preserve">Agustín </w:t>
+      </w:r>
+      <w:proofErr w:type="spellStart"/>
+      <w:r>
+        <w:t>Collareda</w:t>
+      </w:r>
+      <w:proofErr w:type="spellEnd"/>
+      <w:r>
+        <w:t xml:space="preserve">, Cintia </w:t>
+      </w:r>
+      <w:proofErr w:type="spellStart"/>
+      <w:r>
+        <w:t>Hernandez</w:t>
+      </w:r>
+      <w:proofErr w:type="spellEnd"/>
+      <w:r>
+        <w:t xml:space="preserve"> y Hugo Frey</w:t>
       </w:r>
     </w:p>
     <w:p/>
@@ -2792,7 +2834,15 @@
         <w:t xml:space="preserve">. En esta sección </w:t>
       </w:r>
       <w:r>
-        <w:t>se detallará información del grupo de desarrollo junto con las actividades de los integrantes y los antecedentes a tener en cuenta.</w:t>
+        <w:t xml:space="preserve">se detallará información del grupo de desarrollo junto con las actividades de los integrantes y los antecedentes </w:t>
+      </w:r>
+      <w:proofErr w:type="gramStart"/>
+      <w:r>
+        <w:t>a</w:t>
+      </w:r>
+      <w:proofErr w:type="gramEnd"/>
+      <w:r>
+        <w:t xml:space="preserve"> tener en cuenta.</w:t>
       </w:r>
     </w:p>
     <w:p>
@@ -2870,7 +2920,15 @@
         <w:t xml:space="preserve"> toda la documentación de importancia</w:t>
       </w:r>
       <w:r>
-        <w:t xml:space="preserve"> a tener en cuenta.</w:t>
+        <w:t xml:space="preserve"> </w:t>
+      </w:r>
+      <w:proofErr w:type="gramStart"/>
+      <w:r>
+        <w:t>a</w:t>
+      </w:r>
+      <w:proofErr w:type="gramEnd"/>
+      <w:r>
+        <w:t xml:space="preserve"> tener en cuenta.</w:t>
       </w:r>
     </w:p>
     <w:p>
@@ -2933,6 +2991,7 @@
       <w:bookmarkStart w:id="17" w:name="_Toc176607495"/>
       <w:bookmarkStart w:id="18" w:name="_Toc200978415"/>
       <w:r>
+        <w:lastRenderedPageBreak/>
         <w:t>Información General</w:t>
       </w:r>
       <w:bookmarkEnd w:id="15"/>
@@ -2976,7 +3035,15 @@
         <w:t>Agustín</w:t>
       </w:r>
       <w:r>
-        <w:t xml:space="preserve"> Collareda.</w:t>
+        <w:t xml:space="preserve"> </w:t>
+      </w:r>
+      <w:proofErr w:type="spellStart"/>
+      <w:r>
+        <w:t>Collareda</w:t>
+      </w:r>
+      <w:proofErr w:type="spellEnd"/>
+      <w:r>
+        <w:t>.</w:t>
       </w:r>
       <w:r>
         <w:t xml:space="preserve"> Este miembro va a ser líder de proyecto, documentador, analista y programador.</w:t>
@@ -2991,7 +3058,15 @@
         </w:numPr>
       </w:pPr>
       <w:r>
-        <w:t>Cintia Hernandez.</w:t>
+        <w:t xml:space="preserve">Cintia </w:t>
+      </w:r>
+      <w:proofErr w:type="spellStart"/>
+      <w:r>
+        <w:t>Hernandez</w:t>
+      </w:r>
+      <w:proofErr w:type="spellEnd"/>
+      <w:r>
+        <w:t>.</w:t>
       </w:r>
       <w:r>
         <w:t xml:space="preserve"> </w:t>
@@ -3054,7 +3129,15 @@
     </w:p>
     <w:p>
       <w:r>
-        <w:t>En la actualidad, el grupo está trabajando en el sistema Vesta Risk Manager</w:t>
+        <w:t xml:space="preserve">En la actualidad, el grupo está trabajando en el sistema Vesta </w:t>
+      </w:r>
+      <w:proofErr w:type="spellStart"/>
+      <w:r>
+        <w:t>Risk</w:t>
+      </w:r>
+      <w:proofErr w:type="spellEnd"/>
+      <w:r>
+        <w:t xml:space="preserve"> Manager</w:t>
       </w:r>
       <w:r>
         <w:t>,</w:t>
@@ -3148,7 +3231,15 @@
         <w:t xml:space="preserve">l desarrollo e implementación </w:t>
       </w:r>
       <w:r>
-        <w:t xml:space="preserve">del sistema Vesta Risk Manager, </w:t>
+        <w:t xml:space="preserve">del sistema Vesta </w:t>
+      </w:r>
+      <w:proofErr w:type="spellStart"/>
+      <w:r>
+        <w:t>Risk</w:t>
+      </w:r>
+      <w:proofErr w:type="spellEnd"/>
+      <w:r>
+        <w:t xml:space="preserve"> Manager, </w:t>
       </w:r>
       <w:r>
         <w:t xml:space="preserve">la gestión de riesgos en las asignaturas de las carreras de Analista en sistemas y Licenciatura en sistemas se realiza por medio de plantillas basadas en la metodología PSI. </w:t>
@@ -3162,6 +3253,7 @@
       <w:bookmarkStart w:id="29" w:name="_Toc176607499"/>
       <w:bookmarkStart w:id="30" w:name="_Toc228187387"/>
       <w:r>
+        <w:lastRenderedPageBreak/>
         <w:t>Propuesta</w:t>
       </w:r>
       <w:bookmarkEnd w:id="28"/>
@@ -3259,7 +3351,23 @@
           <w:b/>
           <w:bCs/>
         </w:rPr>
-        <w:t>Vesta Risk Manager</w:t>
+        <w:t xml:space="preserve">Vesta </w:t>
+      </w:r>
+      <w:proofErr w:type="spellStart"/>
+      <w:r>
+        <w:rPr>
+          <w:b/>
+          <w:bCs/>
+        </w:rPr>
+        <w:t>Risk</w:t>
+      </w:r>
+      <w:proofErr w:type="spellEnd"/>
+      <w:r>
+        <w:rPr>
+          <w:b/>
+          <w:bCs/>
+        </w:rPr>
+        <w:t xml:space="preserve"> Manager</w:t>
       </w:r>
       <w:r>
         <w:t> integre todas las ventajas que ofrecen las herramientas previamente utilizadas. Solo así podrá considerarse un éxito en la mejora de la gestión de riesgos, garantizando un proceso más eficiente y efectivo para los estudiantes y docentes involucrados.</w:t>
@@ -3332,7 +3440,15 @@
         <w:t xml:space="preserve"> basado en la metodología PSI y se basa en el uso de</w:t>
       </w:r>
       <w:r>
-        <w:t xml:space="preserve"> documentos de Word pre fabricados y plantillas de Excel para agilizar algunas tareas. </w:t>
+        <w:t xml:space="preserve"> documentos de Word </w:t>
+      </w:r>
+      <w:proofErr w:type="gramStart"/>
+      <w:r>
+        <w:t>pre fabricados</w:t>
+      </w:r>
+      <w:proofErr w:type="gramEnd"/>
+      <w:r>
+        <w:t xml:space="preserve"> y plantillas de Excel para agilizar algunas tareas. </w:t>
       </w:r>
       <w:r>
         <w:t>Procede de la siguiente forma:</w:t>
@@ -3400,11 +3516,7 @@
         <w:t>: Cada riesgo identificado es analizado en términos de probabilidad e impacto</w:t>
       </w:r>
       <w:r>
-        <w:t xml:space="preserve">, los cuales se definen por estimaciones y consensos entre los participantes. En base a </w:t>
-      </w:r>
-      <w:r>
-        <w:lastRenderedPageBreak/>
-        <w:t xml:space="preserve">estas dos medidas, se determina el factor de riesgo de los riesgos identificados, y se determinan como prioritarios aquellos que tengan un factor </w:t>
+        <w:t xml:space="preserve">, los cuales se definen por estimaciones y consensos entre los participantes. En base a estas dos medidas, se determina el factor de riesgo de los riesgos identificados, y se determinan como prioritarios aquellos que tengan un factor </w:t>
       </w:r>
       <w:r>
         <w:t>más</w:t>
@@ -3444,6 +3556,7 @@
           <w:b/>
           <w:bCs/>
         </w:rPr>
+        <w:lastRenderedPageBreak/>
         <w:t>Supervisión de riesgos</w:t>
       </w:r>
       <w:r>
@@ -3827,7 +3940,6 @@
           <w:iCs/>
           <w:color w:val="auto"/>
         </w:rPr>
-        <w:lastRenderedPageBreak/>
         <w:t>El sistema asistirá al usuario en el análisis y definición de las características de los riesgos encontrados</w:t>
       </w:r>
       <w:r>
@@ -3918,6 +4030,7 @@
           <w:iCs/>
           <w:color w:val="auto"/>
         </w:rPr>
+        <w:lastRenderedPageBreak/>
         <w:t>El sistema permitirá al usuario registrar las tareas asociadas a los riesgos.</w:t>
       </w:r>
     </w:p>
@@ -4183,7 +4296,27 @@
           <w:color w:val="auto"/>
           <w:lang w:val="es-ES"/>
         </w:rPr>
-        <w:t>El sistema deberá ser integrado con UARGflow para el inicio de sesión de los usuarios.</w:t>
+        <w:t xml:space="preserve">El sistema deberá ser integrado con </w:t>
+      </w:r>
+      <w:proofErr w:type="spellStart"/>
+      <w:r>
+        <w:rPr>
+          <w:i w:val="0"/>
+          <w:iCs/>
+          <w:color w:val="auto"/>
+          <w:lang w:val="es-ES"/>
+        </w:rPr>
+        <w:t>UARGflow</w:t>
+      </w:r>
+      <w:proofErr w:type="spellEnd"/>
+      <w:r>
+        <w:rPr>
+          <w:i w:val="0"/>
+          <w:iCs/>
+          <w:color w:val="auto"/>
+          <w:lang w:val="es-ES"/>
+        </w:rPr>
+        <w:t xml:space="preserve"> para el inicio de sesión de los usuarios.</w:t>
       </w:r>
     </w:p>
     <w:p>
@@ -4310,7 +4443,6 @@
         </w:numPr>
       </w:pPr>
       <w:r>
-        <w:lastRenderedPageBreak/>
         <w:t>Líder de proyecto.</w:t>
       </w:r>
     </w:p>
@@ -4367,6 +4499,7 @@
         </w:numPr>
       </w:pPr>
       <w:r>
+        <w:lastRenderedPageBreak/>
         <w:t xml:space="preserve">Crear </w:t>
       </w:r>
       <w:r>
@@ -4379,7 +4512,15 @@
         <w:t xml:space="preserve"> Un administrador puede crear un proyecto</w:t>
       </w:r>
       <w:r>
-        <w:t xml:space="preserve"> y asignar a los participantes del mismo y sus roles</w:t>
+        <w:t xml:space="preserve"> y asignar a los participantes </w:t>
+      </w:r>
+      <w:proofErr w:type="gramStart"/>
+      <w:r>
+        <w:t>del mismo</w:t>
+      </w:r>
+      <w:proofErr w:type="gramEnd"/>
+      <w:r>
+        <w:t xml:space="preserve"> y sus roles</w:t>
       </w:r>
       <w:r>
         <w:t xml:space="preserve">. </w:t>
@@ -4529,7 +4670,13 @@
         </w:numPr>
       </w:pPr>
       <w:r>
-        <w:t xml:space="preserve">Crear tareas. Los usuarios pueden crear tareas para asociar a los riesgos, estas deben tener </w:t>
+        <w:t xml:space="preserve">Crear </w:t>
+      </w:r>
+      <w:r>
+        <w:t>estrategias</w:t>
+      </w:r>
+      <w:r>
+        <w:t xml:space="preserve">. Los usuarios pueden crear tareas para asociar a los riesgos, estas deben tener </w:t>
       </w:r>
       <w:r>
         <w:t>nombre, serie de pasos a seguir, a quien se debe notificar, fecha de creación y finalización.</w:t>
@@ -4544,7 +4691,13 @@
         </w:numPr>
       </w:pPr>
       <w:r>
-        <w:t>Modificar tareas. Los lideres de proyecto pueden modificar las tareas asociadas a los riesgos</w:t>
+        <w:t xml:space="preserve">Modificar </w:t>
+      </w:r>
+      <w:r>
+        <w:t>estrategias</w:t>
+      </w:r>
+      <w:r>
+        <w:t>. Los lideres de proyecto pueden modificar las tareas asociadas a los riesgos</w:t>
       </w:r>
       <w:r>
         <w:t xml:space="preserve"> o eliminarlas</w:t>
@@ -4562,13 +4715,13 @@
         </w:numPr>
       </w:pPr>
       <w:r>
-        <w:t>Vincular tareas.</w:t>
-      </w:r>
-      <w:r>
-        <w:t xml:space="preserve"> Los usuarios </w:t>
-      </w:r>
-      <w:r>
-        <w:t>pueden vincular tareas a los distintos tipos de riesgos.</w:t>
+        <w:t>Notificar acciones</w:t>
+      </w:r>
+      <w:r>
+        <w:t>.</w:t>
+      </w:r>
+      <w:r>
+        <w:t xml:space="preserve"> El sistema deberá notificar a los usuarios sobre la creación de riesgo, vinculación de los riesgos, ocurrencia de los riesgos, sino se terminaron las tareas deberá notificarlo, etc.</w:t>
       </w:r>
     </w:p>
     <w:p>
@@ -4580,13 +4733,28 @@
         </w:numPr>
       </w:pPr>
       <w:r>
-        <w:t>Notificar acciones</w:t>
+        <w:t>Añadir</w:t>
+      </w:r>
+      <w:r>
+        <w:t xml:space="preserve"> </w:t>
+      </w:r>
+      <w:r>
+        <w:t>criterios</w:t>
+      </w:r>
+      <w:r>
+        <w:t xml:space="preserve"> de evaluación. Los lideres del proyecto podrán crear sus </w:t>
+      </w:r>
+      <w:r>
+        <w:t>criterios</w:t>
+      </w:r>
+      <w:r>
+        <w:t xml:space="preserve"> de evaluación</w:t>
+      </w:r>
+      <w:r>
+        <w:t xml:space="preserve"> de riesgos</w:t>
       </w:r>
       <w:r>
         <w:t>.</w:t>
-      </w:r>
-      <w:r>
-        <w:t xml:space="preserve"> El sistema deberá notificar a los usuarios sobre la creación de riesgo, vinculación de los riesgos, ocurrencia de los riesgos, sino se terminaron las tareas deberá notificarlo, etc.</w:t>
       </w:r>
     </w:p>
     <w:p>
@@ -4598,25 +4766,28 @@
         </w:numPr>
       </w:pPr>
       <w:r>
-        <w:t>Añadir</w:t>
-      </w:r>
-      <w:r>
-        <w:t xml:space="preserve"> </w:t>
+        <w:t xml:space="preserve">Modificar </w:t>
       </w:r>
       <w:r>
         <w:t>criterios</w:t>
       </w:r>
       <w:r>
-        <w:t xml:space="preserve"> de evaluación. Los lideres del proyecto podrán crear sus </w:t>
+        <w:t xml:space="preserve"> de evaluación. Los lideres del proyecto podrán </w:t>
+      </w:r>
+      <w:r>
+        <w:t>modificar</w:t>
+      </w:r>
+      <w:r>
+        <w:t xml:space="preserve"> los </w:t>
       </w:r>
       <w:r>
         <w:t>criterios</w:t>
       </w:r>
       <w:r>
-        <w:t xml:space="preserve"> de evaluación</w:t>
-      </w:r>
-      <w:r>
-        <w:t xml:space="preserve"> de riesgos</w:t>
+        <w:t xml:space="preserve"> de evaluación de riesgos</w:t>
+      </w:r>
+      <w:r>
+        <w:t xml:space="preserve"> utilizados</w:t>
       </w:r>
       <w:r>
         <w:t>.</w:t>
@@ -4631,31 +4802,22 @@
         </w:numPr>
       </w:pPr>
       <w:r>
-        <w:t xml:space="preserve">Modificar </w:t>
-      </w:r>
-      <w:r>
-        <w:t>criterios</w:t>
-      </w:r>
-      <w:r>
-        <w:t xml:space="preserve"> de evaluación. Los lideres del proyecto podrán </w:t>
-      </w:r>
-      <w:r>
-        <w:t>modificar</w:t>
-      </w:r>
-      <w:r>
-        <w:t xml:space="preserve"> los </w:t>
-      </w:r>
-      <w:r>
-        <w:t>criterios</w:t>
-      </w:r>
-      <w:r>
-        <w:t xml:space="preserve"> de evaluación de riesgos</w:t>
-      </w:r>
-      <w:r>
-        <w:t xml:space="preserve"> utilizados</w:t>
-      </w:r>
-      <w:r>
-        <w:t>.</w:t>
+        <w:t xml:space="preserve">Priorizar </w:t>
+      </w:r>
+      <w:r>
+        <w:t>r</w:t>
+      </w:r>
+      <w:r>
+        <w:t>iesgos.</w:t>
+      </w:r>
+      <w:r>
+        <w:t xml:space="preserve"> </w:t>
+      </w:r>
+      <w:r>
+        <w:t>El sistema deberá</w:t>
+      </w:r>
+      <w:r>
+        <w:t xml:space="preserve"> priorizar los riesgos a través del criterio de priorización. </w:t>
       </w:r>
     </w:p>
     <w:p>
@@ -4667,22 +4829,10 @@
         </w:numPr>
       </w:pPr>
       <w:r>
-        <w:t xml:space="preserve">Priorizar </w:t>
-      </w:r>
-      <w:r>
-        <w:t>r</w:t>
-      </w:r>
-      <w:r>
-        <w:t>iesgos.</w:t>
-      </w:r>
-      <w:r>
-        <w:t xml:space="preserve"> </w:t>
-      </w:r>
-      <w:r>
-        <w:t>El sistema deberá</w:t>
-      </w:r>
-      <w:r>
-        <w:t xml:space="preserve"> priorizar los riesgos a través del criterio de priorización. </w:t>
+        <w:t>Mostrar gráficos de métricas.</w:t>
+      </w:r>
+      <w:r>
+        <w:t xml:space="preserve"> El sistema deberá mostrar información relevante sobre los riesgos que estén cargados.</w:t>
       </w:r>
     </w:p>
     <w:p>
@@ -4694,10 +4844,13 @@
         </w:numPr>
       </w:pPr>
       <w:r>
-        <w:t>Mostrar gráficos de métricas.</w:t>
-      </w:r>
-      <w:r>
-        <w:t xml:space="preserve"> El sistema deberá mostrar información relevante sobre los riesgos que estén cargados.</w:t>
+        <w:t xml:space="preserve">Cargar plantilla. </w:t>
+      </w:r>
+      <w:r>
+        <w:t>Los usuarios podrán seleccionar una plantilla con métodos de análisis y configuraciones específicas según sus preferencias, o crear una nueva</w:t>
+      </w:r>
+      <w:r>
+        <w:t>.</w:t>
       </w:r>
     </w:p>
     <w:p>
@@ -4709,13 +4862,10 @@
         </w:numPr>
       </w:pPr>
       <w:r>
-        <w:t xml:space="preserve">Cargar plantilla. </w:t>
-      </w:r>
-      <w:r>
-        <w:t>Los usuarios podrán seleccionar una plantilla con métodos de análisis y configuraciones específicas según sus preferencias, o crear una nueva</w:t>
-      </w:r>
-      <w:r>
-        <w:t>.</w:t>
+        <w:t>Cargar preguntas frecuentes.</w:t>
+      </w:r>
+      <w:r>
+        <w:t xml:space="preserve"> Los lideres de proyecto y administradores podrán agregar preguntas y respuestas sobre las diferentes dificultades que se presenten en el desarrollo, es decir, el criterio de nombramiento de los riesgos puede estar ahí, etc.</w:t>
       </w:r>
     </w:p>
     <w:p>
@@ -4727,10 +4877,22 @@
         </w:numPr>
       </w:pPr>
       <w:r>
-        <w:t>Cargar preguntas frecuentes.</w:t>
-      </w:r>
-      <w:r>
-        <w:t xml:space="preserve"> Los lideres de proyecto y administradores podrán agregar preguntas y respuestas sobre las diferentes dificultades que se presenten en el desarrollo, es decir, el criterio de nombramiento de los riesgos puede estar ahí, etc.</w:t>
+        <w:t>Realizar informes.</w:t>
+      </w:r>
+      <w:r>
+        <w:t xml:space="preserve"> </w:t>
+      </w:r>
+      <w:r>
+        <w:t>Los usuarios pueden solicitar</w:t>
+      </w:r>
+      <w:r>
+        <w:t xml:space="preserve"> </w:t>
+      </w:r>
+      <w:r>
+        <w:t xml:space="preserve">distintos tipos de </w:t>
+      </w:r>
+      <w:r>
+        <w:t>informes.</w:t>
       </w:r>
     </w:p>
     <w:p>
@@ -4742,22 +4904,16 @@
         </w:numPr>
       </w:pPr>
       <w:r>
-        <w:t>Realizar informes.</w:t>
+        <w:t>Realizar resúmenes.</w:t>
       </w:r>
       <w:r>
         <w:t xml:space="preserve"> </w:t>
       </w:r>
       <w:r>
-        <w:t>Los usuarios pueden solicitar</w:t>
-      </w:r>
-      <w:r>
-        <w:t xml:space="preserve"> </w:t>
-      </w:r>
-      <w:r>
-        <w:t xml:space="preserve">distintos tipos de </w:t>
-      </w:r>
-      <w:r>
-        <w:t>informes.</w:t>
+        <w:t xml:space="preserve">Los usuarios pueden solicitar </w:t>
+      </w:r>
+      <w:r>
+        <w:t>resúmenes según un criterio preestablecido a los usuarios, lideres de proyecto y administradores.</w:t>
       </w:r>
     </w:p>
     <w:p>
@@ -4769,28 +4925,6 @@
         </w:numPr>
       </w:pPr>
       <w:r>
-        <w:lastRenderedPageBreak/>
-        <w:t>Realizar resúmenes.</w:t>
-      </w:r>
-      <w:r>
-        <w:t xml:space="preserve"> </w:t>
-      </w:r>
-      <w:r>
-        <w:t xml:space="preserve">Los usuarios pueden solicitar </w:t>
-      </w:r>
-      <w:r>
-        <w:t>resúmenes según un criterio preestablecido a los usuarios, lideres de proyecto y administradores.</w:t>
-      </w:r>
-    </w:p>
-    <w:p>
-      <w:pPr>
-        <w:pStyle w:val="Prrafodelista"/>
-        <w:numPr>
-          <w:ilvl w:val="0"/>
-          <w:numId w:val="20"/>
-        </w:numPr>
-      </w:pPr>
-      <w:r>
         <w:t xml:space="preserve">Exportar </w:t>
       </w:r>
       <w:r>
@@ -4800,8 +4934,13 @@
         <w:t>.  Los usuarios podrán exportar los informes</w:t>
       </w:r>
       <w:r>
-        <w:t>, resúmenes y graficos</w:t>
-      </w:r>
+        <w:t xml:space="preserve">, resúmenes y </w:t>
+      </w:r>
+      <w:proofErr w:type="spellStart"/>
+      <w:r>
+        <w:t>graficos</w:t>
+      </w:r>
+      <w:proofErr w:type="spellEnd"/>
       <w:r>
         <w:t xml:space="preserve"> realizados.</w:t>
       </w:r>
@@ -4850,6 +4989,7 @@
     </w:p>
     <w:p>
       <w:r>
+        <w:lastRenderedPageBreak/>
         <w:t>Se llevó a cabo una estimación del tiempo necesario para el desarrollo del proyecto, empleando la metodología de estimación por puntos de caso de uso y basándose en los casos de uso definidos anteriormente. Aunque esta estimación no será completamente precisa, dado que, a la fecha de realización (9 de septiembre de 2024), no se cuenta con una definición detallada de los pasos a seguir para cada caso de uso, se espera que sirva como una primera aproximación al tiempo que se deberá invertir en el proyecto. Esto permitirá una mejor planificación hasta que se recopile más información y se logre calcular con mayor exactitud la duración del proyecto.</w:t>
       </w:r>
     </w:p>
@@ -5189,7 +5329,6 @@
           <w:bCs/>
           <w:lang w:val="es-AR"/>
         </w:rPr>
-        <w:lastRenderedPageBreak/>
         <w:t>Pago Final</w:t>
       </w:r>
       <w:r>
@@ -5413,6 +5552,7 @@
           <w:bCs/>
           <w:lang w:val="es-AR"/>
         </w:rPr>
+        <w:lastRenderedPageBreak/>
         <w:t>Duración: </w:t>
       </w:r>
       <w:r>
@@ -5617,8 +5757,30 @@
           <w:rPr>
             <w:rStyle w:val="Hipervnculo"/>
           </w:rPr>
-          <w:t>Plantillas de la metodología PSI utilizadas actualmente para la gestión de riesgo en las asignaturas de AdeS y LeS</w:t>
-        </w:r>
+          <w:t xml:space="preserve">Plantillas de la metodología PSI utilizadas actualmente para la gestión de riesgo en las asignaturas de </w:t>
+        </w:r>
+        <w:proofErr w:type="spellStart"/>
+        <w:r>
+          <w:rPr>
+            <w:rStyle w:val="Hipervnculo"/>
+          </w:rPr>
+          <w:t>AdeS</w:t>
+        </w:r>
+        <w:proofErr w:type="spellEnd"/>
+        <w:r>
+          <w:rPr>
+            <w:rStyle w:val="Hipervnculo"/>
+          </w:rPr>
+          <w:t xml:space="preserve"> y </w:t>
+        </w:r>
+        <w:proofErr w:type="spellStart"/>
+        <w:r>
+          <w:rPr>
+            <w:rStyle w:val="Hipervnculo"/>
+          </w:rPr>
+          <w:t>LeS</w:t>
+        </w:r>
+        <w:proofErr w:type="spellEnd"/>
       </w:hyperlink>
     </w:p>
     <w:sectPr>
@@ -5662,8 +5824,16 @@
       <w:rPr>
         <w:lang w:val="es-AR"/>
       </w:rPr>
-      <w:t>T-Code</w:t>
+      <w:t>T-</w:t>
     </w:r>
+    <w:proofErr w:type="spellStart"/>
+    <w:r>
+      <w:rPr>
+        <w:lang w:val="es-AR"/>
+      </w:rPr>
+      <w:t>Code</w:t>
+    </w:r>
+    <w:proofErr w:type="spellEnd"/>
     <w:r>
       <w:rPr>
         <w:lang w:val="es-AR"/>
@@ -6028,7 +6198,23 @@
       <w:spacing w:before="0"/>
     </w:pPr>
     <w:r>
-      <w:t>Agustín Collareda, Cintia Hernandez y Hugo Frey</w:t>
+      <w:t xml:space="preserve">Agustín </w:t>
+    </w:r>
+    <w:proofErr w:type="spellStart"/>
+    <w:r>
+      <w:t>Collareda</w:t>
+    </w:r>
+    <w:proofErr w:type="spellEnd"/>
+    <w:r>
+      <w:t xml:space="preserve">, Cintia </w:t>
+    </w:r>
+    <w:proofErr w:type="spellStart"/>
+    <w:r>
+      <w:t>Hernandez</w:t>
+    </w:r>
+    <w:proofErr w:type="spellEnd"/>
+    <w:r>
+      <w:t xml:space="preserve"> y Hugo Frey</w:t>
     </w:r>
   </w:p>
 </w:ftr>
@@ -6483,7 +6669,15 @@
       </mc:AlternateContent>
     </w:r>
     <w:r>
-      <w:t>Vesta Risk Manager</w:t>
+      <w:t xml:space="preserve">Vesta </w:t>
+    </w:r>
+    <w:proofErr w:type="spellStart"/>
+    <w:r>
+      <w:t>Risk</w:t>
+    </w:r>
+    <w:proofErr w:type="spellEnd"/>
+    <w:r>
+      <w:t xml:space="preserve"> Manager</w:t>
     </w:r>
     <w:r>
       <w:tab/>

</xml_diff>

<commit_message>
Doc: Se termino el alcance, las definiciones y abreviaturas de la introducccion del documento propuesta de desarrollo, se agrego el pdf del cuestionario
</commit_message>
<xml_diff>
--- a/Etapa de inicio/Propuesta de Desarrollo_Vesta Risk Manager_T-Code.docx
+++ b/Etapa de inicio/Propuesta de Desarrollo_Vesta Risk Manager_T-Code.docx
@@ -2748,60 +2748,69 @@
       <w:bookmarkEnd w:id="10"/>
     </w:p>
     <w:p>
-      <w:r>
-        <w:t xml:space="preserve">La propuesta de desarrollo </w:t>
-      </w:r>
-    </w:p>
-    <w:p>
-      <w:pPr>
-        <w:pStyle w:val="PSI-Comentario"/>
-      </w:pPr>
-      <w:r>
-        <w:t>[Terminar después de propuesta]</w:t>
-      </w:r>
-    </w:p>
-    <w:p>
-      <w:r>
-        <w:t>La propuesta de desarrollo no abarcara</w:t>
-      </w:r>
-      <w:r>
-        <w:t xml:space="preserve"> </w:t>
-      </w:r>
-    </w:p>
-    <w:p>
-      <w:r>
-        <w:t>[</w:t>
-      </w:r>
-      <w:r>
-        <w:t>Colocar u</w:t>
-      </w:r>
-      <w:r>
-        <w:t xml:space="preserve">na breve descripción del alcance de </w:t>
-      </w:r>
-      <w:r>
-        <w:rPr>
+      <w:pPr>
+        <w:rPr>
+          <w:b/>
           <w:bCs/>
         </w:rPr>
-        <w:t>esta propuesta de desarrollo de software</w:t>
-      </w:r>
-      <w:r>
-        <w:rPr>
-          <w:bCs/>
-        </w:rPr>
-        <w:t>.</w:t>
-      </w:r>
-      <w:r>
-        <w:t>]</w:t>
-      </w:r>
-    </w:p>
-    <w:p>
-      <w:pPr>
-        <w:pStyle w:val="PSI-Ttulo2"/>
       </w:pPr>
       <w:bookmarkStart w:id="11" w:name="_Toc104101745"/>
       <w:bookmarkStart w:id="12" w:name="_Toc227403719"/>
       <w:bookmarkStart w:id="13" w:name="_Toc234690191"/>
       <w:bookmarkStart w:id="14" w:name="_Toc176607493"/>
+      <w:r>
+        <w:t>El alcance de este document</w:t>
+      </w:r>
+      <w:r>
+        <w:rPr>
+          <w:b/>
+          <w:bCs/>
+        </w:rPr>
+        <w:t xml:space="preserve">o </w:t>
+      </w:r>
+      <w:r>
+        <w:t xml:space="preserve">abarca la especificación de los requisitos técnicos y funcionales necesarios para el desarrollo del sistema de gestión de riesgos "Vesta </w:t>
+      </w:r>
+      <w:proofErr w:type="spellStart"/>
+      <w:r>
+        <w:t>Risk</w:t>
+      </w:r>
+      <w:proofErr w:type="spellEnd"/>
+      <w:r>
+        <w:t xml:space="preserve"> Manager". Incluye un </w:t>
+      </w:r>
+      <w:proofErr w:type="gramStart"/>
+      <w:r>
+        <w:t>análisis técnico y una propuesta técnica</w:t>
+      </w:r>
+      <w:proofErr w:type="gramEnd"/>
+      <w:r>
+        <w:t xml:space="preserve"> detallada que establece las características, el diseño, y los costos asociados al desarrollo del sistema. Este documento también sirve como acuerdo formal entre las partes involucradas, definiendo claramente las expectativas, los objetivos y las responsabilidades de cada una.</w:t>
+      </w:r>
+    </w:p>
+    <w:p>
+      <w:pPr>
+        <w:rPr>
+          <w:b/>
+          <w:bCs/>
+        </w:rPr>
+      </w:pPr>
+      <w:r>
+        <w:t xml:space="preserve">El documento no abarca la implementación detallada de cada componente del sistema ni la integración final con sistemas externos adicionales, salvo la integración especificada con </w:t>
+      </w:r>
+      <w:proofErr w:type="spellStart"/>
+      <w:r>
+        <w:t>UARGflow</w:t>
+      </w:r>
+      <w:proofErr w:type="spellEnd"/>
+      <w:r>
+        <w:t xml:space="preserve"> para el inicio de sesión de los usuarios. </w:t>
+      </w:r>
+    </w:p>
+    <w:p>
+      <w:pPr>
+        <w:pStyle w:val="PSI-Ttulo2"/>
+      </w:pPr>
       <w:r>
         <w:t>Panorama General</w:t>
       </w:r>
@@ -2941,10 +2950,23 @@
     </w:p>
     <w:p>
       <w:pPr>
-        <w:pStyle w:val="PSI-Comentario"/>
-      </w:pPr>
-      <w:r>
-        <w:t>[Cada abreviación debe ponerse acá para las referencias]</w:t>
+        <w:pStyle w:val="Prrafodelista"/>
+        <w:numPr>
+          <w:ilvl w:val="0"/>
+          <w:numId w:val="13"/>
+        </w:numPr>
+      </w:pPr>
+      <w:proofErr w:type="spellStart"/>
+      <w:r>
+        <w:rPr>
+          <w:b/>
+          <w:bCs/>
+        </w:rPr>
+        <w:t>UARGflow</w:t>
+      </w:r>
+      <w:proofErr w:type="spellEnd"/>
+      <w:r>
+        <w:t>: Sistema de autenticación utilizado por la Universidad Nacional de la Patagonia Austral (UNPA) UARG.</w:t>
       </w:r>
     </w:p>
     <w:p>
@@ -2976,10 +2998,68 @@
           <w:b/>
           <w:bCs/>
         </w:rPr>
+        <w:lastRenderedPageBreak/>
         <w:t>PSI</w:t>
       </w:r>
       <w:r>
         <w:t xml:space="preserve">: El Proceso PSI es un marco de trabajo basado en el Proceso Unificado para el Desarrollo de Software. Se caracteriza por estar dirigido por Casos de Uso, centrado en la arquitectura y por ser iterativo e incremental. </w:t>
+      </w:r>
+    </w:p>
+    <w:p>
+      <w:pPr>
+        <w:pStyle w:val="PSI-Normal"/>
+        <w:numPr>
+          <w:ilvl w:val="0"/>
+          <w:numId w:val="13"/>
+        </w:numPr>
+      </w:pPr>
+      <w:r>
+        <w:rPr>
+          <w:b/>
+          <w:bCs/>
+        </w:rPr>
+        <w:t>Administrador del sistema</w:t>
+      </w:r>
+      <w:r>
+        <w:t>: Usuario con permisos completos para gestionar todos los aspectos del sistema, incluidos el registro de usuarios, la asignación de roles, y la creación y modificación de proyectos.</w:t>
+      </w:r>
+    </w:p>
+    <w:p>
+      <w:pPr>
+        <w:pStyle w:val="PSI-Normal"/>
+        <w:numPr>
+          <w:ilvl w:val="0"/>
+          <w:numId w:val="13"/>
+        </w:numPr>
+      </w:pPr>
+      <w:r>
+        <w:rPr>
+          <w:b/>
+          <w:bCs/>
+        </w:rPr>
+        <w:t>Líder de proyecto</w:t>
+      </w:r>
+      <w:r>
+        <w:t>: Usuario encargado de gestionar proyectos específicos, asignar tareas y definir estrategias de gestión de riesgos.</w:t>
+      </w:r>
+    </w:p>
+    <w:p>
+      <w:pPr>
+        <w:pStyle w:val="PSI-Normal"/>
+        <w:numPr>
+          <w:ilvl w:val="0"/>
+          <w:numId w:val="13"/>
+        </w:numPr>
+      </w:pPr>
+      <w:r>
+        <w:rPr>
+          <w:b/>
+          <w:bCs/>
+        </w:rPr>
+        <w:t>Desarrollador</w:t>
+      </w:r>
+      <w:r>
+        <w:t>: Usuario encargado del desarrollo técnico del sistema.</w:t>
       </w:r>
     </w:p>
     <w:p>
@@ -2991,7 +3071,6 @@
       <w:bookmarkStart w:id="17" w:name="_Toc176607495"/>
       <w:bookmarkStart w:id="18" w:name="_Toc200978415"/>
       <w:r>
-        <w:lastRenderedPageBreak/>
         <w:t>Información General</w:t>
       </w:r>
       <w:bookmarkEnd w:id="15"/>
@@ -3163,7 +3242,11 @@
     </w:p>
     <w:p>
       <w:r>
-        <w:t>Este sistema podrá ser utilizado en diferentes ámbitos como el profesional, académico y personal. Es decir, una persona que quiera utilizar este sistema para gestionar los riesgos de los proyectos personales que posea podrá usarlo. A nivel profesional también se podrá utilizar, pero el sistema deberá ser adaptado al contexto de su uso y a nivel académico también ya que permitirá a los alumnos utilizar una herramienta que ayude a ad</w:t>
+        <w:t xml:space="preserve">Este sistema podrá ser utilizado en diferentes ámbitos como el profesional, académico y personal. Es decir, una persona que quiera utilizar este sistema para gestionar los riesgos de los proyectos personales que posea podrá usarlo. A nivel profesional también se podrá utilizar, pero </w:t>
+      </w:r>
+      <w:r>
+        <w:lastRenderedPageBreak/>
+        <w:t>el sistema deberá ser adaptado al contexto de su uso y a nivel académico también ya que permitirá a los alumnos utilizar una herramienta que ayude a ad</w:t>
       </w:r>
       <w:r>
         <w:t>o</w:t>
@@ -3253,7 +3336,6 @@
       <w:bookmarkStart w:id="29" w:name="_Toc176607499"/>
       <w:bookmarkStart w:id="30" w:name="_Toc228187387"/>
       <w:r>
-        <w:lastRenderedPageBreak/>
         <w:t>Propuesta</w:t>
       </w:r>
       <w:bookmarkEnd w:id="28"/>
@@ -3474,7 +3556,11 @@
         <w:t>n</w:t>
       </w:r>
       <w:r>
-        <w:t xml:space="preserve">tilla de informe de riesgo, con una descripción, categoría, causas, síntomas y el responsable de monitorearlo. Para cada categoría de riesgo se define también la importancia general de los riesgos de esa categoría para el proyecto </w:t>
+        <w:t xml:space="preserve">tilla de informe de riesgo, con una descripción, categoría, causas, síntomas y el responsable de monitorearlo. Para cada categoría de riesgo se define </w:t>
+      </w:r>
+      <w:r>
+        <w:lastRenderedPageBreak/>
+        <w:t xml:space="preserve">también la importancia general de los riesgos de esa categoría para el proyecto </w:t>
       </w:r>
       <w:r>
         <w:t>específico</w:t>
@@ -3556,7 +3642,6 @@
           <w:b/>
           <w:bCs/>
         </w:rPr>
-        <w:lastRenderedPageBreak/>
         <w:t>Supervisión de riesgos</w:t>
       </w:r>
       <w:r>
@@ -3896,6 +3981,7 @@
           <w:iCs/>
           <w:color w:val="auto"/>
         </w:rPr>
+        <w:lastRenderedPageBreak/>
         <w:t>El sistema será capaz de presentar la evolución de los riesgos y acciones tomadas durante cada iteración.</w:t>
       </w:r>
     </w:p>
@@ -4030,7 +4116,6 @@
           <w:iCs/>
           <w:color w:val="auto"/>
         </w:rPr>
-        <w:lastRenderedPageBreak/>
         <w:t>El sistema permitirá al usuario registrar las tareas asociadas a los riesgos.</w:t>
       </w:r>
     </w:p>
@@ -4384,6 +4469,7 @@
       <w:bookmarkStart w:id="45" w:name="_Toc234690203"/>
       <w:bookmarkStart w:id="46" w:name="_Toc176607505"/>
       <w:r>
+        <w:lastRenderedPageBreak/>
         <w:t>Propuesta Técnica</w:t>
       </w:r>
       <w:bookmarkEnd w:id="43"/>
@@ -4499,7 +4585,6 @@
         </w:numPr>
       </w:pPr>
       <w:r>
-        <w:lastRenderedPageBreak/>
         <w:t xml:space="preserve">Crear </w:t>
       </w:r>
       <w:r>
@@ -4844,6 +4929,7 @@
         </w:numPr>
       </w:pPr>
       <w:r>
+        <w:lastRenderedPageBreak/>
         <w:t xml:space="preserve">Cargar plantilla. </w:t>
       </w:r>
       <w:r>
@@ -4989,7 +5075,6 @@
     </w:p>
     <w:p>
       <w:r>
-        <w:lastRenderedPageBreak/>
         <w:t>Se llevó a cabo una estimación del tiempo necesario para el desarrollo del proyecto, empleando la metodología de estimación por puntos de caso de uso y basándose en los casos de uso definidos anteriormente. Aunque esta estimación no será completamente precisa, dado que, a la fecha de realización (9 de septiembre de 2024), no se cuenta con una definición detallada de los pasos a seguir para cada caso de uso, se espera que sirva como una primera aproximación al tiempo que se deberá invertir en el proyecto. Esto permitirá una mejor planificación hasta que se recopile más información y se logre calcular con mayor exactitud la duración del proyecto.</w:t>
       </w:r>
     </w:p>
@@ -5155,6 +5240,7 @@
       <w:bookmarkStart w:id="55" w:name="_Toc234690206"/>
       <w:bookmarkStart w:id="56" w:name="_Toc176607508"/>
       <w:r>
+        <w:lastRenderedPageBreak/>
         <w:t>Propuesta Económica</w:t>
       </w:r>
       <w:bookmarkEnd w:id="54"/>
@@ -5552,7 +5638,6 @@
           <w:bCs/>
           <w:lang w:val="es-AR"/>
         </w:rPr>
-        <w:lastRenderedPageBreak/>
         <w:t>Duración: </w:t>
       </w:r>
       <w:r>
@@ -5678,19 +5763,31 @@
     <w:p>
       <w:pPr>
         <w:rPr>
+          <w:lang w:val="es-AR"/>
+        </w:rPr>
+      </w:pPr>
+      <w:r>
+        <w:rPr>
           <w:lang w:val="es-MX"/>
         </w:rPr>
-      </w:pPr>
+        <w:t xml:space="preserve">Se anexa </w:t>
+      </w:r>
       <w:r>
         <w:rPr>
           <w:lang w:val="es-MX"/>
         </w:rPr>
-        <w:t>Se anexa imágenes sobre el cuestionario realizado el día 08/09/2024</w:t>
+        <w:t>el documento d</w:t>
       </w:r>
       <w:r>
         <w:rPr>
           <w:lang w:val="es-MX"/>
         </w:rPr>
+        <w:t>el cuestionario realizado el día 08/09/2024</w:t>
+      </w:r>
+      <w:r>
+        <w:rPr>
+          <w:lang w:val="es-MX"/>
+        </w:rPr>
         <w:t>.</w:t>
       </w:r>
     </w:p>
@@ -5698,48 +5795,13 @@
       <w:pPr>
         <w:pStyle w:val="PSI-Ttulo2"/>
       </w:pPr>
-      <w:bookmarkStart w:id="63" w:name="_Toc228187397"/>
-      <w:bookmarkStart w:id="64" w:name="_Toc234690209"/>
-      <w:bookmarkStart w:id="65" w:name="_Toc176607511"/>
-      <w:r>
-        <w:t>Comentarios</w:t>
+      <w:bookmarkStart w:id="63" w:name="_Toc234690210"/>
+      <w:bookmarkStart w:id="64" w:name="_Toc176607512"/>
+      <w:r>
+        <w:t>Otros</w:t>
       </w:r>
       <w:bookmarkEnd w:id="63"/>
       <w:bookmarkEnd w:id="64"/>
-      <w:bookmarkEnd w:id="65"/>
-      <w:r>
-        <w:t xml:space="preserve"> </w:t>
-      </w:r>
-    </w:p>
-    <w:p>
-      <w:pPr>
-        <w:pStyle w:val="PSI-Comentario"/>
-      </w:pPr>
-      <w:r>
-        <w:t>[</w:t>
-      </w:r>
-      <w:r>
-        <w:t>En esta sección se deberán incluir cualquier comentario referente con esta propuesta que no haya sido agregado]</w:t>
-      </w:r>
-    </w:p>
-    <w:p>
-      <w:pPr>
-        <w:rPr>
-          <w:lang w:val="es-MX"/>
-        </w:rPr>
-      </w:pPr>
-    </w:p>
-    <w:p>
-      <w:pPr>
-        <w:pStyle w:val="PSI-Ttulo2"/>
-      </w:pPr>
-      <w:bookmarkStart w:id="66" w:name="_Toc234690210"/>
-      <w:bookmarkStart w:id="67" w:name="_Toc176607512"/>
-      <w:r>
-        <w:t>Otros</w:t>
-      </w:r>
-      <w:bookmarkEnd w:id="66"/>
-      <w:bookmarkEnd w:id="67"/>
       <w:r>
         <w:t xml:space="preserve"> </w:t>
       </w:r>
@@ -5751,6 +5813,11 @@
           <w:ilvl w:val="0"/>
           <w:numId w:val="15"/>
         </w:numPr>
+        <w:rPr>
+          <w:rStyle w:val="Hipervnculo"/>
+          <w:color w:val="548DD4"/>
+          <w:u w:val="none"/>
+        </w:rPr>
       </w:pPr>
       <w:hyperlink r:id="rId12" w:history="1">
         <w:r>
@@ -5782,6 +5849,26 @@
         </w:r>
         <w:proofErr w:type="spellEnd"/>
       </w:hyperlink>
+    </w:p>
+    <w:p>
+      <w:pPr>
+        <w:pStyle w:val="Prrafodelista"/>
+        <w:numPr>
+          <w:ilvl w:val="0"/>
+          <w:numId w:val="15"/>
+        </w:numPr>
+      </w:pPr>
+      <w:r>
+        <w:t xml:space="preserve">Se </w:t>
+      </w:r>
+      <w:proofErr w:type="gramStart"/>
+      <w:r>
+        <w:t>anexaran</w:t>
+      </w:r>
+      <w:proofErr w:type="gramEnd"/>
+      <w:r>
+        <w:t xml:space="preserve"> los flujogramas correspondientes a los casos de uso.</w:t>
+      </w:r>
     </w:p>
     <w:sectPr>
       <w:headerReference w:type="default" r:id="rId13"/>
@@ -7975,7 +8062,7 @@
   <w:abstractNum w:abstractNumId="10" w15:restartNumberingAfterBreak="0">
     <w:nsid w:val="38AF4B86"/>
     <w:multiLevelType w:val="hybridMultilevel"/>
-    <w:tmpl w:val="57D278E0"/>
+    <w:tmpl w:val="A254F40A"/>
     <w:lvl w:ilvl="0" w:tplc="9BAC87BE">
       <w:start w:val="1"/>
       <w:numFmt w:val="bullet"/>
@@ -9588,7 +9675,6 @@
   <w:style w:type="character" w:default="1" w:styleId="Fuentedeprrafopredeter">
     <w:name w:val="Default Paragraph Font"/>
     <w:uiPriority w:val="1"/>
-    <w:semiHidden/>
     <w:unhideWhenUsed/>
   </w:style>
   <w:style w:type="table" w:default="1" w:styleId="Tablanormal">

</xml_diff>

<commit_message>
Doc: borre el CU de preguntas frecuentes
</commit_message>
<xml_diff>
--- a/Etapa de inicio/Propuesta de Desarrollo_Vesta Risk Manager_T-Code.docx
+++ b/Etapa de inicio/Propuesta de Desarrollo_Vesta Risk Manager_T-Code.docx
@@ -1,6 +1,6 @@
 
 <file path=word/document.xml><?xml version="1.0" encoding="utf-8"?>
-<w:document xmlns:wpc="http://schemas.microsoft.com/office/word/2010/wordprocessingCanvas" xmlns:cx="http://schemas.microsoft.com/office/drawing/2014/chartex" xmlns:cx1="http://schemas.microsoft.com/office/drawing/2015/9/8/chartex" xmlns:cx2="http://schemas.microsoft.com/office/drawing/2015/10/21/chartex" xmlns:cx3="http://schemas.microsoft.com/office/drawing/2016/5/9/chartex" xmlns:cx4="http://schemas.microsoft.com/office/drawing/2016/5/10/chartex" xmlns:cx5="http://schemas.microsoft.com/office/drawing/2016/5/11/chartex" xmlns:cx6="http://schemas.microsoft.com/office/drawing/2016/5/12/chartex" xmlns:cx7="http://schemas.microsoft.com/office/drawing/2016/5/13/chartex" xmlns:cx8="http://schemas.microsoft.com/office/drawing/2016/5/14/chartex" xmlns:mc="http://schemas.openxmlformats.org/markup-compatibility/2006" xmlns:aink="http://schemas.microsoft.com/office/drawing/2016/ink" xmlns:am3d="http://schemas.microsoft.com/office/drawing/2017/model3d" xmlns:o="urn:schemas-microsoft-com:office:office" xmlns:oel="http://schemas.microsoft.com/office/2019/extlst" xmlns:r="http://schemas.openxmlformats.org/officeDocument/2006/relationships" xmlns:m="http://schemas.openxmlformats.org/officeDocument/2006/math" xmlns:v="urn:schemas-microsoft-com:vml" xmlns:wp14="http://schemas.microsoft.com/office/word/2010/wordprocessingDrawing" xmlns:wp="http://schemas.openxmlformats.org/drawingml/2006/wordprocessingDrawing" xmlns:w10="urn:schemas-microsoft-com:office:word" xmlns:w="http://schemas.openxmlformats.org/wordprocessingml/2006/main" xmlns:w14="http://schemas.microsoft.com/office/word/2010/wordml" xmlns:w15="http://schemas.microsoft.com/office/word/2012/wordml" xmlns:w16cex="http://schemas.microsoft.com/office/word/2018/wordml/cex" xmlns:w16cid="http://schemas.microsoft.com/office/word/2016/wordml/cid" xmlns:w16="http://schemas.microsoft.com/office/word/2018/wordml" xmlns:w16du="http://schemas.microsoft.com/office/word/2023/wordml/word16du" xmlns:w16sdtdh="http://schemas.microsoft.com/office/word/2020/wordml/sdtdatahash" xmlns:w16se="http://schemas.microsoft.com/office/word/2015/wordml/symex" xmlns:wpg="http://schemas.microsoft.com/office/word/2010/wordprocessingGroup" xmlns:wpi="http://schemas.microsoft.com/office/word/2010/wordprocessingInk" xmlns:wne="http://schemas.microsoft.com/office/word/2006/wordml" xmlns:wps="http://schemas.microsoft.com/office/word/2010/wordprocessingShape" mc:Ignorable="w14 w15 w16se w16cid w16 w16cex w16sdtdh w16du wp14">
+<w:document xmlns:wpc="http://schemas.microsoft.com/office/word/2010/wordprocessingCanvas" xmlns:mc="http://schemas.openxmlformats.org/markup-compatibility/2006" xmlns:o="urn:schemas-microsoft-com:office:office" xmlns:r="http://schemas.openxmlformats.org/officeDocument/2006/relationships" xmlns:m="http://schemas.openxmlformats.org/officeDocument/2006/math" xmlns:v="urn:schemas-microsoft-com:vml" xmlns:wp14="http://schemas.microsoft.com/office/word/2010/wordprocessingDrawing" xmlns:wp="http://schemas.openxmlformats.org/drawingml/2006/wordprocessingDrawing" xmlns:w10="urn:schemas-microsoft-com:office:word" xmlns:w="http://schemas.openxmlformats.org/wordprocessingml/2006/main" xmlns:w14="http://schemas.microsoft.com/office/word/2010/wordml" xmlns:w15="http://schemas.microsoft.com/office/word/2012/wordml" xmlns:wpg="http://schemas.microsoft.com/office/word/2010/wordprocessingGroup" xmlns:wpi="http://schemas.microsoft.com/office/word/2010/wordprocessingInk" xmlns:wne="http://schemas.microsoft.com/office/word/2006/wordml" xmlns:wps="http://schemas.microsoft.com/office/word/2010/wordprocessingShape" mc:Ignorable="w14 w15 wp14">
   <w:body>
     <w:p>
       <w:pPr>
@@ -34,6 +34,7 @@
       <w:r>
         <w:rPr>
           <w:noProof/>
+          <w:lang w:val="es-AR" w:eastAsia="es-AR"/>
         </w:rPr>
         <mc:AlternateContent>
           <mc:Choice Requires="wps">
@@ -94,7 +95,7 @@
               </wp:anchor>
             </w:drawing>
           </mc:Choice>
-          <mc:Fallback>
+          <mc:Fallback xmlns:w16se="http://schemas.microsoft.com/office/word/2015/wordml/symex" xmlns:w16sdtdh="http://schemas.microsoft.com/office/word/2020/wordml/sdtdatahash" xmlns:w16du="http://schemas.microsoft.com/office/word/2023/wordml/word16du" xmlns:w16="http://schemas.microsoft.com/office/word/2018/wordml" xmlns:w16cid="http://schemas.microsoft.com/office/word/2016/wordml/cid" xmlns:w16cex="http://schemas.microsoft.com/office/word/2018/wordml/cex" xmlns:oel="http://schemas.microsoft.com/office/2019/extlst" xmlns:am3d="http://schemas.microsoft.com/office/drawing/2017/model3d" xmlns:aink="http://schemas.microsoft.com/office/drawing/2016/ink" xmlns:cx8="http://schemas.microsoft.com/office/drawing/2016/5/14/chartex" xmlns:cx7="http://schemas.microsoft.com/office/drawing/2016/5/13/chartex" xmlns:cx6="http://schemas.microsoft.com/office/drawing/2016/5/12/chartex" xmlns:cx5="http://schemas.microsoft.com/office/drawing/2016/5/11/chartex" xmlns:cx4="http://schemas.microsoft.com/office/drawing/2016/5/10/chartex" xmlns:cx3="http://schemas.microsoft.com/office/drawing/2016/5/9/chartex" xmlns:cx2="http://schemas.microsoft.com/office/drawing/2015/10/21/chartex" xmlns:cx1="http://schemas.microsoft.com/office/drawing/2015/9/8/chartex" xmlns:cx="http://schemas.microsoft.com/office/drawing/2014/chartex">
             <w:pict>
               <v:rect w14:anchorId="608C9F8F" id="Rectangle 6" o:spid="_x0000_s1026" style="position:absolute;margin-left:0;margin-top:0;width:623.8pt;height:67.65pt;z-index:251653632;visibility:visible;mso-wrap-style:square;mso-width-percent:1050;mso-height-percent:900;mso-wrap-distance-left:9pt;mso-wrap-distance-top:0;mso-wrap-distance-right:9pt;mso-wrap-distance-bottom:0;mso-position-horizontal:center;mso-position-horizontal-relative:page;mso-position-vertical:bottom;mso-position-vertical-relative:page;mso-width-percent:1050;mso-height-percent:900;mso-width-relative:page;mso-height-relative:top-margin-area;v-text-anchor:top" o:gfxdata="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" o:allowincell="f" fillcolor="#4bacc6" strokecolor="#31849b">
                 <w10:wrap anchorx="page" anchory="page"/>
@@ -106,6 +107,7 @@
       <w:r>
         <w:rPr>
           <w:noProof/>
+          <w:lang w:val="es-AR" w:eastAsia="es-AR"/>
         </w:rPr>
         <mc:AlternateContent>
           <mc:Choice Requires="wps">
@@ -166,7 +168,7 @@
               </wp:anchor>
             </w:drawing>
           </mc:Choice>
-          <mc:Fallback>
+          <mc:Fallback xmlns:w16se="http://schemas.microsoft.com/office/word/2015/wordml/symex" xmlns:w16sdtdh="http://schemas.microsoft.com/office/word/2020/wordml/sdtdatahash" xmlns:w16du="http://schemas.microsoft.com/office/word/2023/wordml/word16du" xmlns:w16="http://schemas.microsoft.com/office/word/2018/wordml" xmlns:w16cid="http://schemas.microsoft.com/office/word/2016/wordml/cid" xmlns:w16cex="http://schemas.microsoft.com/office/word/2018/wordml/cex" xmlns:oel="http://schemas.microsoft.com/office/2019/extlst" xmlns:am3d="http://schemas.microsoft.com/office/drawing/2017/model3d" xmlns:aink="http://schemas.microsoft.com/office/drawing/2016/ink" xmlns:cx8="http://schemas.microsoft.com/office/drawing/2016/5/14/chartex" xmlns:cx7="http://schemas.microsoft.com/office/drawing/2016/5/13/chartex" xmlns:cx6="http://schemas.microsoft.com/office/drawing/2016/5/12/chartex" xmlns:cx5="http://schemas.microsoft.com/office/drawing/2016/5/11/chartex" xmlns:cx4="http://schemas.microsoft.com/office/drawing/2016/5/10/chartex" xmlns:cx3="http://schemas.microsoft.com/office/drawing/2016/5/9/chartex" xmlns:cx2="http://schemas.microsoft.com/office/drawing/2015/10/21/chartex" xmlns:cx1="http://schemas.microsoft.com/office/drawing/2015/9/8/chartex" xmlns:cx="http://schemas.microsoft.com/office/drawing/2014/chartex">
             <w:pict>
               <v:rect w14:anchorId="307FCB6E" id="Rectangle 9" o:spid="_x0000_s1026" style="position:absolute;margin-left:38.95pt;margin-top:-20.65pt;width:7.15pt;height:882.2pt;z-index:251656704;visibility:visible;mso-wrap-style:square;mso-width-percent:0;mso-height-percent:1050;mso-wrap-distance-left:9pt;mso-wrap-distance-top:0;mso-wrap-distance-right:9pt;mso-wrap-distance-bottom:0;mso-position-horizontal:absolute;mso-position-horizontal-relative:page;mso-position-vertical:absolute;mso-position-vertical-relative:page;mso-width-percent:0;mso-height-percent:1050;mso-width-relative:page;mso-height-relative:page;v-text-anchor:top" o:gfxdata="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" o:allowincell="f" strokecolor="#31849b">
                 <w10:wrap anchorx="page" anchory="page"/>
@@ -178,6 +180,7 @@
       <w:r>
         <w:rPr>
           <w:noProof/>
+          <w:lang w:val="es-AR" w:eastAsia="es-AR"/>
         </w:rPr>
         <mc:AlternateContent>
           <mc:Choice Requires="wps">
@@ -238,7 +241,7 @@
               </wp:anchor>
             </w:drawing>
           </mc:Choice>
-          <mc:Fallback>
+          <mc:Fallback xmlns:w16se="http://schemas.microsoft.com/office/word/2015/wordml/symex" xmlns:w16sdtdh="http://schemas.microsoft.com/office/word/2020/wordml/sdtdatahash" xmlns:w16du="http://schemas.microsoft.com/office/word/2023/wordml/word16du" xmlns:w16="http://schemas.microsoft.com/office/word/2018/wordml" xmlns:w16cid="http://schemas.microsoft.com/office/word/2016/wordml/cid" xmlns:w16cex="http://schemas.microsoft.com/office/word/2018/wordml/cex" xmlns:oel="http://schemas.microsoft.com/office/2019/extlst" xmlns:am3d="http://schemas.microsoft.com/office/drawing/2017/model3d" xmlns:aink="http://schemas.microsoft.com/office/drawing/2016/ink" xmlns:cx8="http://schemas.microsoft.com/office/drawing/2016/5/14/chartex" xmlns:cx7="http://schemas.microsoft.com/office/drawing/2016/5/13/chartex" xmlns:cx6="http://schemas.microsoft.com/office/drawing/2016/5/12/chartex" xmlns:cx5="http://schemas.microsoft.com/office/drawing/2016/5/11/chartex" xmlns:cx4="http://schemas.microsoft.com/office/drawing/2016/5/10/chartex" xmlns:cx3="http://schemas.microsoft.com/office/drawing/2016/5/9/chartex" xmlns:cx2="http://schemas.microsoft.com/office/drawing/2015/10/21/chartex" xmlns:cx1="http://schemas.microsoft.com/office/drawing/2015/9/8/chartex" xmlns:cx="http://schemas.microsoft.com/office/drawing/2014/chartex">
             <w:pict>
               <v:rect w14:anchorId="5EE139EC" id="Rectangle 8" o:spid="_x0000_s1026" style="position:absolute;margin-left:549.2pt;margin-top:-20.65pt;width:7.15pt;height:882.2pt;z-index:251655680;visibility:visible;mso-wrap-style:square;mso-width-percent:0;mso-height-percent:1050;mso-wrap-distance-left:9pt;mso-wrap-distance-top:0;mso-wrap-distance-right:9pt;mso-wrap-distance-bottom:0;mso-position-horizontal:absolute;mso-position-horizontal-relative:page;mso-position-vertical:absolute;mso-position-vertical-relative:page;mso-width-percent:0;mso-height-percent:1050;mso-width-relative:page;mso-height-relative:page;v-text-anchor:top" o:gfxdata="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" o:allowincell="f" strokecolor="#31849b">
                 <w10:wrap anchorx="page" anchory="page"/>
@@ -250,6 +253,7 @@
       <w:r>
         <w:rPr>
           <w:noProof/>
+          <w:lang w:val="es-AR" w:eastAsia="es-AR"/>
         </w:rPr>
         <mc:AlternateContent>
           <mc:Choice Requires="wps">
@@ -310,7 +314,7 @@
               </wp:anchor>
             </w:drawing>
           </mc:Choice>
-          <mc:Fallback>
+          <mc:Fallback xmlns:w16se="http://schemas.microsoft.com/office/word/2015/wordml/symex" xmlns:w16sdtdh="http://schemas.microsoft.com/office/word/2020/wordml/sdtdatahash" xmlns:w16du="http://schemas.microsoft.com/office/word/2023/wordml/word16du" xmlns:w16="http://schemas.microsoft.com/office/word/2018/wordml" xmlns:w16cid="http://schemas.microsoft.com/office/word/2016/wordml/cid" xmlns:w16cex="http://schemas.microsoft.com/office/word/2018/wordml/cex" xmlns:oel="http://schemas.microsoft.com/office/2019/extlst" xmlns:am3d="http://schemas.microsoft.com/office/drawing/2017/model3d" xmlns:aink="http://schemas.microsoft.com/office/drawing/2016/ink" xmlns:cx8="http://schemas.microsoft.com/office/drawing/2016/5/14/chartex" xmlns:cx7="http://schemas.microsoft.com/office/drawing/2016/5/13/chartex" xmlns:cx6="http://schemas.microsoft.com/office/drawing/2016/5/12/chartex" xmlns:cx5="http://schemas.microsoft.com/office/drawing/2016/5/11/chartex" xmlns:cx4="http://schemas.microsoft.com/office/drawing/2016/5/10/chartex" xmlns:cx3="http://schemas.microsoft.com/office/drawing/2016/5/9/chartex" xmlns:cx2="http://schemas.microsoft.com/office/drawing/2015/10/21/chartex" xmlns:cx1="http://schemas.microsoft.com/office/drawing/2015/9/8/chartex" xmlns:cx="http://schemas.microsoft.com/office/drawing/2014/chartex">
             <w:pict>
               <v:rect w14:anchorId="64254303" id="Rectangle 7" o:spid="_x0000_s1026" style="position:absolute;margin-left:-14.45pt;margin-top:.4pt;width:623.8pt;height:67.65pt;z-index:251654656;visibility:visible;mso-wrap-style:square;mso-width-percent:1050;mso-height-percent:900;mso-wrap-distance-left:9pt;mso-wrap-distance-top:0;mso-wrap-distance-right:9pt;mso-wrap-distance-bottom:0;mso-position-horizontal:absolute;mso-position-horizontal-relative:page;mso-position-vertical:absolute;mso-position-vertical-relative:page;mso-width-percent:1050;mso-height-percent:900;mso-width-relative:page;mso-height-relative:top-margin-area;v-text-anchor:top" o:gfxdata="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" o:allowincell="f" fillcolor="#4bacc6" strokecolor="#31849b">
                 <w10:wrap anchorx="page" anchory="page"/>
@@ -403,51 +407,35 @@
         <w:rPr>
           <w:lang w:val="es-AR"/>
         </w:rPr>
-        <w:t>T-</w:t>
+        <w:t>T-Code</w:t>
+      </w:r>
+      <w:r>
+        <w:rPr>
+          <w:lang w:val="es-AR"/>
+        </w:rPr>
+        <w:t xml:space="preserve">  </w:t>
+      </w:r>
+      <w:r>
+        <w:rPr>
+          <w:lang w:val="es-AR"/>
+        </w:rPr>
+        <w:t xml:space="preserve"> </w:t>
+      </w:r>
+    </w:p>
+    <w:p>
+      <w:pPr>
+        <w:pStyle w:val="Sinespaciado"/>
+      </w:pPr>
+      <w:r>
+        <w:t xml:space="preserve">Agustín </w:t>
       </w:r>
       <w:proofErr w:type="spellStart"/>
       <w:r>
-        <w:rPr>
-          <w:lang w:val="es-AR"/>
-        </w:rPr>
-        <w:t>Code</w:t>
+        <w:t>Collareda</w:t>
       </w:r>
       <w:proofErr w:type="spellEnd"/>
       <w:r>
-        <w:rPr>
-          <w:lang w:val="es-AR"/>
-        </w:rPr>
-        <w:t xml:space="preserve">  </w:t>
-      </w:r>
-      <w:r>
-        <w:rPr>
-          <w:lang w:val="es-AR"/>
-        </w:rPr>
-        <w:t xml:space="preserve"> </w:t>
-      </w:r>
-    </w:p>
-    <w:p>
-      <w:pPr>
-        <w:pStyle w:val="Sinespaciado"/>
-      </w:pPr>
-      <w:r>
-        <w:t xml:space="preserve">Agustín </w:t>
-      </w:r>
-      <w:proofErr w:type="spellStart"/>
-      <w:r>
-        <w:t>Collareda</w:t>
-      </w:r>
-      <w:proofErr w:type="spellEnd"/>
-      <w:r>
-        <w:t xml:space="preserve">, Cintia </w:t>
-      </w:r>
-      <w:proofErr w:type="spellStart"/>
-      <w:r>
-        <w:t>Hernandez</w:t>
-      </w:r>
-      <w:proofErr w:type="spellEnd"/>
-      <w:r>
-        <w:t xml:space="preserve"> y Hugo Frey</w:t>
+        <w:t>, Cintia Hernandez y Hugo Frey</w:t>
       </w:r>
     </w:p>
     <w:p/>
@@ -458,6 +446,7 @@
       <w:r>
         <w:rPr>
           <w:noProof/>
+          <w:lang w:eastAsia="es-AR"/>
         </w:rPr>
         <w:drawing>
           <wp:anchor distT="0" distB="0" distL="114300" distR="114300" simplePos="0" relativeHeight="251662848" behindDoc="0" locked="0" layoutInCell="1" allowOverlap="1" wp14:anchorId="3971105A" wp14:editId="7B96D0D0">
@@ -518,6 +507,7 @@
       <w:r>
         <w:rPr>
           <w:noProof/>
+          <w:lang w:eastAsia="es-AR"/>
         </w:rPr>
         <w:drawing>
           <wp:anchor distT="128016" distB="315468" distL="254508" distR="443103" simplePos="0" relativeHeight="251657728" behindDoc="0" locked="0" layoutInCell="1" allowOverlap="1" wp14:anchorId="54F6A620" wp14:editId="501C8F70">
@@ -590,6 +580,7 @@
       <w:r>
         <w:rPr>
           <w:noProof/>
+          <w:lang w:eastAsia="es-AR"/>
         </w:rPr>
         <w:lastRenderedPageBreak/>
         <mc:AlternateContent>
@@ -702,7 +693,7 @@
               </wp:anchor>
             </w:drawing>
           </mc:Choice>
-          <mc:Fallback>
+          <mc:Fallback xmlns:w16se="http://schemas.microsoft.com/office/word/2015/wordml/symex" xmlns:w16sdtdh="http://schemas.microsoft.com/office/word/2020/wordml/sdtdatahash" xmlns:w16du="http://schemas.microsoft.com/office/word/2023/wordml/word16du" xmlns:w16="http://schemas.microsoft.com/office/word/2018/wordml" xmlns:w16cid="http://schemas.microsoft.com/office/word/2016/wordml/cid" xmlns:w16cex="http://schemas.microsoft.com/office/word/2018/wordml/cex" xmlns:oel="http://schemas.microsoft.com/office/2019/extlst" xmlns:am3d="http://schemas.microsoft.com/office/drawing/2017/model3d" xmlns:aink="http://schemas.microsoft.com/office/drawing/2016/ink" xmlns:cx8="http://schemas.microsoft.com/office/drawing/2016/5/14/chartex" xmlns:cx7="http://schemas.microsoft.com/office/drawing/2016/5/13/chartex" xmlns:cx6="http://schemas.microsoft.com/office/drawing/2016/5/12/chartex" xmlns:cx5="http://schemas.microsoft.com/office/drawing/2016/5/11/chartex" xmlns:cx4="http://schemas.microsoft.com/office/drawing/2016/5/10/chartex" xmlns:cx3="http://schemas.microsoft.com/office/drawing/2016/5/9/chartex" xmlns:cx2="http://schemas.microsoft.com/office/drawing/2015/10/21/chartex" xmlns:cx1="http://schemas.microsoft.com/office/drawing/2015/9/8/chartex" xmlns:cx="http://schemas.microsoft.com/office/drawing/2014/chartex">
             <w:pict>
               <v:shapetype w14:anchorId="154FEC33" id="_x0000_t202" coordsize="21600,21600" o:spt="202" path="m,l,21600r21600,l21600,xe">
                 <v:stroke joinstyle="miter"/>
@@ -776,7 +767,7 @@
       <w:r>
         <w:rPr>
           <w:noProof/>
-          <w:lang w:eastAsia="es-ES"/>
+          <w:lang w:eastAsia="es-AR"/>
         </w:rPr>
         <mc:AlternateContent>
           <mc:Choice Requires="wps">
@@ -837,7 +828,7 @@
               </wp:anchor>
             </w:drawing>
           </mc:Choice>
-          <mc:Fallback>
+          <mc:Fallback xmlns:w16se="http://schemas.microsoft.com/office/word/2015/wordml/symex" xmlns:w16sdtdh="http://schemas.microsoft.com/office/word/2020/wordml/sdtdatahash" xmlns:w16du="http://schemas.microsoft.com/office/word/2023/wordml/word16du" xmlns:w16="http://schemas.microsoft.com/office/word/2018/wordml" xmlns:w16cid="http://schemas.microsoft.com/office/word/2016/wordml/cid" xmlns:w16cex="http://schemas.microsoft.com/office/word/2018/wordml/cex" xmlns:oel="http://schemas.microsoft.com/office/2019/extlst" xmlns:am3d="http://schemas.microsoft.com/office/drawing/2017/model3d" xmlns:aink="http://schemas.microsoft.com/office/drawing/2016/ink" xmlns:cx8="http://schemas.microsoft.com/office/drawing/2016/5/14/chartex" xmlns:cx7="http://schemas.microsoft.com/office/drawing/2016/5/13/chartex" xmlns:cx6="http://schemas.microsoft.com/office/drawing/2016/5/12/chartex" xmlns:cx5="http://schemas.microsoft.com/office/drawing/2016/5/11/chartex" xmlns:cx4="http://schemas.microsoft.com/office/drawing/2016/5/10/chartex" xmlns:cx3="http://schemas.microsoft.com/office/drawing/2016/5/9/chartex" xmlns:cx2="http://schemas.microsoft.com/office/drawing/2015/10/21/chartex" xmlns:cx1="http://schemas.microsoft.com/office/drawing/2015/9/8/chartex" xmlns:cx="http://schemas.microsoft.com/office/drawing/2014/chartex">
             <w:pict>
               <v:rect w14:anchorId="15D840A5" id="Rectangle 17" o:spid="_x0000_s1026" style="position:absolute;margin-left:315.7pt;margin-top:-76.25pt;width:195.35pt;height:844.9pt;z-index:-251656704;visibility:visible;mso-wrap-style:square;mso-width-percent:0;mso-height-percent:0;mso-wrap-distance-left:9pt;mso-wrap-distance-top:0;mso-wrap-distance-right:9pt;mso-wrap-distance-bottom:0;mso-position-horizontal:absolute;mso-position-horizontal-relative:margin;mso-position-vertical:absolute;mso-position-vertical-relative:margin;mso-width-percent:0;mso-height-percent:0;mso-width-relative:page;mso-height-relative:page;v-text-anchor:top" o:gfxdata="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" fillcolor="#4bacc6" strokecolor="#31849b">
                 <w10:wrap type="square" anchorx="margin" anchory="margin"/>
@@ -857,6 +848,7 @@
       <w:r>
         <w:rPr>
           <w:noProof/>
+          <w:lang w:val="es-AR" w:eastAsia="es-AR"/>
         </w:rPr>
         <w:drawing>
           <wp:anchor distT="42672" distB="232410" distL="144780" distR="371094" simplePos="0" relativeHeight="251660800" behindDoc="0" locked="0" layoutInCell="1" allowOverlap="1" wp14:anchorId="487470EA" wp14:editId="2CDA9B9D">
@@ -924,7 +916,7 @@
     </w:p>
     <w:p>
       <w:pPr>
-        <w:pStyle w:val="TtulodeTDC"/>
+        <w:pStyle w:val="TtulodeTDC1"/>
       </w:pPr>
       <w:r>
         <w:lastRenderedPageBreak/>
@@ -2777,15 +2769,7 @@
       </w:r>
       <w:proofErr w:type="spellEnd"/>
       <w:r>
-        <w:t xml:space="preserve"> Manager". Incluye un </w:t>
-      </w:r>
-      <w:proofErr w:type="gramStart"/>
-      <w:r>
-        <w:t>análisis técnico y una propuesta técnica</w:t>
-      </w:r>
-      <w:proofErr w:type="gramEnd"/>
-      <w:r>
-        <w:t xml:space="preserve"> detallada que establece las características, el diseño, y los costos asociados al desarrollo del sistema. Este documento también sirve como acuerdo formal entre las partes involucradas, definiendo claramente las expectativas, los objetivos y las responsabilidades de cada una.</w:t>
+        <w:t xml:space="preserve"> Manager". Incluye un análisis técnico y una propuesta técnica detallada que establece las características, el diseño, y los costos asociados al desarrollo del sistema. Este documento también sirve como acuerdo formal entre las partes involucradas, definiendo claramente las expectativas, los objetivos y las responsabilidades de cada una.</w:t>
       </w:r>
     </w:p>
     <w:p>
@@ -2843,15 +2827,7 @@
         <w:t xml:space="preserve">. En esta sección </w:t>
       </w:r>
       <w:r>
-        <w:t xml:space="preserve">se detallará información del grupo de desarrollo junto con las actividades de los integrantes y los antecedentes </w:t>
-      </w:r>
-      <w:proofErr w:type="gramStart"/>
-      <w:r>
-        <w:t>a</w:t>
-      </w:r>
-      <w:proofErr w:type="gramEnd"/>
-      <w:r>
-        <w:t xml:space="preserve"> tener en cuenta.</w:t>
+        <w:t>se detallará información del grupo de desarrollo junto con las actividades de los integrantes y los antecedentes a tener en cuenta.</w:t>
       </w:r>
     </w:p>
     <w:p>
@@ -2929,15 +2905,7 @@
         <w:t xml:space="preserve"> toda la documentación de importancia</w:t>
       </w:r>
       <w:r>
-        <w:t xml:space="preserve"> </w:t>
-      </w:r>
-      <w:proofErr w:type="gramStart"/>
-      <w:r>
-        <w:t>a</w:t>
-      </w:r>
-      <w:proofErr w:type="gramEnd"/>
-      <w:r>
-        <w:t xml:space="preserve"> tener en cuenta.</w:t>
+        <w:t xml:space="preserve"> a tener en cuenta.</w:t>
       </w:r>
     </w:p>
     <w:p>
@@ -3137,15 +3105,7 @@
         </w:numPr>
       </w:pPr>
       <w:r>
-        <w:t xml:space="preserve">Cintia </w:t>
-      </w:r>
-      <w:proofErr w:type="spellStart"/>
-      <w:r>
-        <w:t>Hernandez</w:t>
-      </w:r>
-      <w:proofErr w:type="spellEnd"/>
-      <w:r>
-        <w:t>.</w:t>
+        <w:t>Cintia Hernandez.</w:t>
       </w:r>
       <w:r>
         <w:t xml:space="preserve"> </w:t>
@@ -3522,15 +3482,7 @@
         <w:t xml:space="preserve"> basado en la metodología PSI y se basa en el uso de</w:t>
       </w:r>
       <w:r>
-        <w:t xml:space="preserve"> documentos de Word </w:t>
-      </w:r>
-      <w:proofErr w:type="gramStart"/>
-      <w:r>
-        <w:t>pre fabricados</w:t>
-      </w:r>
-      <w:proofErr w:type="gramEnd"/>
-      <w:r>
-        <w:t xml:space="preserve"> y plantillas de Excel para agilizar algunas tareas. </w:t>
+        <w:t xml:space="preserve"> documentos de Word pre fabricados y plantillas de Excel para agilizar algunas tareas. </w:t>
       </w:r>
       <w:r>
         <w:t>Procede de la siguiente forma:</w:t>
@@ -4597,15 +4549,7 @@
         <w:t xml:space="preserve"> Un administrador puede crear un proyecto</w:t>
       </w:r>
       <w:r>
-        <w:t xml:space="preserve"> y asignar a los participantes </w:t>
-      </w:r>
-      <w:proofErr w:type="gramStart"/>
-      <w:r>
-        <w:t>del mismo</w:t>
-      </w:r>
-      <w:proofErr w:type="gramEnd"/>
-      <w:r>
-        <w:t xml:space="preserve"> y sus roles</w:t>
+        <w:t xml:space="preserve"> y asignar a los participantes del mismo y sus roles</w:t>
       </w:r>
       <w:r>
         <w:t xml:space="preserve">. </w:t>
@@ -4947,11 +4891,25 @@
           <w:numId w:val="20"/>
         </w:numPr>
       </w:pPr>
-      <w:r>
-        <w:t>Cargar preguntas frecuentes.</w:t>
-      </w:r>
-      <w:r>
-        <w:t xml:space="preserve"> Los lideres de proyecto y administradores podrán agregar preguntas y respuestas sobre las diferentes dificultades que se presenten en el desarrollo, es decir, el criterio de nombramiento de los riesgos puede estar ahí, etc.</w:t>
+      <w:bookmarkStart w:id="50" w:name="_GoBack"/>
+      <w:bookmarkEnd w:id="50"/>
+      <w:r>
+        <w:t>Realizar informes.</w:t>
+      </w:r>
+      <w:r>
+        <w:t xml:space="preserve"> </w:t>
+      </w:r>
+      <w:r>
+        <w:t>Los usuarios pueden solicitar</w:t>
+      </w:r>
+      <w:r>
+        <w:t xml:space="preserve"> </w:t>
+      </w:r>
+      <w:r>
+        <w:t xml:space="preserve">distintos tipos de </w:t>
+      </w:r>
+      <w:r>
+        <w:t>informes.</w:t>
       </w:r>
     </w:p>
     <w:p>
@@ -4963,22 +4921,16 @@
         </w:numPr>
       </w:pPr>
       <w:r>
-        <w:t>Realizar informes.</w:t>
+        <w:t>Realizar resúmenes.</w:t>
       </w:r>
       <w:r>
         <w:t xml:space="preserve"> </w:t>
       </w:r>
       <w:r>
-        <w:t>Los usuarios pueden solicitar</w:t>
-      </w:r>
-      <w:r>
-        <w:t xml:space="preserve"> </w:t>
-      </w:r>
-      <w:r>
-        <w:t xml:space="preserve">distintos tipos de </w:t>
-      </w:r>
-      <w:r>
-        <w:t>informes.</w:t>
+        <w:t xml:space="preserve">Los usuarios pueden solicitar </w:t>
+      </w:r>
+      <w:r>
+        <w:t>resúmenes según un criterio preestablecido a los usuarios, lideres de proyecto y administradores.</w:t>
       </w:r>
     </w:p>
     <w:p>
@@ -4990,27 +4942,6 @@
         </w:numPr>
       </w:pPr>
       <w:r>
-        <w:t>Realizar resúmenes.</w:t>
-      </w:r>
-      <w:r>
-        <w:t xml:space="preserve"> </w:t>
-      </w:r>
-      <w:r>
-        <w:t xml:space="preserve">Los usuarios pueden solicitar </w:t>
-      </w:r>
-      <w:r>
-        <w:t>resúmenes según un criterio preestablecido a los usuarios, lideres de proyecto y administradores.</w:t>
-      </w:r>
-    </w:p>
-    <w:p>
-      <w:pPr>
-        <w:pStyle w:val="Prrafodelista"/>
-        <w:numPr>
-          <w:ilvl w:val="0"/>
-          <w:numId w:val="20"/>
-        </w:numPr>
-      </w:pPr>
-      <w:r>
         <w:t xml:space="preserve">Exportar </w:t>
       </w:r>
       <w:r>
@@ -5035,17 +4966,17 @@
       <w:pPr>
         <w:pStyle w:val="PSI-Ttulo2"/>
       </w:pPr>
-      <w:bookmarkStart w:id="50" w:name="_Toc200978419"/>
-      <w:bookmarkStart w:id="51" w:name="_Toc228187393"/>
-      <w:bookmarkStart w:id="52" w:name="_Toc234690205"/>
-      <w:bookmarkStart w:id="53" w:name="_Toc176607507"/>
+      <w:bookmarkStart w:id="51" w:name="_Toc200978419"/>
+      <w:bookmarkStart w:id="52" w:name="_Toc228187393"/>
+      <w:bookmarkStart w:id="53" w:name="_Toc234690205"/>
+      <w:bookmarkStart w:id="54" w:name="_Toc176607507"/>
       <w:r>
         <w:t>Planificación Estimada</w:t>
       </w:r>
-      <w:bookmarkEnd w:id="50"/>
       <w:bookmarkEnd w:id="51"/>
       <w:bookmarkEnd w:id="52"/>
       <w:bookmarkEnd w:id="53"/>
+      <w:bookmarkEnd w:id="54"/>
     </w:p>
     <w:p>
       <w:r>
@@ -5236,16 +5167,15 @@
       <w:pPr>
         <w:pStyle w:val="PSI-Ttulo1"/>
       </w:pPr>
-      <w:bookmarkStart w:id="54" w:name="_Toc228187394"/>
-      <w:bookmarkStart w:id="55" w:name="_Toc234690206"/>
-      <w:bookmarkStart w:id="56" w:name="_Toc176607508"/>
-      <w:r>
-        <w:lastRenderedPageBreak/>
+      <w:bookmarkStart w:id="55" w:name="_Toc228187394"/>
+      <w:bookmarkStart w:id="56" w:name="_Toc234690206"/>
+      <w:bookmarkStart w:id="57" w:name="_Toc176607508"/>
+      <w:r>
         <w:t>Propuesta Económica</w:t>
       </w:r>
-      <w:bookmarkEnd w:id="54"/>
       <w:bookmarkEnd w:id="55"/>
       <w:bookmarkEnd w:id="56"/>
+      <w:bookmarkEnd w:id="57"/>
     </w:p>
     <w:p>
       <w:pPr>
@@ -5335,6 +5265,7 @@
           <w:bCs/>
           <w:lang w:val="es-AR"/>
         </w:rPr>
+        <w:lastRenderedPageBreak/>
         <w:t>Anticipo</w:t>
       </w:r>
       <w:r>
@@ -5720,29 +5651,29 @@
       <w:pPr>
         <w:pStyle w:val="PSI-Ttulo1"/>
       </w:pPr>
-      <w:bookmarkStart w:id="57" w:name="_Toc228187395"/>
-      <w:bookmarkStart w:id="58" w:name="_Toc234690207"/>
-      <w:bookmarkStart w:id="59" w:name="_Toc176607509"/>
+      <w:bookmarkStart w:id="58" w:name="_Toc228187395"/>
+      <w:bookmarkStart w:id="59" w:name="_Toc234690207"/>
+      <w:bookmarkStart w:id="60" w:name="_Toc176607509"/>
       <w:r>
         <w:t>Anexos</w:t>
       </w:r>
-      <w:bookmarkEnd w:id="57"/>
       <w:bookmarkEnd w:id="58"/>
       <w:bookmarkEnd w:id="59"/>
+      <w:bookmarkEnd w:id="60"/>
     </w:p>
     <w:p>
       <w:pPr>
         <w:pStyle w:val="PSI-Ttulo2"/>
       </w:pPr>
-      <w:bookmarkStart w:id="60" w:name="_Toc228187396"/>
-      <w:bookmarkStart w:id="61" w:name="_Toc234690208"/>
-      <w:bookmarkStart w:id="62" w:name="_Toc176607510"/>
+      <w:bookmarkStart w:id="61" w:name="_Toc228187396"/>
+      <w:bookmarkStart w:id="62" w:name="_Toc234690208"/>
+      <w:bookmarkStart w:id="63" w:name="_Toc176607510"/>
       <w:r>
         <w:t>Entrevistas</w:t>
       </w:r>
-      <w:bookmarkEnd w:id="60"/>
       <w:bookmarkEnd w:id="61"/>
       <w:bookmarkEnd w:id="62"/>
+      <w:bookmarkEnd w:id="63"/>
       <w:r>
         <w:t xml:space="preserve"> </w:t>
       </w:r>
@@ -5795,13 +5726,13 @@
       <w:pPr>
         <w:pStyle w:val="PSI-Ttulo2"/>
       </w:pPr>
-      <w:bookmarkStart w:id="63" w:name="_Toc234690210"/>
-      <w:bookmarkStart w:id="64" w:name="_Toc176607512"/>
+      <w:bookmarkStart w:id="64" w:name="_Toc234690210"/>
+      <w:bookmarkStart w:id="65" w:name="_Toc176607512"/>
       <w:r>
         <w:t>Otros</w:t>
       </w:r>
-      <w:bookmarkEnd w:id="63"/>
       <w:bookmarkEnd w:id="64"/>
+      <w:bookmarkEnd w:id="65"/>
       <w:r>
         <w:t xml:space="preserve"> </w:t>
       </w:r>
@@ -5859,15 +5790,7 @@
         </w:numPr>
       </w:pPr>
       <w:r>
-        <w:t xml:space="preserve">Se </w:t>
-      </w:r>
-      <w:proofErr w:type="gramStart"/>
-      <w:r>
-        <w:t>anexaran</w:t>
-      </w:r>
-      <w:proofErr w:type="gramEnd"/>
-      <w:r>
-        <w:t xml:space="preserve"> los flujogramas correspondientes a los casos de uso.</w:t>
+        <w:t>Se anexaran los flujogramas correspondientes a los casos de uso.</w:t>
       </w:r>
     </w:p>
     <w:sectPr>
@@ -5884,7 +5807,7 @@
 </file>
 
 <file path=word/endnotes.xml><?xml version="1.0" encoding="utf-8"?>
-<w:endnotes xmlns:wpc="http://schemas.microsoft.com/office/word/2010/wordprocessingCanvas" xmlns:cx="http://schemas.microsoft.com/office/drawing/2014/chartex" xmlns:cx1="http://schemas.microsoft.com/office/drawing/2015/9/8/chartex" xmlns:cx2="http://schemas.microsoft.com/office/drawing/2015/10/21/chartex" xmlns:cx3="http://schemas.microsoft.com/office/drawing/2016/5/9/chartex" xmlns:cx4="http://schemas.microsoft.com/office/drawing/2016/5/10/chartex" xmlns:cx5="http://schemas.microsoft.com/office/drawing/2016/5/11/chartex" xmlns:cx6="http://schemas.microsoft.com/office/drawing/2016/5/12/chartex" xmlns:cx7="http://schemas.microsoft.com/office/drawing/2016/5/13/chartex" xmlns:cx8="http://schemas.microsoft.com/office/drawing/2016/5/14/chartex" xmlns:mc="http://schemas.openxmlformats.org/markup-compatibility/2006" xmlns:aink="http://schemas.microsoft.com/office/drawing/2016/ink" xmlns:am3d="http://schemas.microsoft.com/office/drawing/2017/model3d" xmlns:o="urn:schemas-microsoft-com:office:office" xmlns:oel="http://schemas.microsoft.com/office/2019/extlst" xmlns:r="http://schemas.openxmlformats.org/officeDocument/2006/relationships" xmlns:m="http://schemas.openxmlformats.org/officeDocument/2006/math" xmlns:v="urn:schemas-microsoft-com:vml" xmlns:wp14="http://schemas.microsoft.com/office/word/2010/wordprocessingDrawing" xmlns:wp="http://schemas.openxmlformats.org/drawingml/2006/wordprocessingDrawing" xmlns:w10="urn:schemas-microsoft-com:office:word" xmlns:w="http://schemas.openxmlformats.org/wordprocessingml/2006/main" xmlns:w14="http://schemas.microsoft.com/office/word/2010/wordml" xmlns:w15="http://schemas.microsoft.com/office/word/2012/wordml" xmlns:w16cex="http://schemas.microsoft.com/office/word/2018/wordml/cex" xmlns:w16cid="http://schemas.microsoft.com/office/word/2016/wordml/cid" xmlns:w16="http://schemas.microsoft.com/office/word/2018/wordml" xmlns:w16du="http://schemas.microsoft.com/office/word/2023/wordml/word16du" xmlns:w16sdtdh="http://schemas.microsoft.com/office/word/2020/wordml/sdtdatahash" xmlns:w16se="http://schemas.microsoft.com/office/word/2015/wordml/symex" xmlns:wpg="http://schemas.microsoft.com/office/word/2010/wordprocessingGroup" xmlns:wpi="http://schemas.microsoft.com/office/word/2010/wordprocessingInk" xmlns:wne="http://schemas.microsoft.com/office/word/2006/wordml" xmlns:wps="http://schemas.microsoft.com/office/word/2010/wordprocessingShape" mc:Ignorable="w14 w15 w16se w16cid w16 w16cex w16sdtdh w16du wp14">
+<w:endnotes xmlns:wpc="http://schemas.microsoft.com/office/word/2010/wordprocessingCanvas" xmlns:mc="http://schemas.openxmlformats.org/markup-compatibility/2006" xmlns:o="urn:schemas-microsoft-com:office:office" xmlns:r="http://schemas.openxmlformats.org/officeDocument/2006/relationships" xmlns:m="http://schemas.openxmlformats.org/officeDocument/2006/math" xmlns:v="urn:schemas-microsoft-com:vml" xmlns:wp14="http://schemas.microsoft.com/office/word/2010/wordprocessingDrawing" xmlns:wp="http://schemas.openxmlformats.org/drawingml/2006/wordprocessingDrawing" xmlns:w10="urn:schemas-microsoft-com:office:word" xmlns:w="http://schemas.openxmlformats.org/wordprocessingml/2006/main" xmlns:w14="http://schemas.microsoft.com/office/word/2010/wordml" xmlns:w15="http://schemas.microsoft.com/office/word/2012/wordml" xmlns:wpg="http://schemas.microsoft.com/office/word/2010/wordprocessingGroup" xmlns:wpi="http://schemas.microsoft.com/office/word/2010/wordprocessingInk" xmlns:wne="http://schemas.microsoft.com/office/word/2006/wordml" xmlns:wps="http://schemas.microsoft.com/office/word/2010/wordprocessingShape" mc:Ignorable="w14 w15 wp14">
   <w:endnote w:type="separator" w:id="-1">
     <w:p>
       <w:r>
@@ -5905,22 +5828,14 @@
 </file>
 
 <file path=word/footer1.xml><?xml version="1.0" encoding="utf-8"?>
-<w:ftr xmlns:wpc="http://schemas.microsoft.com/office/word/2010/wordprocessingCanvas" xmlns:cx="http://schemas.microsoft.com/office/drawing/2014/chartex" xmlns:cx1="http://schemas.microsoft.com/office/drawing/2015/9/8/chartex" xmlns:cx2="http://schemas.microsoft.com/office/drawing/2015/10/21/chartex" xmlns:cx3="http://schemas.microsoft.com/office/drawing/2016/5/9/chartex" xmlns:cx4="http://schemas.microsoft.com/office/drawing/2016/5/10/chartex" xmlns:cx5="http://schemas.microsoft.com/office/drawing/2016/5/11/chartex" xmlns:cx6="http://schemas.microsoft.com/office/drawing/2016/5/12/chartex" xmlns:cx7="http://schemas.microsoft.com/office/drawing/2016/5/13/chartex" xmlns:cx8="http://schemas.microsoft.com/office/drawing/2016/5/14/chartex" xmlns:mc="http://schemas.openxmlformats.org/markup-compatibility/2006" xmlns:aink="http://schemas.microsoft.com/office/drawing/2016/ink" xmlns:am3d="http://schemas.microsoft.com/office/drawing/2017/model3d" xmlns:o="urn:schemas-microsoft-com:office:office" xmlns:oel="http://schemas.microsoft.com/office/2019/extlst" xmlns:r="http://schemas.openxmlformats.org/officeDocument/2006/relationships" xmlns:m="http://schemas.openxmlformats.org/officeDocument/2006/math" xmlns:v="urn:schemas-microsoft-com:vml" xmlns:wp14="http://schemas.microsoft.com/office/word/2010/wordprocessingDrawing" xmlns:wp="http://schemas.openxmlformats.org/drawingml/2006/wordprocessingDrawing" xmlns:w10="urn:schemas-microsoft-com:office:word" xmlns:w="http://schemas.openxmlformats.org/wordprocessingml/2006/main" xmlns:w14="http://schemas.microsoft.com/office/word/2010/wordml" xmlns:w15="http://schemas.microsoft.com/office/word/2012/wordml" xmlns:w16cex="http://schemas.microsoft.com/office/word/2018/wordml/cex" xmlns:w16cid="http://schemas.microsoft.com/office/word/2016/wordml/cid" xmlns:w16="http://schemas.microsoft.com/office/word/2018/wordml" xmlns:w16du="http://schemas.microsoft.com/office/word/2023/wordml/word16du" xmlns:w16sdtdh="http://schemas.microsoft.com/office/word/2020/wordml/sdtdatahash" xmlns:w16se="http://schemas.microsoft.com/office/word/2015/wordml/symex" xmlns:wpg="http://schemas.microsoft.com/office/word/2010/wordprocessingGroup" xmlns:wpi="http://schemas.microsoft.com/office/word/2010/wordprocessingInk" xmlns:wne="http://schemas.microsoft.com/office/word/2006/wordml" xmlns:wps="http://schemas.microsoft.com/office/word/2010/wordprocessingShape" mc:Ignorable="w14 w15 w16se w16cid w16 w16cex w16sdtdh w16du wp14">
+<w:ftr xmlns:wpc="http://schemas.microsoft.com/office/word/2010/wordprocessingCanvas" xmlns:mc="http://schemas.openxmlformats.org/markup-compatibility/2006" xmlns:o="urn:schemas-microsoft-com:office:office" xmlns:r="http://schemas.openxmlformats.org/officeDocument/2006/relationships" xmlns:m="http://schemas.openxmlformats.org/officeDocument/2006/math" xmlns:v="urn:schemas-microsoft-com:vml" xmlns:wp14="http://schemas.microsoft.com/office/word/2010/wordprocessingDrawing" xmlns:wp="http://schemas.openxmlformats.org/drawingml/2006/wordprocessingDrawing" xmlns:w10="urn:schemas-microsoft-com:office:word" xmlns:w="http://schemas.openxmlformats.org/wordprocessingml/2006/main" xmlns:w14="http://schemas.microsoft.com/office/word/2010/wordml" xmlns:w15="http://schemas.microsoft.com/office/word/2012/wordml" xmlns:wpg="http://schemas.microsoft.com/office/word/2010/wordprocessingGroup" xmlns:wpi="http://schemas.microsoft.com/office/word/2010/wordprocessingInk" xmlns:wne="http://schemas.microsoft.com/office/word/2006/wordml" xmlns:wps="http://schemas.microsoft.com/office/word/2010/wordprocessingShape" mc:Ignorable="w14 w15 wp14">
   <w:p>
     <w:r>
       <w:rPr>
         <w:lang w:val="es-AR"/>
       </w:rPr>
-      <w:t>T-</w:t>
+      <w:t>T-Code</w:t>
     </w:r>
-    <w:proofErr w:type="spellStart"/>
-    <w:r>
-      <w:rPr>
-        <w:lang w:val="es-AR"/>
-      </w:rPr>
-      <w:t>Code</w:t>
-    </w:r>
-    <w:proofErr w:type="spellEnd"/>
     <w:r>
       <w:rPr>
         <w:lang w:val="es-AR"/>
@@ -5930,7 +5845,7 @@
     <w:r>
       <w:rPr>
         <w:noProof/>
-        <w:lang w:eastAsia="es-ES"/>
+        <w:lang w:val="es-AR" w:eastAsia="es-AR"/>
       </w:rPr>
       <mc:AlternateContent>
         <mc:Choice Requires="wpg">
@@ -6049,7 +5964,7 @@
             </wp:anchor>
           </w:drawing>
         </mc:Choice>
-        <mc:Fallback>
+        <mc:Fallback xmlns:w16se="http://schemas.microsoft.com/office/word/2015/wordml/symex" xmlns:w16sdtdh="http://schemas.microsoft.com/office/word/2020/wordml/sdtdatahash" xmlns:w16du="http://schemas.microsoft.com/office/word/2023/wordml/word16du" xmlns:w16="http://schemas.microsoft.com/office/word/2018/wordml" xmlns:w16cid="http://schemas.microsoft.com/office/word/2016/wordml/cid" xmlns:w16cex="http://schemas.microsoft.com/office/word/2018/wordml/cex" xmlns:oel="http://schemas.microsoft.com/office/2019/extlst" xmlns:am3d="http://schemas.microsoft.com/office/drawing/2017/model3d" xmlns:aink="http://schemas.microsoft.com/office/drawing/2016/ink" xmlns:cx8="http://schemas.microsoft.com/office/drawing/2016/5/14/chartex" xmlns:cx7="http://schemas.microsoft.com/office/drawing/2016/5/13/chartex" xmlns:cx6="http://schemas.microsoft.com/office/drawing/2016/5/12/chartex" xmlns:cx5="http://schemas.microsoft.com/office/drawing/2016/5/11/chartex" xmlns:cx4="http://schemas.microsoft.com/office/drawing/2016/5/10/chartex" xmlns:cx3="http://schemas.microsoft.com/office/drawing/2016/5/9/chartex" xmlns:cx2="http://schemas.microsoft.com/office/drawing/2015/10/21/chartex" xmlns:cx1="http://schemas.microsoft.com/office/drawing/2015/9/8/chartex" xmlns:cx="http://schemas.microsoft.com/office/drawing/2014/chartex">
           <w:pict>
             <v:group w14:anchorId="3EFEB393" id="Group 27" o:spid="_x0000_s1026" style="position:absolute;margin-left:0;margin-top:0;width:593.7pt;height:63.75pt;flip:y;z-index:251656192;mso-width-percent:1000;mso-height-percent:900;mso-position-horizontal:center;mso-position-horizontal-relative:page;mso-position-vertical:bottom;mso-position-vertical-relative:page;mso-width-percent:1000;mso-height-percent:900;mso-height-relative:bottom-margin-area" coordorigin="8,9" coordsize="15823,1439" o:gfxdata="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" o:allowincell="f">
               <v:shapetype id="_x0000_t32" coordsize="21600,21600" o:spt="32" o:oned="t" path="m,l21600,21600e" filled="f">
@@ -6067,7 +5982,7 @@
     <w:r>
       <w:rPr>
         <w:noProof/>
-        <w:lang w:eastAsia="es-ES"/>
+        <w:lang w:val="es-AR" w:eastAsia="es-AR"/>
       </w:rPr>
       <mc:AlternateContent>
         <mc:Choice Requires="wps">
@@ -6128,7 +6043,7 @@
             </wp:anchor>
           </w:drawing>
         </mc:Choice>
-        <mc:Fallback>
+        <mc:Fallback xmlns:w16se="http://schemas.microsoft.com/office/word/2015/wordml/symex" xmlns:w16sdtdh="http://schemas.microsoft.com/office/word/2020/wordml/sdtdatahash" xmlns:w16du="http://schemas.microsoft.com/office/word/2023/wordml/word16du" xmlns:w16="http://schemas.microsoft.com/office/word/2018/wordml" xmlns:w16cid="http://schemas.microsoft.com/office/word/2016/wordml/cid" xmlns:w16cex="http://schemas.microsoft.com/office/word/2018/wordml/cex" xmlns:oel="http://schemas.microsoft.com/office/2019/extlst" xmlns:am3d="http://schemas.microsoft.com/office/drawing/2017/model3d" xmlns:aink="http://schemas.microsoft.com/office/drawing/2016/ink" xmlns:cx8="http://schemas.microsoft.com/office/drawing/2016/5/14/chartex" xmlns:cx7="http://schemas.microsoft.com/office/drawing/2016/5/13/chartex" xmlns:cx6="http://schemas.microsoft.com/office/drawing/2016/5/12/chartex" xmlns:cx5="http://schemas.microsoft.com/office/drawing/2016/5/11/chartex" xmlns:cx4="http://schemas.microsoft.com/office/drawing/2016/5/10/chartex" xmlns:cx3="http://schemas.microsoft.com/office/drawing/2016/5/9/chartex" xmlns:cx2="http://schemas.microsoft.com/office/drawing/2015/10/21/chartex" xmlns:cx1="http://schemas.microsoft.com/office/drawing/2015/9/8/chartex" xmlns:cx="http://schemas.microsoft.com/office/drawing/2014/chartex">
           <w:pict>
             <v:rect w14:anchorId="4927D3DD" id="Rectangle 26" o:spid="_x0000_s1026" style="position:absolute;margin-left:38.95pt;margin-top:778.55pt;width:7.15pt;height:62.2pt;z-index:251655168;visibility:visible;mso-wrap-style:square;mso-width-percent:0;mso-height-percent:900;mso-wrap-distance-left:9pt;mso-wrap-distance-top:0;mso-wrap-distance-right:9pt;mso-wrap-distance-bottom:0;mso-position-horizontal:absolute;mso-position-horizontal-relative:page;mso-position-vertical:absolute;mso-position-vertical-relative:page;mso-width-percent:0;mso-height-percent:900;mso-width-relative:page;mso-height-relative:bottom-margin-area;v-text-anchor:top" o:gfxdata="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" fillcolor="#4bacc6" strokecolor="#205867">
               <w10:wrap anchorx="page" anchory="page"/>
@@ -6180,7 +6095,7 @@
       <w:rPr>
         <w:noProof/>
       </w:rPr>
-      <w:t>7</w:t>
+      <w:t>10</w:t>
     </w:r>
     <w:r>
       <w:fldChar w:fldCharType="end"/>
@@ -6201,7 +6116,7 @@
       <w:rPr>
         <w:noProof/>
       </w:rPr>
-      <w:t>7</w:t>
+      <w:t>11</w:t>
     </w:r>
     <w:r>
       <w:fldChar w:fldCharType="end"/>
@@ -6209,7 +6124,7 @@
     <w:r>
       <w:rPr>
         <w:noProof/>
-        <w:lang w:eastAsia="zh-TW"/>
+        <w:lang w:val="es-AR" w:eastAsia="es-AR"/>
       </w:rPr>
       <mc:AlternateContent>
         <mc:Choice Requires="wps">
@@ -6270,7 +6185,7 @@
             </wp:anchor>
           </w:drawing>
         </mc:Choice>
-        <mc:Fallback>
+        <mc:Fallback xmlns:w16se="http://schemas.microsoft.com/office/word/2015/wordml/symex" xmlns:w16sdtdh="http://schemas.microsoft.com/office/word/2020/wordml/sdtdatahash" xmlns:w16du="http://schemas.microsoft.com/office/word/2023/wordml/word16du" xmlns:w16="http://schemas.microsoft.com/office/word/2018/wordml" xmlns:w16cid="http://schemas.microsoft.com/office/word/2016/wordml/cid" xmlns:w16cex="http://schemas.microsoft.com/office/word/2018/wordml/cex" xmlns:oel="http://schemas.microsoft.com/office/2019/extlst" xmlns:am3d="http://schemas.microsoft.com/office/drawing/2017/model3d" xmlns:aink="http://schemas.microsoft.com/office/drawing/2016/ink" xmlns:cx8="http://schemas.microsoft.com/office/drawing/2016/5/14/chartex" xmlns:cx7="http://schemas.microsoft.com/office/drawing/2016/5/13/chartex" xmlns:cx6="http://schemas.microsoft.com/office/drawing/2016/5/12/chartex" xmlns:cx5="http://schemas.microsoft.com/office/drawing/2016/5/11/chartex" xmlns:cx4="http://schemas.microsoft.com/office/drawing/2016/5/10/chartex" xmlns:cx3="http://schemas.microsoft.com/office/drawing/2016/5/9/chartex" xmlns:cx2="http://schemas.microsoft.com/office/drawing/2015/10/21/chartex" xmlns:cx1="http://schemas.microsoft.com/office/drawing/2015/9/8/chartex" xmlns:cx="http://schemas.microsoft.com/office/drawing/2014/chartex">
           <w:pict>
             <v:rect w14:anchorId="4DB4E4AF" id="Rectangle 11" o:spid="_x0000_s1026" style="position:absolute;margin-left:549.2pt;margin-top:778.55pt;width:7.15pt;height:62.2pt;z-index:251654144;visibility:visible;mso-wrap-style:square;mso-width-percent:0;mso-height-percent:900;mso-wrap-distance-left:9pt;mso-wrap-distance-top:0;mso-wrap-distance-right:9pt;mso-wrap-distance-bottom:0;mso-position-horizontal:absolute;mso-position-horizontal-relative:page;mso-position-vertical:absolute;mso-position-vertical-relative:page;mso-width-percent:0;mso-height-percent:900;mso-width-relative:page;mso-height-relative:bottom-margin-area;v-text-anchor:top" o:gfxdata="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" fillcolor="#4bacc6" strokecolor="#205867">
               <w10:wrap anchorx="page" anchory="page"/>
@@ -6293,22 +6208,14 @@
     </w:r>
     <w:proofErr w:type="spellEnd"/>
     <w:r>
-      <w:t xml:space="preserve">, Cintia </w:t>
-    </w:r>
-    <w:proofErr w:type="spellStart"/>
-    <w:r>
-      <w:t>Hernandez</w:t>
-    </w:r>
-    <w:proofErr w:type="spellEnd"/>
-    <w:r>
-      <w:t xml:space="preserve"> y Hugo Frey</w:t>
+      <w:t>, Cintia Hernandez y Hugo Frey</w:t>
     </w:r>
   </w:p>
 </w:ftr>
 </file>
 
 <file path=word/footnotes.xml><?xml version="1.0" encoding="utf-8"?>
-<w:footnotes xmlns:wpc="http://schemas.microsoft.com/office/word/2010/wordprocessingCanvas" xmlns:cx="http://schemas.microsoft.com/office/drawing/2014/chartex" xmlns:cx1="http://schemas.microsoft.com/office/drawing/2015/9/8/chartex" xmlns:cx2="http://schemas.microsoft.com/office/drawing/2015/10/21/chartex" xmlns:cx3="http://schemas.microsoft.com/office/drawing/2016/5/9/chartex" xmlns:cx4="http://schemas.microsoft.com/office/drawing/2016/5/10/chartex" xmlns:cx5="http://schemas.microsoft.com/office/drawing/2016/5/11/chartex" xmlns:cx6="http://schemas.microsoft.com/office/drawing/2016/5/12/chartex" xmlns:cx7="http://schemas.microsoft.com/office/drawing/2016/5/13/chartex" xmlns:cx8="http://schemas.microsoft.com/office/drawing/2016/5/14/chartex" xmlns:mc="http://schemas.openxmlformats.org/markup-compatibility/2006" xmlns:aink="http://schemas.microsoft.com/office/drawing/2016/ink" xmlns:am3d="http://schemas.microsoft.com/office/drawing/2017/model3d" xmlns:o="urn:schemas-microsoft-com:office:office" xmlns:oel="http://schemas.microsoft.com/office/2019/extlst" xmlns:r="http://schemas.openxmlformats.org/officeDocument/2006/relationships" xmlns:m="http://schemas.openxmlformats.org/officeDocument/2006/math" xmlns:v="urn:schemas-microsoft-com:vml" xmlns:wp14="http://schemas.microsoft.com/office/word/2010/wordprocessingDrawing" xmlns:wp="http://schemas.openxmlformats.org/drawingml/2006/wordprocessingDrawing" xmlns:w10="urn:schemas-microsoft-com:office:word" xmlns:w="http://schemas.openxmlformats.org/wordprocessingml/2006/main" xmlns:w14="http://schemas.microsoft.com/office/word/2010/wordml" xmlns:w15="http://schemas.microsoft.com/office/word/2012/wordml" xmlns:w16cex="http://schemas.microsoft.com/office/word/2018/wordml/cex" xmlns:w16cid="http://schemas.microsoft.com/office/word/2016/wordml/cid" xmlns:w16="http://schemas.microsoft.com/office/word/2018/wordml" xmlns:w16du="http://schemas.microsoft.com/office/word/2023/wordml/word16du" xmlns:w16sdtdh="http://schemas.microsoft.com/office/word/2020/wordml/sdtdatahash" xmlns:w16se="http://schemas.microsoft.com/office/word/2015/wordml/symex" xmlns:wpg="http://schemas.microsoft.com/office/word/2010/wordprocessingGroup" xmlns:wpi="http://schemas.microsoft.com/office/word/2010/wordprocessingInk" xmlns:wne="http://schemas.microsoft.com/office/word/2006/wordml" xmlns:wps="http://schemas.microsoft.com/office/word/2010/wordprocessingShape" mc:Ignorable="w14 w15 w16se w16cid w16 w16cex w16sdtdh w16du wp14">
+<w:footnotes xmlns:wpc="http://schemas.microsoft.com/office/word/2010/wordprocessingCanvas" xmlns:mc="http://schemas.openxmlformats.org/markup-compatibility/2006" xmlns:o="urn:schemas-microsoft-com:office:office" xmlns:r="http://schemas.openxmlformats.org/officeDocument/2006/relationships" xmlns:m="http://schemas.openxmlformats.org/officeDocument/2006/math" xmlns:v="urn:schemas-microsoft-com:vml" xmlns:wp14="http://schemas.microsoft.com/office/word/2010/wordprocessingDrawing" xmlns:wp="http://schemas.openxmlformats.org/drawingml/2006/wordprocessingDrawing" xmlns:w10="urn:schemas-microsoft-com:office:word" xmlns:w="http://schemas.openxmlformats.org/wordprocessingml/2006/main" xmlns:w14="http://schemas.microsoft.com/office/word/2010/wordml" xmlns:w15="http://schemas.microsoft.com/office/word/2012/wordml" xmlns:wpg="http://schemas.microsoft.com/office/word/2010/wordprocessingGroup" xmlns:wpi="http://schemas.microsoft.com/office/word/2010/wordprocessingInk" xmlns:wne="http://schemas.microsoft.com/office/word/2006/wordml" xmlns:wps="http://schemas.microsoft.com/office/word/2010/wordprocessingShape" mc:Ignorable="w14 w15 wp14">
   <w:footnote w:type="separator" w:id="-1">
     <w:p>
       <w:r>
@@ -6329,7 +6236,7 @@
 </file>
 
 <file path=word/header1.xml><?xml version="1.0" encoding="utf-8"?>
-<w:hdr xmlns:wpc="http://schemas.microsoft.com/office/word/2010/wordprocessingCanvas" xmlns:cx="http://schemas.microsoft.com/office/drawing/2014/chartex" xmlns:cx1="http://schemas.microsoft.com/office/drawing/2015/9/8/chartex" xmlns:cx2="http://schemas.microsoft.com/office/drawing/2015/10/21/chartex" xmlns:cx3="http://schemas.microsoft.com/office/drawing/2016/5/9/chartex" xmlns:cx4="http://schemas.microsoft.com/office/drawing/2016/5/10/chartex" xmlns:cx5="http://schemas.microsoft.com/office/drawing/2016/5/11/chartex" xmlns:cx6="http://schemas.microsoft.com/office/drawing/2016/5/12/chartex" xmlns:cx7="http://schemas.microsoft.com/office/drawing/2016/5/13/chartex" xmlns:cx8="http://schemas.microsoft.com/office/drawing/2016/5/14/chartex" xmlns:mc="http://schemas.openxmlformats.org/markup-compatibility/2006" xmlns:aink="http://schemas.microsoft.com/office/drawing/2016/ink" xmlns:am3d="http://schemas.microsoft.com/office/drawing/2017/model3d" xmlns:o="urn:schemas-microsoft-com:office:office" xmlns:oel="http://schemas.microsoft.com/office/2019/extlst" xmlns:r="http://schemas.openxmlformats.org/officeDocument/2006/relationships" xmlns:m="http://schemas.openxmlformats.org/officeDocument/2006/math" xmlns:v="urn:schemas-microsoft-com:vml" xmlns:wp14="http://schemas.microsoft.com/office/word/2010/wordprocessingDrawing" xmlns:wp="http://schemas.openxmlformats.org/drawingml/2006/wordprocessingDrawing" xmlns:w10="urn:schemas-microsoft-com:office:word" xmlns:w="http://schemas.openxmlformats.org/wordprocessingml/2006/main" xmlns:w14="http://schemas.microsoft.com/office/word/2010/wordml" xmlns:w15="http://schemas.microsoft.com/office/word/2012/wordml" xmlns:w16cex="http://schemas.microsoft.com/office/word/2018/wordml/cex" xmlns:w16cid="http://schemas.microsoft.com/office/word/2016/wordml/cid" xmlns:w16="http://schemas.microsoft.com/office/word/2018/wordml" xmlns:w16du="http://schemas.microsoft.com/office/word/2023/wordml/word16du" xmlns:w16sdtdh="http://schemas.microsoft.com/office/word/2020/wordml/sdtdatahash" xmlns:w16se="http://schemas.microsoft.com/office/word/2015/wordml/symex" xmlns:wpg="http://schemas.microsoft.com/office/word/2010/wordprocessingGroup" xmlns:wpi="http://schemas.microsoft.com/office/word/2010/wordprocessingInk" xmlns:wne="http://schemas.microsoft.com/office/word/2006/wordml" xmlns:wps="http://schemas.microsoft.com/office/word/2010/wordprocessingShape" mc:Ignorable="w14 w15 w16se w16cid w16 w16cex w16sdtdh w16du wp14">
+<w:hdr xmlns:wpc="http://schemas.microsoft.com/office/word/2010/wordprocessingCanvas" xmlns:mc="http://schemas.openxmlformats.org/markup-compatibility/2006" xmlns:o="urn:schemas-microsoft-com:office:office" xmlns:r="http://schemas.openxmlformats.org/officeDocument/2006/relationships" xmlns:m="http://schemas.openxmlformats.org/officeDocument/2006/math" xmlns:v="urn:schemas-microsoft-com:vml" xmlns:wp14="http://schemas.microsoft.com/office/word/2010/wordprocessingDrawing" xmlns:wp="http://schemas.openxmlformats.org/drawingml/2006/wordprocessingDrawing" xmlns:w10="urn:schemas-microsoft-com:office:word" xmlns:w="http://schemas.openxmlformats.org/wordprocessingml/2006/main" xmlns:w14="http://schemas.microsoft.com/office/word/2010/wordml" xmlns:w15="http://schemas.microsoft.com/office/word/2012/wordml" xmlns:wpg="http://schemas.microsoft.com/office/word/2010/wordprocessingGroup" xmlns:wpi="http://schemas.microsoft.com/office/word/2010/wordprocessingInk" xmlns:wne="http://schemas.microsoft.com/office/word/2006/wordml" xmlns:wps="http://schemas.microsoft.com/office/word/2010/wordprocessingShape" mc:Ignorable="w14 w15 wp14">
   <w:p>
     <w:pPr>
       <w:pStyle w:val="Encabezado"/>
@@ -6337,6 +6244,7 @@
     <w:r>
       <w:rPr>
         <w:noProof/>
+        <w:lang w:val="es-AR" w:eastAsia="es-AR"/>
       </w:rPr>
       <w:drawing>
         <wp:anchor distT="0" distB="0" distL="114300" distR="114300" simplePos="0" relativeHeight="251663360" behindDoc="0" locked="0" layoutInCell="1" allowOverlap="1" wp14:anchorId="739DB738" wp14:editId="2AAE6150">
@@ -6408,6 +6316,7 @@
     <w:r>
       <w:rPr>
         <w:noProof/>
+        <w:lang w:val="es-AR" w:eastAsia="es-AR"/>
       </w:rPr>
       <w:drawing>
         <wp:anchor distT="0" distB="0" distL="114300" distR="114300" simplePos="0" relativeHeight="251660288" behindDoc="0" locked="0" layoutInCell="1" allowOverlap="1" wp14:anchorId="161B0963" wp14:editId="41A01F90">
@@ -6475,7 +6384,7 @@
     <w:r>
       <w:rPr>
         <w:noProof/>
-        <w:lang w:eastAsia="es-ES"/>
+        <w:lang w:val="es-AR" w:eastAsia="es-AR"/>
       </w:rPr>
       <mc:AlternateContent>
         <mc:Choice Requires="wps">
@@ -6536,7 +6445,7 @@
             </wp:anchor>
           </w:drawing>
         </mc:Choice>
-        <mc:Fallback>
+        <mc:Fallback xmlns:w16se="http://schemas.microsoft.com/office/word/2015/wordml/symex" xmlns:w16sdtdh="http://schemas.microsoft.com/office/word/2020/wordml/sdtdatahash" xmlns:w16du="http://schemas.microsoft.com/office/word/2023/wordml/word16du" xmlns:w16="http://schemas.microsoft.com/office/word/2018/wordml" xmlns:w16cid="http://schemas.microsoft.com/office/word/2016/wordml/cid" xmlns:w16cex="http://schemas.microsoft.com/office/word/2018/wordml/cex" xmlns:oel="http://schemas.microsoft.com/office/2019/extlst" xmlns:am3d="http://schemas.microsoft.com/office/drawing/2017/model3d" xmlns:aink="http://schemas.microsoft.com/office/drawing/2016/ink" xmlns:cx8="http://schemas.microsoft.com/office/drawing/2016/5/14/chartex" xmlns:cx7="http://schemas.microsoft.com/office/drawing/2016/5/13/chartex" xmlns:cx6="http://schemas.microsoft.com/office/drawing/2016/5/12/chartex" xmlns:cx5="http://schemas.microsoft.com/office/drawing/2016/5/11/chartex" xmlns:cx4="http://schemas.microsoft.com/office/drawing/2016/5/10/chartex" xmlns:cx3="http://schemas.microsoft.com/office/drawing/2016/5/9/chartex" xmlns:cx2="http://schemas.microsoft.com/office/drawing/2015/10/21/chartex" xmlns:cx1="http://schemas.microsoft.com/office/drawing/2015/9/8/chartex" xmlns:cx="http://schemas.microsoft.com/office/drawing/2014/chartex">
           <w:pict>
             <v:rect w14:anchorId="3F95FAC1" id="Rectangle 41" o:spid="_x0000_s1026" style="position:absolute;margin-left:39.3pt;margin-top:.4pt;width:7.15pt;height:62.95pt;z-index:251659264;visibility:visible;mso-wrap-style:square;mso-width-percent:0;mso-height-percent:900;mso-wrap-distance-left:9pt;mso-wrap-distance-top:0;mso-wrap-distance-right:9pt;mso-wrap-distance-bottom:0;mso-position-horizontal:absolute;mso-position-horizontal-relative:page;mso-position-vertical:absolute;mso-position-vertical-relative:page;mso-width-percent:0;mso-height-percent:900;mso-width-relative:page;mso-height-relative:bottom-margin-area;v-text-anchor:top" o:gfxdata="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" fillcolor="#4bacc6" strokecolor="#205867">
               <w10:wrap anchorx="page" anchory="page"/>
@@ -6548,7 +6457,7 @@
     <w:r>
       <w:rPr>
         <w:noProof/>
-        <w:lang w:eastAsia="es-ES"/>
+        <w:lang w:val="es-AR" w:eastAsia="es-AR"/>
       </w:rPr>
       <mc:AlternateContent>
         <mc:Choice Requires="wps">
@@ -6609,7 +6518,7 @@
             </wp:anchor>
           </w:drawing>
         </mc:Choice>
-        <mc:Fallback>
+        <mc:Fallback xmlns:w16se="http://schemas.microsoft.com/office/word/2015/wordml/symex" xmlns:w16sdtdh="http://schemas.microsoft.com/office/word/2020/wordml/sdtdatahash" xmlns:w16du="http://schemas.microsoft.com/office/word/2023/wordml/word16du" xmlns:w16="http://schemas.microsoft.com/office/word/2018/wordml" xmlns:w16cid="http://schemas.microsoft.com/office/word/2016/wordml/cid" xmlns:w16cex="http://schemas.microsoft.com/office/word/2018/wordml/cex" xmlns:oel="http://schemas.microsoft.com/office/2019/extlst" xmlns:am3d="http://schemas.microsoft.com/office/drawing/2017/model3d" xmlns:aink="http://schemas.microsoft.com/office/drawing/2016/ink" xmlns:cx8="http://schemas.microsoft.com/office/drawing/2016/5/14/chartex" xmlns:cx7="http://schemas.microsoft.com/office/drawing/2016/5/13/chartex" xmlns:cx6="http://schemas.microsoft.com/office/drawing/2016/5/12/chartex" xmlns:cx5="http://schemas.microsoft.com/office/drawing/2016/5/11/chartex" xmlns:cx4="http://schemas.microsoft.com/office/drawing/2016/5/10/chartex" xmlns:cx3="http://schemas.microsoft.com/office/drawing/2016/5/9/chartex" xmlns:cx2="http://schemas.microsoft.com/office/drawing/2015/10/21/chartex" xmlns:cx1="http://schemas.microsoft.com/office/drawing/2015/9/8/chartex" xmlns:cx="http://schemas.microsoft.com/office/drawing/2014/chartex">
           <w:pict>
             <v:rect w14:anchorId="3242A2D7" id="Rectangle 34" o:spid="_x0000_s1026" style="position:absolute;margin-left:549.6pt;margin-top:.4pt;width:7.15pt;height:62.95pt;z-index:251657216;visibility:visible;mso-wrap-style:square;mso-width-percent:0;mso-height-percent:900;mso-wrap-distance-left:9pt;mso-wrap-distance-top:0;mso-wrap-distance-right:9pt;mso-wrap-distance-bottom:0;mso-position-horizontal:absolute;mso-position-horizontal-relative:page;mso-position-vertical:absolute;mso-position-vertical-relative:page;mso-width-percent:0;mso-height-percent:900;mso-width-relative:page;mso-height-relative:bottom-margin-area;v-text-anchor:top" o:gfxdata="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" fillcolor="#4bacc6" strokecolor="#205867">
               <w10:wrap anchorx="page" anchory="page"/>
@@ -6621,7 +6530,7 @@
     <w:r>
       <w:rPr>
         <w:noProof/>
-        <w:lang w:eastAsia="es-ES"/>
+        <w:lang w:val="es-AR" w:eastAsia="es-AR"/>
       </w:rPr>
       <mc:AlternateContent>
         <mc:Choice Requires="wpg">
@@ -6740,7 +6649,7 @@
             </wp:anchor>
           </w:drawing>
         </mc:Choice>
-        <mc:Fallback>
+        <mc:Fallback xmlns:w16se="http://schemas.microsoft.com/office/word/2015/wordml/symex" xmlns:w16sdtdh="http://schemas.microsoft.com/office/word/2020/wordml/sdtdatahash" xmlns:w16du="http://schemas.microsoft.com/office/word/2023/wordml/word16du" xmlns:w16="http://schemas.microsoft.com/office/word/2018/wordml" xmlns:w16cid="http://schemas.microsoft.com/office/word/2016/wordml/cid" xmlns:w16cex="http://schemas.microsoft.com/office/word/2018/wordml/cex" xmlns:oel="http://schemas.microsoft.com/office/2019/extlst" xmlns:am3d="http://schemas.microsoft.com/office/drawing/2017/model3d" xmlns:aink="http://schemas.microsoft.com/office/drawing/2016/ink" xmlns:cx8="http://schemas.microsoft.com/office/drawing/2016/5/14/chartex" xmlns:cx7="http://schemas.microsoft.com/office/drawing/2016/5/13/chartex" xmlns:cx6="http://schemas.microsoft.com/office/drawing/2016/5/12/chartex" xmlns:cx5="http://schemas.microsoft.com/office/drawing/2016/5/11/chartex" xmlns:cx4="http://schemas.microsoft.com/office/drawing/2016/5/10/chartex" xmlns:cx3="http://schemas.microsoft.com/office/drawing/2016/5/9/chartex" xmlns:cx2="http://schemas.microsoft.com/office/drawing/2015/10/21/chartex" xmlns:cx1="http://schemas.microsoft.com/office/drawing/2015/9/8/chartex" xmlns:cx="http://schemas.microsoft.com/office/drawing/2014/chartex">
           <w:pict>
             <v:group w14:anchorId="1BD613A0" id="Group 35" o:spid="_x0000_s1026" style="position:absolute;margin-left:0;margin-top:0;width:593.5pt;height:64.2pt;z-index:251658240;mso-width-percent:1000;mso-position-horizontal:center;mso-position-horizontal-relative:page;mso-position-vertical:top;mso-position-vertical-relative:page;mso-width-percent:1000;mso-height-relative:top-margin-area" coordorigin="8,9" coordsize="15823,1439" o:gfxdata="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">
               <v:shapetype id="_x0000_t32" coordsize="21600,21600" o:spt="32" o:oned="t" path="m,l21600,21600e" filled="f">
@@ -6774,8 +6683,8 @@
 </file>
 
 <file path=word/numbering.xml><?xml version="1.0" encoding="utf-8"?>
-<w:numbering xmlns:wpc="http://schemas.microsoft.com/office/word/2010/wordprocessingCanvas" xmlns:cx="http://schemas.microsoft.com/office/drawing/2014/chartex" xmlns:cx1="http://schemas.microsoft.com/office/drawing/2015/9/8/chartex" xmlns:cx2="http://schemas.microsoft.com/office/drawing/2015/10/21/chartex" xmlns:cx3="http://schemas.microsoft.com/office/drawing/2016/5/9/chartex" xmlns:cx4="http://schemas.microsoft.com/office/drawing/2016/5/10/chartex" xmlns:cx5="http://schemas.microsoft.com/office/drawing/2016/5/11/chartex" xmlns:cx6="http://schemas.microsoft.com/office/drawing/2016/5/12/chartex" xmlns:cx7="http://schemas.microsoft.com/office/drawing/2016/5/13/chartex" xmlns:cx8="http://schemas.microsoft.com/office/drawing/2016/5/14/chartex" xmlns:mc="http://schemas.openxmlformats.org/markup-compatibility/2006" xmlns:aink="http://schemas.microsoft.com/office/drawing/2016/ink" xmlns:am3d="http://schemas.microsoft.com/office/drawing/2017/model3d" xmlns:o="urn:schemas-microsoft-com:office:office" xmlns:oel="http://schemas.microsoft.com/office/2019/extlst" xmlns:r="http://schemas.openxmlformats.org/officeDocument/2006/relationships" xmlns:m="http://schemas.openxmlformats.org/officeDocument/2006/math" xmlns:v="urn:schemas-microsoft-com:vml" xmlns:wp14="http://schemas.microsoft.com/office/word/2010/wordprocessingDrawing" xmlns:wp="http://schemas.openxmlformats.org/drawingml/2006/wordprocessingDrawing" xmlns:w10="urn:schemas-microsoft-com:office:word" xmlns:w="http://schemas.openxmlformats.org/wordprocessingml/2006/main" xmlns:w14="http://schemas.microsoft.com/office/word/2010/wordml" xmlns:w15="http://schemas.microsoft.com/office/word/2012/wordml" xmlns:w16cex="http://schemas.microsoft.com/office/word/2018/wordml/cex" xmlns:w16cid="http://schemas.microsoft.com/office/word/2016/wordml/cid" xmlns:w16="http://schemas.microsoft.com/office/word/2018/wordml" xmlns:w16du="http://schemas.microsoft.com/office/word/2023/wordml/word16du" xmlns:w16sdtdh="http://schemas.microsoft.com/office/word/2020/wordml/sdtdatahash" xmlns:w16se="http://schemas.microsoft.com/office/word/2015/wordml/symex" xmlns:wpg="http://schemas.microsoft.com/office/word/2010/wordprocessingGroup" xmlns:wpi="http://schemas.microsoft.com/office/word/2010/wordprocessingInk" xmlns:wne="http://schemas.microsoft.com/office/word/2006/wordml" xmlns:wps="http://schemas.microsoft.com/office/word/2010/wordprocessingShape" mc:Ignorable="w14 w15 w16se w16cid w16 w16cex w16sdtdh w16du wp14">
-  <w:abstractNum w:abstractNumId="0" w15:restartNumberingAfterBreak="0">
+<w:numbering xmlns:wpc="http://schemas.microsoft.com/office/word/2010/wordprocessingCanvas" xmlns:mc="http://schemas.openxmlformats.org/markup-compatibility/2006" xmlns:o="urn:schemas-microsoft-com:office:office" xmlns:r="http://schemas.openxmlformats.org/officeDocument/2006/relationships" xmlns:m="http://schemas.openxmlformats.org/officeDocument/2006/math" xmlns:v="urn:schemas-microsoft-com:vml" xmlns:wp14="http://schemas.microsoft.com/office/word/2010/wordprocessingDrawing" xmlns:wp="http://schemas.openxmlformats.org/drawingml/2006/wordprocessingDrawing" xmlns:w10="urn:schemas-microsoft-com:office:word" xmlns:w="http://schemas.openxmlformats.org/wordprocessingml/2006/main" xmlns:w14="http://schemas.microsoft.com/office/word/2010/wordml" xmlns:w15="http://schemas.microsoft.com/office/word/2012/wordml" xmlns:wpg="http://schemas.microsoft.com/office/word/2010/wordprocessingGroup" xmlns:wpi="http://schemas.microsoft.com/office/word/2010/wordprocessingInk" xmlns:wne="http://schemas.microsoft.com/office/word/2006/wordml" xmlns:wps="http://schemas.microsoft.com/office/word/2010/wordprocessingShape" mc:Ignorable="w14 w15 wp14">
+  <w:abstractNum w:abstractNumId="0">
     <w:nsid w:val="00000003"/>
     <w:multiLevelType w:val="multilevel"/>
     <w:tmpl w:val="00000003"/>
@@ -6933,7 +6842,7 @@
       </w:rPr>
     </w:lvl>
   </w:abstractNum>
-  <w:abstractNum w:abstractNumId="1" w15:restartNumberingAfterBreak="0">
+  <w:abstractNum w:abstractNumId="1">
     <w:nsid w:val="00000004"/>
     <w:multiLevelType w:val="multilevel"/>
     <w:tmpl w:val="796A7516"/>
@@ -7091,7 +7000,7 @@
       </w:rPr>
     </w:lvl>
   </w:abstractNum>
-  <w:abstractNum w:abstractNumId="2" w15:restartNumberingAfterBreak="0">
+  <w:abstractNum w:abstractNumId="2">
     <w:nsid w:val="00000005"/>
     <w:multiLevelType w:val="multilevel"/>
     <w:tmpl w:val="00000005"/>
@@ -7249,7 +7158,7 @@
       </w:rPr>
     </w:lvl>
   </w:abstractNum>
-  <w:abstractNum w:abstractNumId="3" w15:restartNumberingAfterBreak="0">
+  <w:abstractNum w:abstractNumId="3">
     <w:nsid w:val="00000006"/>
     <w:multiLevelType w:val="multilevel"/>
     <w:tmpl w:val="00000006"/>
@@ -7407,7 +7316,7 @@
       </w:rPr>
     </w:lvl>
   </w:abstractNum>
-  <w:abstractNum w:abstractNumId="4" w15:restartNumberingAfterBreak="0">
+  <w:abstractNum w:abstractNumId="4">
     <w:nsid w:val="0D066138"/>
     <w:multiLevelType w:val="hybridMultilevel"/>
     <w:tmpl w:val="D8166B20"/>
@@ -7520,7 +7429,7 @@
       </w:rPr>
     </w:lvl>
   </w:abstractNum>
-  <w:abstractNum w:abstractNumId="5" w15:restartNumberingAfterBreak="0">
+  <w:abstractNum w:abstractNumId="5">
     <w:nsid w:val="11EC450D"/>
     <w:multiLevelType w:val="hybridMultilevel"/>
     <w:tmpl w:val="8D1847A2"/>
@@ -7633,7 +7542,7 @@
       </w:rPr>
     </w:lvl>
   </w:abstractNum>
-  <w:abstractNum w:abstractNumId="6" w15:restartNumberingAfterBreak="0">
+  <w:abstractNum w:abstractNumId="6">
     <w:nsid w:val="1A1F5D67"/>
     <w:multiLevelType w:val="multilevel"/>
     <w:tmpl w:val="66BA5FF6"/>
@@ -7746,7 +7655,7 @@
       </w:rPr>
     </w:lvl>
   </w:abstractNum>
-  <w:abstractNum w:abstractNumId="7" w15:restartNumberingAfterBreak="0">
+  <w:abstractNum w:abstractNumId="7">
     <w:nsid w:val="255F5799"/>
     <w:multiLevelType w:val="hybridMultilevel"/>
     <w:tmpl w:val="B8F40458"/>
@@ -7832,7 +7741,7 @@
       </w:pPr>
     </w:lvl>
   </w:abstractNum>
-  <w:abstractNum w:abstractNumId="8" w15:restartNumberingAfterBreak="0">
+  <w:abstractNum w:abstractNumId="8">
     <w:nsid w:val="32E93FCF"/>
     <w:multiLevelType w:val="hybridMultilevel"/>
     <w:tmpl w:val="2DC6913A"/>
@@ -7946,7 +7855,7 @@
       </w:rPr>
     </w:lvl>
   </w:abstractNum>
-  <w:abstractNum w:abstractNumId="9" w15:restartNumberingAfterBreak="0">
+  <w:abstractNum w:abstractNumId="9">
     <w:nsid w:val="3848676E"/>
     <w:multiLevelType w:val="hybridMultilevel"/>
     <w:tmpl w:val="4A589776"/>
@@ -8059,7 +7968,7 @@
       </w:rPr>
     </w:lvl>
   </w:abstractNum>
-  <w:abstractNum w:abstractNumId="10" w15:restartNumberingAfterBreak="0">
+  <w:abstractNum w:abstractNumId="10">
     <w:nsid w:val="38AF4B86"/>
     <w:multiLevelType w:val="hybridMultilevel"/>
     <w:tmpl w:val="A254F40A"/>
@@ -8173,7 +8082,7 @@
       </w:rPr>
     </w:lvl>
   </w:abstractNum>
-  <w:abstractNum w:abstractNumId="11" w15:restartNumberingAfterBreak="0">
+  <w:abstractNum w:abstractNumId="11">
     <w:nsid w:val="4480360D"/>
     <w:multiLevelType w:val="hybridMultilevel"/>
     <w:tmpl w:val="7690D27E"/>
@@ -8286,7 +8195,7 @@
       </w:rPr>
     </w:lvl>
   </w:abstractNum>
-  <w:abstractNum w:abstractNumId="12" w15:restartNumberingAfterBreak="0">
+  <w:abstractNum w:abstractNumId="12">
     <w:nsid w:val="487036EC"/>
     <w:multiLevelType w:val="hybridMultilevel"/>
     <w:tmpl w:val="BDFE724A"/>
@@ -8372,7 +8281,7 @@
       </w:pPr>
     </w:lvl>
   </w:abstractNum>
-  <w:abstractNum w:abstractNumId="13" w15:restartNumberingAfterBreak="0">
+  <w:abstractNum w:abstractNumId="13">
     <w:nsid w:val="52D90BB8"/>
     <w:multiLevelType w:val="hybridMultilevel"/>
     <w:tmpl w:val="1D2461DE"/>
@@ -8486,7 +8395,7 @@
       </w:rPr>
     </w:lvl>
   </w:abstractNum>
-  <w:abstractNum w:abstractNumId="14" w15:restartNumberingAfterBreak="0">
+  <w:abstractNum w:abstractNumId="14">
     <w:nsid w:val="615967D4"/>
     <w:multiLevelType w:val="multilevel"/>
     <w:tmpl w:val="BE8CB7A8"/>
@@ -8599,7 +8508,7 @@
       </w:rPr>
     </w:lvl>
   </w:abstractNum>
-  <w:abstractNum w:abstractNumId="15" w15:restartNumberingAfterBreak="0">
+  <w:abstractNum w:abstractNumId="15">
     <w:nsid w:val="708E589C"/>
     <w:multiLevelType w:val="multilevel"/>
     <w:tmpl w:val="381042DE"/>
@@ -8739,7 +8648,7 @@
       </w:rPr>
     </w:lvl>
   </w:abstractNum>
-  <w:abstractNum w:abstractNumId="16" w15:restartNumberingAfterBreak="0">
+  <w:abstractNum w:abstractNumId="16">
     <w:nsid w:val="72F0282F"/>
     <w:multiLevelType w:val="multilevel"/>
     <w:tmpl w:val="A1ACDEC4"/>
@@ -8888,7 +8797,7 @@
       </w:rPr>
     </w:lvl>
   </w:abstractNum>
-  <w:abstractNum w:abstractNumId="17" w15:restartNumberingAfterBreak="0">
+  <w:abstractNum w:abstractNumId="17">
     <w:nsid w:val="7497287F"/>
     <w:multiLevelType w:val="hybridMultilevel"/>
     <w:tmpl w:val="3C62E4DA"/>
@@ -9001,7 +8910,7 @@
       </w:rPr>
     </w:lvl>
   </w:abstractNum>
-  <w:abstractNum w:abstractNumId="18" w15:restartNumberingAfterBreak="0">
+  <w:abstractNum w:abstractNumId="18">
     <w:nsid w:val="7DD64906"/>
     <w:multiLevelType w:val="hybridMultilevel"/>
     <w:tmpl w:val="795E7434"/>
@@ -9115,74 +9024,74 @@
       </w:rPr>
     </w:lvl>
   </w:abstractNum>
-  <w:num w:numId="1" w16cid:durableId="1682052647">
+  <w:num w:numId="1">
     <w:abstractNumId w:val="7"/>
   </w:num>
-  <w:num w:numId="2" w16cid:durableId="449980013">
+  <w:num w:numId="2">
     <w:abstractNumId w:val="12"/>
   </w:num>
-  <w:num w:numId="3" w16cid:durableId="1710104169">
+  <w:num w:numId="3">
     <w:abstractNumId w:val="12"/>
   </w:num>
-  <w:num w:numId="4" w16cid:durableId="1482846366">
+  <w:num w:numId="4">
     <w:abstractNumId w:val="12"/>
   </w:num>
-  <w:num w:numId="5" w16cid:durableId="1075014825">
+  <w:num w:numId="5">
     <w:abstractNumId w:val="1"/>
   </w:num>
-  <w:num w:numId="6" w16cid:durableId="1491864952">
+  <w:num w:numId="6">
     <w:abstractNumId w:val="2"/>
   </w:num>
-  <w:num w:numId="7" w16cid:durableId="1693728708">
+  <w:num w:numId="7">
     <w:abstractNumId w:val="3"/>
   </w:num>
-  <w:num w:numId="8" w16cid:durableId="93205887">
+  <w:num w:numId="8">
     <w:abstractNumId w:val="0"/>
   </w:num>
-  <w:num w:numId="9" w16cid:durableId="55008057">
+  <w:num w:numId="9">
     <w:abstractNumId w:val="15"/>
   </w:num>
-  <w:num w:numId="10" w16cid:durableId="1721124618">
+  <w:num w:numId="10">
     <w:abstractNumId w:val="18"/>
   </w:num>
-  <w:num w:numId="11" w16cid:durableId="320668621">
+  <w:num w:numId="11">
     <w:abstractNumId w:val="5"/>
   </w:num>
-  <w:num w:numId="12" w16cid:durableId="1904875321">
+  <w:num w:numId="12">
     <w:abstractNumId w:val="13"/>
   </w:num>
-  <w:num w:numId="13" w16cid:durableId="1529634347">
+  <w:num w:numId="13">
     <w:abstractNumId w:val="11"/>
   </w:num>
-  <w:num w:numId="14" w16cid:durableId="1970746817">
+  <w:num w:numId="14">
     <w:abstractNumId w:val="17"/>
   </w:num>
-  <w:num w:numId="15" w16cid:durableId="1383670183">
+  <w:num w:numId="15">
     <w:abstractNumId w:val="10"/>
   </w:num>
-  <w:num w:numId="16" w16cid:durableId="2105496188">
+  <w:num w:numId="16">
     <w:abstractNumId w:val="8"/>
   </w:num>
-  <w:num w:numId="17" w16cid:durableId="957756905">
+  <w:num w:numId="17">
     <w:abstractNumId w:val="14"/>
   </w:num>
-  <w:num w:numId="18" w16cid:durableId="237595479">
+  <w:num w:numId="18">
     <w:abstractNumId w:val="6"/>
   </w:num>
-  <w:num w:numId="19" w16cid:durableId="1393499419">
+  <w:num w:numId="19">
     <w:abstractNumId w:val="16"/>
   </w:num>
-  <w:num w:numId="20" w16cid:durableId="1549802096">
+  <w:num w:numId="20">
     <w:abstractNumId w:val="4"/>
   </w:num>
-  <w:num w:numId="21" w16cid:durableId="972295742">
+  <w:num w:numId="21">
     <w:abstractNumId w:val="9"/>
   </w:num>
 </w:numbering>
 </file>
 
 <file path=word/styles.xml><?xml version="1.0" encoding="utf-8"?>
-<w:styles xmlns:mc="http://schemas.openxmlformats.org/markup-compatibility/2006" xmlns:r="http://schemas.openxmlformats.org/officeDocument/2006/relationships" xmlns:w="http://schemas.openxmlformats.org/wordprocessingml/2006/main" xmlns:w14="http://schemas.microsoft.com/office/word/2010/wordml" xmlns:w15="http://schemas.microsoft.com/office/word/2012/wordml" xmlns:w16cex="http://schemas.microsoft.com/office/word/2018/wordml/cex" xmlns:w16cid="http://schemas.microsoft.com/office/word/2016/wordml/cid" xmlns:w16="http://schemas.microsoft.com/office/word/2018/wordml" xmlns:w16du="http://schemas.microsoft.com/office/word/2023/wordml/word16du" xmlns:w16sdtdh="http://schemas.microsoft.com/office/word/2020/wordml/sdtdatahash" xmlns:w16se="http://schemas.microsoft.com/office/word/2015/wordml/symex" mc:Ignorable="w14 w15 w16se w16cid w16 w16cex w16sdtdh w16du">
+<w:styles xmlns:mc="http://schemas.openxmlformats.org/markup-compatibility/2006" xmlns:r="http://schemas.openxmlformats.org/officeDocument/2006/relationships" xmlns:w="http://schemas.openxmlformats.org/wordprocessingml/2006/main" xmlns:w14="http://schemas.microsoft.com/office/word/2010/wordml" xmlns:w15="http://schemas.microsoft.com/office/word/2012/wordml" mc:Ignorable="w14 w15">
   <w:docDefaults>
     <w:rPrDefault>
       <w:rPr>
@@ -9192,7 +9101,7 @@
     </w:rPrDefault>
     <w:pPrDefault/>
   </w:docDefaults>
-  <w:latentStyles w:defLockedState="0" w:defUIPriority="99" w:defSemiHidden="0" w:defUnhideWhenUsed="0" w:defQFormat="0" w:count="376">
+  <w:latentStyles w:defLockedState="0" w:defUIPriority="99" w:defSemiHidden="0" w:defUnhideWhenUsed="0" w:defQFormat="0" w:count="371">
     <w:lsdException w:name="Normal" w:uiPriority="0" w:qFormat="1"/>
     <w:lsdException w:name="heading 1" w:uiPriority="0" w:qFormat="1"/>
     <w:lsdException w:name="heading 2" w:semiHidden="1" w:uiPriority="0" w:unhideWhenUsed="1" w:qFormat="1"/>
@@ -9564,11 +9473,6 @@
     <w:lsdException w:name="List Table 5 Dark Accent 6" w:uiPriority="50"/>
     <w:lsdException w:name="List Table 6 Colorful Accent 6" w:uiPriority="51"/>
     <w:lsdException w:name="List Table 7 Colorful Accent 6" w:uiPriority="52"/>
-    <w:lsdException w:name="Mention" w:semiHidden="1" w:unhideWhenUsed="1"/>
-    <w:lsdException w:name="Smart Hyperlink" w:semiHidden="1" w:unhideWhenUsed="1"/>
-    <w:lsdException w:name="Hashtag" w:semiHidden="1" w:unhideWhenUsed="1"/>
-    <w:lsdException w:name="Unresolved Mention" w:semiHidden="1" w:unhideWhenUsed="1"/>
-    <w:lsdException w:name="Smart Link" w:semiHidden="1" w:unhideWhenUsed="1"/>
   </w:latentStyles>
   <w:style w:type="paragraph" w:default="1" w:styleId="Normal">
     <w:name w:val="Normal"/>
@@ -9675,6 +9579,7 @@
   <w:style w:type="character" w:default="1" w:styleId="Fuentedeprrafopredeter">
     <w:name w:val="Default Paragraph Font"/>
     <w:uiPriority w:val="1"/>
+    <w:semiHidden/>
     <w:unhideWhenUsed/>
   </w:style>
   <w:style w:type="table" w:default="1" w:styleId="Tablanormal">
@@ -10060,8 +9965,8 @@
       <w:u w:val="single"/>
     </w:rPr>
   </w:style>
-  <w:style w:type="paragraph" w:customStyle="1" w:styleId="TtulodeTDC">
-    <w:name w:val="Título de TDC"/>
+  <w:style w:type="paragraph" w:customStyle="1" w:styleId="TtulodeTDC1">
+    <w:name w:val="Título de TDC1"/>
     <w:basedOn w:val="Ttulo1"/>
     <w:next w:val="Normal"/>
     <w:uiPriority w:val="39"/>
@@ -10230,11 +10135,11 @@
     <w:qFormat/>
     <w:rsid w:val="005F60BA"/>
   </w:style>
-  <w:style w:type="paragraph" w:styleId="Ttulo">
+  <w:style w:type="paragraph" w:styleId="Puesto">
     <w:name w:val="Title"/>
     <w:basedOn w:val="Normal"/>
     <w:next w:val="Normal"/>
-    <w:link w:val="TtuloCar"/>
+    <w:link w:val="PuestoCar"/>
     <w:uiPriority w:val="10"/>
     <w:qFormat/>
     <w:rsid w:val="009A3173"/>
@@ -10254,10 +10159,10 @@
       <w:szCs w:val="52"/>
     </w:rPr>
   </w:style>
-  <w:style w:type="character" w:customStyle="1" w:styleId="TtuloCar">
-    <w:name w:val="Título Car"/>
+  <w:style w:type="character" w:customStyle="1" w:styleId="PuestoCar">
+    <w:name w:val="Puesto Car"/>
     <w:basedOn w:val="Fuentedeprrafopredeter"/>
-    <w:link w:val="Ttulo"/>
+    <w:link w:val="Puesto"/>
     <w:uiPriority w:val="10"/>
     <w:rsid w:val="009A3173"/>
     <w:rPr>
@@ -10271,7 +10176,7 @@
   </w:style>
   <w:style w:type="paragraph" w:customStyle="1" w:styleId="PSI-Ttulo">
     <w:name w:val="PSI - Título"/>
-    <w:basedOn w:val="Ttulo"/>
+    <w:basedOn w:val="Puesto"/>
     <w:autoRedefine/>
     <w:qFormat/>
     <w:rsid w:val="009A3173"/>
@@ -10309,7 +10214,7 @@
       <w:contextualSpacing/>
     </w:pPr>
   </w:style>
-  <w:style w:type="character" w:styleId="Mencinsinresolver">
+  <w:style w:type="character" w:customStyle="1" w:styleId="UnresolvedMention">
     <w:name w:val="Unresolved Mention"/>
     <w:basedOn w:val="Fuentedeprrafopredeter"/>
     <w:uiPriority w:val="99"/>
@@ -10655,7 +10560,7 @@
 </file>
 
 <file path=customXml/itemProps2.xml><?xml version="1.0" encoding="utf-8"?>
-<ds:datastoreItem xmlns:ds="http://schemas.openxmlformats.org/officeDocument/2006/customXml" ds:itemID="{8EC698CA-7A41-4955-AB7B-47B5DB3F8DA9}">
+<ds:datastoreItem xmlns:ds="http://schemas.openxmlformats.org/officeDocument/2006/customXml" ds:itemID="{858471FD-4B6E-409A-BC3E-5F3FB8F159A6}">
   <ds:schemaRefs>
     <ds:schemaRef ds:uri="http://schemas.openxmlformats.org/officeDocument/2006/bibliography"/>
   </ds:schemaRefs>

</xml_diff>

<commit_message>
Doc: Se modificó el RQS 21
</commit_message>
<xml_diff>
--- a/Etapa de inicio/Propuesta de Desarrollo_Vesta Risk Manager_T-Code.docx
+++ b/Etapa de inicio/Propuesta de Desarrollo_Vesta Risk Manager_T-Code.docx
@@ -4178,7 +4178,33 @@
           <w:iCs/>
           <w:color w:val="auto"/>
         </w:rPr>
-        <w:t>El sistema permitirá registrar las evaluaciones realizadas por los usuarios.</w:t>
+        <w:t>El sistema permitirá realiza</w:t>
+      </w:r>
+      <w:r>
+        <w:rPr>
+          <w:i w:val="0"/>
+          <w:iCs/>
+          <w:color w:val="auto"/>
+        </w:rPr>
+        <w:t xml:space="preserve">r evaluaciones </w:t>
+      </w:r>
+      <w:r>
+        <w:rPr>
+          <w:i w:val="0"/>
+          <w:iCs/>
+          <w:color w:val="auto"/>
+        </w:rPr>
+        <w:t>de los riesgos</w:t>
+      </w:r>
+      <w:bookmarkStart w:id="43" w:name="_GoBack"/>
+      <w:bookmarkEnd w:id="43"/>
+      <w:r>
+        <w:rPr>
+          <w:i w:val="0"/>
+          <w:iCs/>
+          <w:color w:val="auto"/>
+        </w:rPr>
+        <w:t>.</w:t>
       </w:r>
     </w:p>
     <w:p>
@@ -4416,32 +4442,32 @@
       <w:pPr>
         <w:pStyle w:val="PSI-Ttulo2"/>
       </w:pPr>
-      <w:bookmarkStart w:id="43" w:name="_Toc200978418"/>
-      <w:bookmarkStart w:id="44" w:name="_Toc228187391"/>
-      <w:bookmarkStart w:id="45" w:name="_Toc234690203"/>
-      <w:bookmarkStart w:id="46" w:name="_Toc176607505"/>
+      <w:bookmarkStart w:id="44" w:name="_Toc200978418"/>
+      <w:bookmarkStart w:id="45" w:name="_Toc228187391"/>
+      <w:bookmarkStart w:id="46" w:name="_Toc234690203"/>
+      <w:bookmarkStart w:id="47" w:name="_Toc176607505"/>
       <w:r>
         <w:lastRenderedPageBreak/>
         <w:t>Propuesta Técnica</w:t>
       </w:r>
-      <w:bookmarkEnd w:id="43"/>
       <w:bookmarkEnd w:id="44"/>
       <w:bookmarkEnd w:id="45"/>
       <w:bookmarkEnd w:id="46"/>
+      <w:bookmarkEnd w:id="47"/>
     </w:p>
     <w:p>
       <w:pPr>
         <w:pStyle w:val="PSI-Ttulo3"/>
       </w:pPr>
-      <w:bookmarkStart w:id="47" w:name="_Toc228187392"/>
-      <w:bookmarkStart w:id="48" w:name="_Toc234690204"/>
-      <w:bookmarkStart w:id="49" w:name="_Toc176607506"/>
+      <w:bookmarkStart w:id="48" w:name="_Toc228187392"/>
+      <w:bookmarkStart w:id="49" w:name="_Toc234690204"/>
+      <w:bookmarkStart w:id="50" w:name="_Toc176607506"/>
       <w:r>
         <w:t>Casos de uso</w:t>
       </w:r>
-      <w:bookmarkEnd w:id="47"/>
       <w:bookmarkEnd w:id="48"/>
       <w:bookmarkEnd w:id="49"/>
+      <w:bookmarkEnd w:id="50"/>
     </w:p>
     <w:p>
       <w:r>
@@ -4891,8 +4917,6 @@
           <w:numId w:val="20"/>
         </w:numPr>
       </w:pPr>
-      <w:bookmarkStart w:id="50" w:name="_GoBack"/>
-      <w:bookmarkEnd w:id="50"/>
       <w:r>
         <w:t>Realizar informes.</w:t>
       </w:r>
@@ -6095,7 +6119,7 @@
       <w:rPr>
         <w:noProof/>
       </w:rPr>
-      <w:t>10</w:t>
+      <w:t>11</w:t>
     </w:r>
     <w:r>
       <w:fldChar w:fldCharType="end"/>
@@ -10560,7 +10584,7 @@
 </file>
 
 <file path=customXml/itemProps2.xml><?xml version="1.0" encoding="utf-8"?>
-<ds:datastoreItem xmlns:ds="http://schemas.openxmlformats.org/officeDocument/2006/customXml" ds:itemID="{858471FD-4B6E-409A-BC3E-5F3FB8F159A6}">
+<ds:datastoreItem xmlns:ds="http://schemas.openxmlformats.org/officeDocument/2006/customXml" ds:itemID="{FED4E390-93EF-44D3-A4AE-2AF2DF133C61}">
   <ds:schemaRefs>
     <ds:schemaRef ds:uri="http://schemas.openxmlformats.org/officeDocument/2006/bibliography"/>
   </ds:schemaRefs>

</xml_diff>

<commit_message>
Doc: Se sacó un RQS repetido
</commit_message>
<xml_diff>
--- a/Etapa de inicio/Propuesta de Desarrollo_Vesta Risk Manager_T-Code.docx
+++ b/Etapa de inicio/Propuesta de Desarrollo_Vesta Risk Manager_T-Code.docx
@@ -4196,8 +4196,6 @@
         </w:rPr>
         <w:t>de los riesgos</w:t>
       </w:r>
-      <w:bookmarkStart w:id="43" w:name="_GoBack"/>
-      <w:bookmarkEnd w:id="43"/>
       <w:r>
         <w:rPr>
           <w:i w:val="0"/>
@@ -4308,28 +4306,8 @@
           <w:color w:val="auto"/>
         </w:rPr>
       </w:pPr>
-      <w:r>
-        <w:rPr>
-          <w:i w:val="0"/>
-          <w:iCs/>
-          <w:color w:val="auto"/>
-        </w:rPr>
-        <w:t>El sistema deberá presentar gráficos estadísticos del estado de los riesgos y las acciones realizadas.</w:t>
-      </w:r>
-    </w:p>
-    <w:p>
-      <w:pPr>
-        <w:pStyle w:val="PSI-Comentario"/>
-        <w:numPr>
-          <w:ilvl w:val="0"/>
-          <w:numId w:val="14"/>
-        </w:numPr>
-        <w:rPr>
-          <w:i w:val="0"/>
-          <w:iCs/>
-          <w:color w:val="auto"/>
-        </w:rPr>
-      </w:pPr>
+      <w:bookmarkStart w:id="43" w:name="_GoBack"/>
+      <w:bookmarkEnd w:id="43"/>
       <w:r>
         <w:rPr>
           <w:i w:val="0"/>
@@ -4447,7 +4425,6 @@
       <w:bookmarkStart w:id="46" w:name="_Toc234690203"/>
       <w:bookmarkStart w:id="47" w:name="_Toc176607505"/>
       <w:r>
-        <w:lastRenderedPageBreak/>
         <w:t>Propuesta Técnica</w:t>
       </w:r>
       <w:bookmarkEnd w:id="44"/>
@@ -4483,6 +4460,7 @@
         </w:numPr>
       </w:pPr>
       <w:r>
+        <w:lastRenderedPageBreak/>
         <w:t>Administrador del sistema.</w:t>
       </w:r>
     </w:p>
@@ -4899,7 +4877,6 @@
         </w:numPr>
       </w:pPr>
       <w:r>
-        <w:lastRenderedPageBreak/>
         <w:t xml:space="preserve">Cargar plantilla. </w:t>
       </w:r>
       <w:r>
@@ -4966,6 +4943,7 @@
         </w:numPr>
       </w:pPr>
       <w:r>
+        <w:lastRenderedPageBreak/>
         <w:t xml:space="preserve">Exportar </w:t>
       </w:r>
       <w:r>
@@ -5289,7 +5267,6 @@
           <w:bCs/>
           <w:lang w:val="es-AR"/>
         </w:rPr>
-        <w:lastRenderedPageBreak/>
         <w:t>Anticipo</w:t>
       </w:r>
       <w:r>
@@ -5421,6 +5398,7 @@
           <w:bCs/>
           <w:lang w:val="es-AR"/>
         </w:rPr>
+        <w:lastRenderedPageBreak/>
         <w:t>Entregas del Producto</w:t>
       </w:r>
       <w:r>
@@ -10584,7 +10562,7 @@
 </file>
 
 <file path=customXml/itemProps2.xml><?xml version="1.0" encoding="utf-8"?>
-<ds:datastoreItem xmlns:ds="http://schemas.openxmlformats.org/officeDocument/2006/customXml" ds:itemID="{FED4E390-93EF-44D3-A4AE-2AF2DF133C61}">
+<ds:datastoreItem xmlns:ds="http://schemas.openxmlformats.org/officeDocument/2006/customXml" ds:itemID="{D9928C49-A0BC-46C5-A8D8-9D9E6E7F370F}">
   <ds:schemaRefs>
     <ds:schemaRef ds:uri="http://schemas.openxmlformats.org/officeDocument/2006/bibliography"/>
   </ds:schemaRefs>

</xml_diff>

<commit_message>
Doc: Se modificaron las ubicaciones de los archivos y se agregaron los png de los flujogramas
</commit_message>
<xml_diff>
--- a/Etapa de inicio/Propuesta de Desarrollo_Vesta Risk Manager_T-Code.docx
+++ b/Etapa de inicio/Propuesta de Desarrollo_Vesta Risk Manager_T-Code.docx
@@ -1,6 +1,6 @@
 
 <file path=word/document.xml><?xml version="1.0" encoding="utf-8"?>
-<w:document xmlns:wpc="http://schemas.microsoft.com/office/word/2010/wordprocessingCanvas" xmlns:mc="http://schemas.openxmlformats.org/markup-compatibility/2006" xmlns:o="urn:schemas-microsoft-com:office:office" xmlns:r="http://schemas.openxmlformats.org/officeDocument/2006/relationships" xmlns:m="http://schemas.openxmlformats.org/officeDocument/2006/math" xmlns:v="urn:schemas-microsoft-com:vml" xmlns:wp14="http://schemas.microsoft.com/office/word/2010/wordprocessingDrawing" xmlns:wp="http://schemas.openxmlformats.org/drawingml/2006/wordprocessingDrawing" xmlns:w10="urn:schemas-microsoft-com:office:word" xmlns:w="http://schemas.openxmlformats.org/wordprocessingml/2006/main" xmlns:w14="http://schemas.microsoft.com/office/word/2010/wordml" xmlns:w15="http://schemas.microsoft.com/office/word/2012/wordml" xmlns:wpg="http://schemas.microsoft.com/office/word/2010/wordprocessingGroup" xmlns:wpi="http://schemas.microsoft.com/office/word/2010/wordprocessingInk" xmlns:wne="http://schemas.microsoft.com/office/word/2006/wordml" xmlns:wps="http://schemas.microsoft.com/office/word/2010/wordprocessingShape" mc:Ignorable="w14 w15 wp14">
+<w:document xmlns:wpc="http://schemas.microsoft.com/office/word/2010/wordprocessingCanvas" xmlns:cx="http://schemas.microsoft.com/office/drawing/2014/chartex" xmlns:cx1="http://schemas.microsoft.com/office/drawing/2015/9/8/chartex" xmlns:cx2="http://schemas.microsoft.com/office/drawing/2015/10/21/chartex" xmlns:cx3="http://schemas.microsoft.com/office/drawing/2016/5/9/chartex" xmlns:cx4="http://schemas.microsoft.com/office/drawing/2016/5/10/chartex" xmlns:cx5="http://schemas.microsoft.com/office/drawing/2016/5/11/chartex" xmlns:cx6="http://schemas.microsoft.com/office/drawing/2016/5/12/chartex" xmlns:cx7="http://schemas.microsoft.com/office/drawing/2016/5/13/chartex" xmlns:cx8="http://schemas.microsoft.com/office/drawing/2016/5/14/chartex" xmlns:mc="http://schemas.openxmlformats.org/markup-compatibility/2006" xmlns:aink="http://schemas.microsoft.com/office/drawing/2016/ink" xmlns:am3d="http://schemas.microsoft.com/office/drawing/2017/model3d" xmlns:o="urn:schemas-microsoft-com:office:office" xmlns:oel="http://schemas.microsoft.com/office/2019/extlst" xmlns:r="http://schemas.openxmlformats.org/officeDocument/2006/relationships" xmlns:m="http://schemas.openxmlformats.org/officeDocument/2006/math" xmlns:v="urn:schemas-microsoft-com:vml" xmlns:wp14="http://schemas.microsoft.com/office/word/2010/wordprocessingDrawing" xmlns:wp="http://schemas.openxmlformats.org/drawingml/2006/wordprocessingDrawing" xmlns:w10="urn:schemas-microsoft-com:office:word" xmlns:w="http://schemas.openxmlformats.org/wordprocessingml/2006/main" xmlns:w14="http://schemas.microsoft.com/office/word/2010/wordml" xmlns:w15="http://schemas.microsoft.com/office/word/2012/wordml" xmlns:w16cex="http://schemas.microsoft.com/office/word/2018/wordml/cex" xmlns:w16cid="http://schemas.microsoft.com/office/word/2016/wordml/cid" xmlns:w16="http://schemas.microsoft.com/office/word/2018/wordml" xmlns:w16du="http://schemas.microsoft.com/office/word/2023/wordml/word16du" xmlns:w16sdtdh="http://schemas.microsoft.com/office/word/2020/wordml/sdtdatahash" xmlns:w16se="http://schemas.microsoft.com/office/word/2015/wordml/symex" xmlns:wpg="http://schemas.microsoft.com/office/word/2010/wordprocessingGroup" xmlns:wpi="http://schemas.microsoft.com/office/word/2010/wordprocessingInk" xmlns:wne="http://schemas.microsoft.com/office/word/2006/wordml" xmlns:wps="http://schemas.microsoft.com/office/word/2010/wordprocessingShape" mc:Ignorable="w14 w15 w16se w16cid w16 w16cex w16sdtdh w16du wp14">
   <w:body>
     <w:p>
       <w:pPr>
@@ -95,7 +95,7 @@
               </wp:anchor>
             </w:drawing>
           </mc:Choice>
-          <mc:Fallback xmlns:w16se="http://schemas.microsoft.com/office/word/2015/wordml/symex" xmlns:w16sdtdh="http://schemas.microsoft.com/office/word/2020/wordml/sdtdatahash" xmlns:w16du="http://schemas.microsoft.com/office/word/2023/wordml/word16du" xmlns:w16="http://schemas.microsoft.com/office/word/2018/wordml" xmlns:w16cid="http://schemas.microsoft.com/office/word/2016/wordml/cid" xmlns:w16cex="http://schemas.microsoft.com/office/word/2018/wordml/cex" xmlns:oel="http://schemas.microsoft.com/office/2019/extlst" xmlns:am3d="http://schemas.microsoft.com/office/drawing/2017/model3d" xmlns:aink="http://schemas.microsoft.com/office/drawing/2016/ink" xmlns:cx8="http://schemas.microsoft.com/office/drawing/2016/5/14/chartex" xmlns:cx7="http://schemas.microsoft.com/office/drawing/2016/5/13/chartex" xmlns:cx6="http://schemas.microsoft.com/office/drawing/2016/5/12/chartex" xmlns:cx5="http://schemas.microsoft.com/office/drawing/2016/5/11/chartex" xmlns:cx4="http://schemas.microsoft.com/office/drawing/2016/5/10/chartex" xmlns:cx3="http://schemas.microsoft.com/office/drawing/2016/5/9/chartex" xmlns:cx2="http://schemas.microsoft.com/office/drawing/2015/10/21/chartex" xmlns:cx1="http://schemas.microsoft.com/office/drawing/2015/9/8/chartex" xmlns:cx="http://schemas.microsoft.com/office/drawing/2014/chartex">
+          <mc:Fallback>
             <w:pict>
               <v:rect w14:anchorId="608C9F8F" id="Rectangle 6" o:spid="_x0000_s1026" style="position:absolute;margin-left:0;margin-top:0;width:623.8pt;height:67.65pt;z-index:251653632;visibility:visible;mso-wrap-style:square;mso-width-percent:1050;mso-height-percent:900;mso-wrap-distance-left:9pt;mso-wrap-distance-top:0;mso-wrap-distance-right:9pt;mso-wrap-distance-bottom:0;mso-position-horizontal:center;mso-position-horizontal-relative:page;mso-position-vertical:bottom;mso-position-vertical-relative:page;mso-width-percent:1050;mso-height-percent:900;mso-width-relative:page;mso-height-relative:top-margin-area;v-text-anchor:top" o:gfxdata="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" o:allowincell="f" fillcolor="#4bacc6" strokecolor="#31849b">
                 <w10:wrap anchorx="page" anchory="page"/>
@@ -168,7 +168,7 @@
               </wp:anchor>
             </w:drawing>
           </mc:Choice>
-          <mc:Fallback xmlns:w16se="http://schemas.microsoft.com/office/word/2015/wordml/symex" xmlns:w16sdtdh="http://schemas.microsoft.com/office/word/2020/wordml/sdtdatahash" xmlns:w16du="http://schemas.microsoft.com/office/word/2023/wordml/word16du" xmlns:w16="http://schemas.microsoft.com/office/word/2018/wordml" xmlns:w16cid="http://schemas.microsoft.com/office/word/2016/wordml/cid" xmlns:w16cex="http://schemas.microsoft.com/office/word/2018/wordml/cex" xmlns:oel="http://schemas.microsoft.com/office/2019/extlst" xmlns:am3d="http://schemas.microsoft.com/office/drawing/2017/model3d" xmlns:aink="http://schemas.microsoft.com/office/drawing/2016/ink" xmlns:cx8="http://schemas.microsoft.com/office/drawing/2016/5/14/chartex" xmlns:cx7="http://schemas.microsoft.com/office/drawing/2016/5/13/chartex" xmlns:cx6="http://schemas.microsoft.com/office/drawing/2016/5/12/chartex" xmlns:cx5="http://schemas.microsoft.com/office/drawing/2016/5/11/chartex" xmlns:cx4="http://schemas.microsoft.com/office/drawing/2016/5/10/chartex" xmlns:cx3="http://schemas.microsoft.com/office/drawing/2016/5/9/chartex" xmlns:cx2="http://schemas.microsoft.com/office/drawing/2015/10/21/chartex" xmlns:cx1="http://schemas.microsoft.com/office/drawing/2015/9/8/chartex" xmlns:cx="http://schemas.microsoft.com/office/drawing/2014/chartex">
+          <mc:Fallback>
             <w:pict>
               <v:rect w14:anchorId="307FCB6E" id="Rectangle 9" o:spid="_x0000_s1026" style="position:absolute;margin-left:38.95pt;margin-top:-20.65pt;width:7.15pt;height:882.2pt;z-index:251656704;visibility:visible;mso-wrap-style:square;mso-width-percent:0;mso-height-percent:1050;mso-wrap-distance-left:9pt;mso-wrap-distance-top:0;mso-wrap-distance-right:9pt;mso-wrap-distance-bottom:0;mso-position-horizontal:absolute;mso-position-horizontal-relative:page;mso-position-vertical:absolute;mso-position-vertical-relative:page;mso-width-percent:0;mso-height-percent:1050;mso-width-relative:page;mso-height-relative:page;v-text-anchor:top" o:gfxdata="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" o:allowincell="f" strokecolor="#31849b">
                 <w10:wrap anchorx="page" anchory="page"/>
@@ -241,7 +241,7 @@
               </wp:anchor>
             </w:drawing>
           </mc:Choice>
-          <mc:Fallback xmlns:w16se="http://schemas.microsoft.com/office/word/2015/wordml/symex" xmlns:w16sdtdh="http://schemas.microsoft.com/office/word/2020/wordml/sdtdatahash" xmlns:w16du="http://schemas.microsoft.com/office/word/2023/wordml/word16du" xmlns:w16="http://schemas.microsoft.com/office/word/2018/wordml" xmlns:w16cid="http://schemas.microsoft.com/office/word/2016/wordml/cid" xmlns:w16cex="http://schemas.microsoft.com/office/word/2018/wordml/cex" xmlns:oel="http://schemas.microsoft.com/office/2019/extlst" xmlns:am3d="http://schemas.microsoft.com/office/drawing/2017/model3d" xmlns:aink="http://schemas.microsoft.com/office/drawing/2016/ink" xmlns:cx8="http://schemas.microsoft.com/office/drawing/2016/5/14/chartex" xmlns:cx7="http://schemas.microsoft.com/office/drawing/2016/5/13/chartex" xmlns:cx6="http://schemas.microsoft.com/office/drawing/2016/5/12/chartex" xmlns:cx5="http://schemas.microsoft.com/office/drawing/2016/5/11/chartex" xmlns:cx4="http://schemas.microsoft.com/office/drawing/2016/5/10/chartex" xmlns:cx3="http://schemas.microsoft.com/office/drawing/2016/5/9/chartex" xmlns:cx2="http://schemas.microsoft.com/office/drawing/2015/10/21/chartex" xmlns:cx1="http://schemas.microsoft.com/office/drawing/2015/9/8/chartex" xmlns:cx="http://schemas.microsoft.com/office/drawing/2014/chartex">
+          <mc:Fallback>
             <w:pict>
               <v:rect w14:anchorId="5EE139EC" id="Rectangle 8" o:spid="_x0000_s1026" style="position:absolute;margin-left:549.2pt;margin-top:-20.65pt;width:7.15pt;height:882.2pt;z-index:251655680;visibility:visible;mso-wrap-style:square;mso-width-percent:0;mso-height-percent:1050;mso-wrap-distance-left:9pt;mso-wrap-distance-top:0;mso-wrap-distance-right:9pt;mso-wrap-distance-bottom:0;mso-position-horizontal:absolute;mso-position-horizontal-relative:page;mso-position-vertical:absolute;mso-position-vertical-relative:page;mso-width-percent:0;mso-height-percent:1050;mso-width-relative:page;mso-height-relative:page;v-text-anchor:top" o:gfxdata="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" o:allowincell="f" strokecolor="#31849b">
                 <w10:wrap anchorx="page" anchory="page"/>
@@ -314,7 +314,7 @@
               </wp:anchor>
             </w:drawing>
           </mc:Choice>
-          <mc:Fallback xmlns:w16se="http://schemas.microsoft.com/office/word/2015/wordml/symex" xmlns:w16sdtdh="http://schemas.microsoft.com/office/word/2020/wordml/sdtdatahash" xmlns:w16du="http://schemas.microsoft.com/office/word/2023/wordml/word16du" xmlns:w16="http://schemas.microsoft.com/office/word/2018/wordml" xmlns:w16cid="http://schemas.microsoft.com/office/word/2016/wordml/cid" xmlns:w16cex="http://schemas.microsoft.com/office/word/2018/wordml/cex" xmlns:oel="http://schemas.microsoft.com/office/2019/extlst" xmlns:am3d="http://schemas.microsoft.com/office/drawing/2017/model3d" xmlns:aink="http://schemas.microsoft.com/office/drawing/2016/ink" xmlns:cx8="http://schemas.microsoft.com/office/drawing/2016/5/14/chartex" xmlns:cx7="http://schemas.microsoft.com/office/drawing/2016/5/13/chartex" xmlns:cx6="http://schemas.microsoft.com/office/drawing/2016/5/12/chartex" xmlns:cx5="http://schemas.microsoft.com/office/drawing/2016/5/11/chartex" xmlns:cx4="http://schemas.microsoft.com/office/drawing/2016/5/10/chartex" xmlns:cx3="http://schemas.microsoft.com/office/drawing/2016/5/9/chartex" xmlns:cx2="http://schemas.microsoft.com/office/drawing/2015/10/21/chartex" xmlns:cx1="http://schemas.microsoft.com/office/drawing/2015/9/8/chartex" xmlns:cx="http://schemas.microsoft.com/office/drawing/2014/chartex">
+          <mc:Fallback>
             <w:pict>
               <v:rect w14:anchorId="64254303" id="Rectangle 7" o:spid="_x0000_s1026" style="position:absolute;margin-left:-14.45pt;margin-top:.4pt;width:623.8pt;height:67.65pt;z-index:251654656;visibility:visible;mso-wrap-style:square;mso-width-percent:1050;mso-height-percent:900;mso-wrap-distance-left:9pt;mso-wrap-distance-top:0;mso-wrap-distance-right:9pt;mso-wrap-distance-bottom:0;mso-position-horizontal:absolute;mso-position-horizontal-relative:page;mso-position-vertical:absolute;mso-position-vertical-relative:page;mso-width-percent:1050;mso-height-percent:900;mso-width-relative:page;mso-height-relative:top-margin-area;v-text-anchor:top" o:gfxdata="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" o:allowincell="f" fillcolor="#4bacc6" strokecolor="#31849b">
                 <w10:wrap anchorx="page" anchory="page"/>
@@ -358,25 +358,7 @@
           <w:sz w:val="36"/>
           <w:szCs w:val="36"/>
         </w:rPr>
-        <w:t xml:space="preserve">Vesta </w:t>
-      </w:r>
-      <w:proofErr w:type="spellStart"/>
-      <w:r>
-        <w:rPr>
-          <w:rFonts w:ascii="Cambria" w:hAnsi="Cambria"/>
-          <w:sz w:val="36"/>
-          <w:szCs w:val="36"/>
-        </w:rPr>
-        <w:t>Risk</w:t>
-      </w:r>
-      <w:proofErr w:type="spellEnd"/>
-      <w:r>
-        <w:rPr>
-          <w:rFonts w:ascii="Cambria" w:hAnsi="Cambria"/>
-          <w:sz w:val="36"/>
-          <w:szCs w:val="36"/>
-        </w:rPr>
-        <w:t xml:space="preserve"> Manager</w:t>
+        <w:t>Vesta Risk Manager</w:t>
       </w:r>
     </w:p>
     <w:p>
@@ -427,15 +409,7 @@
         <w:pStyle w:val="Sinespaciado"/>
       </w:pPr>
       <w:r>
-        <w:t xml:space="preserve">Agustín </w:t>
-      </w:r>
-      <w:proofErr w:type="spellStart"/>
-      <w:r>
-        <w:t>Collareda</w:t>
-      </w:r>
-      <w:proofErr w:type="spellEnd"/>
-      <w:r>
-        <w:t>, Cintia Hernandez y Hugo Frey</w:t>
+        <w:t>Agustín Collareda, Cintia Hernandez y Hugo Frey</w:t>
       </w:r>
     </w:p>
     <w:p/>
@@ -693,7 +667,7 @@
               </wp:anchor>
             </w:drawing>
           </mc:Choice>
-          <mc:Fallback xmlns:w16se="http://schemas.microsoft.com/office/word/2015/wordml/symex" xmlns:w16sdtdh="http://schemas.microsoft.com/office/word/2020/wordml/sdtdatahash" xmlns:w16du="http://schemas.microsoft.com/office/word/2023/wordml/word16du" xmlns:w16="http://schemas.microsoft.com/office/word/2018/wordml" xmlns:w16cid="http://schemas.microsoft.com/office/word/2016/wordml/cid" xmlns:w16cex="http://schemas.microsoft.com/office/word/2018/wordml/cex" xmlns:oel="http://schemas.microsoft.com/office/2019/extlst" xmlns:am3d="http://schemas.microsoft.com/office/drawing/2017/model3d" xmlns:aink="http://schemas.microsoft.com/office/drawing/2016/ink" xmlns:cx8="http://schemas.microsoft.com/office/drawing/2016/5/14/chartex" xmlns:cx7="http://schemas.microsoft.com/office/drawing/2016/5/13/chartex" xmlns:cx6="http://schemas.microsoft.com/office/drawing/2016/5/12/chartex" xmlns:cx5="http://schemas.microsoft.com/office/drawing/2016/5/11/chartex" xmlns:cx4="http://schemas.microsoft.com/office/drawing/2016/5/10/chartex" xmlns:cx3="http://schemas.microsoft.com/office/drawing/2016/5/9/chartex" xmlns:cx2="http://schemas.microsoft.com/office/drawing/2015/10/21/chartex" xmlns:cx1="http://schemas.microsoft.com/office/drawing/2015/9/8/chartex" xmlns:cx="http://schemas.microsoft.com/office/drawing/2014/chartex">
+          <mc:Fallback>
             <w:pict>
               <v:shapetype w14:anchorId="154FEC33" id="_x0000_t202" coordsize="21600,21600" o:spt="202" path="m,l,21600r21600,l21600,xe">
                 <v:stroke joinstyle="miter"/>
@@ -828,7 +802,7 @@
               </wp:anchor>
             </w:drawing>
           </mc:Choice>
-          <mc:Fallback xmlns:w16se="http://schemas.microsoft.com/office/word/2015/wordml/symex" xmlns:w16sdtdh="http://schemas.microsoft.com/office/word/2020/wordml/sdtdatahash" xmlns:w16du="http://schemas.microsoft.com/office/word/2023/wordml/word16du" xmlns:w16="http://schemas.microsoft.com/office/word/2018/wordml" xmlns:w16cid="http://schemas.microsoft.com/office/word/2016/wordml/cid" xmlns:w16cex="http://schemas.microsoft.com/office/word/2018/wordml/cex" xmlns:oel="http://schemas.microsoft.com/office/2019/extlst" xmlns:am3d="http://schemas.microsoft.com/office/drawing/2017/model3d" xmlns:aink="http://schemas.microsoft.com/office/drawing/2016/ink" xmlns:cx8="http://schemas.microsoft.com/office/drawing/2016/5/14/chartex" xmlns:cx7="http://schemas.microsoft.com/office/drawing/2016/5/13/chartex" xmlns:cx6="http://schemas.microsoft.com/office/drawing/2016/5/12/chartex" xmlns:cx5="http://schemas.microsoft.com/office/drawing/2016/5/11/chartex" xmlns:cx4="http://schemas.microsoft.com/office/drawing/2016/5/10/chartex" xmlns:cx3="http://schemas.microsoft.com/office/drawing/2016/5/9/chartex" xmlns:cx2="http://schemas.microsoft.com/office/drawing/2015/10/21/chartex" xmlns:cx1="http://schemas.microsoft.com/office/drawing/2015/9/8/chartex" xmlns:cx="http://schemas.microsoft.com/office/drawing/2014/chartex">
+          <mc:Fallback>
             <w:pict>
               <v:rect w14:anchorId="15D840A5" id="Rectangle 17" o:spid="_x0000_s1026" style="position:absolute;margin-left:315.7pt;margin-top:-76.25pt;width:195.35pt;height:844.9pt;z-index:-251656704;visibility:visible;mso-wrap-style:square;mso-width-percent:0;mso-height-percent:0;mso-wrap-distance-left:9pt;mso-wrap-distance-top:0;mso-wrap-distance-right:9pt;mso-wrap-distance-bottom:0;mso-position-horizontal:absolute;mso-position-horizontal-relative:margin;mso-position-vertical:absolute;mso-position-vertical-relative:margin;mso-width-percent:0;mso-height-percent:0;mso-width-relative:page;mso-height-relative:page;v-text-anchor:top" o:gfxdata="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" fillcolor="#4bacc6" strokecolor="#31849b">
                 <w10:wrap type="square" anchorx="margin" anchory="margin"/>
@@ -947,7 +921,7 @@
       <w:r>
         <w:fldChar w:fldCharType="separate"/>
       </w:r>
-      <w:hyperlink w:anchor="_Toc176607490" w:history="1">
+      <w:hyperlink w:anchor="_Toc176887847" w:history="1">
         <w:r>
           <w:rPr>
             <w:rStyle w:val="Hipervnculo"/>
@@ -974,7 +948,7 @@
             <w:noProof/>
             <w:webHidden/>
           </w:rPr>
-          <w:instrText xml:space="preserve"> PAGEREF _Toc176607490 \h </w:instrText>
+          <w:instrText xml:space="preserve"> PAGEREF _Toc176887847 \h </w:instrText>
         </w:r>
         <w:r>
           <w:rPr>
@@ -1020,7 +994,7 @@
           <w14:ligatures w14:val="standardContextual"/>
         </w:rPr>
       </w:pPr>
-      <w:hyperlink w:anchor="_Toc176607491" w:history="1">
+      <w:hyperlink w:anchor="_Toc176887848" w:history="1">
         <w:r>
           <w:rPr>
             <w:rStyle w:val="Hipervnculo"/>
@@ -1047,7 +1021,7 @@
             <w:noProof/>
             <w:webHidden/>
           </w:rPr>
-          <w:instrText xml:space="preserve"> PAGEREF _Toc176607491 \h </w:instrText>
+          <w:instrText xml:space="preserve"> PAGEREF _Toc176887848 \h </w:instrText>
         </w:r>
         <w:r>
           <w:rPr>
@@ -1093,7 +1067,7 @@
           <w14:ligatures w14:val="standardContextual"/>
         </w:rPr>
       </w:pPr>
-      <w:hyperlink w:anchor="_Toc176607492" w:history="1">
+      <w:hyperlink w:anchor="_Toc176887849" w:history="1">
         <w:r>
           <w:rPr>
             <w:rStyle w:val="Hipervnculo"/>
@@ -1120,7 +1094,7 @@
             <w:noProof/>
             <w:webHidden/>
           </w:rPr>
-          <w:instrText xml:space="preserve"> PAGEREF _Toc176607492 \h </w:instrText>
+          <w:instrText xml:space="preserve"> PAGEREF _Toc176887849 \h </w:instrText>
         </w:r>
         <w:r>
           <w:rPr>
@@ -1166,7 +1140,7 @@
           <w14:ligatures w14:val="standardContextual"/>
         </w:rPr>
       </w:pPr>
-      <w:hyperlink w:anchor="_Toc176607493" w:history="1">
+      <w:hyperlink w:anchor="_Toc176887850" w:history="1">
         <w:r>
           <w:rPr>
             <w:rStyle w:val="Hipervnculo"/>
@@ -1193,7 +1167,7 @@
             <w:noProof/>
             <w:webHidden/>
           </w:rPr>
-          <w:instrText xml:space="preserve"> PAGEREF _Toc176607493 \h </w:instrText>
+          <w:instrText xml:space="preserve"> PAGEREF _Toc176887850 \h </w:instrText>
         </w:r>
         <w:r>
           <w:rPr>
@@ -1239,13 +1213,13 @@
           <w14:ligatures w14:val="standardContextual"/>
         </w:rPr>
       </w:pPr>
-      <w:hyperlink w:anchor="_Toc176607494" w:history="1">
+      <w:hyperlink w:anchor="_Toc176887851" w:history="1">
         <w:r>
           <w:rPr>
             <w:rStyle w:val="Hipervnculo"/>
             <w:noProof/>
           </w:rPr>
-          <w:t>Abreviaturas</w:t>
+          <w:t>Acrónimos</w:t>
         </w:r>
         <w:r>
           <w:rPr>
@@ -1266,7 +1240,80 @@
             <w:noProof/>
             <w:webHidden/>
           </w:rPr>
-          <w:instrText xml:space="preserve"> PAGEREF _Toc176607494 \h </w:instrText>
+          <w:instrText xml:space="preserve"> PAGEREF _Toc176887851 \h </w:instrText>
+        </w:r>
+        <w:r>
+          <w:rPr>
+            <w:noProof/>
+            <w:webHidden/>
+          </w:rPr>
+        </w:r>
+        <w:r>
+          <w:rPr>
+            <w:noProof/>
+            <w:webHidden/>
+          </w:rPr>
+          <w:fldChar w:fldCharType="separate"/>
+        </w:r>
+        <w:r>
+          <w:rPr>
+            <w:noProof/>
+            <w:webHidden/>
+          </w:rPr>
+          <w:t>4</w:t>
+        </w:r>
+        <w:r>
+          <w:rPr>
+            <w:noProof/>
+            <w:webHidden/>
+          </w:rPr>
+          <w:fldChar w:fldCharType="end"/>
+        </w:r>
+      </w:hyperlink>
+    </w:p>
+    <w:p>
+      <w:pPr>
+        <w:pStyle w:val="TDC2"/>
+        <w:rPr>
+          <w:rFonts w:asciiTheme="minorHAnsi" w:eastAsiaTheme="minorEastAsia" w:hAnsiTheme="minorHAnsi" w:cstheme="minorBidi"/>
+          <w:i w:val="0"/>
+          <w:iCs w:val="0"/>
+          <w:noProof/>
+          <w:kern w:val="2"/>
+          <w:sz w:val="24"/>
+          <w:szCs w:val="24"/>
+          <w:lang w:val="es-AR" w:eastAsia="es-AR"/>
+          <w14:ligatures w14:val="standardContextual"/>
+        </w:rPr>
+      </w:pPr>
+      <w:hyperlink w:anchor="_Toc176887852" w:history="1">
+        <w:r>
+          <w:rPr>
+            <w:rStyle w:val="Hipervnculo"/>
+            <w:noProof/>
+          </w:rPr>
+          <w:t>Definiciones</w:t>
+        </w:r>
+        <w:r>
+          <w:rPr>
+            <w:noProof/>
+            <w:webHidden/>
+          </w:rPr>
+          <w:tab/>
+        </w:r>
+        <w:r>
+          <w:rPr>
+            <w:noProof/>
+            <w:webHidden/>
+          </w:rPr>
+          <w:fldChar w:fldCharType="begin"/>
+        </w:r>
+        <w:r>
+          <w:rPr>
+            <w:noProof/>
+            <w:webHidden/>
+          </w:rPr>
+          <w:instrText xml:space="preserve"> PAGEREF _Toc176887852 \h </w:instrText>
         </w:r>
         <w:r>
           <w:rPr>
@@ -1312,7 +1359,7 @@
           <w14:ligatures w14:val="standardContextual"/>
         </w:rPr>
       </w:pPr>
-      <w:hyperlink w:anchor="_Toc176607495" w:history="1">
+      <w:hyperlink w:anchor="_Toc176887853" w:history="1">
         <w:r>
           <w:rPr>
             <w:rStyle w:val="Hipervnculo"/>
@@ -1339,7 +1386,7 @@
             <w:noProof/>
             <w:webHidden/>
           </w:rPr>
-          <w:instrText xml:space="preserve"> PAGEREF _Toc176607495 \h </w:instrText>
+          <w:instrText xml:space="preserve"> PAGEREF _Toc176887853 \h </w:instrText>
         </w:r>
         <w:r>
           <w:rPr>
@@ -1359,7 +1406,7 @@
             <w:noProof/>
             <w:webHidden/>
           </w:rPr>
-          <w:t>4</w:t>
+          <w:t>5</w:t>
         </w:r>
         <w:r>
           <w:rPr>
@@ -1385,7 +1432,7 @@
           <w14:ligatures w14:val="standardContextual"/>
         </w:rPr>
       </w:pPr>
-      <w:hyperlink w:anchor="_Toc176607496" w:history="1">
+      <w:hyperlink w:anchor="_Toc176887854" w:history="1">
         <w:r>
           <w:rPr>
             <w:rStyle w:val="Hipervnculo"/>
@@ -1412,7 +1459,7 @@
             <w:noProof/>
             <w:webHidden/>
           </w:rPr>
-          <w:instrText xml:space="preserve"> PAGEREF _Toc176607496 \h </w:instrText>
+          <w:instrText xml:space="preserve"> PAGEREF _Toc176887854 \h </w:instrText>
         </w:r>
         <w:r>
           <w:rPr>
@@ -1432,7 +1479,7 @@
             <w:noProof/>
             <w:webHidden/>
           </w:rPr>
-          <w:t>4</w:t>
+          <w:t>5</w:t>
         </w:r>
         <w:r>
           <w:rPr>
@@ -1458,7 +1505,7 @@
           <w14:ligatures w14:val="standardContextual"/>
         </w:rPr>
       </w:pPr>
-      <w:hyperlink w:anchor="_Toc176607497" w:history="1">
+      <w:hyperlink w:anchor="_Toc176887855" w:history="1">
         <w:r>
           <w:rPr>
             <w:rStyle w:val="Hipervnculo"/>
@@ -1485,7 +1532,7 @@
             <w:noProof/>
             <w:webHidden/>
           </w:rPr>
-          <w:instrText xml:space="preserve"> PAGEREF _Toc176607497 \h </w:instrText>
+          <w:instrText xml:space="preserve"> PAGEREF _Toc176887855 \h </w:instrText>
         </w:r>
         <w:r>
           <w:rPr>
@@ -1531,7 +1578,7 @@
           <w14:ligatures w14:val="standardContextual"/>
         </w:rPr>
       </w:pPr>
-      <w:hyperlink w:anchor="_Toc176607498" w:history="1">
+      <w:hyperlink w:anchor="_Toc176887856" w:history="1">
         <w:r>
           <w:rPr>
             <w:rStyle w:val="Hipervnculo"/>
@@ -1558,7 +1605,7 @@
             <w:noProof/>
             <w:webHidden/>
           </w:rPr>
-          <w:instrText xml:space="preserve"> PAGEREF _Toc176607498 \h </w:instrText>
+          <w:instrText xml:space="preserve"> PAGEREF _Toc176887856 \h </w:instrText>
         </w:r>
         <w:r>
           <w:rPr>
@@ -1578,7 +1625,7 @@
             <w:noProof/>
             <w:webHidden/>
           </w:rPr>
-          <w:t>5</w:t>
+          <w:t>6</w:t>
         </w:r>
         <w:r>
           <w:rPr>
@@ -1604,7 +1651,7 @@
           <w14:ligatures w14:val="standardContextual"/>
         </w:rPr>
       </w:pPr>
-      <w:hyperlink w:anchor="_Toc176607499" w:history="1">
+      <w:hyperlink w:anchor="_Toc176887857" w:history="1">
         <w:r>
           <w:rPr>
             <w:rStyle w:val="Hipervnculo"/>
@@ -1631,7 +1678,7 @@
             <w:noProof/>
             <w:webHidden/>
           </w:rPr>
-          <w:instrText xml:space="preserve"> PAGEREF _Toc176607499 \h </w:instrText>
+          <w:instrText xml:space="preserve"> PAGEREF _Toc176887857 \h </w:instrText>
         </w:r>
         <w:r>
           <w:rPr>
@@ -1651,7 +1698,7 @@
             <w:noProof/>
             <w:webHidden/>
           </w:rPr>
-          <w:t>5</w:t>
+          <w:t>6</w:t>
         </w:r>
         <w:r>
           <w:rPr>
@@ -1677,7 +1724,7 @@
           <w14:ligatures w14:val="standardContextual"/>
         </w:rPr>
       </w:pPr>
-      <w:hyperlink w:anchor="_Toc176607500" w:history="1">
+      <w:hyperlink w:anchor="_Toc176887858" w:history="1">
         <w:r>
           <w:rPr>
             <w:rStyle w:val="Hipervnculo"/>
@@ -1704,7 +1751,7 @@
             <w:noProof/>
             <w:webHidden/>
           </w:rPr>
-          <w:instrText xml:space="preserve"> PAGEREF _Toc176607500 \h </w:instrText>
+          <w:instrText xml:space="preserve"> PAGEREF _Toc176887858 \h </w:instrText>
         </w:r>
         <w:r>
           <w:rPr>
@@ -1724,7 +1771,7 @@
             <w:noProof/>
             <w:webHidden/>
           </w:rPr>
-          <w:t>5</w:t>
+          <w:t>6</w:t>
         </w:r>
         <w:r>
           <w:rPr>
@@ -1748,7 +1795,7 @@
           <w14:ligatures w14:val="standardContextual"/>
         </w:rPr>
       </w:pPr>
-      <w:hyperlink w:anchor="_Toc176607501" w:history="1">
+      <w:hyperlink w:anchor="_Toc176887859" w:history="1">
         <w:r>
           <w:rPr>
             <w:rStyle w:val="Hipervnculo"/>
@@ -1775,7 +1822,7 @@
             <w:noProof/>
             <w:webHidden/>
           </w:rPr>
-          <w:instrText xml:space="preserve"> PAGEREF _Toc176607501 \h </w:instrText>
+          <w:instrText xml:space="preserve"> PAGEREF _Toc176887859 \h </w:instrText>
         </w:r>
         <w:r>
           <w:rPr>
@@ -1795,7 +1842,7 @@
             <w:noProof/>
             <w:webHidden/>
           </w:rPr>
-          <w:t>5</w:t>
+          <w:t>6</w:t>
         </w:r>
         <w:r>
           <w:rPr>
@@ -1819,7 +1866,7 @@
           <w14:ligatures w14:val="standardContextual"/>
         </w:rPr>
       </w:pPr>
-      <w:hyperlink w:anchor="_Toc176607502" w:history="1">
+      <w:hyperlink w:anchor="_Toc176887860" w:history="1">
         <w:r>
           <w:rPr>
             <w:rStyle w:val="Hipervnculo"/>
@@ -1846,7 +1893,7 @@
             <w:noProof/>
             <w:webHidden/>
           </w:rPr>
-          <w:instrText xml:space="preserve"> PAGEREF _Toc176607502 \h </w:instrText>
+          <w:instrText xml:space="preserve"> PAGEREF _Toc176887860 \h </w:instrText>
         </w:r>
         <w:r>
           <w:rPr>
@@ -1866,7 +1913,7 @@
             <w:noProof/>
             <w:webHidden/>
           </w:rPr>
-          <w:t>5</w:t>
+          <w:t>6</w:t>
         </w:r>
         <w:r>
           <w:rPr>
@@ -1890,7 +1937,7 @@
           <w14:ligatures w14:val="standardContextual"/>
         </w:rPr>
       </w:pPr>
-      <w:hyperlink w:anchor="_Toc176607503" w:history="1">
+      <w:hyperlink w:anchor="_Toc176887861" w:history="1">
         <w:r>
           <w:rPr>
             <w:rStyle w:val="Hipervnculo"/>
@@ -1917,7 +1964,7 @@
             <w:noProof/>
             <w:webHidden/>
           </w:rPr>
-          <w:instrText xml:space="preserve"> PAGEREF _Toc176607503 \h </w:instrText>
+          <w:instrText xml:space="preserve"> PAGEREF _Toc176887861 \h </w:instrText>
         </w:r>
         <w:r>
           <w:rPr>
@@ -1961,7 +2008,7 @@
           <w14:ligatures w14:val="standardContextual"/>
         </w:rPr>
       </w:pPr>
-      <w:hyperlink w:anchor="_Toc176607504" w:history="1">
+      <w:hyperlink w:anchor="_Toc176887862" w:history="1">
         <w:r>
           <w:rPr>
             <w:rStyle w:val="Hipervnculo"/>
@@ -1988,7 +2035,7 @@
             <w:noProof/>
             <w:webHidden/>
           </w:rPr>
-          <w:instrText xml:space="preserve"> PAGEREF _Toc176607504 \h </w:instrText>
+          <w:instrText xml:space="preserve"> PAGEREF _Toc176887862 \h </w:instrText>
         </w:r>
         <w:r>
           <w:rPr>
@@ -2008,7 +2055,7 @@
             <w:noProof/>
             <w:webHidden/>
           </w:rPr>
-          <w:t>6</w:t>
+          <w:t>7</w:t>
         </w:r>
         <w:r>
           <w:rPr>
@@ -2034,7 +2081,7 @@
           <w14:ligatures w14:val="standardContextual"/>
         </w:rPr>
       </w:pPr>
-      <w:hyperlink w:anchor="_Toc176607505" w:history="1">
+      <w:hyperlink w:anchor="_Toc176887863" w:history="1">
         <w:r>
           <w:rPr>
             <w:rStyle w:val="Hipervnculo"/>
@@ -2061,7 +2108,7 @@
             <w:noProof/>
             <w:webHidden/>
           </w:rPr>
-          <w:instrText xml:space="preserve"> PAGEREF _Toc176607505 \h </w:instrText>
+          <w:instrText xml:space="preserve"> PAGEREF _Toc176887863 \h </w:instrText>
         </w:r>
         <w:r>
           <w:rPr>
@@ -2081,7 +2128,7 @@
             <w:noProof/>
             <w:webHidden/>
           </w:rPr>
-          <w:t>6</w:t>
+          <w:t>8</w:t>
         </w:r>
         <w:r>
           <w:rPr>
@@ -2105,7 +2152,7 @@
           <w14:ligatures w14:val="standardContextual"/>
         </w:rPr>
       </w:pPr>
-      <w:hyperlink w:anchor="_Toc176607506" w:history="1">
+      <w:hyperlink w:anchor="_Toc176887864" w:history="1">
         <w:r>
           <w:rPr>
             <w:rStyle w:val="Hipervnculo"/>
@@ -2132,7 +2179,7 @@
             <w:noProof/>
             <w:webHidden/>
           </w:rPr>
-          <w:instrText xml:space="preserve"> PAGEREF _Toc176607506 \h </w:instrText>
+          <w:instrText xml:space="preserve"> PAGEREF _Toc176887864 \h </w:instrText>
         </w:r>
         <w:r>
           <w:rPr>
@@ -2152,7 +2199,7 @@
             <w:noProof/>
             <w:webHidden/>
           </w:rPr>
-          <w:t>6</w:t>
+          <w:t>8</w:t>
         </w:r>
         <w:r>
           <w:rPr>
@@ -2178,7 +2225,7 @@
           <w14:ligatures w14:val="standardContextual"/>
         </w:rPr>
       </w:pPr>
-      <w:hyperlink w:anchor="_Toc176607507" w:history="1">
+      <w:hyperlink w:anchor="_Toc176887865" w:history="1">
         <w:r>
           <w:rPr>
             <w:rStyle w:val="Hipervnculo"/>
@@ -2205,7 +2252,7 @@
             <w:noProof/>
             <w:webHidden/>
           </w:rPr>
-          <w:instrText xml:space="preserve"> PAGEREF _Toc176607507 \h </w:instrText>
+          <w:instrText xml:space="preserve"> PAGEREF _Toc176887865 \h </w:instrText>
         </w:r>
         <w:r>
           <w:rPr>
@@ -2225,7 +2272,7 @@
             <w:noProof/>
             <w:webHidden/>
           </w:rPr>
-          <w:t>6</w:t>
+          <w:t>10</w:t>
         </w:r>
         <w:r>
           <w:rPr>
@@ -2251,7 +2298,7 @@
           <w14:ligatures w14:val="standardContextual"/>
         </w:rPr>
       </w:pPr>
-      <w:hyperlink w:anchor="_Toc176607508" w:history="1">
+      <w:hyperlink w:anchor="_Toc176887866" w:history="1">
         <w:r>
           <w:rPr>
             <w:rStyle w:val="Hipervnculo"/>
@@ -2278,7 +2325,7 @@
             <w:noProof/>
             <w:webHidden/>
           </w:rPr>
-          <w:instrText xml:space="preserve"> PAGEREF _Toc176607508 \h </w:instrText>
+          <w:instrText xml:space="preserve"> PAGEREF _Toc176887866 \h </w:instrText>
         </w:r>
         <w:r>
           <w:rPr>
@@ -2298,7 +2345,7 @@
             <w:noProof/>
             <w:webHidden/>
           </w:rPr>
-          <w:t>7</w:t>
+          <w:t>10</w:t>
         </w:r>
         <w:r>
           <w:rPr>
@@ -2324,7 +2371,7 @@
           <w14:ligatures w14:val="standardContextual"/>
         </w:rPr>
       </w:pPr>
-      <w:hyperlink w:anchor="_Toc176607509" w:history="1">
+      <w:hyperlink w:anchor="_Toc176887867" w:history="1">
         <w:r>
           <w:rPr>
             <w:rStyle w:val="Hipervnculo"/>
@@ -2351,7 +2398,7 @@
             <w:noProof/>
             <w:webHidden/>
           </w:rPr>
-          <w:instrText xml:space="preserve"> PAGEREF _Toc176607509 \h </w:instrText>
+          <w:instrText xml:space="preserve"> PAGEREF _Toc176887867 \h </w:instrText>
         </w:r>
         <w:r>
           <w:rPr>
@@ -2371,7 +2418,7 @@
             <w:noProof/>
             <w:webHidden/>
           </w:rPr>
-          <w:t>7</w:t>
+          <w:t>11</w:t>
         </w:r>
         <w:r>
           <w:rPr>
@@ -2397,7 +2444,7 @@
           <w14:ligatures w14:val="standardContextual"/>
         </w:rPr>
       </w:pPr>
-      <w:hyperlink w:anchor="_Toc176607510" w:history="1">
+      <w:hyperlink w:anchor="_Toc176887868" w:history="1">
         <w:r>
           <w:rPr>
             <w:rStyle w:val="Hipervnculo"/>
@@ -2424,7 +2471,7 @@
             <w:noProof/>
             <w:webHidden/>
           </w:rPr>
-          <w:instrText xml:space="preserve"> PAGEREF _Toc176607510 \h </w:instrText>
+          <w:instrText xml:space="preserve"> PAGEREF _Toc176887868 \h </w:instrText>
         </w:r>
         <w:r>
           <w:rPr>
@@ -2444,7 +2491,7 @@
             <w:noProof/>
             <w:webHidden/>
           </w:rPr>
-          <w:t>7</w:t>
+          <w:t>11</w:t>
         </w:r>
         <w:r>
           <w:rPr>
@@ -2470,13 +2517,13 @@
           <w14:ligatures w14:val="standardContextual"/>
         </w:rPr>
       </w:pPr>
-      <w:hyperlink w:anchor="_Toc176607511" w:history="1">
+      <w:hyperlink w:anchor="_Toc176887869" w:history="1">
         <w:r>
           <w:rPr>
             <w:rStyle w:val="Hipervnculo"/>
             <w:noProof/>
           </w:rPr>
-          <w:t>Comentarios</w:t>
+          <w:t>Otros</w:t>
         </w:r>
         <w:r>
           <w:rPr>
@@ -2497,7 +2544,7 @@
             <w:noProof/>
             <w:webHidden/>
           </w:rPr>
-          <w:instrText xml:space="preserve"> PAGEREF _Toc176607511 \h </w:instrText>
+          <w:instrText xml:space="preserve"> PAGEREF _Toc176887869 \h </w:instrText>
         </w:r>
         <w:r>
           <w:rPr>
@@ -2517,80 +2564,7 @@
             <w:noProof/>
             <w:webHidden/>
           </w:rPr>
-          <w:t>7</w:t>
-        </w:r>
-        <w:r>
-          <w:rPr>
-            <w:noProof/>
-            <w:webHidden/>
-          </w:rPr>
-          <w:fldChar w:fldCharType="end"/>
-        </w:r>
-      </w:hyperlink>
-    </w:p>
-    <w:p>
-      <w:pPr>
-        <w:pStyle w:val="TDC2"/>
-        <w:rPr>
-          <w:rFonts w:asciiTheme="minorHAnsi" w:eastAsiaTheme="minorEastAsia" w:hAnsiTheme="minorHAnsi" w:cstheme="minorBidi"/>
-          <w:i w:val="0"/>
-          <w:iCs w:val="0"/>
-          <w:noProof/>
-          <w:kern w:val="2"/>
-          <w:sz w:val="24"/>
-          <w:szCs w:val="24"/>
-          <w:lang w:val="es-AR" w:eastAsia="es-AR"/>
-          <w14:ligatures w14:val="standardContextual"/>
-        </w:rPr>
-      </w:pPr>
-      <w:hyperlink w:anchor="_Toc176607512" w:history="1">
-        <w:r>
-          <w:rPr>
-            <w:rStyle w:val="Hipervnculo"/>
-            <w:noProof/>
-          </w:rPr>
-          <w:t>Otros</w:t>
-        </w:r>
-        <w:r>
-          <w:rPr>
-            <w:noProof/>
-            <w:webHidden/>
-          </w:rPr>
-          <w:tab/>
-        </w:r>
-        <w:r>
-          <w:rPr>
-            <w:noProof/>
-            <w:webHidden/>
-          </w:rPr>
-          <w:fldChar w:fldCharType="begin"/>
-        </w:r>
-        <w:r>
-          <w:rPr>
-            <w:noProof/>
-            <w:webHidden/>
-          </w:rPr>
-          <w:instrText xml:space="preserve"> PAGEREF _Toc176607512 \h </w:instrText>
-        </w:r>
-        <w:r>
-          <w:rPr>
-            <w:noProof/>
-            <w:webHidden/>
-          </w:rPr>
-        </w:r>
-        <w:r>
-          <w:rPr>
-            <w:noProof/>
-            <w:webHidden/>
-          </w:rPr>
-          <w:fldChar w:fldCharType="separate"/>
-        </w:r>
-        <w:r>
-          <w:rPr>
-            <w:noProof/>
-            <w:webHidden/>
-          </w:rPr>
-          <w:t>7</w:t>
+          <w:t>11</w:t>
         </w:r>
         <w:r>
           <w:rPr>
@@ -2629,7 +2603,7 @@
       <w:bookmarkStart w:id="0" w:name="_Toc524312826"/>
       <w:bookmarkStart w:id="1" w:name="_Toc228187377"/>
       <w:bookmarkStart w:id="2" w:name="_Toc234690188"/>
-      <w:bookmarkStart w:id="3" w:name="_Toc176607490"/>
+      <w:bookmarkStart w:id="3" w:name="_Toc176887847"/>
       <w:r>
         <w:t>Introducción</w:t>
       </w:r>
@@ -2645,7 +2619,7 @@
       <w:bookmarkStart w:id="4" w:name="_Toc524312827"/>
       <w:bookmarkStart w:id="5" w:name="_Toc228187378"/>
       <w:bookmarkStart w:id="6" w:name="_Toc234690189"/>
-      <w:bookmarkStart w:id="7" w:name="_Toc176607491"/>
+      <w:bookmarkStart w:id="7" w:name="_Toc176887848"/>
       <w:r>
         <w:t>P</w:t>
       </w:r>
@@ -2731,7 +2705,7 @@
       </w:pPr>
       <w:bookmarkStart w:id="8" w:name="_Toc228187379"/>
       <w:bookmarkStart w:id="9" w:name="_Toc234690190"/>
-      <w:bookmarkStart w:id="10" w:name="_Toc176607492"/>
+      <w:bookmarkStart w:id="10" w:name="_Toc176887849"/>
       <w:r>
         <w:t>Alcance</w:t>
       </w:r>
@@ -2749,7 +2723,6 @@
       <w:bookmarkStart w:id="11" w:name="_Toc104101745"/>
       <w:bookmarkStart w:id="12" w:name="_Toc227403719"/>
       <w:bookmarkStart w:id="13" w:name="_Toc234690191"/>
-      <w:bookmarkStart w:id="14" w:name="_Toc176607493"/>
       <w:r>
         <w:t>El alcance de este document</w:t>
       </w:r>
@@ -2761,15 +2734,7 @@
         <w:t xml:space="preserve">o </w:t>
       </w:r>
       <w:r>
-        <w:t xml:space="preserve">abarca la especificación de los requisitos técnicos y funcionales necesarios para el desarrollo del sistema de gestión de riesgos "Vesta </w:t>
-      </w:r>
-      <w:proofErr w:type="spellStart"/>
-      <w:r>
-        <w:t>Risk</w:t>
-      </w:r>
-      <w:proofErr w:type="spellEnd"/>
-      <w:r>
-        <w:t xml:space="preserve"> Manager". Incluye un análisis técnico y una propuesta técnica detallada que establece las características, el diseño, y los costos asociados al desarrollo del sistema. Este documento también sirve como acuerdo formal entre las partes involucradas, definiendo claramente las expectativas, los objetivos y las responsabilidades de cada una.</w:t>
+        <w:t>abarca la especificación de los requisitos técnicos y funcionales necesarios para el desarrollo del sistema de gestión de riesgos "Vesta Risk Manager". Incluye un análisis técnico y una propuesta técnica detallada que establece las características, el diseño, y los costos asociados al desarrollo del sistema. Este documento también sirve como acuerdo formal entre las partes involucradas, definiendo claramente las expectativas, los objetivos y las responsabilidades de cada una.</w:t>
       </w:r>
     </w:p>
     <w:p>
@@ -2780,21 +2745,14 @@
         </w:rPr>
       </w:pPr>
       <w:r>
-        <w:t xml:space="preserve">El documento no abarca la implementación detallada de cada componente del sistema ni la integración final con sistemas externos adicionales, salvo la integración especificada con </w:t>
-      </w:r>
-      <w:proofErr w:type="spellStart"/>
-      <w:r>
-        <w:t>UARGflow</w:t>
-      </w:r>
-      <w:proofErr w:type="spellEnd"/>
-      <w:r>
-        <w:t xml:space="preserve"> para el inicio de sesión de los usuarios. </w:t>
+        <w:t xml:space="preserve">El documento no abarca la implementación detallada de cada componente del sistema ni la integración final con sistemas externos adicionales, salvo la integración especificada con UARGflow para el inicio de sesión de los usuarios. </w:t>
       </w:r>
     </w:p>
     <w:p>
       <w:pPr>
         <w:pStyle w:val="PSI-Ttulo2"/>
       </w:pPr>
+      <w:bookmarkStart w:id="14" w:name="_Toc176887850"/>
       <w:r>
         <w:t>Panorama General</w:t>
       </w:r>
@@ -2912,9 +2870,11 @@
       <w:pPr>
         <w:pStyle w:val="PSI-Ttulo2"/>
       </w:pPr>
+      <w:bookmarkStart w:id="15" w:name="_Toc176887851"/>
       <w:r>
         <w:t>Acrónimos</w:t>
       </w:r>
+      <w:bookmarkEnd w:id="15"/>
     </w:p>
     <w:p>
       <w:pPr>
@@ -2924,7 +2884,6 @@
           <w:numId w:val="13"/>
         </w:numPr>
       </w:pPr>
-      <w:proofErr w:type="spellStart"/>
       <w:r>
         <w:rPr>
           <w:b/>
@@ -2932,7 +2891,6 @@
         </w:rPr>
         <w:t>UARGflow</w:t>
       </w:r>
-      <w:proofErr w:type="spellEnd"/>
       <w:r>
         <w:t>: Sistema de autenticación utilizado por la Universidad Nacional de la Patagonia Austral (UNPA) UARG.</w:t>
       </w:r>
@@ -2941,9 +2899,11 @@
       <w:pPr>
         <w:pStyle w:val="PSI-Ttulo2"/>
       </w:pPr>
+      <w:bookmarkStart w:id="16" w:name="_Toc176887852"/>
       <w:r>
         <w:t>Definiciones</w:t>
       </w:r>
+      <w:bookmarkEnd w:id="16"/>
     </w:p>
     <w:p>
       <w:pPr>
@@ -3034,30 +2994,30 @@
       <w:pPr>
         <w:pStyle w:val="PSI-Ttulo1"/>
       </w:pPr>
-      <w:bookmarkStart w:id="15" w:name="_Toc228187381"/>
-      <w:bookmarkStart w:id="16" w:name="_Toc234690192"/>
-      <w:bookmarkStart w:id="17" w:name="_Toc176607495"/>
-      <w:bookmarkStart w:id="18" w:name="_Toc200978415"/>
+      <w:bookmarkStart w:id="17" w:name="_Toc228187381"/>
+      <w:bookmarkStart w:id="18" w:name="_Toc234690192"/>
+      <w:bookmarkStart w:id="19" w:name="_Toc200978415"/>
+      <w:bookmarkStart w:id="20" w:name="_Toc176887853"/>
       <w:r>
         <w:t>Información General</w:t>
       </w:r>
-      <w:bookmarkEnd w:id="15"/>
-      <w:bookmarkEnd w:id="16"/>
       <w:bookmarkEnd w:id="17"/>
+      <w:bookmarkEnd w:id="18"/>
+      <w:bookmarkEnd w:id="20"/>
     </w:p>
     <w:p>
       <w:pPr>
         <w:pStyle w:val="PSI-Ttulo2"/>
       </w:pPr>
-      <w:bookmarkStart w:id="19" w:name="_Toc228187382"/>
-      <w:bookmarkStart w:id="20" w:name="_Toc234690193"/>
-      <w:bookmarkStart w:id="21" w:name="_Toc176607496"/>
+      <w:bookmarkStart w:id="21" w:name="_Toc228187382"/>
+      <w:bookmarkStart w:id="22" w:name="_Toc234690193"/>
+      <w:bookmarkStart w:id="23" w:name="_Toc176887854"/>
       <w:r>
         <w:t>Grupo de desarrollo:</w:t>
       </w:r>
-      <w:bookmarkEnd w:id="19"/>
-      <w:bookmarkEnd w:id="20"/>
       <w:bookmarkEnd w:id="21"/>
+      <w:bookmarkEnd w:id="22"/>
+      <w:bookmarkEnd w:id="23"/>
     </w:p>
     <w:p>
       <w:r>
@@ -3082,15 +3042,7 @@
         <w:t>Agustín</w:t>
       </w:r>
       <w:r>
-        <w:t xml:space="preserve"> </w:t>
-      </w:r>
-      <w:proofErr w:type="spellStart"/>
-      <w:r>
-        <w:t>Collareda</w:t>
-      </w:r>
-      <w:proofErr w:type="spellEnd"/>
-      <w:r>
-        <w:t>.</w:t>
+        <w:t xml:space="preserve"> Collareda.</w:t>
       </w:r>
       <w:r>
         <w:t xml:space="preserve"> Este miembro va a ser líder de proyecto, documentador, analista y programador.</w:t>
@@ -3156,27 +3108,19 @@
       <w:pPr>
         <w:pStyle w:val="PSI-Ttulo2"/>
       </w:pPr>
-      <w:bookmarkStart w:id="22" w:name="_Toc228187385"/>
-      <w:bookmarkStart w:id="23" w:name="_Toc234690195"/>
-      <w:bookmarkStart w:id="24" w:name="_Toc176607497"/>
+      <w:bookmarkStart w:id="24" w:name="_Toc228187385"/>
+      <w:bookmarkStart w:id="25" w:name="_Toc234690195"/>
+      <w:bookmarkStart w:id="26" w:name="_Toc176887855"/>
       <w:r>
         <w:t>Actividad Principal del Equipo de Trabajo:</w:t>
       </w:r>
-      <w:bookmarkEnd w:id="22"/>
-      <w:bookmarkEnd w:id="23"/>
       <w:bookmarkEnd w:id="24"/>
-    </w:p>
-    <w:p>
-      <w:r>
-        <w:t xml:space="preserve">En la actualidad, el grupo está trabajando en el sistema Vesta </w:t>
-      </w:r>
-      <w:proofErr w:type="spellStart"/>
-      <w:r>
-        <w:t>Risk</w:t>
-      </w:r>
-      <w:proofErr w:type="spellEnd"/>
-      <w:r>
-        <w:t xml:space="preserve"> Manager</w:t>
+      <w:bookmarkEnd w:id="25"/>
+      <w:bookmarkEnd w:id="26"/>
+    </w:p>
+    <w:p>
+      <w:r>
+        <w:t>En la actualidad, el grupo está trabajando en el sistema Vesta Risk Manager</w:t>
       </w:r>
       <w:r>
         <w:t>,</w:t>
@@ -3251,55 +3195,47 @@
       <w:pPr>
         <w:pStyle w:val="PSI-Ttulo2"/>
       </w:pPr>
-      <w:bookmarkStart w:id="25" w:name="_Toc228187386"/>
-      <w:bookmarkStart w:id="26" w:name="_Toc234690196"/>
-      <w:bookmarkStart w:id="27" w:name="_Toc176607498"/>
+      <w:bookmarkStart w:id="27" w:name="_Toc228187386"/>
+      <w:bookmarkStart w:id="28" w:name="_Toc234690196"/>
+      <w:bookmarkStart w:id="29" w:name="_Toc176887856"/>
       <w:r>
         <w:t>Antecedentes Vinculados a la Temática</w:t>
       </w:r>
-      <w:bookmarkEnd w:id="25"/>
-      <w:bookmarkEnd w:id="26"/>
       <w:bookmarkEnd w:id="27"/>
-    </w:p>
-    <w:p>
-      <w:pPr>
-        <w:rPr>
-          <w:i/>
-        </w:rPr>
-      </w:pPr>
-      <w:r>
-        <w:t>Previamente a</w:t>
-      </w:r>
-      <w:r>
-        <w:t xml:space="preserve">l desarrollo e implementación </w:t>
-      </w:r>
-      <w:r>
-        <w:t xml:space="preserve">del sistema Vesta </w:t>
-      </w:r>
-      <w:proofErr w:type="spellStart"/>
-      <w:r>
-        <w:t>Risk</w:t>
-      </w:r>
-      <w:proofErr w:type="spellEnd"/>
-      <w:r>
-        <w:t xml:space="preserve"> Manager, </w:t>
-      </w:r>
-      <w:r>
-        <w:t xml:space="preserve">la gestión de riesgos en las asignaturas de las carreras de Analista en sistemas y Licenciatura en sistemas se realiza por medio de plantillas basadas en la metodología PSI. </w:t>
-      </w:r>
-    </w:p>
-    <w:p>
-      <w:pPr>
-        <w:pStyle w:val="PSI-Ttulo1"/>
-      </w:pPr>
-      <w:bookmarkStart w:id="28" w:name="_Toc234690197"/>
-      <w:bookmarkStart w:id="29" w:name="_Toc176607499"/>
-      <w:bookmarkStart w:id="30" w:name="_Toc228187387"/>
-      <w:r>
-        <w:t>Propuesta</w:t>
-      </w:r>
       <w:bookmarkEnd w:id="28"/>
       <w:bookmarkEnd w:id="29"/>
+    </w:p>
+    <w:p>
+      <w:pPr>
+        <w:rPr>
+          <w:i/>
+        </w:rPr>
+      </w:pPr>
+      <w:r>
+        <w:t>Previamente a</w:t>
+      </w:r>
+      <w:r>
+        <w:t xml:space="preserve">l desarrollo e implementación </w:t>
+      </w:r>
+      <w:r>
+        <w:t xml:space="preserve">del sistema Vesta Risk Manager, </w:t>
+      </w:r>
+      <w:r>
+        <w:t xml:space="preserve">la gestión de riesgos en las asignaturas de las carreras de Analista en sistemas y Licenciatura en sistemas se realiza por medio de plantillas basadas en la metodología PSI. </w:t>
+      </w:r>
+    </w:p>
+    <w:p>
+      <w:pPr>
+        <w:pStyle w:val="PSI-Ttulo1"/>
+      </w:pPr>
+      <w:bookmarkStart w:id="30" w:name="_Toc234690197"/>
+      <w:bookmarkStart w:id="31" w:name="_Toc228187387"/>
+      <w:bookmarkStart w:id="32" w:name="_Toc176887857"/>
+      <w:r>
+        <w:t>Propuesta</w:t>
+      </w:r>
+      <w:bookmarkEnd w:id="30"/>
+      <w:bookmarkEnd w:id="32"/>
       <w:r>
         <w:t xml:space="preserve"> </w:t>
       </w:r>
@@ -3308,48 +3244,48 @@
       <w:pPr>
         <w:pStyle w:val="PSI-Ttulo2"/>
       </w:pPr>
-      <w:bookmarkStart w:id="31" w:name="_Toc234690198"/>
-      <w:bookmarkStart w:id="32" w:name="_Toc176607500"/>
+      <w:bookmarkStart w:id="33" w:name="_Toc234690198"/>
+      <w:bookmarkStart w:id="34" w:name="_Toc176887858"/>
       <w:r>
         <w:t>Análisis Técnico</w:t>
       </w:r>
-      <w:bookmarkEnd w:id="18"/>
-      <w:bookmarkEnd w:id="30"/>
+      <w:bookmarkEnd w:id="19"/>
       <w:bookmarkEnd w:id="31"/>
-      <w:bookmarkEnd w:id="32"/>
-    </w:p>
-    <w:p>
-      <w:pPr>
-        <w:rPr>
-          <w:i/>
-        </w:rPr>
-      </w:pPr>
-      <w:r>
-        <w:t xml:space="preserve">Actualmente, el proceso de gestión de riesgos se realiza </w:t>
-      </w:r>
-      <w:r>
-        <w:t>principalmente en</w:t>
-      </w:r>
-      <w:r>
-        <w:t xml:space="preserve"> forma manual</w:t>
-      </w:r>
-      <w:r>
-        <w:t xml:space="preserve"> mediante documentos de Word y Excel. La institución cuenta con varias computadoras de gamma media, generalmente en buen estado, y una conexión a internet inestable. </w:t>
-      </w:r>
-    </w:p>
-    <w:p>
-      <w:pPr>
-        <w:pStyle w:val="PSI-Ttulo3"/>
-      </w:pPr>
-      <w:bookmarkStart w:id="33" w:name="_Toc228187388"/>
-      <w:bookmarkStart w:id="34" w:name="_Toc234690199"/>
-      <w:bookmarkStart w:id="35" w:name="_Toc176607501"/>
-      <w:r>
-        <w:t>Definición de problema:</w:t>
-      </w:r>
       <w:bookmarkEnd w:id="33"/>
       <w:bookmarkEnd w:id="34"/>
+    </w:p>
+    <w:p>
+      <w:pPr>
+        <w:rPr>
+          <w:i/>
+        </w:rPr>
+      </w:pPr>
+      <w:r>
+        <w:t xml:space="preserve">Actualmente, el proceso de gestión de riesgos se realiza </w:t>
+      </w:r>
+      <w:r>
+        <w:t>principalmente en</w:t>
+      </w:r>
+      <w:r>
+        <w:t xml:space="preserve"> forma manual</w:t>
+      </w:r>
+      <w:r>
+        <w:t xml:space="preserve"> mediante documentos de Word y Excel. La institución cuenta con varias computadoras de gamma media, generalmente en buen estado, y una conexión a internet inestable. </w:t>
+      </w:r>
+    </w:p>
+    <w:p>
+      <w:pPr>
+        <w:pStyle w:val="PSI-Ttulo3"/>
+      </w:pPr>
+      <w:bookmarkStart w:id="35" w:name="_Toc228187388"/>
+      <w:bookmarkStart w:id="36" w:name="_Toc234690199"/>
+      <w:bookmarkStart w:id="37" w:name="_Toc176887859"/>
+      <w:r>
+        <w:t>Definición de problema:</w:t>
+      </w:r>
       <w:bookmarkEnd w:id="35"/>
+      <w:bookmarkEnd w:id="36"/>
+      <w:bookmarkEnd w:id="37"/>
     </w:p>
     <w:p>
       <w:pPr>
@@ -3393,138 +3329,158 @@
           <w:b/>
           <w:bCs/>
         </w:rPr>
-        <w:t xml:space="preserve">Vesta </w:t>
-      </w:r>
-      <w:proofErr w:type="spellStart"/>
+        <w:t>Vesta Risk Manager</w:t>
+      </w:r>
+      <w:r>
+        <w:t> integre todas las ventajas que ofrecen las herramientas previamente utilizadas. Solo así podrá considerarse un éxito en la mejora de la gestión de riesgos, garantizando un proceso más eficiente y efectivo para los estudiantes y docentes involucrados.</w:t>
+      </w:r>
+    </w:p>
+    <w:p>
+      <w:pPr>
+        <w:pStyle w:val="PSI-Ttulo3"/>
+      </w:pPr>
+      <w:bookmarkStart w:id="38" w:name="_Toc228187389"/>
+      <w:bookmarkStart w:id="39" w:name="_Toc234690200"/>
+      <w:r>
+        <w:br/>
+      </w:r>
+      <w:bookmarkStart w:id="40" w:name="_Toc176887860"/>
+      <w:r>
+        <w:t>Características actuales del sistema</w:t>
+      </w:r>
+      <w:bookmarkEnd w:id="38"/>
+      <w:bookmarkEnd w:id="39"/>
+      <w:bookmarkEnd w:id="40"/>
+    </w:p>
+    <w:p>
+      <w:pPr>
+        <w:rPr>
+          <w:i/>
+        </w:rPr>
+      </w:pPr>
+      <w:r>
+        <w:t>No existe un sistema informático</w:t>
+      </w:r>
+      <w:r>
+        <w:t xml:space="preserve"> especifico</w:t>
+      </w:r>
+      <w:r>
+        <w:t xml:space="preserve"> en uso actualmente.</w:t>
+      </w:r>
+    </w:p>
+    <w:p>
+      <w:pPr>
+        <w:pStyle w:val="PSI-Ttulo3"/>
+      </w:pPr>
+      <w:bookmarkStart w:id="41" w:name="_Toc234690201"/>
+      <w:r>
+        <w:br/>
+      </w:r>
+      <w:bookmarkStart w:id="42" w:name="_Toc176887861"/>
+      <w:r>
+        <w:t>Descripción de procesos actuales</w:t>
+      </w:r>
+      <w:bookmarkEnd w:id="41"/>
+      <w:bookmarkEnd w:id="42"/>
+      <w:r>
+        <w:t xml:space="preserve"> </w:t>
+      </w:r>
+    </w:p>
+    <w:p>
+      <w:pPr>
+        <w:rPr>
+          <w:i/>
+        </w:rPr>
+      </w:pPr>
+      <w:r>
+        <w:t xml:space="preserve">El proceso de gestión de riesgos utilizado actualmente </w:t>
+      </w:r>
+      <w:r>
+        <w:t>está</w:t>
+      </w:r>
+      <w:r>
+        <w:t xml:space="preserve"> basado en la metodología PSI y se basa en el uso de</w:t>
+      </w:r>
+      <w:r>
+        <w:t xml:space="preserve"> documentos de Word pre fabricados y plantillas de Excel para agilizar algunas tareas. </w:t>
+      </w:r>
+      <w:r>
+        <w:t>Procede de la siguiente forma:</w:t>
+      </w:r>
+    </w:p>
+    <w:p>
+      <w:pPr>
+        <w:rPr>
+          <w:i/>
+        </w:rPr>
+      </w:pPr>
       <w:r>
         <w:rPr>
           <w:b/>
           <w:bCs/>
         </w:rPr>
-        <w:t>Risk</w:t>
-      </w:r>
-      <w:proofErr w:type="spellEnd"/>
+        <w:t>Identificación de riesgos</w:t>
+      </w:r>
+      <w:r>
+        <w:t>: Se identifican los riesgos del proyecto a partir de la experiencia de los participantes y utilizando como referencia una lista de riesgos habituales. Cada riesgo identificado es agregado a la pla</w:t>
+      </w:r>
+      <w:r>
+        <w:t>n</w:t>
+      </w:r>
+      <w:r>
+        <w:t xml:space="preserve">tilla de informe de riesgo, con una descripción, categoría, causas, síntomas y el responsable de monitorearlo. Para cada categoría de riesgo se define </w:t>
+      </w:r>
+      <w:r>
+        <w:lastRenderedPageBreak/>
+        <w:t xml:space="preserve">también la importancia general de los riesgos de esa categoría para el proyecto </w:t>
+      </w:r>
+      <w:r>
+        <w:t>específico</w:t>
+      </w:r>
+      <w:r>
+        <w:t xml:space="preserve"> que se </w:t>
+      </w:r>
+      <w:r>
+        <w:t>está</w:t>
+      </w:r>
+      <w:r>
+        <w:t xml:space="preserve"> desarrollando. </w:t>
+      </w:r>
+    </w:p>
+    <w:p>
+      <w:pPr>
+        <w:rPr>
+          <w:i/>
+        </w:rPr>
+      </w:pPr>
+      <w:r>
+        <w:t xml:space="preserve"> </w:t>
+      </w:r>
       <w:r>
         <w:rPr>
           <w:b/>
           <w:bCs/>
         </w:rPr>
-        <w:t xml:space="preserve"> Manager</w:t>
-      </w:r>
-      <w:r>
-        <w:t> integre todas las ventajas que ofrecen las herramientas previamente utilizadas. Solo así podrá considerarse un éxito en la mejora de la gestión de riesgos, garantizando un proceso más eficiente y efectivo para los estudiantes y docentes involucrados.</w:t>
-      </w:r>
-    </w:p>
-    <w:p>
-      <w:pPr>
-        <w:pStyle w:val="PSI-Ttulo3"/>
-      </w:pPr>
-      <w:bookmarkStart w:id="36" w:name="_Toc228187389"/>
-      <w:bookmarkStart w:id="37" w:name="_Toc234690200"/>
-      <w:r>
-        <w:br/>
-      </w:r>
-      <w:bookmarkStart w:id="38" w:name="_Toc176607502"/>
-      <w:r>
-        <w:t>Características actuales del sistema</w:t>
-      </w:r>
-      <w:bookmarkEnd w:id="36"/>
-      <w:bookmarkEnd w:id="37"/>
-      <w:bookmarkEnd w:id="38"/>
-    </w:p>
-    <w:p>
-      <w:pPr>
-        <w:rPr>
-          <w:i/>
-        </w:rPr>
-      </w:pPr>
-      <w:r>
-        <w:t>No existe un sistema informático</w:t>
-      </w:r>
-      <w:r>
-        <w:t xml:space="preserve"> especifico</w:t>
-      </w:r>
-      <w:r>
-        <w:t xml:space="preserve"> en uso actualmente.</w:t>
-      </w:r>
-    </w:p>
-    <w:p>
-      <w:pPr>
-        <w:pStyle w:val="PSI-Ttulo3"/>
-      </w:pPr>
-      <w:bookmarkStart w:id="39" w:name="_Toc234690201"/>
-      <w:r>
-        <w:br/>
-      </w:r>
-      <w:bookmarkStart w:id="40" w:name="_Toc176607503"/>
-      <w:r>
-        <w:t>Descripción de procesos actuales</w:t>
-      </w:r>
-      <w:bookmarkEnd w:id="39"/>
-      <w:bookmarkEnd w:id="40"/>
-      <w:r>
-        <w:t xml:space="preserve"> </w:t>
-      </w:r>
-    </w:p>
-    <w:p>
-      <w:pPr>
-        <w:rPr>
-          <w:i/>
-        </w:rPr>
-      </w:pPr>
-      <w:r>
-        <w:t xml:space="preserve">El proceso de gestión de riesgos utilizado actualmente </w:t>
-      </w:r>
-      <w:r>
-        <w:t>está</w:t>
-      </w:r>
-      <w:r>
-        <w:t xml:space="preserve"> basado en la metodología PSI y se basa en el uso de</w:t>
-      </w:r>
-      <w:r>
-        <w:t xml:space="preserve"> documentos de Word pre fabricados y plantillas de Excel para agilizar algunas tareas. </w:t>
-      </w:r>
-      <w:r>
-        <w:t>Procede de la siguiente forma:</w:t>
-      </w:r>
-    </w:p>
-    <w:p>
-      <w:pPr>
-        <w:rPr>
-          <w:i/>
-        </w:rPr>
-      </w:pPr>
+        <w:t>Análisis de riesgo</w:t>
+      </w:r>
       <w:r>
         <w:rPr>
           <w:b/>
           <w:bCs/>
         </w:rPr>
-        <w:t>Identificación de riesgos</w:t>
-      </w:r>
-      <w:r>
-        <w:t>: Se identifican los riesgos del proyecto a partir de la experiencia de los participantes y utilizando como referencia una lista de riesgos habituales. Cada riesgo identificado es agregado a la pla</w:t>
-      </w:r>
-      <w:r>
-        <w:t>n</w:t>
-      </w:r>
-      <w:r>
-        <w:t xml:space="preserve">tilla de informe de riesgo, con una descripción, categoría, causas, síntomas y el responsable de monitorearlo. Para cada categoría de riesgo se define </w:t>
-      </w:r>
-      <w:r>
-        <w:lastRenderedPageBreak/>
-        <w:t xml:space="preserve">también la importancia general de los riesgos de esa categoría para el proyecto </w:t>
-      </w:r>
-      <w:r>
-        <w:t>específico</w:t>
-      </w:r>
-      <w:r>
-        <w:t xml:space="preserve"> que se </w:t>
-      </w:r>
-      <w:r>
-        <w:t>está</w:t>
-      </w:r>
-      <w:r>
-        <w:t xml:space="preserve"> desarrollando. </w:t>
+        <w:t>s</w:t>
+      </w:r>
+      <w:r>
+        <w:t>: Cada riesgo identificado es analizado en términos de probabilidad e impacto</w:t>
+      </w:r>
+      <w:r>
+        <w:t xml:space="preserve">, los cuales se definen por estimaciones y consensos entre los participantes. En base a estas dos medidas, se determina el factor de riesgo de los riesgos identificados, y se determinan como prioritarios aquellos que tengan un factor </w:t>
+      </w:r>
+      <w:r>
+        <w:t>más</w:t>
+      </w:r>
+      <w:r>
+        <w:t xml:space="preserve"> alto. </w:t>
       </w:r>
     </w:p>
     <w:p>
@@ -3533,67 +3489,31 @@
           <w:i/>
         </w:rPr>
       </w:pPr>
-      <w:r>
-        <w:t xml:space="preserve"> </w:t>
-      </w:r>
       <w:r>
         <w:rPr>
           <w:b/>
           <w:bCs/>
         </w:rPr>
-        <w:t>Análisis de riesgo</w:t>
-      </w:r>
+        <w:t>Planificación de riesgos</w:t>
+      </w:r>
+      <w:r>
+        <w:t>:</w:t>
+      </w:r>
+      <w:r>
+        <w:t xml:space="preserve">  Para cada riesgo prioritario, se determina el curso de acción a tomar, eligiendo las estrategias utilizadas contra ese riesgo y definiendo planes de mitigación y/o contingencia. </w:t>
+      </w:r>
+    </w:p>
+    <w:p>
+      <w:pPr>
+        <w:rPr>
+          <w:i/>
+        </w:rPr>
+      </w:pPr>
       <w:r>
         <w:rPr>
           <w:b/>
           <w:bCs/>
         </w:rPr>
-        <w:t>s</w:t>
-      </w:r>
-      <w:r>
-        <w:t>: Cada riesgo identificado es analizado en términos de probabilidad e impacto</w:t>
-      </w:r>
-      <w:r>
-        <w:t xml:space="preserve">, los cuales se definen por estimaciones y consensos entre los participantes. En base a estas dos medidas, se determina el factor de riesgo de los riesgos identificados, y se determinan como prioritarios aquellos que tengan un factor </w:t>
-      </w:r>
-      <w:r>
-        <w:t>más</w:t>
-      </w:r>
-      <w:r>
-        <w:t xml:space="preserve"> alto. </w:t>
-      </w:r>
-    </w:p>
-    <w:p>
-      <w:pPr>
-        <w:rPr>
-          <w:i/>
-        </w:rPr>
-      </w:pPr>
-      <w:r>
-        <w:rPr>
-          <w:b/>
-          <w:bCs/>
-        </w:rPr>
-        <w:t>Planificación de riesgos</w:t>
-      </w:r>
-      <w:r>
-        <w:t>:</w:t>
-      </w:r>
-      <w:r>
-        <w:t xml:space="preserve">  Para cada riesgo prioritario, se determina el curso de acción a tomar, eligiendo las estrategias utilizadas contra ese riesgo y definiendo planes de mitigación y/o contingencia. </w:t>
-      </w:r>
-    </w:p>
-    <w:p>
-      <w:pPr>
-        <w:rPr>
-          <w:i/>
-        </w:rPr>
-      </w:pPr>
-      <w:r>
-        <w:rPr>
-          <w:b/>
-          <w:bCs/>
-        </w:rPr>
         <w:t>Supervisión de riesgos</w:t>
       </w:r>
       <w:r>
@@ -3613,16 +3533,16 @@
       <w:pPr>
         <w:pStyle w:val="PSI-Ttulo3"/>
       </w:pPr>
-      <w:bookmarkStart w:id="41" w:name="_Toc234690202"/>
+      <w:bookmarkStart w:id="43" w:name="_Toc234690202"/>
       <w:r>
         <w:br/>
       </w:r>
-      <w:bookmarkStart w:id="42" w:name="_Toc176607504"/>
+      <w:bookmarkStart w:id="44" w:name="_Toc176887862"/>
       <w:r>
         <w:t>Requisitos detectados</w:t>
       </w:r>
-      <w:bookmarkEnd w:id="41"/>
-      <w:bookmarkEnd w:id="42"/>
+      <w:bookmarkEnd w:id="43"/>
+      <w:bookmarkEnd w:id="44"/>
     </w:p>
     <w:p>
       <w:pPr>
@@ -4306,8 +4226,6 @@
           <w:color w:val="auto"/>
         </w:rPr>
       </w:pPr>
-      <w:bookmarkStart w:id="43" w:name="_GoBack"/>
-      <w:bookmarkEnd w:id="43"/>
       <w:r>
         <w:rPr>
           <w:i w:val="0"/>
@@ -4337,27 +4255,7 @@
           <w:color w:val="auto"/>
           <w:lang w:val="es-ES"/>
         </w:rPr>
-        <w:t xml:space="preserve">El sistema deberá ser integrado con </w:t>
-      </w:r>
-      <w:proofErr w:type="spellStart"/>
-      <w:r>
-        <w:rPr>
-          <w:i w:val="0"/>
-          <w:iCs/>
-          <w:color w:val="auto"/>
-          <w:lang w:val="es-ES"/>
-        </w:rPr>
-        <w:t>UARGflow</w:t>
-      </w:r>
-      <w:proofErr w:type="spellEnd"/>
-      <w:r>
-        <w:rPr>
-          <w:i w:val="0"/>
-          <w:iCs/>
-          <w:color w:val="auto"/>
-          <w:lang w:val="es-ES"/>
-        </w:rPr>
-        <w:t xml:space="preserve"> para el inicio de sesión de los usuarios.</w:t>
+        <w:t>El sistema deberá ser integrado con UARGflow para el inicio de sesión de los usuarios.</w:t>
       </w:r>
     </w:p>
     <w:p>
@@ -4420,31 +4318,31 @@
       <w:pPr>
         <w:pStyle w:val="PSI-Ttulo2"/>
       </w:pPr>
-      <w:bookmarkStart w:id="44" w:name="_Toc200978418"/>
-      <w:bookmarkStart w:id="45" w:name="_Toc228187391"/>
-      <w:bookmarkStart w:id="46" w:name="_Toc234690203"/>
-      <w:bookmarkStart w:id="47" w:name="_Toc176607505"/>
+      <w:bookmarkStart w:id="45" w:name="_Toc200978418"/>
+      <w:bookmarkStart w:id="46" w:name="_Toc228187391"/>
+      <w:bookmarkStart w:id="47" w:name="_Toc234690203"/>
+      <w:bookmarkStart w:id="48" w:name="_Toc176887863"/>
       <w:r>
         <w:t>Propuesta Técnica</w:t>
       </w:r>
-      <w:bookmarkEnd w:id="44"/>
       <w:bookmarkEnd w:id="45"/>
       <w:bookmarkEnd w:id="46"/>
       <w:bookmarkEnd w:id="47"/>
+      <w:bookmarkEnd w:id="48"/>
     </w:p>
     <w:p>
       <w:pPr>
         <w:pStyle w:val="PSI-Ttulo3"/>
       </w:pPr>
-      <w:bookmarkStart w:id="48" w:name="_Toc228187392"/>
-      <w:bookmarkStart w:id="49" w:name="_Toc234690204"/>
-      <w:bookmarkStart w:id="50" w:name="_Toc176607506"/>
+      <w:bookmarkStart w:id="49" w:name="_Toc228187392"/>
+      <w:bookmarkStart w:id="50" w:name="_Toc234690204"/>
+      <w:bookmarkStart w:id="51" w:name="_Toc176887864"/>
       <w:r>
         <w:t>Casos de uso</w:t>
       </w:r>
-      <w:bookmarkEnd w:id="48"/>
       <w:bookmarkEnd w:id="49"/>
       <w:bookmarkEnd w:id="50"/>
+      <w:bookmarkEnd w:id="51"/>
     </w:p>
     <w:p>
       <w:r>
@@ -4953,13 +4851,8 @@
         <w:t>.  Los usuarios podrán exportar los informes</w:t>
       </w:r>
       <w:r>
-        <w:t xml:space="preserve">, resúmenes y </w:t>
-      </w:r>
-      <w:proofErr w:type="spellStart"/>
-      <w:r>
-        <w:t>graficos</w:t>
-      </w:r>
-      <w:proofErr w:type="spellEnd"/>
+        <w:t>, resúmenes y graficos</w:t>
+      </w:r>
       <w:r>
         <w:t xml:space="preserve"> realizados.</w:t>
       </w:r>
@@ -4968,17 +4861,17 @@
       <w:pPr>
         <w:pStyle w:val="PSI-Ttulo2"/>
       </w:pPr>
-      <w:bookmarkStart w:id="51" w:name="_Toc200978419"/>
-      <w:bookmarkStart w:id="52" w:name="_Toc228187393"/>
-      <w:bookmarkStart w:id="53" w:name="_Toc234690205"/>
-      <w:bookmarkStart w:id="54" w:name="_Toc176607507"/>
+      <w:bookmarkStart w:id="52" w:name="_Toc200978419"/>
+      <w:bookmarkStart w:id="53" w:name="_Toc228187393"/>
+      <w:bookmarkStart w:id="54" w:name="_Toc234690205"/>
+      <w:bookmarkStart w:id="55" w:name="_Toc176887865"/>
       <w:r>
         <w:t>Planificación Estimada</w:t>
       </w:r>
-      <w:bookmarkEnd w:id="51"/>
       <w:bookmarkEnd w:id="52"/>
       <w:bookmarkEnd w:id="53"/>
       <w:bookmarkEnd w:id="54"/>
+      <w:bookmarkEnd w:id="55"/>
     </w:p>
     <w:p>
       <w:r>
@@ -5169,15 +5062,15 @@
       <w:pPr>
         <w:pStyle w:val="PSI-Ttulo1"/>
       </w:pPr>
-      <w:bookmarkStart w:id="55" w:name="_Toc228187394"/>
-      <w:bookmarkStart w:id="56" w:name="_Toc234690206"/>
-      <w:bookmarkStart w:id="57" w:name="_Toc176607508"/>
+      <w:bookmarkStart w:id="56" w:name="_Toc228187394"/>
+      <w:bookmarkStart w:id="57" w:name="_Toc234690206"/>
+      <w:bookmarkStart w:id="58" w:name="_Toc176887866"/>
       <w:r>
         <w:t>Propuesta Económica</w:t>
       </w:r>
-      <w:bookmarkEnd w:id="55"/>
       <w:bookmarkEnd w:id="56"/>
       <w:bookmarkEnd w:id="57"/>
+      <w:bookmarkEnd w:id="58"/>
     </w:p>
     <w:p>
       <w:pPr>
@@ -5653,29 +5546,29 @@
       <w:pPr>
         <w:pStyle w:val="PSI-Ttulo1"/>
       </w:pPr>
-      <w:bookmarkStart w:id="58" w:name="_Toc228187395"/>
-      <w:bookmarkStart w:id="59" w:name="_Toc234690207"/>
-      <w:bookmarkStart w:id="60" w:name="_Toc176607509"/>
+      <w:bookmarkStart w:id="59" w:name="_Toc228187395"/>
+      <w:bookmarkStart w:id="60" w:name="_Toc234690207"/>
+      <w:bookmarkStart w:id="61" w:name="_Toc176887867"/>
       <w:r>
         <w:t>Anexos</w:t>
       </w:r>
-      <w:bookmarkEnd w:id="58"/>
       <w:bookmarkEnd w:id="59"/>
       <w:bookmarkEnd w:id="60"/>
+      <w:bookmarkEnd w:id="61"/>
     </w:p>
     <w:p>
       <w:pPr>
         <w:pStyle w:val="PSI-Ttulo2"/>
       </w:pPr>
-      <w:bookmarkStart w:id="61" w:name="_Toc228187396"/>
-      <w:bookmarkStart w:id="62" w:name="_Toc234690208"/>
-      <w:bookmarkStart w:id="63" w:name="_Toc176607510"/>
+      <w:bookmarkStart w:id="62" w:name="_Toc228187396"/>
+      <w:bookmarkStart w:id="63" w:name="_Toc234690208"/>
+      <w:bookmarkStart w:id="64" w:name="_Toc176887868"/>
       <w:r>
         <w:t>Entrevistas</w:t>
       </w:r>
-      <w:bookmarkEnd w:id="61"/>
       <w:bookmarkEnd w:id="62"/>
       <w:bookmarkEnd w:id="63"/>
+      <w:bookmarkEnd w:id="64"/>
       <w:r>
         <w:t xml:space="preserve"> </w:t>
       </w:r>
@@ -5728,13 +5621,13 @@
       <w:pPr>
         <w:pStyle w:val="PSI-Ttulo2"/>
       </w:pPr>
-      <w:bookmarkStart w:id="64" w:name="_Toc234690210"/>
-      <w:bookmarkStart w:id="65" w:name="_Toc176607512"/>
+      <w:bookmarkStart w:id="65" w:name="_Toc234690210"/>
+      <w:bookmarkStart w:id="66" w:name="_Toc176887869"/>
       <w:r>
         <w:t>Otros</w:t>
       </w:r>
-      <w:bookmarkEnd w:id="64"/>
       <w:bookmarkEnd w:id="65"/>
+      <w:bookmarkEnd w:id="66"/>
       <w:r>
         <w:t xml:space="preserve"> </w:t>
       </w:r>
@@ -5757,30 +5650,8 @@
           <w:rPr>
             <w:rStyle w:val="Hipervnculo"/>
           </w:rPr>
-          <w:t xml:space="preserve">Plantillas de la metodología PSI utilizadas actualmente para la gestión de riesgo en las asignaturas de </w:t>
-        </w:r>
-        <w:proofErr w:type="spellStart"/>
-        <w:r>
-          <w:rPr>
-            <w:rStyle w:val="Hipervnculo"/>
-          </w:rPr>
-          <w:t>AdeS</w:t>
-        </w:r>
-        <w:proofErr w:type="spellEnd"/>
-        <w:r>
-          <w:rPr>
-            <w:rStyle w:val="Hipervnculo"/>
-          </w:rPr>
-          <w:t xml:space="preserve"> y </w:t>
-        </w:r>
-        <w:proofErr w:type="spellStart"/>
-        <w:r>
-          <w:rPr>
-            <w:rStyle w:val="Hipervnculo"/>
-          </w:rPr>
-          <w:t>LeS</w:t>
-        </w:r>
-        <w:proofErr w:type="spellEnd"/>
+          <w:t>Plantillas de la metodología PSI utilizadas actualmente para la gestión de riesgo en las asignaturas de AdeS y LeS</w:t>
+        </w:r>
       </w:hyperlink>
     </w:p>
     <w:p>
@@ -5809,7 +5680,7 @@
 </file>
 
 <file path=word/endnotes.xml><?xml version="1.0" encoding="utf-8"?>
-<w:endnotes xmlns:wpc="http://schemas.microsoft.com/office/word/2010/wordprocessingCanvas" xmlns:mc="http://schemas.openxmlformats.org/markup-compatibility/2006" xmlns:o="urn:schemas-microsoft-com:office:office" xmlns:r="http://schemas.openxmlformats.org/officeDocument/2006/relationships" xmlns:m="http://schemas.openxmlformats.org/officeDocument/2006/math" xmlns:v="urn:schemas-microsoft-com:vml" xmlns:wp14="http://schemas.microsoft.com/office/word/2010/wordprocessingDrawing" xmlns:wp="http://schemas.openxmlformats.org/drawingml/2006/wordprocessingDrawing" xmlns:w10="urn:schemas-microsoft-com:office:word" xmlns:w="http://schemas.openxmlformats.org/wordprocessingml/2006/main" xmlns:w14="http://schemas.microsoft.com/office/word/2010/wordml" xmlns:w15="http://schemas.microsoft.com/office/word/2012/wordml" xmlns:wpg="http://schemas.microsoft.com/office/word/2010/wordprocessingGroup" xmlns:wpi="http://schemas.microsoft.com/office/word/2010/wordprocessingInk" xmlns:wne="http://schemas.microsoft.com/office/word/2006/wordml" xmlns:wps="http://schemas.microsoft.com/office/word/2010/wordprocessingShape" mc:Ignorable="w14 w15 wp14">
+<w:endnotes xmlns:wpc="http://schemas.microsoft.com/office/word/2010/wordprocessingCanvas" xmlns:cx="http://schemas.microsoft.com/office/drawing/2014/chartex" xmlns:cx1="http://schemas.microsoft.com/office/drawing/2015/9/8/chartex" xmlns:cx2="http://schemas.microsoft.com/office/drawing/2015/10/21/chartex" xmlns:cx3="http://schemas.microsoft.com/office/drawing/2016/5/9/chartex" xmlns:cx4="http://schemas.microsoft.com/office/drawing/2016/5/10/chartex" xmlns:cx5="http://schemas.microsoft.com/office/drawing/2016/5/11/chartex" xmlns:cx6="http://schemas.microsoft.com/office/drawing/2016/5/12/chartex" xmlns:cx7="http://schemas.microsoft.com/office/drawing/2016/5/13/chartex" xmlns:cx8="http://schemas.microsoft.com/office/drawing/2016/5/14/chartex" xmlns:mc="http://schemas.openxmlformats.org/markup-compatibility/2006" xmlns:aink="http://schemas.microsoft.com/office/drawing/2016/ink" xmlns:am3d="http://schemas.microsoft.com/office/drawing/2017/model3d" xmlns:o="urn:schemas-microsoft-com:office:office" xmlns:oel="http://schemas.microsoft.com/office/2019/extlst" xmlns:r="http://schemas.openxmlformats.org/officeDocument/2006/relationships" xmlns:m="http://schemas.openxmlformats.org/officeDocument/2006/math" xmlns:v="urn:schemas-microsoft-com:vml" xmlns:wp14="http://schemas.microsoft.com/office/word/2010/wordprocessingDrawing" xmlns:wp="http://schemas.openxmlformats.org/drawingml/2006/wordprocessingDrawing" xmlns:w10="urn:schemas-microsoft-com:office:word" xmlns:w="http://schemas.openxmlformats.org/wordprocessingml/2006/main" xmlns:w14="http://schemas.microsoft.com/office/word/2010/wordml" xmlns:w15="http://schemas.microsoft.com/office/word/2012/wordml" xmlns:w16cex="http://schemas.microsoft.com/office/word/2018/wordml/cex" xmlns:w16cid="http://schemas.microsoft.com/office/word/2016/wordml/cid" xmlns:w16="http://schemas.microsoft.com/office/word/2018/wordml" xmlns:w16du="http://schemas.microsoft.com/office/word/2023/wordml/word16du" xmlns:w16sdtdh="http://schemas.microsoft.com/office/word/2020/wordml/sdtdatahash" xmlns:w16se="http://schemas.microsoft.com/office/word/2015/wordml/symex" xmlns:wpg="http://schemas.microsoft.com/office/word/2010/wordprocessingGroup" xmlns:wpi="http://schemas.microsoft.com/office/word/2010/wordprocessingInk" xmlns:wne="http://schemas.microsoft.com/office/word/2006/wordml" xmlns:wps="http://schemas.microsoft.com/office/word/2010/wordprocessingShape" mc:Ignorable="w14 w15 w16se w16cid w16 w16cex w16sdtdh w16du wp14">
   <w:endnote w:type="separator" w:id="-1">
     <w:p>
       <w:r>
@@ -5830,7 +5701,7 @@
 </file>
 
 <file path=word/footer1.xml><?xml version="1.0" encoding="utf-8"?>
-<w:ftr xmlns:wpc="http://schemas.microsoft.com/office/word/2010/wordprocessingCanvas" xmlns:mc="http://schemas.openxmlformats.org/markup-compatibility/2006" xmlns:o="urn:schemas-microsoft-com:office:office" xmlns:r="http://schemas.openxmlformats.org/officeDocument/2006/relationships" xmlns:m="http://schemas.openxmlformats.org/officeDocument/2006/math" xmlns:v="urn:schemas-microsoft-com:vml" xmlns:wp14="http://schemas.microsoft.com/office/word/2010/wordprocessingDrawing" xmlns:wp="http://schemas.openxmlformats.org/drawingml/2006/wordprocessingDrawing" xmlns:w10="urn:schemas-microsoft-com:office:word" xmlns:w="http://schemas.openxmlformats.org/wordprocessingml/2006/main" xmlns:w14="http://schemas.microsoft.com/office/word/2010/wordml" xmlns:w15="http://schemas.microsoft.com/office/word/2012/wordml" xmlns:wpg="http://schemas.microsoft.com/office/word/2010/wordprocessingGroup" xmlns:wpi="http://schemas.microsoft.com/office/word/2010/wordprocessingInk" xmlns:wne="http://schemas.microsoft.com/office/word/2006/wordml" xmlns:wps="http://schemas.microsoft.com/office/word/2010/wordprocessingShape" mc:Ignorable="w14 w15 wp14">
+<w:ftr xmlns:wpc="http://schemas.microsoft.com/office/word/2010/wordprocessingCanvas" xmlns:cx="http://schemas.microsoft.com/office/drawing/2014/chartex" xmlns:cx1="http://schemas.microsoft.com/office/drawing/2015/9/8/chartex" xmlns:cx2="http://schemas.microsoft.com/office/drawing/2015/10/21/chartex" xmlns:cx3="http://schemas.microsoft.com/office/drawing/2016/5/9/chartex" xmlns:cx4="http://schemas.microsoft.com/office/drawing/2016/5/10/chartex" xmlns:cx5="http://schemas.microsoft.com/office/drawing/2016/5/11/chartex" xmlns:cx6="http://schemas.microsoft.com/office/drawing/2016/5/12/chartex" xmlns:cx7="http://schemas.microsoft.com/office/drawing/2016/5/13/chartex" xmlns:cx8="http://schemas.microsoft.com/office/drawing/2016/5/14/chartex" xmlns:mc="http://schemas.openxmlformats.org/markup-compatibility/2006" xmlns:aink="http://schemas.microsoft.com/office/drawing/2016/ink" xmlns:am3d="http://schemas.microsoft.com/office/drawing/2017/model3d" xmlns:o="urn:schemas-microsoft-com:office:office" xmlns:oel="http://schemas.microsoft.com/office/2019/extlst" xmlns:r="http://schemas.openxmlformats.org/officeDocument/2006/relationships" xmlns:m="http://schemas.openxmlformats.org/officeDocument/2006/math" xmlns:v="urn:schemas-microsoft-com:vml" xmlns:wp14="http://schemas.microsoft.com/office/word/2010/wordprocessingDrawing" xmlns:wp="http://schemas.openxmlformats.org/drawingml/2006/wordprocessingDrawing" xmlns:w10="urn:schemas-microsoft-com:office:word" xmlns:w="http://schemas.openxmlformats.org/wordprocessingml/2006/main" xmlns:w14="http://schemas.microsoft.com/office/word/2010/wordml" xmlns:w15="http://schemas.microsoft.com/office/word/2012/wordml" xmlns:w16cex="http://schemas.microsoft.com/office/word/2018/wordml/cex" xmlns:w16cid="http://schemas.microsoft.com/office/word/2016/wordml/cid" xmlns:w16="http://schemas.microsoft.com/office/word/2018/wordml" xmlns:w16du="http://schemas.microsoft.com/office/word/2023/wordml/word16du" xmlns:w16sdtdh="http://schemas.microsoft.com/office/word/2020/wordml/sdtdatahash" xmlns:w16se="http://schemas.microsoft.com/office/word/2015/wordml/symex" xmlns:wpg="http://schemas.microsoft.com/office/word/2010/wordprocessingGroup" xmlns:wpi="http://schemas.microsoft.com/office/word/2010/wordprocessingInk" xmlns:wne="http://schemas.microsoft.com/office/word/2006/wordml" xmlns:wps="http://schemas.microsoft.com/office/word/2010/wordprocessingShape" mc:Ignorable="w14 w15 w16se w16cid w16 w16cex w16sdtdh w16du wp14">
   <w:p>
     <w:r>
       <w:rPr>
@@ -5966,7 +5837,7 @@
             </wp:anchor>
           </w:drawing>
         </mc:Choice>
-        <mc:Fallback xmlns:w16se="http://schemas.microsoft.com/office/word/2015/wordml/symex" xmlns:w16sdtdh="http://schemas.microsoft.com/office/word/2020/wordml/sdtdatahash" xmlns:w16du="http://schemas.microsoft.com/office/word/2023/wordml/word16du" xmlns:w16="http://schemas.microsoft.com/office/word/2018/wordml" xmlns:w16cid="http://schemas.microsoft.com/office/word/2016/wordml/cid" xmlns:w16cex="http://schemas.microsoft.com/office/word/2018/wordml/cex" xmlns:oel="http://schemas.microsoft.com/office/2019/extlst" xmlns:am3d="http://schemas.microsoft.com/office/drawing/2017/model3d" xmlns:aink="http://schemas.microsoft.com/office/drawing/2016/ink" xmlns:cx8="http://schemas.microsoft.com/office/drawing/2016/5/14/chartex" xmlns:cx7="http://schemas.microsoft.com/office/drawing/2016/5/13/chartex" xmlns:cx6="http://schemas.microsoft.com/office/drawing/2016/5/12/chartex" xmlns:cx5="http://schemas.microsoft.com/office/drawing/2016/5/11/chartex" xmlns:cx4="http://schemas.microsoft.com/office/drawing/2016/5/10/chartex" xmlns:cx3="http://schemas.microsoft.com/office/drawing/2016/5/9/chartex" xmlns:cx2="http://schemas.microsoft.com/office/drawing/2015/10/21/chartex" xmlns:cx1="http://schemas.microsoft.com/office/drawing/2015/9/8/chartex" xmlns:cx="http://schemas.microsoft.com/office/drawing/2014/chartex">
+        <mc:Fallback>
           <w:pict>
             <v:group w14:anchorId="3EFEB393" id="Group 27" o:spid="_x0000_s1026" style="position:absolute;margin-left:0;margin-top:0;width:593.7pt;height:63.75pt;flip:y;z-index:251656192;mso-width-percent:1000;mso-height-percent:900;mso-position-horizontal:center;mso-position-horizontal-relative:page;mso-position-vertical:bottom;mso-position-vertical-relative:page;mso-width-percent:1000;mso-height-percent:900;mso-height-relative:bottom-margin-area" coordorigin="8,9" coordsize="15823,1439" o:gfxdata="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" o:allowincell="f">
               <v:shapetype id="_x0000_t32" coordsize="21600,21600" o:spt="32" o:oned="t" path="m,l21600,21600e" filled="f">
@@ -6045,7 +5916,7 @@
             </wp:anchor>
           </w:drawing>
         </mc:Choice>
-        <mc:Fallback xmlns:w16se="http://schemas.microsoft.com/office/word/2015/wordml/symex" xmlns:w16sdtdh="http://schemas.microsoft.com/office/word/2020/wordml/sdtdatahash" xmlns:w16du="http://schemas.microsoft.com/office/word/2023/wordml/word16du" xmlns:w16="http://schemas.microsoft.com/office/word/2018/wordml" xmlns:w16cid="http://schemas.microsoft.com/office/word/2016/wordml/cid" xmlns:w16cex="http://schemas.microsoft.com/office/word/2018/wordml/cex" xmlns:oel="http://schemas.microsoft.com/office/2019/extlst" xmlns:am3d="http://schemas.microsoft.com/office/drawing/2017/model3d" xmlns:aink="http://schemas.microsoft.com/office/drawing/2016/ink" xmlns:cx8="http://schemas.microsoft.com/office/drawing/2016/5/14/chartex" xmlns:cx7="http://schemas.microsoft.com/office/drawing/2016/5/13/chartex" xmlns:cx6="http://schemas.microsoft.com/office/drawing/2016/5/12/chartex" xmlns:cx5="http://schemas.microsoft.com/office/drawing/2016/5/11/chartex" xmlns:cx4="http://schemas.microsoft.com/office/drawing/2016/5/10/chartex" xmlns:cx3="http://schemas.microsoft.com/office/drawing/2016/5/9/chartex" xmlns:cx2="http://schemas.microsoft.com/office/drawing/2015/10/21/chartex" xmlns:cx1="http://schemas.microsoft.com/office/drawing/2015/9/8/chartex" xmlns:cx="http://schemas.microsoft.com/office/drawing/2014/chartex">
+        <mc:Fallback>
           <w:pict>
             <v:rect w14:anchorId="4927D3DD" id="Rectangle 26" o:spid="_x0000_s1026" style="position:absolute;margin-left:38.95pt;margin-top:778.55pt;width:7.15pt;height:62.2pt;z-index:251655168;visibility:visible;mso-wrap-style:square;mso-width-percent:0;mso-height-percent:900;mso-wrap-distance-left:9pt;mso-wrap-distance-top:0;mso-wrap-distance-right:9pt;mso-wrap-distance-bottom:0;mso-position-horizontal:absolute;mso-position-horizontal-relative:page;mso-position-vertical:absolute;mso-position-vertical-relative:page;mso-width-percent:0;mso-height-percent:900;mso-width-relative:page;mso-height-relative:bottom-margin-area;v-text-anchor:top" o:gfxdata="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" fillcolor="#4bacc6" strokecolor="#205867">
               <w10:wrap anchorx="page" anchory="page"/>
@@ -6187,7 +6058,7 @@
             </wp:anchor>
           </w:drawing>
         </mc:Choice>
-        <mc:Fallback xmlns:w16se="http://schemas.microsoft.com/office/word/2015/wordml/symex" xmlns:w16sdtdh="http://schemas.microsoft.com/office/word/2020/wordml/sdtdatahash" xmlns:w16du="http://schemas.microsoft.com/office/word/2023/wordml/word16du" xmlns:w16="http://schemas.microsoft.com/office/word/2018/wordml" xmlns:w16cid="http://schemas.microsoft.com/office/word/2016/wordml/cid" xmlns:w16cex="http://schemas.microsoft.com/office/word/2018/wordml/cex" xmlns:oel="http://schemas.microsoft.com/office/2019/extlst" xmlns:am3d="http://schemas.microsoft.com/office/drawing/2017/model3d" xmlns:aink="http://schemas.microsoft.com/office/drawing/2016/ink" xmlns:cx8="http://schemas.microsoft.com/office/drawing/2016/5/14/chartex" xmlns:cx7="http://schemas.microsoft.com/office/drawing/2016/5/13/chartex" xmlns:cx6="http://schemas.microsoft.com/office/drawing/2016/5/12/chartex" xmlns:cx5="http://schemas.microsoft.com/office/drawing/2016/5/11/chartex" xmlns:cx4="http://schemas.microsoft.com/office/drawing/2016/5/10/chartex" xmlns:cx3="http://schemas.microsoft.com/office/drawing/2016/5/9/chartex" xmlns:cx2="http://schemas.microsoft.com/office/drawing/2015/10/21/chartex" xmlns:cx1="http://schemas.microsoft.com/office/drawing/2015/9/8/chartex" xmlns:cx="http://schemas.microsoft.com/office/drawing/2014/chartex">
+        <mc:Fallback>
           <w:pict>
             <v:rect w14:anchorId="4DB4E4AF" id="Rectangle 11" o:spid="_x0000_s1026" style="position:absolute;margin-left:549.2pt;margin-top:778.55pt;width:7.15pt;height:62.2pt;z-index:251654144;visibility:visible;mso-wrap-style:square;mso-width-percent:0;mso-height-percent:900;mso-wrap-distance-left:9pt;mso-wrap-distance-top:0;mso-wrap-distance-right:9pt;mso-wrap-distance-bottom:0;mso-position-horizontal:absolute;mso-position-horizontal-relative:page;mso-position-vertical:absolute;mso-position-vertical-relative:page;mso-width-percent:0;mso-height-percent:900;mso-width-relative:page;mso-height-relative:bottom-margin-area;v-text-anchor:top" o:gfxdata="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" fillcolor="#4bacc6" strokecolor="#205867">
               <w10:wrap anchorx="page" anchory="page"/>
@@ -6202,22 +6073,14 @@
       <w:spacing w:before="0"/>
     </w:pPr>
     <w:r>
-      <w:t xml:space="preserve">Agustín </w:t>
-    </w:r>
-    <w:proofErr w:type="spellStart"/>
-    <w:r>
-      <w:t>Collareda</w:t>
-    </w:r>
-    <w:proofErr w:type="spellEnd"/>
-    <w:r>
-      <w:t>, Cintia Hernandez y Hugo Frey</w:t>
+      <w:t>Agustín Collareda, Cintia Hernandez y Hugo Frey</w:t>
     </w:r>
   </w:p>
 </w:ftr>
 </file>
 
 <file path=word/footnotes.xml><?xml version="1.0" encoding="utf-8"?>
-<w:footnotes xmlns:wpc="http://schemas.microsoft.com/office/word/2010/wordprocessingCanvas" xmlns:mc="http://schemas.openxmlformats.org/markup-compatibility/2006" xmlns:o="urn:schemas-microsoft-com:office:office" xmlns:r="http://schemas.openxmlformats.org/officeDocument/2006/relationships" xmlns:m="http://schemas.openxmlformats.org/officeDocument/2006/math" xmlns:v="urn:schemas-microsoft-com:vml" xmlns:wp14="http://schemas.microsoft.com/office/word/2010/wordprocessingDrawing" xmlns:wp="http://schemas.openxmlformats.org/drawingml/2006/wordprocessingDrawing" xmlns:w10="urn:schemas-microsoft-com:office:word" xmlns:w="http://schemas.openxmlformats.org/wordprocessingml/2006/main" xmlns:w14="http://schemas.microsoft.com/office/word/2010/wordml" xmlns:w15="http://schemas.microsoft.com/office/word/2012/wordml" xmlns:wpg="http://schemas.microsoft.com/office/word/2010/wordprocessingGroup" xmlns:wpi="http://schemas.microsoft.com/office/word/2010/wordprocessingInk" xmlns:wne="http://schemas.microsoft.com/office/word/2006/wordml" xmlns:wps="http://schemas.microsoft.com/office/word/2010/wordprocessingShape" mc:Ignorable="w14 w15 wp14">
+<w:footnotes xmlns:wpc="http://schemas.microsoft.com/office/word/2010/wordprocessingCanvas" xmlns:cx="http://schemas.microsoft.com/office/drawing/2014/chartex" xmlns:cx1="http://schemas.microsoft.com/office/drawing/2015/9/8/chartex" xmlns:cx2="http://schemas.microsoft.com/office/drawing/2015/10/21/chartex" xmlns:cx3="http://schemas.microsoft.com/office/drawing/2016/5/9/chartex" xmlns:cx4="http://schemas.microsoft.com/office/drawing/2016/5/10/chartex" xmlns:cx5="http://schemas.microsoft.com/office/drawing/2016/5/11/chartex" xmlns:cx6="http://schemas.microsoft.com/office/drawing/2016/5/12/chartex" xmlns:cx7="http://schemas.microsoft.com/office/drawing/2016/5/13/chartex" xmlns:cx8="http://schemas.microsoft.com/office/drawing/2016/5/14/chartex" xmlns:mc="http://schemas.openxmlformats.org/markup-compatibility/2006" xmlns:aink="http://schemas.microsoft.com/office/drawing/2016/ink" xmlns:am3d="http://schemas.microsoft.com/office/drawing/2017/model3d" xmlns:o="urn:schemas-microsoft-com:office:office" xmlns:oel="http://schemas.microsoft.com/office/2019/extlst" xmlns:r="http://schemas.openxmlformats.org/officeDocument/2006/relationships" xmlns:m="http://schemas.openxmlformats.org/officeDocument/2006/math" xmlns:v="urn:schemas-microsoft-com:vml" xmlns:wp14="http://schemas.microsoft.com/office/word/2010/wordprocessingDrawing" xmlns:wp="http://schemas.openxmlformats.org/drawingml/2006/wordprocessingDrawing" xmlns:w10="urn:schemas-microsoft-com:office:word" xmlns:w="http://schemas.openxmlformats.org/wordprocessingml/2006/main" xmlns:w14="http://schemas.microsoft.com/office/word/2010/wordml" xmlns:w15="http://schemas.microsoft.com/office/word/2012/wordml" xmlns:w16cex="http://schemas.microsoft.com/office/word/2018/wordml/cex" xmlns:w16cid="http://schemas.microsoft.com/office/word/2016/wordml/cid" xmlns:w16="http://schemas.microsoft.com/office/word/2018/wordml" xmlns:w16du="http://schemas.microsoft.com/office/word/2023/wordml/word16du" xmlns:w16sdtdh="http://schemas.microsoft.com/office/word/2020/wordml/sdtdatahash" xmlns:w16se="http://schemas.microsoft.com/office/word/2015/wordml/symex" xmlns:wpg="http://schemas.microsoft.com/office/word/2010/wordprocessingGroup" xmlns:wpi="http://schemas.microsoft.com/office/word/2010/wordprocessingInk" xmlns:wne="http://schemas.microsoft.com/office/word/2006/wordml" xmlns:wps="http://schemas.microsoft.com/office/word/2010/wordprocessingShape" mc:Ignorable="w14 w15 w16se w16cid w16 w16cex w16sdtdh w16du wp14">
   <w:footnote w:type="separator" w:id="-1">
     <w:p>
       <w:r>
@@ -6238,7 +6101,7 @@
 </file>
 
 <file path=word/header1.xml><?xml version="1.0" encoding="utf-8"?>
-<w:hdr xmlns:wpc="http://schemas.microsoft.com/office/word/2010/wordprocessingCanvas" xmlns:mc="http://schemas.openxmlformats.org/markup-compatibility/2006" xmlns:o="urn:schemas-microsoft-com:office:office" xmlns:r="http://schemas.openxmlformats.org/officeDocument/2006/relationships" xmlns:m="http://schemas.openxmlformats.org/officeDocument/2006/math" xmlns:v="urn:schemas-microsoft-com:vml" xmlns:wp14="http://schemas.microsoft.com/office/word/2010/wordprocessingDrawing" xmlns:wp="http://schemas.openxmlformats.org/drawingml/2006/wordprocessingDrawing" xmlns:w10="urn:schemas-microsoft-com:office:word" xmlns:w="http://schemas.openxmlformats.org/wordprocessingml/2006/main" xmlns:w14="http://schemas.microsoft.com/office/word/2010/wordml" xmlns:w15="http://schemas.microsoft.com/office/word/2012/wordml" xmlns:wpg="http://schemas.microsoft.com/office/word/2010/wordprocessingGroup" xmlns:wpi="http://schemas.microsoft.com/office/word/2010/wordprocessingInk" xmlns:wne="http://schemas.microsoft.com/office/word/2006/wordml" xmlns:wps="http://schemas.microsoft.com/office/word/2010/wordprocessingShape" mc:Ignorable="w14 w15 wp14">
+<w:hdr xmlns:wpc="http://schemas.microsoft.com/office/word/2010/wordprocessingCanvas" xmlns:cx="http://schemas.microsoft.com/office/drawing/2014/chartex" xmlns:cx1="http://schemas.microsoft.com/office/drawing/2015/9/8/chartex" xmlns:cx2="http://schemas.microsoft.com/office/drawing/2015/10/21/chartex" xmlns:cx3="http://schemas.microsoft.com/office/drawing/2016/5/9/chartex" xmlns:cx4="http://schemas.microsoft.com/office/drawing/2016/5/10/chartex" xmlns:cx5="http://schemas.microsoft.com/office/drawing/2016/5/11/chartex" xmlns:cx6="http://schemas.microsoft.com/office/drawing/2016/5/12/chartex" xmlns:cx7="http://schemas.microsoft.com/office/drawing/2016/5/13/chartex" xmlns:cx8="http://schemas.microsoft.com/office/drawing/2016/5/14/chartex" xmlns:mc="http://schemas.openxmlformats.org/markup-compatibility/2006" xmlns:aink="http://schemas.microsoft.com/office/drawing/2016/ink" xmlns:am3d="http://schemas.microsoft.com/office/drawing/2017/model3d" xmlns:o="urn:schemas-microsoft-com:office:office" xmlns:oel="http://schemas.microsoft.com/office/2019/extlst" xmlns:r="http://schemas.openxmlformats.org/officeDocument/2006/relationships" xmlns:m="http://schemas.openxmlformats.org/officeDocument/2006/math" xmlns:v="urn:schemas-microsoft-com:vml" xmlns:wp14="http://schemas.microsoft.com/office/word/2010/wordprocessingDrawing" xmlns:wp="http://schemas.openxmlformats.org/drawingml/2006/wordprocessingDrawing" xmlns:w10="urn:schemas-microsoft-com:office:word" xmlns:w="http://schemas.openxmlformats.org/wordprocessingml/2006/main" xmlns:w14="http://schemas.microsoft.com/office/word/2010/wordml" xmlns:w15="http://schemas.microsoft.com/office/word/2012/wordml" xmlns:w16cex="http://schemas.microsoft.com/office/word/2018/wordml/cex" xmlns:w16cid="http://schemas.microsoft.com/office/word/2016/wordml/cid" xmlns:w16="http://schemas.microsoft.com/office/word/2018/wordml" xmlns:w16du="http://schemas.microsoft.com/office/word/2023/wordml/word16du" xmlns:w16sdtdh="http://schemas.microsoft.com/office/word/2020/wordml/sdtdatahash" xmlns:w16se="http://schemas.microsoft.com/office/word/2015/wordml/symex" xmlns:wpg="http://schemas.microsoft.com/office/word/2010/wordprocessingGroup" xmlns:wpi="http://schemas.microsoft.com/office/word/2010/wordprocessingInk" xmlns:wne="http://schemas.microsoft.com/office/word/2006/wordml" xmlns:wps="http://schemas.microsoft.com/office/word/2010/wordprocessingShape" mc:Ignorable="w14 w15 w16se w16cid w16 w16cex w16sdtdh w16du wp14">
   <w:p>
     <w:pPr>
       <w:pStyle w:val="Encabezado"/>
@@ -6447,7 +6310,7 @@
             </wp:anchor>
           </w:drawing>
         </mc:Choice>
-        <mc:Fallback xmlns:w16se="http://schemas.microsoft.com/office/word/2015/wordml/symex" xmlns:w16sdtdh="http://schemas.microsoft.com/office/word/2020/wordml/sdtdatahash" xmlns:w16du="http://schemas.microsoft.com/office/word/2023/wordml/word16du" xmlns:w16="http://schemas.microsoft.com/office/word/2018/wordml" xmlns:w16cid="http://schemas.microsoft.com/office/word/2016/wordml/cid" xmlns:w16cex="http://schemas.microsoft.com/office/word/2018/wordml/cex" xmlns:oel="http://schemas.microsoft.com/office/2019/extlst" xmlns:am3d="http://schemas.microsoft.com/office/drawing/2017/model3d" xmlns:aink="http://schemas.microsoft.com/office/drawing/2016/ink" xmlns:cx8="http://schemas.microsoft.com/office/drawing/2016/5/14/chartex" xmlns:cx7="http://schemas.microsoft.com/office/drawing/2016/5/13/chartex" xmlns:cx6="http://schemas.microsoft.com/office/drawing/2016/5/12/chartex" xmlns:cx5="http://schemas.microsoft.com/office/drawing/2016/5/11/chartex" xmlns:cx4="http://schemas.microsoft.com/office/drawing/2016/5/10/chartex" xmlns:cx3="http://schemas.microsoft.com/office/drawing/2016/5/9/chartex" xmlns:cx2="http://schemas.microsoft.com/office/drawing/2015/10/21/chartex" xmlns:cx1="http://schemas.microsoft.com/office/drawing/2015/9/8/chartex" xmlns:cx="http://schemas.microsoft.com/office/drawing/2014/chartex">
+        <mc:Fallback>
           <w:pict>
             <v:rect w14:anchorId="3F95FAC1" id="Rectangle 41" o:spid="_x0000_s1026" style="position:absolute;margin-left:39.3pt;margin-top:.4pt;width:7.15pt;height:62.95pt;z-index:251659264;visibility:visible;mso-wrap-style:square;mso-width-percent:0;mso-height-percent:900;mso-wrap-distance-left:9pt;mso-wrap-distance-top:0;mso-wrap-distance-right:9pt;mso-wrap-distance-bottom:0;mso-position-horizontal:absolute;mso-position-horizontal-relative:page;mso-position-vertical:absolute;mso-position-vertical-relative:page;mso-width-percent:0;mso-height-percent:900;mso-width-relative:page;mso-height-relative:bottom-margin-area;v-text-anchor:top" o:gfxdata="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" fillcolor="#4bacc6" strokecolor="#205867">
               <w10:wrap anchorx="page" anchory="page"/>
@@ -6520,7 +6383,7 @@
             </wp:anchor>
           </w:drawing>
         </mc:Choice>
-        <mc:Fallback xmlns:w16se="http://schemas.microsoft.com/office/word/2015/wordml/symex" xmlns:w16sdtdh="http://schemas.microsoft.com/office/word/2020/wordml/sdtdatahash" xmlns:w16du="http://schemas.microsoft.com/office/word/2023/wordml/word16du" xmlns:w16="http://schemas.microsoft.com/office/word/2018/wordml" xmlns:w16cid="http://schemas.microsoft.com/office/word/2016/wordml/cid" xmlns:w16cex="http://schemas.microsoft.com/office/word/2018/wordml/cex" xmlns:oel="http://schemas.microsoft.com/office/2019/extlst" xmlns:am3d="http://schemas.microsoft.com/office/drawing/2017/model3d" xmlns:aink="http://schemas.microsoft.com/office/drawing/2016/ink" xmlns:cx8="http://schemas.microsoft.com/office/drawing/2016/5/14/chartex" xmlns:cx7="http://schemas.microsoft.com/office/drawing/2016/5/13/chartex" xmlns:cx6="http://schemas.microsoft.com/office/drawing/2016/5/12/chartex" xmlns:cx5="http://schemas.microsoft.com/office/drawing/2016/5/11/chartex" xmlns:cx4="http://schemas.microsoft.com/office/drawing/2016/5/10/chartex" xmlns:cx3="http://schemas.microsoft.com/office/drawing/2016/5/9/chartex" xmlns:cx2="http://schemas.microsoft.com/office/drawing/2015/10/21/chartex" xmlns:cx1="http://schemas.microsoft.com/office/drawing/2015/9/8/chartex" xmlns:cx="http://schemas.microsoft.com/office/drawing/2014/chartex">
+        <mc:Fallback>
           <w:pict>
             <v:rect w14:anchorId="3242A2D7" id="Rectangle 34" o:spid="_x0000_s1026" style="position:absolute;margin-left:549.6pt;margin-top:.4pt;width:7.15pt;height:62.95pt;z-index:251657216;visibility:visible;mso-wrap-style:square;mso-width-percent:0;mso-height-percent:900;mso-wrap-distance-left:9pt;mso-wrap-distance-top:0;mso-wrap-distance-right:9pt;mso-wrap-distance-bottom:0;mso-position-horizontal:absolute;mso-position-horizontal-relative:page;mso-position-vertical:absolute;mso-position-vertical-relative:page;mso-width-percent:0;mso-height-percent:900;mso-width-relative:page;mso-height-relative:bottom-margin-area;v-text-anchor:top" o:gfxdata="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" fillcolor="#4bacc6" strokecolor="#205867">
               <w10:wrap anchorx="page" anchory="page"/>
@@ -6651,7 +6514,7 @@
             </wp:anchor>
           </w:drawing>
         </mc:Choice>
-        <mc:Fallback xmlns:w16se="http://schemas.microsoft.com/office/word/2015/wordml/symex" xmlns:w16sdtdh="http://schemas.microsoft.com/office/word/2020/wordml/sdtdatahash" xmlns:w16du="http://schemas.microsoft.com/office/word/2023/wordml/word16du" xmlns:w16="http://schemas.microsoft.com/office/word/2018/wordml" xmlns:w16cid="http://schemas.microsoft.com/office/word/2016/wordml/cid" xmlns:w16cex="http://schemas.microsoft.com/office/word/2018/wordml/cex" xmlns:oel="http://schemas.microsoft.com/office/2019/extlst" xmlns:am3d="http://schemas.microsoft.com/office/drawing/2017/model3d" xmlns:aink="http://schemas.microsoft.com/office/drawing/2016/ink" xmlns:cx8="http://schemas.microsoft.com/office/drawing/2016/5/14/chartex" xmlns:cx7="http://schemas.microsoft.com/office/drawing/2016/5/13/chartex" xmlns:cx6="http://schemas.microsoft.com/office/drawing/2016/5/12/chartex" xmlns:cx5="http://schemas.microsoft.com/office/drawing/2016/5/11/chartex" xmlns:cx4="http://schemas.microsoft.com/office/drawing/2016/5/10/chartex" xmlns:cx3="http://schemas.microsoft.com/office/drawing/2016/5/9/chartex" xmlns:cx2="http://schemas.microsoft.com/office/drawing/2015/10/21/chartex" xmlns:cx1="http://schemas.microsoft.com/office/drawing/2015/9/8/chartex" xmlns:cx="http://schemas.microsoft.com/office/drawing/2014/chartex">
+        <mc:Fallback>
           <w:pict>
             <v:group w14:anchorId="1BD613A0" id="Group 35" o:spid="_x0000_s1026" style="position:absolute;margin-left:0;margin-top:0;width:593.5pt;height:64.2pt;z-index:251658240;mso-width-percent:1000;mso-position-horizontal:center;mso-position-horizontal-relative:page;mso-position-vertical:top;mso-position-vertical-relative:page;mso-width-percent:1000;mso-height-relative:top-margin-area" coordorigin="8,9" coordsize="15823,1439" o:gfxdata="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">
               <v:shapetype id="_x0000_t32" coordsize="21600,21600" o:spt="32" o:oned="t" path="m,l21600,21600e" filled="f">
@@ -6667,15 +6530,7 @@
       </mc:AlternateContent>
     </w:r>
     <w:r>
-      <w:t xml:space="preserve">Vesta </w:t>
-    </w:r>
-    <w:proofErr w:type="spellStart"/>
-    <w:r>
-      <w:t>Risk</w:t>
-    </w:r>
-    <w:proofErr w:type="spellEnd"/>
-    <w:r>
-      <w:t xml:space="preserve"> Manager</w:t>
+      <w:t>Vesta Risk Manager</w:t>
     </w:r>
     <w:r>
       <w:tab/>
@@ -6685,8 +6540,8 @@
 </file>
 
 <file path=word/numbering.xml><?xml version="1.0" encoding="utf-8"?>
-<w:numbering xmlns:wpc="http://schemas.microsoft.com/office/word/2010/wordprocessingCanvas" xmlns:mc="http://schemas.openxmlformats.org/markup-compatibility/2006" xmlns:o="urn:schemas-microsoft-com:office:office" xmlns:r="http://schemas.openxmlformats.org/officeDocument/2006/relationships" xmlns:m="http://schemas.openxmlformats.org/officeDocument/2006/math" xmlns:v="urn:schemas-microsoft-com:vml" xmlns:wp14="http://schemas.microsoft.com/office/word/2010/wordprocessingDrawing" xmlns:wp="http://schemas.openxmlformats.org/drawingml/2006/wordprocessingDrawing" xmlns:w10="urn:schemas-microsoft-com:office:word" xmlns:w="http://schemas.openxmlformats.org/wordprocessingml/2006/main" xmlns:w14="http://schemas.microsoft.com/office/word/2010/wordml" xmlns:w15="http://schemas.microsoft.com/office/word/2012/wordml" xmlns:wpg="http://schemas.microsoft.com/office/word/2010/wordprocessingGroup" xmlns:wpi="http://schemas.microsoft.com/office/word/2010/wordprocessingInk" xmlns:wne="http://schemas.microsoft.com/office/word/2006/wordml" xmlns:wps="http://schemas.microsoft.com/office/word/2010/wordprocessingShape" mc:Ignorable="w14 w15 wp14">
-  <w:abstractNum w:abstractNumId="0">
+<w:numbering xmlns:wpc="http://schemas.microsoft.com/office/word/2010/wordprocessingCanvas" xmlns:cx="http://schemas.microsoft.com/office/drawing/2014/chartex" xmlns:cx1="http://schemas.microsoft.com/office/drawing/2015/9/8/chartex" xmlns:cx2="http://schemas.microsoft.com/office/drawing/2015/10/21/chartex" xmlns:cx3="http://schemas.microsoft.com/office/drawing/2016/5/9/chartex" xmlns:cx4="http://schemas.microsoft.com/office/drawing/2016/5/10/chartex" xmlns:cx5="http://schemas.microsoft.com/office/drawing/2016/5/11/chartex" xmlns:cx6="http://schemas.microsoft.com/office/drawing/2016/5/12/chartex" xmlns:cx7="http://schemas.microsoft.com/office/drawing/2016/5/13/chartex" xmlns:cx8="http://schemas.microsoft.com/office/drawing/2016/5/14/chartex" xmlns:mc="http://schemas.openxmlformats.org/markup-compatibility/2006" xmlns:aink="http://schemas.microsoft.com/office/drawing/2016/ink" xmlns:am3d="http://schemas.microsoft.com/office/drawing/2017/model3d" xmlns:o="urn:schemas-microsoft-com:office:office" xmlns:oel="http://schemas.microsoft.com/office/2019/extlst" xmlns:r="http://schemas.openxmlformats.org/officeDocument/2006/relationships" xmlns:m="http://schemas.openxmlformats.org/officeDocument/2006/math" xmlns:v="urn:schemas-microsoft-com:vml" xmlns:wp14="http://schemas.microsoft.com/office/word/2010/wordprocessingDrawing" xmlns:wp="http://schemas.openxmlformats.org/drawingml/2006/wordprocessingDrawing" xmlns:w10="urn:schemas-microsoft-com:office:word" xmlns:w="http://schemas.openxmlformats.org/wordprocessingml/2006/main" xmlns:w14="http://schemas.microsoft.com/office/word/2010/wordml" xmlns:w15="http://schemas.microsoft.com/office/word/2012/wordml" xmlns:w16cex="http://schemas.microsoft.com/office/word/2018/wordml/cex" xmlns:w16cid="http://schemas.microsoft.com/office/word/2016/wordml/cid" xmlns:w16="http://schemas.microsoft.com/office/word/2018/wordml" xmlns:w16du="http://schemas.microsoft.com/office/word/2023/wordml/word16du" xmlns:w16sdtdh="http://schemas.microsoft.com/office/word/2020/wordml/sdtdatahash" xmlns:w16se="http://schemas.microsoft.com/office/word/2015/wordml/symex" xmlns:wpg="http://schemas.microsoft.com/office/word/2010/wordprocessingGroup" xmlns:wpi="http://schemas.microsoft.com/office/word/2010/wordprocessingInk" xmlns:wne="http://schemas.microsoft.com/office/word/2006/wordml" xmlns:wps="http://schemas.microsoft.com/office/word/2010/wordprocessingShape" mc:Ignorable="w14 w15 w16se w16cid w16 w16cex w16sdtdh w16du wp14">
+  <w:abstractNum w:abstractNumId="0" w15:restartNumberingAfterBreak="0">
     <w:nsid w:val="00000003"/>
     <w:multiLevelType w:val="multilevel"/>
     <w:tmpl w:val="00000003"/>
@@ -6844,7 +6699,7 @@
       </w:rPr>
     </w:lvl>
   </w:abstractNum>
-  <w:abstractNum w:abstractNumId="1">
+  <w:abstractNum w:abstractNumId="1" w15:restartNumberingAfterBreak="0">
     <w:nsid w:val="00000004"/>
     <w:multiLevelType w:val="multilevel"/>
     <w:tmpl w:val="796A7516"/>
@@ -7002,7 +6857,7 @@
       </w:rPr>
     </w:lvl>
   </w:abstractNum>
-  <w:abstractNum w:abstractNumId="2">
+  <w:abstractNum w:abstractNumId="2" w15:restartNumberingAfterBreak="0">
     <w:nsid w:val="00000005"/>
     <w:multiLevelType w:val="multilevel"/>
     <w:tmpl w:val="00000005"/>
@@ -7160,7 +7015,7 @@
       </w:rPr>
     </w:lvl>
   </w:abstractNum>
-  <w:abstractNum w:abstractNumId="3">
+  <w:abstractNum w:abstractNumId="3" w15:restartNumberingAfterBreak="0">
     <w:nsid w:val="00000006"/>
     <w:multiLevelType w:val="multilevel"/>
     <w:tmpl w:val="00000006"/>
@@ -7318,7 +7173,7 @@
       </w:rPr>
     </w:lvl>
   </w:abstractNum>
-  <w:abstractNum w:abstractNumId="4">
+  <w:abstractNum w:abstractNumId="4" w15:restartNumberingAfterBreak="0">
     <w:nsid w:val="0D066138"/>
     <w:multiLevelType w:val="hybridMultilevel"/>
     <w:tmpl w:val="D8166B20"/>
@@ -7431,7 +7286,7 @@
       </w:rPr>
     </w:lvl>
   </w:abstractNum>
-  <w:abstractNum w:abstractNumId="5">
+  <w:abstractNum w:abstractNumId="5" w15:restartNumberingAfterBreak="0">
     <w:nsid w:val="11EC450D"/>
     <w:multiLevelType w:val="hybridMultilevel"/>
     <w:tmpl w:val="8D1847A2"/>
@@ -7544,7 +7399,7 @@
       </w:rPr>
     </w:lvl>
   </w:abstractNum>
-  <w:abstractNum w:abstractNumId="6">
+  <w:abstractNum w:abstractNumId="6" w15:restartNumberingAfterBreak="0">
     <w:nsid w:val="1A1F5D67"/>
     <w:multiLevelType w:val="multilevel"/>
     <w:tmpl w:val="66BA5FF6"/>
@@ -7657,7 +7512,7 @@
       </w:rPr>
     </w:lvl>
   </w:abstractNum>
-  <w:abstractNum w:abstractNumId="7">
+  <w:abstractNum w:abstractNumId="7" w15:restartNumberingAfterBreak="0">
     <w:nsid w:val="255F5799"/>
     <w:multiLevelType w:val="hybridMultilevel"/>
     <w:tmpl w:val="B8F40458"/>
@@ -7743,7 +7598,7 @@
       </w:pPr>
     </w:lvl>
   </w:abstractNum>
-  <w:abstractNum w:abstractNumId="8">
+  <w:abstractNum w:abstractNumId="8" w15:restartNumberingAfterBreak="0">
     <w:nsid w:val="32E93FCF"/>
     <w:multiLevelType w:val="hybridMultilevel"/>
     <w:tmpl w:val="2DC6913A"/>
@@ -7857,7 +7712,7 @@
       </w:rPr>
     </w:lvl>
   </w:abstractNum>
-  <w:abstractNum w:abstractNumId="9">
+  <w:abstractNum w:abstractNumId="9" w15:restartNumberingAfterBreak="0">
     <w:nsid w:val="3848676E"/>
     <w:multiLevelType w:val="hybridMultilevel"/>
     <w:tmpl w:val="4A589776"/>
@@ -7970,7 +7825,7 @@
       </w:rPr>
     </w:lvl>
   </w:abstractNum>
-  <w:abstractNum w:abstractNumId="10">
+  <w:abstractNum w:abstractNumId="10" w15:restartNumberingAfterBreak="0">
     <w:nsid w:val="38AF4B86"/>
     <w:multiLevelType w:val="hybridMultilevel"/>
     <w:tmpl w:val="A254F40A"/>
@@ -8084,7 +7939,7 @@
       </w:rPr>
     </w:lvl>
   </w:abstractNum>
-  <w:abstractNum w:abstractNumId="11">
+  <w:abstractNum w:abstractNumId="11" w15:restartNumberingAfterBreak="0">
     <w:nsid w:val="4480360D"/>
     <w:multiLevelType w:val="hybridMultilevel"/>
     <w:tmpl w:val="7690D27E"/>
@@ -8197,7 +8052,7 @@
       </w:rPr>
     </w:lvl>
   </w:abstractNum>
-  <w:abstractNum w:abstractNumId="12">
+  <w:abstractNum w:abstractNumId="12" w15:restartNumberingAfterBreak="0">
     <w:nsid w:val="487036EC"/>
     <w:multiLevelType w:val="hybridMultilevel"/>
     <w:tmpl w:val="BDFE724A"/>
@@ -8283,7 +8138,7 @@
       </w:pPr>
     </w:lvl>
   </w:abstractNum>
-  <w:abstractNum w:abstractNumId="13">
+  <w:abstractNum w:abstractNumId="13" w15:restartNumberingAfterBreak="0">
     <w:nsid w:val="52D90BB8"/>
     <w:multiLevelType w:val="hybridMultilevel"/>
     <w:tmpl w:val="1D2461DE"/>
@@ -8397,7 +8252,7 @@
       </w:rPr>
     </w:lvl>
   </w:abstractNum>
-  <w:abstractNum w:abstractNumId="14">
+  <w:abstractNum w:abstractNumId="14" w15:restartNumberingAfterBreak="0">
     <w:nsid w:val="615967D4"/>
     <w:multiLevelType w:val="multilevel"/>
     <w:tmpl w:val="BE8CB7A8"/>
@@ -8510,7 +8365,7 @@
       </w:rPr>
     </w:lvl>
   </w:abstractNum>
-  <w:abstractNum w:abstractNumId="15">
+  <w:abstractNum w:abstractNumId="15" w15:restartNumberingAfterBreak="0">
     <w:nsid w:val="708E589C"/>
     <w:multiLevelType w:val="multilevel"/>
     <w:tmpl w:val="381042DE"/>
@@ -8650,7 +8505,7 @@
       </w:rPr>
     </w:lvl>
   </w:abstractNum>
-  <w:abstractNum w:abstractNumId="16">
+  <w:abstractNum w:abstractNumId="16" w15:restartNumberingAfterBreak="0">
     <w:nsid w:val="72F0282F"/>
     <w:multiLevelType w:val="multilevel"/>
     <w:tmpl w:val="A1ACDEC4"/>
@@ -8799,7 +8654,7 @@
       </w:rPr>
     </w:lvl>
   </w:abstractNum>
-  <w:abstractNum w:abstractNumId="17">
+  <w:abstractNum w:abstractNumId="17" w15:restartNumberingAfterBreak="0">
     <w:nsid w:val="7497287F"/>
     <w:multiLevelType w:val="hybridMultilevel"/>
     <w:tmpl w:val="3C62E4DA"/>
@@ -8912,7 +8767,7 @@
       </w:rPr>
     </w:lvl>
   </w:abstractNum>
-  <w:abstractNum w:abstractNumId="18">
+  <w:abstractNum w:abstractNumId="18" w15:restartNumberingAfterBreak="0">
     <w:nsid w:val="7DD64906"/>
     <w:multiLevelType w:val="hybridMultilevel"/>
     <w:tmpl w:val="795E7434"/>
@@ -9026,74 +8881,74 @@
       </w:rPr>
     </w:lvl>
   </w:abstractNum>
-  <w:num w:numId="1">
+  <w:num w:numId="1" w16cid:durableId="1648708467">
     <w:abstractNumId w:val="7"/>
   </w:num>
-  <w:num w:numId="2">
+  <w:num w:numId="2" w16cid:durableId="742215789">
     <w:abstractNumId w:val="12"/>
   </w:num>
-  <w:num w:numId="3">
+  <w:num w:numId="3" w16cid:durableId="369885943">
     <w:abstractNumId w:val="12"/>
   </w:num>
-  <w:num w:numId="4">
+  <w:num w:numId="4" w16cid:durableId="316736605">
     <w:abstractNumId w:val="12"/>
   </w:num>
-  <w:num w:numId="5">
+  <w:num w:numId="5" w16cid:durableId="327288468">
     <w:abstractNumId w:val="1"/>
   </w:num>
-  <w:num w:numId="6">
+  <w:num w:numId="6" w16cid:durableId="311913651">
     <w:abstractNumId w:val="2"/>
   </w:num>
-  <w:num w:numId="7">
+  <w:num w:numId="7" w16cid:durableId="2064938865">
     <w:abstractNumId w:val="3"/>
   </w:num>
-  <w:num w:numId="8">
+  <w:num w:numId="8" w16cid:durableId="1257402891">
     <w:abstractNumId w:val="0"/>
   </w:num>
-  <w:num w:numId="9">
+  <w:num w:numId="9" w16cid:durableId="572469137">
     <w:abstractNumId w:val="15"/>
   </w:num>
-  <w:num w:numId="10">
+  <w:num w:numId="10" w16cid:durableId="208340679">
     <w:abstractNumId w:val="18"/>
   </w:num>
-  <w:num w:numId="11">
+  <w:num w:numId="11" w16cid:durableId="1729063100">
     <w:abstractNumId w:val="5"/>
   </w:num>
-  <w:num w:numId="12">
+  <w:num w:numId="12" w16cid:durableId="1276597051">
     <w:abstractNumId w:val="13"/>
   </w:num>
-  <w:num w:numId="13">
+  <w:num w:numId="13" w16cid:durableId="2144149909">
     <w:abstractNumId w:val="11"/>
   </w:num>
-  <w:num w:numId="14">
+  <w:num w:numId="14" w16cid:durableId="1654487432">
     <w:abstractNumId w:val="17"/>
   </w:num>
-  <w:num w:numId="15">
+  <w:num w:numId="15" w16cid:durableId="353120806">
     <w:abstractNumId w:val="10"/>
   </w:num>
-  <w:num w:numId="16">
+  <w:num w:numId="16" w16cid:durableId="908611389">
     <w:abstractNumId w:val="8"/>
   </w:num>
-  <w:num w:numId="17">
+  <w:num w:numId="17" w16cid:durableId="444351993">
     <w:abstractNumId w:val="14"/>
   </w:num>
-  <w:num w:numId="18">
+  <w:num w:numId="18" w16cid:durableId="1747654094">
     <w:abstractNumId w:val="6"/>
   </w:num>
-  <w:num w:numId="19">
+  <w:num w:numId="19" w16cid:durableId="2084328652">
     <w:abstractNumId w:val="16"/>
   </w:num>
-  <w:num w:numId="20">
+  <w:num w:numId="20" w16cid:durableId="1035236500">
     <w:abstractNumId w:val="4"/>
   </w:num>
-  <w:num w:numId="21">
+  <w:num w:numId="21" w16cid:durableId="178814923">
     <w:abstractNumId w:val="9"/>
   </w:num>
 </w:numbering>
 </file>
 
 <file path=word/styles.xml><?xml version="1.0" encoding="utf-8"?>
-<w:styles xmlns:mc="http://schemas.openxmlformats.org/markup-compatibility/2006" xmlns:r="http://schemas.openxmlformats.org/officeDocument/2006/relationships" xmlns:w="http://schemas.openxmlformats.org/wordprocessingml/2006/main" xmlns:w14="http://schemas.microsoft.com/office/word/2010/wordml" xmlns:w15="http://schemas.microsoft.com/office/word/2012/wordml" mc:Ignorable="w14 w15">
+<w:styles xmlns:mc="http://schemas.openxmlformats.org/markup-compatibility/2006" xmlns:r="http://schemas.openxmlformats.org/officeDocument/2006/relationships" xmlns:w="http://schemas.openxmlformats.org/wordprocessingml/2006/main" xmlns:w14="http://schemas.microsoft.com/office/word/2010/wordml" xmlns:w15="http://schemas.microsoft.com/office/word/2012/wordml" xmlns:w16cex="http://schemas.microsoft.com/office/word/2018/wordml/cex" xmlns:w16cid="http://schemas.microsoft.com/office/word/2016/wordml/cid" xmlns:w16="http://schemas.microsoft.com/office/word/2018/wordml" xmlns:w16du="http://schemas.microsoft.com/office/word/2023/wordml/word16du" xmlns:w16sdtdh="http://schemas.microsoft.com/office/word/2020/wordml/sdtdatahash" xmlns:w16se="http://schemas.microsoft.com/office/word/2015/wordml/symex" mc:Ignorable="w14 w15 w16se w16cid w16 w16cex w16sdtdh w16du">
   <w:docDefaults>
     <w:rPrDefault>
       <w:rPr>
@@ -9103,7 +8958,7 @@
     </w:rPrDefault>
     <w:pPrDefault/>
   </w:docDefaults>
-  <w:latentStyles w:defLockedState="0" w:defUIPriority="99" w:defSemiHidden="0" w:defUnhideWhenUsed="0" w:defQFormat="0" w:count="371">
+  <w:latentStyles w:defLockedState="0" w:defUIPriority="99" w:defSemiHidden="0" w:defUnhideWhenUsed="0" w:defQFormat="0" w:count="376">
     <w:lsdException w:name="Normal" w:uiPriority="0" w:qFormat="1"/>
     <w:lsdException w:name="heading 1" w:uiPriority="0" w:qFormat="1"/>
     <w:lsdException w:name="heading 2" w:semiHidden="1" w:uiPriority="0" w:unhideWhenUsed="1" w:qFormat="1"/>
@@ -9475,6 +9330,11 @@
     <w:lsdException w:name="List Table 5 Dark Accent 6" w:uiPriority="50"/>
     <w:lsdException w:name="List Table 6 Colorful Accent 6" w:uiPriority="51"/>
     <w:lsdException w:name="List Table 7 Colorful Accent 6" w:uiPriority="52"/>
+    <w:lsdException w:name="Mention" w:semiHidden="1" w:unhideWhenUsed="1"/>
+    <w:lsdException w:name="Smart Hyperlink" w:semiHidden="1" w:unhideWhenUsed="1"/>
+    <w:lsdException w:name="Hashtag" w:semiHidden="1" w:unhideWhenUsed="1"/>
+    <w:lsdException w:name="Unresolved Mention" w:semiHidden="1" w:unhideWhenUsed="1"/>
+    <w:lsdException w:name="Smart Link" w:semiHidden="1" w:unhideWhenUsed="1"/>
   </w:latentStyles>
   <w:style w:type="paragraph" w:default="1" w:styleId="Normal">
     <w:name w:val="Normal"/>
@@ -10137,11 +9997,11 @@
     <w:qFormat/>
     <w:rsid w:val="005F60BA"/>
   </w:style>
-  <w:style w:type="paragraph" w:styleId="Puesto">
+  <w:style w:type="paragraph" w:styleId="Ttulo">
     <w:name w:val="Title"/>
     <w:basedOn w:val="Normal"/>
     <w:next w:val="Normal"/>
-    <w:link w:val="PuestoCar"/>
+    <w:link w:val="TtuloCar"/>
     <w:uiPriority w:val="10"/>
     <w:qFormat/>
     <w:rsid w:val="009A3173"/>
@@ -10161,10 +10021,10 @@
       <w:szCs w:val="52"/>
     </w:rPr>
   </w:style>
-  <w:style w:type="character" w:customStyle="1" w:styleId="PuestoCar">
-    <w:name w:val="Puesto Car"/>
+  <w:style w:type="character" w:customStyle="1" w:styleId="TtuloCar">
+    <w:name w:val="Título Car"/>
     <w:basedOn w:val="Fuentedeprrafopredeter"/>
-    <w:link w:val="Puesto"/>
+    <w:link w:val="Ttulo"/>
     <w:uiPriority w:val="10"/>
     <w:rsid w:val="009A3173"/>
     <w:rPr>
@@ -10178,7 +10038,7 @@
   </w:style>
   <w:style w:type="paragraph" w:customStyle="1" w:styleId="PSI-Ttulo">
     <w:name w:val="PSI - Título"/>
-    <w:basedOn w:val="Puesto"/>
+    <w:basedOn w:val="Ttulo"/>
     <w:autoRedefine/>
     <w:qFormat/>
     <w:rsid w:val="009A3173"/>
@@ -10216,8 +10076,8 @@
       <w:contextualSpacing/>
     </w:pPr>
   </w:style>
-  <w:style w:type="character" w:customStyle="1" w:styleId="UnresolvedMention">
-    <w:name w:val="Unresolved Mention"/>
+  <w:style w:type="character" w:customStyle="1" w:styleId="Mencinsinresolver1">
+    <w:name w:val="Mención sin resolver1"/>
     <w:basedOn w:val="Fuentedeprrafopredeter"/>
     <w:uiPriority w:val="99"/>
     <w:semiHidden/>

</xml_diff>